<commit_message>
updated spring and design docs
</commit_message>
<xml_diff>
--- a/java design patterns.docx
+++ b/java design patterns.docx
@@ -1,6 +1,6 @@
 
 <file path=word/document.xml><?xml version="1.0" encoding="utf-8"?>
-<w:document xmlns:wpc="http://schemas.microsoft.com/office/word/2010/wordprocessingCanvas" xmlns:cx="http://schemas.microsoft.com/office/drawing/2014/chartex" xmlns:cx1="http://schemas.microsoft.com/office/drawing/2015/9/8/chartex" xmlns:mc="http://schemas.openxmlformats.org/markup-compatibility/2006" xmlns:o="urn:schemas-microsoft-com:office:office" xmlns:r="http://schemas.openxmlformats.org/officeDocument/2006/relationships" xmlns:m="http://schemas.openxmlformats.org/officeDocument/2006/math" xmlns:v="urn:schemas-microsoft-com:vml" xmlns:wp14="http://schemas.microsoft.com/office/word/2010/wordprocessingDrawing" xmlns:wp="http://schemas.openxmlformats.org/drawingml/2006/wordprocessingDrawing" xmlns:w10="urn:schemas-microsoft-com:office:word" xmlns:w="http://schemas.openxmlformats.org/wordprocessingml/2006/main" xmlns:w14="http://schemas.microsoft.com/office/word/2010/wordml" xmlns:w15="http://schemas.microsoft.com/office/word/2012/wordml" xmlns:w16se="http://schemas.microsoft.com/office/word/2015/wordml/symex" xmlns:wpg="http://schemas.microsoft.com/office/word/2010/wordprocessingGroup" xmlns:wpi="http://schemas.microsoft.com/office/word/2010/wordprocessingInk" xmlns:wne="http://schemas.microsoft.com/office/word/2006/wordml" xmlns:wps="http://schemas.microsoft.com/office/word/2010/wordprocessingShape" mc:Ignorable="w14 w15 w16se wp14">
+<w:document xmlns:wpc="http://schemas.microsoft.com/office/word/2010/wordprocessingCanvas" xmlns:cx="http://schemas.microsoft.com/office/drawing/2014/chartex" xmlns:cx1="http://schemas.microsoft.com/office/drawing/2015/9/8/chartex" xmlns:cx2="http://schemas.microsoft.com/office/drawing/2015/10/21/chartex" xmlns:cx3="http://schemas.microsoft.com/office/drawing/2016/5/9/chartex" xmlns:cx4="http://schemas.microsoft.com/office/drawing/2016/5/10/chartex" xmlns:cx5="http://schemas.microsoft.com/office/drawing/2016/5/11/chartex" xmlns:cx6="http://schemas.microsoft.com/office/drawing/2016/5/12/chartex" xmlns:cx7="http://schemas.microsoft.com/office/drawing/2016/5/13/chartex" xmlns:cx8="http://schemas.microsoft.com/office/drawing/2016/5/14/chartex" xmlns:mc="http://schemas.openxmlformats.org/markup-compatibility/2006" xmlns:aink="http://schemas.microsoft.com/office/drawing/2016/ink" xmlns:am3d="http://schemas.microsoft.com/office/drawing/2017/model3d" xmlns:o="urn:schemas-microsoft-com:office:office" xmlns:r="http://schemas.openxmlformats.org/officeDocument/2006/relationships" xmlns:m="http://schemas.openxmlformats.org/officeDocument/2006/math" xmlns:v="urn:schemas-microsoft-com:vml" xmlns:wp14="http://schemas.microsoft.com/office/word/2010/wordprocessingDrawing" xmlns:wp="http://schemas.openxmlformats.org/drawingml/2006/wordprocessingDrawing" xmlns:w10="urn:schemas-microsoft-com:office:word" xmlns:w="http://schemas.openxmlformats.org/wordprocessingml/2006/main" xmlns:w14="http://schemas.microsoft.com/office/word/2010/wordml" xmlns:w15="http://schemas.microsoft.com/office/word/2012/wordml" xmlns:w16cid="http://schemas.microsoft.com/office/word/2016/wordml/cid" xmlns:w16se="http://schemas.microsoft.com/office/word/2015/wordml/symex" xmlns:wpg="http://schemas.microsoft.com/office/word/2010/wordprocessingGroup" xmlns:wpi="http://schemas.microsoft.com/office/word/2010/wordprocessingInk" xmlns:wne="http://schemas.microsoft.com/office/word/2006/wordml" xmlns:wps="http://schemas.microsoft.com/office/word/2010/wordprocessingShape" mc:Ignorable="w14 w15 w16se w16cid wp14">
   <w:body>
     <w:p>
       <w:pPr>
@@ -88,27 +88,7 @@
           <w:sz w:val="20"/>
           <w:szCs w:val="20"/>
         </w:rPr>
-        <w:t xml:space="preserve"> These design patterns </w:t>
-      </w:r>
-      <w:proofErr w:type="gramStart"/>
-      <w:r>
-        <w:rPr>
-          <w:rFonts w:ascii="Verdana" w:hAnsi="Verdana"/>
-          <w:color w:val="000000"/>
-          <w:sz w:val="20"/>
-          <w:szCs w:val="20"/>
-        </w:rPr>
-        <w:t>are used</w:t>
-      </w:r>
-      <w:proofErr w:type="gramEnd"/>
-      <w:r>
-        <w:rPr>
-          <w:rFonts w:ascii="Verdana" w:hAnsi="Verdana"/>
-          <w:color w:val="000000"/>
-          <w:sz w:val="20"/>
-          <w:szCs w:val="20"/>
-        </w:rPr>
-        <w:t xml:space="preserve"> when a decision must be made at the time of instantiation of a class (i.e. creating an object of a class).</w:t>
+        <w:t> These design patterns are used when a decision must be made at the time of instantiation of a class (i.e. creating an object of a class).</w:t>
       </w:r>
     </w:p>
     <w:p>
@@ -199,7 +179,7 @@
           <w:szCs w:val="23"/>
           <w:shd w:val="clear" w:color="auto" w:fill="FFFFFF"/>
         </w:rPr>
-        <w:t xml:space="preserve">In other words, a class must ensure that only single instance </w:t>
+        <w:t xml:space="preserve">In other words, a class must ensure that only single instance should be </w:t>
       </w:r>
       <w:proofErr w:type="gramStart"/>
       <w:r>
@@ -210,7 +190,7 @@
           <w:szCs w:val="23"/>
           <w:shd w:val="clear" w:color="auto" w:fill="FFFFFF"/>
         </w:rPr>
-        <w:t>should be created</w:t>
+        <w:t>created</w:t>
       </w:r>
       <w:proofErr w:type="gramEnd"/>
       <w:r>
@@ -262,9 +242,8 @@
           <w:szCs w:val="23"/>
           <w:shd w:val="clear" w:color="auto" w:fill="FFFFFF"/>
         </w:rPr>
-        <w:t xml:space="preserve">Sometimes we need to have only one instance of our class for example a single DB connection shared by multiple objects as creating a separate DB connection for every object may be costly. </w:t>
-      </w:r>
-      <w:proofErr w:type="gramStart"/>
+        <w:t>Sometimes we need to have only one instance of our class for example a single DB connection shared by multiple objects as creating a separate DB connection for every object may be costly. Similarly, there can be a single configuration manager or error manager in an application that handles all problems instead of creating multiple managers</w:t>
+      </w:r>
       <w:r>
         <w:rPr>
           <w:rFonts w:ascii="Helvetica" w:hAnsi="Helvetica" w:cs="Helvetica"/>
@@ -273,19 +252,8 @@
           <w:szCs w:val="23"/>
           <w:shd w:val="clear" w:color="auto" w:fill="FFFFFF"/>
         </w:rPr>
-        <w:t>Similarly, there can be a single configuration manager or error manager in an application that handles all problems instead of creating multiple managers</w:t>
-      </w:r>
-      <w:r>
-        <w:rPr>
-          <w:rFonts w:ascii="Helvetica" w:hAnsi="Helvetica" w:cs="Helvetica"/>
-          <w:color w:val="000000"/>
-          <w:sz w:val="23"/>
-          <w:szCs w:val="23"/>
-          <w:shd w:val="clear" w:color="auto" w:fill="FFFFFF"/>
-        </w:rPr>
         <w:t>.</w:t>
       </w:r>
-      <w:proofErr w:type="gramEnd"/>
     </w:p>
     <w:p>
       <w:pPr>
@@ -386,29 +354,7 @@
           <w:szCs w:val="23"/>
           <w:shd w:val="clear" w:color="auto" w:fill="FFFFFF"/>
         </w:rPr>
-        <w:t xml:space="preserve">, </w:t>
-      </w:r>
-      <w:proofErr w:type="gramStart"/>
-      <w:r>
-        <w:rPr>
-          <w:rFonts w:ascii="Helvetica" w:hAnsi="Helvetica" w:cs="Helvetica"/>
-          <w:color w:val="000000"/>
-          <w:sz w:val="23"/>
-          <w:szCs w:val="23"/>
-          <w:shd w:val="clear" w:color="auto" w:fill="FFFFFF"/>
-        </w:rPr>
-        <w:t>drivers</w:t>
-      </w:r>
-      <w:proofErr w:type="gramEnd"/>
-      <w:r>
-        <w:rPr>
-          <w:rFonts w:ascii="Helvetica" w:hAnsi="Helvetica" w:cs="Helvetica"/>
-          <w:color w:val="000000"/>
-          <w:sz w:val="23"/>
-          <w:szCs w:val="23"/>
-          <w:shd w:val="clear" w:color="auto" w:fill="FFFFFF"/>
-        </w:rPr>
-        <w:t xml:space="preserve"> objects, caching and </w:t>
+        <w:t>, drivers objects, caching and </w:t>
       </w:r>
       <w:hyperlink r:id="rId6" w:history="1">
         <w:r>
@@ -458,29 +404,7 @@
           <w:szCs w:val="23"/>
           <w:shd w:val="clear" w:color="auto" w:fill="FFFFFF"/>
         </w:rPr>
-        <w:t xml:space="preserve">Singleton design pattern </w:t>
-      </w:r>
-      <w:proofErr w:type="gramStart"/>
-      <w:r>
-        <w:rPr>
-          <w:rFonts w:ascii="Helvetica" w:hAnsi="Helvetica" w:cs="Helvetica"/>
-          <w:color w:val="000000"/>
-          <w:sz w:val="23"/>
-          <w:szCs w:val="23"/>
-          <w:shd w:val="clear" w:color="auto" w:fill="FFFFFF"/>
-        </w:rPr>
-        <w:t>is also used</w:t>
-      </w:r>
-      <w:proofErr w:type="gramEnd"/>
-      <w:r>
-        <w:rPr>
-          <w:rFonts w:ascii="Helvetica" w:hAnsi="Helvetica" w:cs="Helvetica"/>
-          <w:color w:val="000000"/>
-          <w:sz w:val="23"/>
-          <w:szCs w:val="23"/>
-          <w:shd w:val="clear" w:color="auto" w:fill="FFFFFF"/>
-        </w:rPr>
-        <w:t xml:space="preserve"> in other design patterns like </w:t>
+        <w:t>Singleton design pattern is also used in other design patterns like </w:t>
       </w:r>
       <w:hyperlink r:id="rId7" w:history="1">
         <w:r>
@@ -596,8 +520,9 @@
           <w:szCs w:val="23"/>
           <w:shd w:val="clear" w:color="auto" w:fill="FFFFFF"/>
         </w:rPr>
-        <w:t xml:space="preserve">Singleton design pattern </w:t>
-      </w:r>
+        <w:t>Singleton design pattern is used in core java classes also, for example </w:t>
+      </w:r>
+      <w:proofErr w:type="spellStart"/>
       <w:proofErr w:type="gramStart"/>
       <w:r>
         <w:rPr>
@@ -607,7 +532,7 @@
           <w:szCs w:val="23"/>
           <w:shd w:val="clear" w:color="auto" w:fill="FFFFFF"/>
         </w:rPr>
-        <w:t>is used</w:t>
+        <w:t>java.lang</w:t>
       </w:r>
       <w:proofErr w:type="gramEnd"/>
       <w:r>
@@ -618,18 +543,7 @@
           <w:szCs w:val="23"/>
           <w:shd w:val="clear" w:color="auto" w:fill="FFFFFF"/>
         </w:rPr>
-        <w:t xml:space="preserve"> in core java classes also, for example </w:t>
-      </w:r>
-      <w:proofErr w:type="spellStart"/>
-      <w:r>
-        <w:rPr>
-          <w:rFonts w:ascii="Helvetica" w:hAnsi="Helvetica" w:cs="Helvetica"/>
-          <w:color w:val="000000"/>
-          <w:sz w:val="23"/>
-          <w:szCs w:val="23"/>
-          <w:shd w:val="clear" w:color="auto" w:fill="FFFFFF"/>
-        </w:rPr>
-        <w:t>java.lang.Runtime</w:t>
+        <w:t>.Runtime</w:t>
       </w:r>
       <w:proofErr w:type="spellEnd"/>
       <w:r>
@@ -713,51 +627,7 @@
           <w:szCs w:val="23"/>
           <w:shd w:val="clear" w:color="auto" w:fill="FFFFFF"/>
         </w:rPr>
-        <w:t xml:space="preserve">Saves memory because object </w:t>
-      </w:r>
-      <w:proofErr w:type="gramStart"/>
-      <w:r>
-        <w:rPr>
-          <w:rFonts w:ascii="Helvetica" w:hAnsi="Helvetica" w:cs="Helvetica"/>
-          <w:color w:val="000000"/>
-          <w:sz w:val="23"/>
-          <w:szCs w:val="23"/>
-          <w:shd w:val="clear" w:color="auto" w:fill="FFFFFF"/>
-        </w:rPr>
-        <w:t>is not created</w:t>
-      </w:r>
-      <w:proofErr w:type="gramEnd"/>
-      <w:r>
-        <w:rPr>
-          <w:rFonts w:ascii="Helvetica" w:hAnsi="Helvetica" w:cs="Helvetica"/>
-          <w:color w:val="000000"/>
-          <w:sz w:val="23"/>
-          <w:szCs w:val="23"/>
-          <w:shd w:val="clear" w:color="auto" w:fill="FFFFFF"/>
-        </w:rPr>
-        <w:t xml:space="preserve"> at each request. Only single instance is reused </w:t>
-      </w:r>
-      <w:proofErr w:type="gramStart"/>
-      <w:r>
-        <w:rPr>
-          <w:rFonts w:ascii="Helvetica" w:hAnsi="Helvetica" w:cs="Helvetica"/>
-          <w:color w:val="000000"/>
-          <w:sz w:val="23"/>
-          <w:szCs w:val="23"/>
-          <w:shd w:val="clear" w:color="auto" w:fill="FFFFFF"/>
-        </w:rPr>
-        <w:t>again and again</w:t>
-      </w:r>
-      <w:proofErr w:type="gramEnd"/>
-      <w:r>
-        <w:rPr>
-          <w:rFonts w:ascii="Helvetica" w:hAnsi="Helvetica" w:cs="Helvetica"/>
-          <w:color w:val="000000"/>
-          <w:sz w:val="23"/>
-          <w:szCs w:val="23"/>
-          <w:shd w:val="clear" w:color="auto" w:fill="FFFFFF"/>
-        </w:rPr>
-        <w:t>.</w:t>
+        <w:t>Saves memory because object is not created at each request. Only single instance is reused again and again.</w:t>
       </w:r>
     </w:p>
     <w:p>
@@ -808,29 +678,7 @@
           <w:szCs w:val="23"/>
           <w:shd w:val="clear" w:color="auto" w:fill="FFFFFF"/>
         </w:rPr>
-        <w:t xml:space="preserve">Singleton pattern </w:t>
-      </w:r>
-      <w:proofErr w:type="gramStart"/>
-      <w:r>
-        <w:rPr>
-          <w:rFonts w:ascii="Helvetica" w:hAnsi="Helvetica" w:cs="Helvetica"/>
-          <w:color w:val="000000"/>
-          <w:sz w:val="23"/>
-          <w:szCs w:val="23"/>
-          <w:shd w:val="clear" w:color="auto" w:fill="FFFFFF"/>
-        </w:rPr>
-        <w:t>is mostly used</w:t>
-      </w:r>
-      <w:proofErr w:type="gramEnd"/>
-      <w:r>
-        <w:rPr>
-          <w:rFonts w:ascii="Helvetica" w:hAnsi="Helvetica" w:cs="Helvetica"/>
-          <w:color w:val="000000"/>
-          <w:sz w:val="23"/>
-          <w:szCs w:val="23"/>
-          <w:shd w:val="clear" w:color="auto" w:fill="FFFFFF"/>
-        </w:rPr>
-        <w:t xml:space="preserve"> in multi-threaded and database applications. It is used in logging, caching, thread pools, configuration settings etc.</w:t>
+        <w:t>Singleton pattern is mostly used in multi-threaded and database applications. It is used in logging, caching, thread pools, configuration settings etc.</w:t>
       </w:r>
     </w:p>
     <w:p>
@@ -3324,7 +3172,6 @@
         </w:rPr>
         <w:t>). To avoid this extra overhead every time, </w:t>
       </w:r>
-      <w:proofErr w:type="gramStart"/>
       <w:r>
         <w:rPr>
           <w:rFonts w:ascii="Verdana" w:hAnsi="Verdana"/>
@@ -3334,51 +3181,17 @@
           <w:szCs w:val="20"/>
           <w:highlight w:val="yellow"/>
         </w:rPr>
-        <w:t>double checked</w:t>
-      </w:r>
-      <w:proofErr w:type="gramEnd"/>
+        <w:t>double checked locking</w:t>
+      </w:r>
       <w:r>
         <w:rPr>
           <w:rFonts w:ascii="Verdana" w:hAnsi="Verdana"/>
-          <w:b/>
-          <w:bCs/>
+          <w:color w:val="000000"/>
           <w:sz w:val="20"/>
           <w:szCs w:val="20"/>
           <w:highlight w:val="yellow"/>
         </w:rPr>
-        <w:t xml:space="preserve"> locking</w:t>
-      </w:r>
-      <w:r>
-        <w:rPr>
-          <w:rFonts w:ascii="Verdana" w:hAnsi="Verdana"/>
-          <w:color w:val="000000"/>
-          <w:sz w:val="20"/>
-          <w:szCs w:val="20"/>
-          <w:highlight w:val="yellow"/>
-        </w:rPr>
-        <w:t xml:space="preserve"> principle is used. In this approach, the synchronized block is used inside </w:t>
-      </w:r>
-      <w:proofErr w:type="gramStart"/>
-      <w:r>
-        <w:rPr>
-          <w:rFonts w:ascii="Verdana" w:hAnsi="Verdana"/>
-          <w:color w:val="000000"/>
-          <w:sz w:val="20"/>
-          <w:szCs w:val="20"/>
-          <w:highlight w:val="yellow"/>
-        </w:rPr>
-        <w:t>the if</w:t>
-      </w:r>
-      <w:proofErr w:type="gramEnd"/>
-      <w:r>
-        <w:rPr>
-          <w:rFonts w:ascii="Verdana" w:hAnsi="Verdana"/>
-          <w:color w:val="000000"/>
-          <w:sz w:val="20"/>
-          <w:szCs w:val="20"/>
-          <w:highlight w:val="yellow"/>
-        </w:rPr>
-        <w:t xml:space="preserve"> condition with an additional check to ensure that only one instance of singleton class is created.</w:t>
+        <w:t> principle is used. In this approach, the synchronized block is used inside the if condition with an additional check to ensure that only one instance of singleton class is created.</w:t>
       </w:r>
     </w:p>
     <w:p>
@@ -3969,25 +3782,7 @@
           <w:color w:val="000000"/>
           <w:shd w:val="clear" w:color="auto" w:fill="FFFFFF"/>
         </w:rPr>
-        <w:t xml:space="preserve">Factory design pattern </w:t>
-      </w:r>
-      <w:proofErr w:type="gramStart"/>
-      <w:r>
-        <w:rPr>
-          <w:rFonts w:ascii="Arial" w:hAnsi="Arial" w:cs="Arial"/>
-          <w:color w:val="000000"/>
-          <w:shd w:val="clear" w:color="auto" w:fill="FFFFFF"/>
-        </w:rPr>
-        <w:t>is used</w:t>
-      </w:r>
-      <w:proofErr w:type="gramEnd"/>
-      <w:r>
-        <w:rPr>
-          <w:rFonts w:ascii="Arial" w:hAnsi="Arial" w:cs="Arial"/>
-          <w:color w:val="000000"/>
-          <w:shd w:val="clear" w:color="auto" w:fill="FFFFFF"/>
-        </w:rPr>
-        <w:t xml:space="preserve"> for creating an object based on different parameters</w:t>
+        <w:t>Factory design pattern is used for creating an object based on different parameters</w:t>
       </w:r>
       <w:r>
         <w:rPr>
@@ -4012,25 +3807,7 @@
           <w:color w:val="000000"/>
           <w:shd w:val="clear" w:color="auto" w:fill="FFFFFF"/>
         </w:rPr>
-        <w:t xml:space="preserve">Factory design pattern </w:t>
-      </w:r>
-      <w:proofErr w:type="gramStart"/>
-      <w:r>
-        <w:rPr>
-          <w:rFonts w:ascii="Arial" w:hAnsi="Arial" w:cs="Arial"/>
-          <w:color w:val="000000"/>
-          <w:shd w:val="clear" w:color="auto" w:fill="FFFFFF"/>
-        </w:rPr>
-        <w:t>is used</w:t>
-      </w:r>
-      <w:proofErr w:type="gramEnd"/>
-      <w:r>
-        <w:rPr>
-          <w:rFonts w:ascii="Arial" w:hAnsi="Arial" w:cs="Arial"/>
-          <w:color w:val="000000"/>
-          <w:shd w:val="clear" w:color="auto" w:fill="FFFFFF"/>
-        </w:rPr>
-        <w:t xml:space="preserve"> when we have a super class with multiple sub-classes and based on input, we need to return one of the sub-class. This pattern take out the responsibility of instantiation of a class from client program to the factory class.</w:t>
+        <w:t>Factory design pattern is used when we have a super class with multiple sub-classes and based on input, we need to return one of the sub-class. This pattern take out the responsibility of instantiation of a class from client program to the factory class.</w:t>
       </w:r>
     </w:p>
     <w:p>
@@ -4072,7 +3849,6 @@
           <w:szCs w:val="20"/>
         </w:rPr>
       </w:pPr>
-      <w:proofErr w:type="gramStart"/>
       <w:r>
         <w:rPr>
           <w:rFonts w:ascii="Helvetica" w:eastAsia="Times New Roman" w:hAnsi="Helvetica" w:cs="Helvetica"/>
@@ -4081,18 +3857,7 @@
           <w:sz w:val="20"/>
           <w:szCs w:val="20"/>
         </w:rPr>
-        <w:t>Factory pattern class diagram</w:t>
-      </w:r>
-      <w:proofErr w:type="gramEnd"/>
-      <w:r>
-        <w:rPr>
-          <w:rFonts w:ascii="Helvetica" w:eastAsia="Times New Roman" w:hAnsi="Helvetica" w:cs="Helvetica"/>
-          <w:b/>
-          <w:color w:val="610B4B"/>
-          <w:sz w:val="20"/>
-          <w:szCs w:val="20"/>
-        </w:rPr>
-        <w:t>:</w:t>
+        <w:t>Factory pattern class diagram:</w:t>
       </w:r>
     </w:p>
     <w:p>
@@ -4110,7 +3875,7 @@
         </w:rPr>
         <w:lastRenderedPageBreak/>
         <w:drawing>
-          <wp:inline distT="0" distB="0" distL="0" distR="0" wp14:anchorId="19727BB1" wp14:editId="11CE2699">
+          <wp:inline distT="0" distB="0" distL="0" distR="0" wp14:anchorId="5F7256CE" wp14:editId="4078FEEB">
             <wp:extent cx="3695057" cy="1962150"/>
             <wp:effectExtent l="0" t="0" r="1270" b="0"/>
             <wp:docPr id="1" name="Picture 1" descr="https://www.programcreek.com/wp-content/uploads/2013/02/factory-design-pattern.png"/>
@@ -6047,27 +5812,7 @@
                 <w:sz w:val="18"/>
                 <w:szCs w:val="18"/>
               </w:rPr>
-              <w:t>"</w:t>
-            </w:r>
-            <w:proofErr w:type="spellStart"/>
-            <w:r>
-              <w:rPr>
-                <w:rFonts w:ascii="Consolas" w:hAnsi="Consolas" w:cs="Consolas"/>
-                <w:color w:val="2A00FF"/>
-                <w:sz w:val="18"/>
-                <w:szCs w:val="18"/>
-              </w:rPr>
-              <w:t>kk</w:t>
-            </w:r>
-            <w:proofErr w:type="spellEnd"/>
-            <w:r>
-              <w:rPr>
-                <w:rFonts w:ascii="Consolas" w:hAnsi="Consolas" w:cs="Consolas"/>
-                <w:color w:val="2A00FF"/>
-                <w:sz w:val="18"/>
-                <w:szCs w:val="18"/>
-              </w:rPr>
-              <w:t>"</w:t>
+              <w:t>"kk"</w:t>
             </w:r>
             <w:r>
               <w:rPr>
@@ -6413,29 +6158,7 @@
           <w:shd w:val="clear" w:color="auto" w:fill="FFFFFF"/>
         </w:rPr>
         <w:lastRenderedPageBreak/>
-        <w:t xml:space="preserve">The Factory Method Pattern </w:t>
-      </w:r>
-      <w:proofErr w:type="gramStart"/>
-      <w:r>
-        <w:rPr>
-          <w:rFonts w:ascii="Arial" w:eastAsiaTheme="minorHAnsi" w:hAnsi="Arial" w:cs="Arial"/>
-          <w:color w:val="000000"/>
-          <w:sz w:val="22"/>
-          <w:szCs w:val="22"/>
-          <w:shd w:val="clear" w:color="auto" w:fill="FFFFFF"/>
-        </w:rPr>
-        <w:t>is also known</w:t>
-      </w:r>
-      <w:proofErr w:type="gramEnd"/>
-      <w:r>
-        <w:rPr>
-          <w:rFonts w:ascii="Arial" w:eastAsiaTheme="minorHAnsi" w:hAnsi="Arial" w:cs="Arial"/>
-          <w:color w:val="000000"/>
-          <w:sz w:val="22"/>
-          <w:szCs w:val="22"/>
-          <w:shd w:val="clear" w:color="auto" w:fill="FFFFFF"/>
-        </w:rPr>
-        <w:t xml:space="preserve"> as Virtual Constructor.</w:t>
+        <w:t>The Factory Method Pattern is also known as Virtual Constructor.</w:t>
       </w:r>
     </w:p>
     <w:p>
@@ -6508,25 +6231,7 @@
           <w:color w:val="000000"/>
           <w:shd w:val="clear" w:color="auto" w:fill="FFFFFF"/>
         </w:rPr>
-        <w:t>It promotes the </w:t>
-      </w:r>
-      <w:proofErr w:type="gramStart"/>
-      <w:r>
-        <w:rPr>
-          <w:rFonts w:ascii="Arial" w:hAnsi="Arial" w:cs="Arial"/>
-          <w:color w:val="000000"/>
-          <w:shd w:val="clear" w:color="auto" w:fill="FFFFFF"/>
-        </w:rPr>
-        <w:t>loose-coupling</w:t>
-      </w:r>
-      <w:proofErr w:type="gramEnd"/>
-      <w:r>
-        <w:rPr>
-          <w:rFonts w:ascii="Arial" w:hAnsi="Arial" w:cs="Arial"/>
-          <w:color w:val="000000"/>
-          <w:shd w:val="clear" w:color="auto" w:fill="FFFFFF"/>
-        </w:rPr>
-        <w:t> by eliminating the need to bind application-specific classes into the code. That means the code interacts solely with the resultant interface or abstract class, so that it will work with any classes that implement that interface or that extends that abstract class.</w:t>
+        <w:t>It promotes the loose-coupling by eliminating the need to bind application-specific classes into the code. That means the code interacts solely with the resultant interface or abstract class, so that it will work with any classes that implement that interface or that extends that abstract class.</w:t>
       </w:r>
     </w:p>
     <w:p>
@@ -6599,25 +6304,7 @@
           <w:color w:val="000000"/>
           <w:shd w:val="clear" w:color="auto" w:fill="FFFFFF"/>
         </w:rPr>
-        <w:t xml:space="preserve">When a class wants </w:t>
-      </w:r>
-      <w:proofErr w:type="gramStart"/>
-      <w:r>
-        <w:rPr>
-          <w:rFonts w:ascii="Arial" w:hAnsi="Arial" w:cs="Arial"/>
-          <w:color w:val="000000"/>
-          <w:shd w:val="clear" w:color="auto" w:fill="FFFFFF"/>
-        </w:rPr>
-        <w:t>that</w:t>
-      </w:r>
-      <w:proofErr w:type="gramEnd"/>
-      <w:r>
-        <w:rPr>
-          <w:rFonts w:ascii="Arial" w:hAnsi="Arial" w:cs="Arial"/>
-          <w:color w:val="000000"/>
-          <w:shd w:val="clear" w:color="auto" w:fill="FFFFFF"/>
-        </w:rPr>
-        <w:t xml:space="preserve"> its sub-classes specify the objects to be created.</w:t>
+        <w:t>When a class wants that its sub-classes specify the objects to be created.</w:t>
       </w:r>
     </w:p>
     <w:p>
@@ -6686,6 +6373,7 @@
         </w:rPr>
       </w:pPr>
       <w:proofErr w:type="spellStart"/>
+      <w:proofErr w:type="gramStart"/>
       <w:r>
         <w:rPr>
           <w:rFonts w:ascii="Arial" w:hAnsi="Arial" w:cs="Arial"/>
@@ -6693,9 +6381,9 @@
           <w:highlight w:val="yellow"/>
           <w:shd w:val="clear" w:color="auto" w:fill="FFFFFF"/>
         </w:rPr>
-        <w:t>java.util.Calendar</w:t>
-      </w:r>
-      <w:proofErr w:type="spellEnd"/>
+        <w:t>java.util</w:t>
+      </w:r>
+      <w:proofErr w:type="gramEnd"/>
       <w:r>
         <w:rPr>
           <w:rFonts w:ascii="Arial" w:hAnsi="Arial" w:cs="Arial"/>
@@ -6703,9 +6391,9 @@
           <w:highlight w:val="yellow"/>
           <w:shd w:val="clear" w:color="auto" w:fill="FFFFFF"/>
         </w:rPr>
-        <w:t xml:space="preserve">, </w:t>
-      </w:r>
-      <w:proofErr w:type="spellStart"/>
+        <w:t>.Calendar</w:t>
+      </w:r>
+      <w:proofErr w:type="spellEnd"/>
       <w:r>
         <w:rPr>
           <w:rFonts w:ascii="Arial" w:hAnsi="Arial" w:cs="Arial"/>
@@ -6713,9 +6401,9 @@
           <w:highlight w:val="yellow"/>
           <w:shd w:val="clear" w:color="auto" w:fill="FFFFFF"/>
         </w:rPr>
-        <w:t>ResourceBundle</w:t>
-      </w:r>
-      <w:proofErr w:type="spellEnd"/>
+        <w:t xml:space="preserve">, </w:t>
+      </w:r>
+      <w:proofErr w:type="spellStart"/>
       <w:r>
         <w:rPr>
           <w:rFonts w:ascii="Arial" w:hAnsi="Arial" w:cs="Arial"/>
@@ -6723,9 +6411,9 @@
           <w:highlight w:val="yellow"/>
           <w:shd w:val="clear" w:color="auto" w:fill="FFFFFF"/>
         </w:rPr>
-        <w:t xml:space="preserve"> and </w:t>
-      </w:r>
-      <w:proofErr w:type="spellStart"/>
+        <w:t>ResourceBundle</w:t>
+      </w:r>
+      <w:proofErr w:type="spellEnd"/>
       <w:r>
         <w:rPr>
           <w:rFonts w:ascii="Arial" w:hAnsi="Arial" w:cs="Arial"/>
@@ -6733,9 +6421,9 @@
           <w:highlight w:val="yellow"/>
           <w:shd w:val="clear" w:color="auto" w:fill="FFFFFF"/>
         </w:rPr>
-        <w:t>NumberFormat</w:t>
-      </w:r>
-      <w:proofErr w:type="spellEnd"/>
+        <w:t xml:space="preserve"> and </w:t>
+      </w:r>
+      <w:proofErr w:type="spellStart"/>
       <w:r>
         <w:rPr>
           <w:rFonts w:ascii="Arial" w:hAnsi="Arial" w:cs="Arial"/>
@@ -6743,10 +6431,19 @@
           <w:highlight w:val="yellow"/>
           <w:shd w:val="clear" w:color="auto" w:fill="FFFFFF"/>
         </w:rPr>
+        <w:t>NumberFormat</w:t>
+      </w:r>
+      <w:proofErr w:type="spellEnd"/>
+      <w:r>
+        <w:rPr>
+          <w:rFonts w:ascii="Arial" w:hAnsi="Arial" w:cs="Arial"/>
+          <w:color w:val="000000"/>
+          <w:highlight w:val="yellow"/>
+          <w:shd w:val="clear" w:color="auto" w:fill="FFFFFF"/>
+        </w:rPr>
         <w:t> </w:t>
       </w:r>
       <w:proofErr w:type="spellStart"/>
-      <w:proofErr w:type="gramStart"/>
       <w:r>
         <w:rPr>
           <w:rFonts w:ascii="Arial" w:hAnsi="Arial" w:cs="Arial"/>
@@ -6762,16 +6459,7 @@
           <w:highlight w:val="yellow"/>
           <w:shd w:val="clear" w:color="auto" w:fill="FFFFFF"/>
         </w:rPr>
-        <w:t>(</w:t>
-      </w:r>
-      <w:proofErr w:type="gramEnd"/>
-      <w:r>
-        <w:rPr>
-          <w:rFonts w:ascii="Arial" w:hAnsi="Arial" w:cs="Arial"/>
-          <w:highlight w:val="yellow"/>
-          <w:shd w:val="clear" w:color="auto" w:fill="FFFFFF"/>
-        </w:rPr>
-        <w:t>)</w:t>
+        <w:t>()</w:t>
       </w:r>
       <w:r>
         <w:rPr>
@@ -6855,19 +6543,8 @@
           <w:color w:val="000000"/>
           <w:shd w:val="clear" w:color="auto" w:fill="FFFFFF"/>
         </w:rPr>
-        <w:t>Some important points about Factory Design Pattern method are</w:t>
-      </w:r>
-      <w:proofErr w:type="gramStart"/>
-      <w:r>
-        <w:rPr>
-          <w:rFonts w:ascii="Arial" w:hAnsi="Arial" w:cs="Arial"/>
-          <w:b/>
-          <w:color w:val="000000"/>
-          <w:shd w:val="clear" w:color="auto" w:fill="FFFFFF"/>
-        </w:rPr>
-        <w:t>;</w:t>
-      </w:r>
-      <w:proofErr w:type="gramEnd"/>
+        <w:t>Some important points about Factory Design Pattern method are;</w:t>
+      </w:r>
     </w:p>
     <w:p>
       <w:pPr>
@@ -6958,9 +6635,9 @@
           <w:highlight w:val="yellow"/>
           <w:shd w:val="clear" w:color="auto" w:fill="FFFFFF"/>
         </w:rPr>
-        <w:t xml:space="preserve">Notice that based on the input parameter, different subclass </w:t>
-      </w:r>
-      <w:proofErr w:type="gramStart"/>
+        <w:t>Notice that based on the input parameter, different subclass is created and returned. </w:t>
+      </w:r>
+      <w:proofErr w:type="spellStart"/>
       <w:r>
         <w:rPr>
           <w:rFonts w:ascii="Arial" w:hAnsi="Arial" w:cs="Arial"/>
@@ -6968,9 +6645,9 @@
           <w:highlight w:val="yellow"/>
           <w:shd w:val="clear" w:color="auto" w:fill="FFFFFF"/>
         </w:rPr>
-        <w:t>is created and returned</w:t>
-      </w:r>
-      <w:proofErr w:type="gramEnd"/>
+        <w:t>getComputer</w:t>
+      </w:r>
+      <w:proofErr w:type="spellEnd"/>
       <w:r>
         <w:rPr>
           <w:rFonts w:ascii="Arial" w:hAnsi="Arial" w:cs="Arial"/>
@@ -6978,28 +6655,6 @@
           <w:highlight w:val="yellow"/>
           <w:shd w:val="clear" w:color="auto" w:fill="FFFFFF"/>
         </w:rPr>
-        <w:t>. </w:t>
-      </w:r>
-      <w:proofErr w:type="spellStart"/>
-      <w:proofErr w:type="gramStart"/>
-      <w:r>
-        <w:rPr>
-          <w:rFonts w:ascii="Arial" w:hAnsi="Arial" w:cs="Arial"/>
-          <w:color w:val="000000"/>
-          <w:highlight w:val="yellow"/>
-          <w:shd w:val="clear" w:color="auto" w:fill="FFFFFF"/>
-        </w:rPr>
-        <w:t>getComputer</w:t>
-      </w:r>
-      <w:proofErr w:type="spellEnd"/>
-      <w:proofErr w:type="gramEnd"/>
-      <w:r>
-        <w:rPr>
-          <w:rFonts w:ascii="Arial" w:hAnsi="Arial" w:cs="Arial"/>
-          <w:color w:val="000000"/>
-          <w:highlight w:val="yellow"/>
-          <w:shd w:val="clear" w:color="auto" w:fill="FFFFFF"/>
-        </w:rPr>
         <w:t> is the factory method.</w:t>
       </w:r>
     </w:p>
@@ -7037,25 +6692,7 @@
           <w:color w:val="000000"/>
           <w:shd w:val="clear" w:color="auto" w:fill="FFFFFF"/>
         </w:rPr>
-        <w:t xml:space="preserve">Builder pattern is used to construct a complex object </w:t>
-      </w:r>
-      <w:proofErr w:type="gramStart"/>
-      <w:r>
-        <w:rPr>
-          <w:rFonts w:ascii="Arial" w:hAnsi="Arial" w:cs="Arial"/>
-          <w:color w:val="000000"/>
-          <w:shd w:val="clear" w:color="auto" w:fill="FFFFFF"/>
-        </w:rPr>
-        <w:t>step by step</w:t>
-      </w:r>
-      <w:proofErr w:type="gramEnd"/>
-      <w:r>
-        <w:rPr>
-          <w:rFonts w:ascii="Arial" w:hAnsi="Arial" w:cs="Arial"/>
-          <w:color w:val="000000"/>
-          <w:shd w:val="clear" w:color="auto" w:fill="FFFFFF"/>
-        </w:rPr>
-        <w:t xml:space="preserve"> and the final step will return the object.</w:t>
+        <w:t>Builder pattern is used to construct a complex object step by step and the final step will return the object.</w:t>
       </w:r>
     </w:p>
     <w:p>
@@ -7091,7 +6728,7 @@
           <w:color w:val="000000"/>
           <w:shd w:val="clear" w:color="auto" w:fill="FFFFFF"/>
         </w:rPr>
-        <w:t>its solves</w:t>
+        <w:t>its</w:t>
       </w:r>
       <w:proofErr w:type="gramEnd"/>
       <w:r>
@@ -7100,7 +6737,16 @@
           <w:color w:val="000000"/>
           <w:shd w:val="clear" w:color="auto" w:fill="FFFFFF"/>
         </w:rPr>
-        <w:t xml:space="preserve"> problem related to object creation. Constructors in Java </w:t>
+        <w:t xml:space="preserve"> solves problem related to object creation. Constructors in Java are used to create object and can take parameters required to create object. Problem starts when an Object can be created with lot of parameters, some of them may be mandatory and others may be optional. Consider a class which is used to </w:t>
+      </w:r>
+      <w:r>
+        <w:rPr>
+          <w:rFonts w:ascii="Arial" w:hAnsi="Arial" w:cs="Arial"/>
+          <w:color w:val="000000"/>
+          <w:shd w:val="clear" w:color="auto" w:fill="FFFFFF"/>
+        </w:rPr>
+        <w:lastRenderedPageBreak/>
+        <w:t xml:space="preserve">create Cake, now you need number of </w:t>
       </w:r>
       <w:proofErr w:type="gramStart"/>
       <w:r>
@@ -7109,7 +6755,7 @@
           <w:color w:val="000000"/>
           <w:shd w:val="clear" w:color="auto" w:fill="FFFFFF"/>
         </w:rPr>
-        <w:t>are used</w:t>
+        <w:t>item</w:t>
       </w:r>
       <w:proofErr w:type="gramEnd"/>
       <w:r>
@@ -7118,7 +6764,7 @@
           <w:color w:val="000000"/>
           <w:shd w:val="clear" w:color="auto" w:fill="FFFFFF"/>
         </w:rPr>
-        <w:t xml:space="preserve"> to create object and can take parameters required to create object. Problem starts when an Object </w:t>
+        <w:t xml:space="preserve"> like egg, milk, flour to create cake. many of them are mandatory and </w:t>
       </w:r>
       <w:proofErr w:type="gramStart"/>
       <w:r>
@@ -7127,7 +6773,7 @@
           <w:color w:val="000000"/>
           <w:shd w:val="clear" w:color="auto" w:fill="FFFFFF"/>
         </w:rPr>
-        <w:t>can be created</w:t>
+        <w:t>some  of</w:t>
       </w:r>
       <w:proofErr w:type="gramEnd"/>
       <w:r>
@@ -7136,52 +6782,7 @@
           <w:color w:val="000000"/>
           <w:shd w:val="clear" w:color="auto" w:fill="FFFFFF"/>
         </w:rPr>
-        <w:t xml:space="preserve"> with lot of parameters, some of them may be mandatory and others may be optional. Consider a </w:t>
-      </w:r>
-      <w:proofErr w:type="gramStart"/>
-      <w:r>
-        <w:rPr>
-          <w:rFonts w:ascii="Arial" w:hAnsi="Arial" w:cs="Arial"/>
-          <w:color w:val="000000"/>
-          <w:shd w:val="clear" w:color="auto" w:fill="FFFFFF"/>
-        </w:rPr>
-        <w:t>class which</w:t>
-      </w:r>
-      <w:proofErr w:type="gramEnd"/>
-      <w:r>
-        <w:rPr>
-          <w:rFonts w:ascii="Arial" w:hAnsi="Arial" w:cs="Arial"/>
-          <w:color w:val="000000"/>
-          <w:shd w:val="clear" w:color="auto" w:fill="FFFFFF"/>
-        </w:rPr>
-        <w:t xml:space="preserve"> is used to </w:t>
-      </w:r>
-      <w:r>
-        <w:rPr>
-          <w:rFonts w:ascii="Arial" w:hAnsi="Arial" w:cs="Arial"/>
-          <w:color w:val="000000"/>
-          <w:shd w:val="clear" w:color="auto" w:fill="FFFFFF"/>
-        </w:rPr>
-        <w:lastRenderedPageBreak/>
-        <w:t xml:space="preserve">create Cake, now you need number of item like egg, milk, flour to create cake. </w:t>
-      </w:r>
-      <w:proofErr w:type="gramStart"/>
-      <w:r>
-        <w:rPr>
-          <w:rFonts w:ascii="Arial" w:hAnsi="Arial" w:cs="Arial"/>
-          <w:color w:val="000000"/>
-          <w:shd w:val="clear" w:color="auto" w:fill="FFFFFF"/>
-        </w:rPr>
-        <w:t>many</w:t>
-      </w:r>
-      <w:proofErr w:type="gramEnd"/>
-      <w:r>
-        <w:rPr>
-          <w:rFonts w:ascii="Arial" w:hAnsi="Arial" w:cs="Arial"/>
-          <w:color w:val="000000"/>
-          <w:shd w:val="clear" w:color="auto" w:fill="FFFFFF"/>
-        </w:rPr>
-        <w:t xml:space="preserve"> of them are mandatory and some  of them are optional like cherry, fruits etc. If we are going to have </w:t>
+        <w:t xml:space="preserve"> them are optional like cherry, fruits etc. If we are going to have </w:t>
       </w:r>
       <w:hyperlink r:id="rId16" w:history="1">
         <w:r>
@@ -7271,6 +6872,30 @@
           <w:shd w:val="clear" w:color="auto" w:fill="FFFFFF"/>
         </w:rPr>
       </w:pPr>
+      <w:r>
+        <w:rPr>
+          <w:rFonts w:ascii="Arial" w:hAnsi="Arial" w:cs="Arial"/>
+          <w:color w:val="000000"/>
+          <w:shd w:val="clear" w:color="auto" w:fill="FFFFFF"/>
+        </w:rPr>
+        <w:t>When class instance creation is heavy and complex</w:t>
+      </w:r>
+      <w:r>
+        <w:rPr>
+          <w:rFonts w:ascii="Arial" w:hAnsi="Arial" w:cs="Arial"/>
+          <w:color w:val="000000"/>
+          <w:shd w:val="clear" w:color="auto" w:fill="FFFFFF"/>
+        </w:rPr>
+        <w:t>, so</w:t>
+      </w:r>
+      <w:r>
+        <w:rPr>
+          <w:rFonts w:ascii="Arial" w:hAnsi="Arial" w:cs="Arial"/>
+          <w:color w:val="000000"/>
+          <w:shd w:val="clear" w:color="auto" w:fill="FFFFFF"/>
+        </w:rPr>
+        <w:t xml:space="preserve"> all </w:t>
+      </w:r>
       <w:proofErr w:type="gramStart"/>
       <w:r>
         <w:rPr>
@@ -7278,25 +6903,17 @@
           <w:color w:val="000000"/>
           <w:shd w:val="clear" w:color="auto" w:fill="FFFFFF"/>
         </w:rPr>
-        <w:t>When class instance creation is heavy and complex</w:t>
-      </w:r>
+        <w:t>those complexity</w:t>
+      </w:r>
+      <w:proofErr w:type="gramEnd"/>
       <w:r>
         <w:rPr>
           <w:rFonts w:ascii="Arial" w:hAnsi="Arial" w:cs="Arial"/>
           <w:color w:val="000000"/>
           <w:shd w:val="clear" w:color="auto" w:fill="FFFFFF"/>
         </w:rPr>
-        <w:t>, so</w:t>
-      </w:r>
-      <w:r>
-        <w:rPr>
-          <w:rFonts w:ascii="Arial" w:hAnsi="Arial" w:cs="Arial"/>
-          <w:color w:val="000000"/>
-          <w:shd w:val="clear" w:color="auto" w:fill="FFFFFF"/>
-        </w:rPr>
-        <w:t xml:space="preserve"> all those complexity will become part of factory too.</w:t>
-      </w:r>
-      <w:proofErr w:type="gramEnd"/>
+        <w:t xml:space="preserve"> will become part of factory too.</w:t>
+      </w:r>
     </w:p>
     <w:p>
       <w:pPr>
@@ -7341,25 +6958,7 @@
           <w:color w:val="000000"/>
           <w:shd w:val="clear" w:color="auto" w:fill="FFFFFF"/>
         </w:rPr>
-        <w:t xml:space="preserve">1) </w:t>
-      </w:r>
-      <w:proofErr w:type="gramStart"/>
-      <w:r>
-        <w:rPr>
-          <w:rFonts w:ascii="Arial" w:hAnsi="Arial" w:cs="Arial"/>
-          <w:color w:val="000000"/>
-          <w:shd w:val="clear" w:color="auto" w:fill="FFFFFF"/>
-        </w:rPr>
-        <w:t>too</w:t>
-      </w:r>
-      <w:proofErr w:type="gramEnd"/>
-      <w:r>
-        <w:rPr>
-          <w:rFonts w:ascii="Arial" w:hAnsi="Arial" w:cs="Arial"/>
-          <w:color w:val="000000"/>
-          <w:shd w:val="clear" w:color="auto" w:fill="FFFFFF"/>
-        </w:rPr>
-        <w:t xml:space="preserve"> many constructors to maintain.</w:t>
+        <w:t>1) too many constructors to maintain.</w:t>
       </w:r>
     </w:p>
     <w:p>
@@ -7420,16 +7019,7 @@
           <w:color w:val="000000"/>
           <w:shd w:val="clear" w:color="auto" w:fill="FFFFFF"/>
         </w:rPr>
-        <w:t>Builder design pattern in Java – Pros and Cons</w:t>
-      </w:r>
-      <w:r>
-        <w:rPr>
-          <w:rFonts w:ascii="Arial" w:hAnsi="Arial" w:cs="Arial"/>
-          <w:b/>
-          <w:color w:val="000000"/>
-          <w:shd w:val="clear" w:color="auto" w:fill="FFFFFF"/>
-        </w:rPr>
-        <w:t>:</w:t>
+        <w:t>Builder design pattern in Java – Pros and Cons:</w:t>
       </w:r>
       <w:r>
         <w:rPr>
@@ -7474,23 +7064,13 @@
           <w:shd w:val="clear" w:color="auto" w:fill="FFFFFF"/>
         </w:rPr>
       </w:pPr>
-      <w:proofErr w:type="gramStart"/>
       <w:r>
         <w:rPr>
           <w:rFonts w:ascii="Arial" w:hAnsi="Arial" w:cs="Arial"/>
           <w:color w:val="000000"/>
           <w:shd w:val="clear" w:color="auto" w:fill="FFFFFF"/>
         </w:rPr>
-        <w:t>more</w:t>
-      </w:r>
-      <w:proofErr w:type="gramEnd"/>
-      <w:r>
-        <w:rPr>
-          <w:rFonts w:ascii="Arial" w:hAnsi="Arial" w:cs="Arial"/>
-          <w:color w:val="000000"/>
-          <w:shd w:val="clear" w:color="auto" w:fill="FFFFFF"/>
-        </w:rPr>
-        <w:t xml:space="preserve"> maintainable if number of fields required to create object is more than 4 or 5.</w:t>
+        <w:t>more maintainable if number of fields required to create object is more than 4 or 5.</w:t>
       </w:r>
     </w:p>
     <w:p>
@@ -7507,6 +7087,14 @@
           <w:shd w:val="clear" w:color="auto" w:fill="FFFFFF"/>
         </w:rPr>
       </w:pPr>
+      <w:r>
+        <w:rPr>
+          <w:rFonts w:ascii="Arial" w:hAnsi="Arial" w:cs="Arial"/>
+          <w:color w:val="000000"/>
+          <w:shd w:val="clear" w:color="auto" w:fill="FFFFFF"/>
+        </w:rPr>
+        <w:t xml:space="preserve">less </w:t>
+      </w:r>
       <w:proofErr w:type="gramStart"/>
       <w:r>
         <w:rPr>
@@ -7514,7 +7102,7 @@
           <w:color w:val="000000"/>
           <w:shd w:val="clear" w:color="auto" w:fill="FFFFFF"/>
         </w:rPr>
-        <w:t>less</w:t>
+        <w:t>error-prone</w:t>
       </w:r>
       <w:proofErr w:type="gramEnd"/>
       <w:r>
@@ -7523,7 +7111,7 @@
           <w:color w:val="000000"/>
           <w:shd w:val="clear" w:color="auto" w:fill="FFFFFF"/>
         </w:rPr>
-        <w:t xml:space="preserve"> error-prone as user will know what they are passing because of explicit method call.</w:t>
+        <w:t xml:space="preserve"> as user will know what they are passing because of explicit method call.</w:t>
       </w:r>
     </w:p>
     <w:p>
@@ -7540,23 +7128,13 @@
           <w:shd w:val="clear" w:color="auto" w:fill="FFFFFF"/>
         </w:rPr>
       </w:pPr>
-      <w:proofErr w:type="gramStart"/>
       <w:r>
         <w:rPr>
           <w:rFonts w:ascii="Arial" w:hAnsi="Arial" w:cs="Arial"/>
           <w:color w:val="000000"/>
           <w:shd w:val="clear" w:color="auto" w:fill="FFFFFF"/>
         </w:rPr>
-        <w:t>more</w:t>
-      </w:r>
-      <w:proofErr w:type="gramEnd"/>
-      <w:r>
-        <w:rPr>
-          <w:rFonts w:ascii="Arial" w:hAnsi="Arial" w:cs="Arial"/>
-          <w:color w:val="000000"/>
-          <w:shd w:val="clear" w:color="auto" w:fill="FFFFFF"/>
-        </w:rPr>
-        <w:t xml:space="preserve"> robust as only fully constructed object will be available to client.</w:t>
+        <w:t>more robust as only fully constructed object will be available to client.</w:t>
       </w:r>
     </w:p>
     <w:p>
@@ -7593,23 +7171,13 @@
           <w:shd w:val="clear" w:color="auto" w:fill="FFFFFF"/>
         </w:rPr>
       </w:pPr>
-      <w:proofErr w:type="gramStart"/>
       <w:r>
         <w:rPr>
           <w:rFonts w:ascii="Arial" w:hAnsi="Arial" w:cs="Arial"/>
           <w:color w:val="000000"/>
           <w:shd w:val="clear" w:color="auto" w:fill="FFFFFF"/>
         </w:rPr>
-        <w:t>verbose</w:t>
-      </w:r>
-      <w:proofErr w:type="gramEnd"/>
-      <w:r>
-        <w:rPr>
-          <w:rFonts w:ascii="Arial" w:hAnsi="Arial" w:cs="Arial"/>
-          <w:color w:val="000000"/>
-          <w:shd w:val="clear" w:color="auto" w:fill="FFFFFF"/>
-        </w:rPr>
-        <w:t xml:space="preserve"> and code duplication as Builder needs to copy all fields from Original or Item class.</w:t>
+        <w:t>verbose and code duplication as Builder needs to copy all fields from Original or Item class.</w:t>
       </w:r>
     </w:p>
     <w:p>
@@ -7653,7 +7221,7 @@
           <w:color w:val="000000"/>
           <w:shd w:val="clear" w:color="auto" w:fill="FFFFFF"/>
         </w:rPr>
-        <w:t xml:space="preserve">Builder Design pattern is a creational pattern and should be used when number of parameter required in constructor is more than manageable usually </w:t>
+        <w:t xml:space="preserve">Builder Design pattern is a creational pattern and should be used when number of </w:t>
       </w:r>
       <w:proofErr w:type="gramStart"/>
       <w:r>
@@ -7662,7 +7230,7 @@
           <w:color w:val="000000"/>
           <w:shd w:val="clear" w:color="auto" w:fill="FFFFFF"/>
         </w:rPr>
-        <w:t>4</w:t>
+        <w:t>parameter</w:t>
       </w:r>
       <w:proofErr w:type="gramEnd"/>
       <w:r>
@@ -7671,25 +7239,7 @@
           <w:color w:val="000000"/>
           <w:shd w:val="clear" w:color="auto" w:fill="FFFFFF"/>
         </w:rPr>
-        <w:t xml:space="preserve"> or at most 5. </w:t>
-      </w:r>
-      <w:proofErr w:type="gramStart"/>
-      <w:r>
-        <w:rPr>
-          <w:rFonts w:ascii="Arial" w:hAnsi="Arial" w:cs="Arial"/>
-          <w:color w:val="000000"/>
-          <w:shd w:val="clear" w:color="auto" w:fill="FFFFFF"/>
-        </w:rPr>
-        <w:t>Don't</w:t>
-      </w:r>
-      <w:proofErr w:type="gramEnd"/>
-      <w:r>
-        <w:rPr>
-          <w:rFonts w:ascii="Arial" w:hAnsi="Arial" w:cs="Arial"/>
-          <w:color w:val="000000"/>
-          <w:shd w:val="clear" w:color="auto" w:fill="FFFFFF"/>
-        </w:rPr>
-        <w:t xml:space="preserve"> confuse with Builder and Factory pattern there is an obvious difference between Builder and Factory pattern, as Factory can be used to create different implementation of same interface but Builder is tied up with its Container class and only returns object of Outer class.</w:t>
+        <w:t xml:space="preserve"> required in constructor is more than manageable usually 4 or at most 5. Don't confuse with Builder and Factory pattern there is an obvious difference between Builder and Factory pattern, as Factory can be used to create different implementation of same interface but Builder is tied up with its Container class and only returns object of Outer class.</w:t>
       </w:r>
     </w:p>
     <w:p>
@@ -7754,18 +7304,7 @@
           <w:szCs w:val="22"/>
           <w:shd w:val="clear" w:color="auto" w:fill="FFFFFF"/>
         </w:rPr>
-        <w:t>We</w:t>
-      </w:r>
-      <w:r>
-        <w:rPr>
-          <w:rFonts w:ascii="Arial" w:eastAsiaTheme="minorHAnsi" w:hAnsi="Arial" w:cs="Arial"/>
-          <w:b/>
-          <w:color w:val="000000"/>
-          <w:sz w:val="22"/>
-          <w:szCs w:val="22"/>
-          <w:shd w:val="clear" w:color="auto" w:fill="FFFFFF"/>
-        </w:rPr>
-        <w:t xml:space="preserve"> can implement builder design pattern in java.</w:t>
+        <w:t>We can implement builder design pattern in java.</w:t>
       </w:r>
     </w:p>
     <w:p>
@@ -7783,23 +7322,13 @@
           <w:shd w:val="clear" w:color="auto" w:fill="FFFFFF"/>
         </w:rPr>
       </w:pPr>
-      <w:proofErr w:type="gramStart"/>
       <w:r>
         <w:rPr>
           <w:rFonts w:ascii="Arial" w:hAnsi="Arial" w:cs="Arial"/>
           <w:color w:val="000000"/>
           <w:shd w:val="clear" w:color="auto" w:fill="FFFFFF"/>
         </w:rPr>
-        <w:t>First of all</w:t>
-      </w:r>
-      <w:proofErr w:type="gramEnd"/>
-      <w:r>
-        <w:rPr>
-          <w:rFonts w:ascii="Arial" w:hAnsi="Arial" w:cs="Arial"/>
-          <w:color w:val="000000"/>
-          <w:shd w:val="clear" w:color="auto" w:fill="FFFFFF"/>
-        </w:rPr>
-        <w:t xml:space="preserve"> you need to create a </w:t>
+        <w:t>First of all you need to create a </w:t>
       </w:r>
       <w:hyperlink r:id="rId17" w:history="1">
         <w:r>
@@ -7841,25 +7370,7 @@
           <w:color w:val="000000"/>
           <w:shd w:val="clear" w:color="auto" w:fill="FFFFFF"/>
         </w:rPr>
-        <w:t xml:space="preserve"> builder class </w:t>
-      </w:r>
-      <w:proofErr w:type="gramStart"/>
-      <w:r>
-        <w:rPr>
-          <w:rFonts w:ascii="Arial" w:hAnsi="Arial" w:cs="Arial"/>
-          <w:color w:val="000000"/>
-          <w:shd w:val="clear" w:color="auto" w:fill="FFFFFF"/>
-        </w:rPr>
-        <w:t>should be named</w:t>
-      </w:r>
-      <w:proofErr w:type="gramEnd"/>
-      <w:r>
-        <w:rPr>
-          <w:rFonts w:ascii="Arial" w:hAnsi="Arial" w:cs="Arial"/>
-          <w:color w:val="000000"/>
-          <w:shd w:val="clear" w:color="auto" w:fill="FFFFFF"/>
-        </w:rPr>
-        <w:t xml:space="preserve"> as </w:t>
+        <w:t xml:space="preserve"> builder class should be named as </w:t>
       </w:r>
       <w:proofErr w:type="spellStart"/>
       <w:r>
@@ -7972,25 +7483,7 @@
           <w:color w:val="000000"/>
           <w:shd w:val="clear" w:color="auto" w:fill="FFFFFF"/>
         </w:rPr>
-        <w:t xml:space="preserve"> method in the builder class that will return the Object needed by client program. For </w:t>
-      </w:r>
-      <w:proofErr w:type="gramStart"/>
-      <w:r>
-        <w:rPr>
-          <w:rFonts w:ascii="Arial" w:hAnsi="Arial" w:cs="Arial"/>
-          <w:color w:val="000000"/>
-          <w:shd w:val="clear" w:color="auto" w:fill="FFFFFF"/>
-        </w:rPr>
-        <w:t>this</w:t>
-      </w:r>
-      <w:proofErr w:type="gramEnd"/>
-      <w:r>
-        <w:rPr>
-          <w:rFonts w:ascii="Arial" w:hAnsi="Arial" w:cs="Arial"/>
-          <w:color w:val="000000"/>
-          <w:shd w:val="clear" w:color="auto" w:fill="FFFFFF"/>
-        </w:rPr>
-        <w:t xml:space="preserve"> we need to have a private constructor in the Class with Builder class as argument.</w:t>
+        <w:t> method in the builder class that will return the Object needed by client program. For this we need to have a private constructor in the Class with Builder class as argument.</w:t>
       </w:r>
     </w:p>
     <w:p>
@@ -18778,7 +18271,6 @@
                 <w:szCs w:val="16"/>
               </w:rPr>
             </w:pPr>
-            <w:bookmarkStart w:id="0" w:name="_GoBack"/>
             <w:r>
               <w:rPr>
                 <w:rFonts w:ascii="Consolas" w:hAnsi="Consolas" w:cs="Consolas"/>
@@ -18790,7 +18282,6 @@
               <w:t>Output:</w:t>
             </w:r>
           </w:p>
-          <w:bookmarkEnd w:id="0"/>
           <w:p>
             <w:pPr>
               <w:autoSpaceDE w:val="0"/>
@@ -19003,12 +18494,2438 @@
     </w:p>
     <w:p>
       <w:pPr>
+        <w:shd w:val="clear" w:color="auto" w:fill="FFFFFF"/>
+        <w:spacing w:after="150" w:line="240" w:lineRule="auto"/>
+        <w:rPr>
+          <w:rFonts w:eastAsia="Times New Roman" w:cs="Times New Roman"/>
+          <w:color w:val="333333"/>
+          <w:sz w:val="24"/>
+          <w:szCs w:val="24"/>
+        </w:rPr>
+      </w:pPr>
+      <w:r>
+        <w:rPr>
+          <w:rFonts w:eastAsia="Times New Roman" w:cs="Times New Roman"/>
+          <w:b/>
+          <w:bCs/>
+          <w:color w:val="333333"/>
+          <w:sz w:val="24"/>
+          <w:szCs w:val="24"/>
+        </w:rPr>
+        <w:t>Q1) What is an immutable class?</w:t>
+      </w:r>
+    </w:p>
+    <w:p>
+      <w:pPr>
+        <w:shd w:val="clear" w:color="auto" w:fill="FFFFFF"/>
+        <w:spacing w:after="150" w:line="240" w:lineRule="auto"/>
+        <w:rPr>
+          <w:rFonts w:eastAsia="Times New Roman" w:cs="Times New Roman"/>
+          <w:color w:val="333333"/>
+          <w:sz w:val="24"/>
+          <w:szCs w:val="24"/>
+        </w:rPr>
+      </w:pPr>
+      <w:r>
+        <w:rPr>
+          <w:rFonts w:eastAsia="Times New Roman" w:cs="Times New Roman"/>
+          <w:b/>
+          <w:bCs/>
+          <w:color w:val="333333"/>
+          <w:sz w:val="24"/>
+          <w:szCs w:val="24"/>
+        </w:rPr>
+        <w:t>Ans)</w:t>
+      </w:r>
+      <w:r>
+        <w:rPr>
+          <w:rFonts w:eastAsia="Times New Roman" w:cs="Times New Roman"/>
+          <w:color w:val="333333"/>
+          <w:sz w:val="24"/>
+          <w:szCs w:val="24"/>
+        </w:rPr>
+        <w:t xml:space="preserve"> Immutable class is a class which once created, </w:t>
+      </w:r>
+      <w:proofErr w:type="spellStart"/>
+      <w:r>
+        <w:rPr>
+          <w:rFonts w:eastAsia="Times New Roman" w:cs="Times New Roman"/>
+          <w:color w:val="333333"/>
+          <w:sz w:val="24"/>
+          <w:szCs w:val="24"/>
+        </w:rPr>
+        <w:t>it’s</w:t>
+      </w:r>
+      <w:proofErr w:type="spellEnd"/>
+      <w:r>
+        <w:rPr>
+          <w:rFonts w:eastAsia="Times New Roman" w:cs="Times New Roman"/>
+          <w:color w:val="333333"/>
+          <w:sz w:val="24"/>
+          <w:szCs w:val="24"/>
+        </w:rPr>
+        <w:t xml:space="preserve"> contents </w:t>
+      </w:r>
+      <w:proofErr w:type="spellStart"/>
+      <w:r>
+        <w:rPr>
+          <w:rFonts w:eastAsia="Times New Roman" w:cs="Times New Roman"/>
+          <w:color w:val="333333"/>
+          <w:sz w:val="24"/>
+          <w:szCs w:val="24"/>
+        </w:rPr>
+        <w:t>can not</w:t>
+      </w:r>
+      <w:proofErr w:type="spellEnd"/>
+      <w:r>
+        <w:rPr>
+          <w:rFonts w:eastAsia="Times New Roman" w:cs="Times New Roman"/>
+          <w:color w:val="333333"/>
+          <w:sz w:val="24"/>
+          <w:szCs w:val="24"/>
+        </w:rPr>
+        <w:t xml:space="preserve"> be changed. Immutable objects are the objects whose state </w:t>
+      </w:r>
+      <w:proofErr w:type="spellStart"/>
+      <w:r>
+        <w:rPr>
+          <w:rFonts w:eastAsia="Times New Roman" w:cs="Times New Roman"/>
+          <w:color w:val="333333"/>
+          <w:sz w:val="24"/>
+          <w:szCs w:val="24"/>
+        </w:rPr>
+        <w:t>can not</w:t>
+      </w:r>
+      <w:proofErr w:type="spellEnd"/>
+      <w:r>
+        <w:rPr>
+          <w:rFonts w:eastAsia="Times New Roman" w:cs="Times New Roman"/>
+          <w:color w:val="333333"/>
+          <w:sz w:val="24"/>
+          <w:szCs w:val="24"/>
+        </w:rPr>
+        <w:t xml:space="preserve"> be changed once constructed. e.g. String class</w:t>
+      </w:r>
+    </w:p>
+    <w:p>
+      <w:pPr>
+        <w:shd w:val="clear" w:color="auto" w:fill="FFFFFF"/>
+        <w:spacing w:after="150" w:line="240" w:lineRule="auto"/>
+        <w:rPr>
+          <w:rFonts w:eastAsia="Times New Roman" w:cs="Times New Roman"/>
+          <w:color w:val="333333"/>
+          <w:sz w:val="24"/>
+          <w:szCs w:val="24"/>
+        </w:rPr>
+      </w:pPr>
+      <w:r>
+        <w:rPr>
+          <w:rFonts w:eastAsia="Times New Roman" w:cs="Times New Roman"/>
+          <w:b/>
+          <w:bCs/>
+          <w:color w:val="333333"/>
+          <w:sz w:val="24"/>
+          <w:szCs w:val="24"/>
+        </w:rPr>
+        <w:t>Q2) How to create an immutable class?</w:t>
+      </w:r>
+    </w:p>
+    <w:p>
+      <w:pPr>
+        <w:shd w:val="clear" w:color="auto" w:fill="FFFFFF"/>
+        <w:spacing w:after="150" w:line="240" w:lineRule="auto"/>
+        <w:rPr>
+          <w:rFonts w:eastAsia="Times New Roman" w:cs="Times New Roman"/>
+          <w:color w:val="333333"/>
+          <w:sz w:val="24"/>
+          <w:szCs w:val="24"/>
+        </w:rPr>
+      </w:pPr>
+      <w:r>
+        <w:rPr>
+          <w:rFonts w:eastAsia="Times New Roman" w:cs="Times New Roman"/>
+          <w:b/>
+          <w:bCs/>
+          <w:color w:val="333333"/>
+          <w:sz w:val="24"/>
+          <w:szCs w:val="24"/>
+        </w:rPr>
+        <w:t>Ans)</w:t>
+      </w:r>
+      <w:r>
+        <w:rPr>
+          <w:rFonts w:eastAsia="Times New Roman" w:cs="Times New Roman"/>
+          <w:color w:val="333333"/>
+          <w:sz w:val="24"/>
+          <w:szCs w:val="24"/>
+        </w:rPr>
+        <w:t> To create an immutable class following steps should be followed:</w:t>
+      </w:r>
+    </w:p>
+    <w:p>
+      <w:pPr>
+        <w:numPr>
+          <w:ilvl w:val="0"/>
+          <w:numId w:val="20"/>
+        </w:numPr>
+        <w:shd w:val="clear" w:color="auto" w:fill="FFFFFF"/>
+        <w:spacing w:before="100" w:beforeAutospacing="1" w:after="100" w:afterAutospacing="1" w:line="240" w:lineRule="auto"/>
+        <w:rPr>
+          <w:rFonts w:eastAsia="Times New Roman" w:cs="Times New Roman"/>
+          <w:color w:val="333333"/>
+          <w:sz w:val="24"/>
+          <w:szCs w:val="24"/>
+        </w:rPr>
+      </w:pPr>
+      <w:r>
+        <w:rPr>
+          <w:rFonts w:eastAsia="Times New Roman" w:cs="Times New Roman"/>
+          <w:color w:val="333333"/>
+          <w:sz w:val="24"/>
+          <w:szCs w:val="24"/>
+        </w:rPr>
+        <w:t>Create a final class.</w:t>
+      </w:r>
+    </w:p>
+    <w:p>
+      <w:pPr>
+        <w:numPr>
+          <w:ilvl w:val="0"/>
+          <w:numId w:val="20"/>
+        </w:numPr>
+        <w:shd w:val="clear" w:color="auto" w:fill="FFFFFF"/>
+        <w:spacing w:before="100" w:beforeAutospacing="1" w:after="100" w:afterAutospacing="1" w:line="240" w:lineRule="auto"/>
+        <w:rPr>
+          <w:rFonts w:eastAsia="Times New Roman" w:cs="Times New Roman"/>
+          <w:color w:val="333333"/>
+          <w:sz w:val="24"/>
+          <w:szCs w:val="24"/>
+        </w:rPr>
+      </w:pPr>
+      <w:r>
+        <w:rPr>
+          <w:rFonts w:eastAsia="Times New Roman" w:cs="Times New Roman"/>
+          <w:color w:val="333333"/>
+          <w:sz w:val="24"/>
+          <w:szCs w:val="24"/>
+        </w:rPr>
+        <w:t>Set the values of properties using constructor only.</w:t>
+      </w:r>
+    </w:p>
+    <w:p>
+      <w:pPr>
+        <w:numPr>
+          <w:ilvl w:val="0"/>
+          <w:numId w:val="20"/>
+        </w:numPr>
+        <w:shd w:val="clear" w:color="auto" w:fill="FFFFFF"/>
+        <w:spacing w:before="100" w:beforeAutospacing="1" w:after="100" w:afterAutospacing="1" w:line="240" w:lineRule="auto"/>
+        <w:rPr>
+          <w:rFonts w:eastAsia="Times New Roman" w:cs="Times New Roman"/>
+          <w:color w:val="333333"/>
+          <w:sz w:val="24"/>
+          <w:szCs w:val="24"/>
+        </w:rPr>
+      </w:pPr>
+      <w:r>
+        <w:rPr>
+          <w:rFonts w:eastAsia="Times New Roman" w:cs="Times New Roman"/>
+          <w:color w:val="333333"/>
+          <w:sz w:val="24"/>
+          <w:szCs w:val="24"/>
+        </w:rPr>
+        <w:t>Make the properties of the class final and private</w:t>
+      </w:r>
+    </w:p>
+    <w:p>
+      <w:pPr>
+        <w:numPr>
+          <w:ilvl w:val="0"/>
+          <w:numId w:val="20"/>
+        </w:numPr>
+        <w:shd w:val="clear" w:color="auto" w:fill="FFFFFF"/>
+        <w:spacing w:before="100" w:beforeAutospacing="1" w:after="100" w:afterAutospacing="1" w:line="240" w:lineRule="auto"/>
+        <w:rPr>
+          <w:rFonts w:eastAsia="Times New Roman" w:cs="Times New Roman"/>
+          <w:color w:val="333333"/>
+          <w:sz w:val="24"/>
+          <w:szCs w:val="24"/>
+        </w:rPr>
+      </w:pPr>
+      <w:r>
+        <w:rPr>
+          <w:rFonts w:eastAsia="Times New Roman" w:cs="Times New Roman"/>
+          <w:color w:val="333333"/>
+          <w:sz w:val="24"/>
+          <w:szCs w:val="24"/>
+        </w:rPr>
+        <w:t>Do not provide any setters for these properties.</w:t>
+      </w:r>
+    </w:p>
+    <w:p>
+      <w:pPr>
+        <w:numPr>
+          <w:ilvl w:val="0"/>
+          <w:numId w:val="20"/>
+        </w:numPr>
+        <w:shd w:val="clear" w:color="auto" w:fill="FFFFFF"/>
+        <w:spacing w:before="100" w:beforeAutospacing="1" w:after="100" w:afterAutospacing="1" w:line="240" w:lineRule="auto"/>
+        <w:rPr>
+          <w:rFonts w:eastAsia="Times New Roman" w:cs="Times New Roman"/>
+          <w:color w:val="333333"/>
+          <w:sz w:val="24"/>
+          <w:szCs w:val="24"/>
+        </w:rPr>
+      </w:pPr>
+      <w:r>
+        <w:rPr>
+          <w:rFonts w:eastAsia="Times New Roman" w:cs="Times New Roman"/>
+          <w:color w:val="333333"/>
+          <w:sz w:val="24"/>
+          <w:szCs w:val="24"/>
+        </w:rPr>
+        <w:t>If the instance fields include references to mutable objects, don't allow those objects to be changed:</w:t>
+      </w:r>
+    </w:p>
+    <w:p>
+      <w:pPr>
+        <w:numPr>
+          <w:ilvl w:val="1"/>
+          <w:numId w:val="20"/>
+        </w:numPr>
+        <w:shd w:val="clear" w:color="auto" w:fill="FFFFFF"/>
+        <w:spacing w:before="100" w:beforeAutospacing="1" w:after="100" w:afterAutospacing="1" w:line="240" w:lineRule="auto"/>
+        <w:rPr>
+          <w:rFonts w:eastAsia="Times New Roman" w:cs="Times New Roman"/>
+          <w:color w:val="333333"/>
+          <w:sz w:val="24"/>
+          <w:szCs w:val="24"/>
+        </w:rPr>
+      </w:pPr>
+      <w:r>
+        <w:rPr>
+          <w:rFonts w:eastAsia="Times New Roman" w:cs="Times New Roman"/>
+          <w:color w:val="333333"/>
+          <w:sz w:val="24"/>
+          <w:szCs w:val="24"/>
+        </w:rPr>
+        <w:t>Don't provide methods that modify the mutable objects.</w:t>
+      </w:r>
+    </w:p>
+    <w:p>
+      <w:pPr>
+        <w:numPr>
+          <w:ilvl w:val="1"/>
+          <w:numId w:val="20"/>
+        </w:numPr>
+        <w:shd w:val="clear" w:color="auto" w:fill="FFFFFF"/>
+        <w:spacing w:before="100" w:beforeAutospacing="1" w:after="100" w:afterAutospacing="1" w:line="240" w:lineRule="auto"/>
+        <w:rPr>
+          <w:rFonts w:eastAsia="Times New Roman" w:cs="Times New Roman"/>
+          <w:color w:val="333333"/>
+          <w:sz w:val="24"/>
+          <w:szCs w:val="24"/>
+        </w:rPr>
+      </w:pPr>
+      <w:r>
+        <w:rPr>
+          <w:rFonts w:eastAsia="Times New Roman" w:cs="Times New Roman"/>
+          <w:color w:val="333333"/>
+          <w:sz w:val="24"/>
+          <w:szCs w:val="24"/>
+        </w:rPr>
+        <w:t>Don't share references to the mutable objects. Never store references to external, mutable objects passed to the constructor; if necessary, create copies, and store references to the copies. Similarly, create copies of your internal mutable objects when necessary to avoid returning the originals in your methods.</w:t>
+      </w:r>
+    </w:p>
+    <w:p>
+      <w:pPr>
+        <w:pBdr>
+          <w:top w:val="single" w:sz="6" w:space="12" w:color="CCCCCC"/>
+          <w:left w:val="single" w:sz="6" w:space="12" w:color="CCCCCC"/>
+          <w:bottom w:val="single" w:sz="6" w:space="12" w:color="CCCCCC"/>
+          <w:right w:val="single" w:sz="6" w:space="12" w:color="CCCCCC"/>
+        </w:pBdr>
+        <w:shd w:val="clear" w:color="auto" w:fill="F5F2F0"/>
+        <w:tabs>
+          <w:tab w:val="left" w:pos="916"/>
+          <w:tab w:val="left" w:pos="1832"/>
+          <w:tab w:val="left" w:pos="2748"/>
+          <w:tab w:val="left" w:pos="3664"/>
+          <w:tab w:val="left" w:pos="4580"/>
+          <w:tab w:val="left" w:pos="5496"/>
+          <w:tab w:val="left" w:pos="6412"/>
+          <w:tab w:val="left" w:pos="7328"/>
+          <w:tab w:val="left" w:pos="8244"/>
+          <w:tab w:val="left" w:pos="9160"/>
+          <w:tab w:val="left" w:pos="10076"/>
+          <w:tab w:val="left" w:pos="10992"/>
+          <w:tab w:val="left" w:pos="11908"/>
+          <w:tab w:val="left" w:pos="12824"/>
+          <w:tab w:val="left" w:pos="13740"/>
+          <w:tab w:val="left" w:pos="14656"/>
+        </w:tabs>
+        <w:spacing w:before="120" w:after="120" w:line="240" w:lineRule="auto"/>
+        <w:rPr>
+          <w:rFonts w:ascii="Consolas" w:eastAsia="Times New Roman" w:hAnsi="Consolas" w:cs="Consolas"/>
+          <w:color w:val="000000"/>
+          <w:sz w:val="20"/>
+          <w:szCs w:val="20"/>
+        </w:rPr>
+      </w:pPr>
+      <w:r>
+        <w:rPr>
+          <w:rFonts w:ascii="Consolas" w:eastAsia="Times New Roman" w:hAnsi="Consolas" w:cs="Consolas"/>
+          <w:color w:val="0077AA"/>
+          <w:sz w:val="20"/>
+          <w:szCs w:val="20"/>
+        </w:rPr>
+        <w:t>public</w:t>
+      </w:r>
+      <w:r>
+        <w:rPr>
+          <w:rFonts w:ascii="Consolas" w:eastAsia="Times New Roman" w:hAnsi="Consolas" w:cs="Consolas"/>
+          <w:color w:val="000000"/>
+          <w:sz w:val="20"/>
+          <w:szCs w:val="20"/>
+        </w:rPr>
+        <w:t xml:space="preserve"> </w:t>
+      </w:r>
+      <w:r>
+        <w:rPr>
+          <w:rFonts w:ascii="Consolas" w:eastAsia="Times New Roman" w:hAnsi="Consolas" w:cs="Consolas"/>
+          <w:color w:val="0077AA"/>
+          <w:sz w:val="20"/>
+          <w:szCs w:val="20"/>
+        </w:rPr>
+        <w:t>final</w:t>
+      </w:r>
+      <w:r>
+        <w:rPr>
+          <w:rFonts w:ascii="Consolas" w:eastAsia="Times New Roman" w:hAnsi="Consolas" w:cs="Consolas"/>
+          <w:color w:val="000000"/>
+          <w:sz w:val="20"/>
+          <w:szCs w:val="20"/>
+        </w:rPr>
+        <w:t xml:space="preserve"> </w:t>
+      </w:r>
+      <w:r>
+        <w:rPr>
+          <w:rFonts w:ascii="Consolas" w:eastAsia="Times New Roman" w:hAnsi="Consolas" w:cs="Consolas"/>
+          <w:color w:val="0077AA"/>
+          <w:sz w:val="20"/>
+          <w:szCs w:val="20"/>
+        </w:rPr>
+        <w:t>class</w:t>
+      </w:r>
+      <w:r>
+        <w:rPr>
+          <w:rFonts w:ascii="Consolas" w:eastAsia="Times New Roman" w:hAnsi="Consolas" w:cs="Consolas"/>
+          <w:color w:val="000000"/>
+          <w:sz w:val="20"/>
+          <w:szCs w:val="20"/>
+        </w:rPr>
+        <w:t xml:space="preserve"> </w:t>
+      </w:r>
+      <w:proofErr w:type="spellStart"/>
+      <w:r>
+        <w:rPr>
+          <w:rFonts w:ascii="Consolas" w:eastAsia="Times New Roman" w:hAnsi="Consolas" w:cs="Consolas"/>
+          <w:color w:val="000000"/>
+          <w:sz w:val="20"/>
+          <w:szCs w:val="20"/>
+        </w:rPr>
+        <w:t>FinalPersonClass</w:t>
+      </w:r>
+      <w:proofErr w:type="spellEnd"/>
+      <w:r>
+        <w:rPr>
+          <w:rFonts w:ascii="Consolas" w:eastAsia="Times New Roman" w:hAnsi="Consolas" w:cs="Consolas"/>
+          <w:color w:val="000000"/>
+          <w:sz w:val="20"/>
+          <w:szCs w:val="20"/>
+        </w:rPr>
+        <w:t xml:space="preserve"> </w:t>
+      </w:r>
+      <w:r>
+        <w:rPr>
+          <w:rFonts w:ascii="Consolas" w:eastAsia="Times New Roman" w:hAnsi="Consolas" w:cs="Consolas"/>
+          <w:color w:val="999999"/>
+          <w:sz w:val="20"/>
+          <w:szCs w:val="20"/>
+        </w:rPr>
+        <w:t>{</w:t>
+      </w:r>
+      <w:r>
+        <w:rPr>
+          <w:rFonts w:ascii="Consolas" w:eastAsia="Times New Roman" w:hAnsi="Consolas" w:cs="Consolas"/>
+          <w:color w:val="000000"/>
+          <w:sz w:val="20"/>
+          <w:szCs w:val="20"/>
+        </w:rPr>
+        <w:t xml:space="preserve"> </w:t>
+      </w:r>
+    </w:p>
+    <w:p>
+      <w:pPr>
+        <w:pBdr>
+          <w:top w:val="single" w:sz="6" w:space="12" w:color="CCCCCC"/>
+          <w:left w:val="single" w:sz="6" w:space="12" w:color="CCCCCC"/>
+          <w:bottom w:val="single" w:sz="6" w:space="12" w:color="CCCCCC"/>
+          <w:right w:val="single" w:sz="6" w:space="12" w:color="CCCCCC"/>
+        </w:pBdr>
+        <w:shd w:val="clear" w:color="auto" w:fill="F5F2F0"/>
+        <w:tabs>
+          <w:tab w:val="left" w:pos="916"/>
+          <w:tab w:val="left" w:pos="1832"/>
+          <w:tab w:val="left" w:pos="2748"/>
+          <w:tab w:val="left" w:pos="3664"/>
+          <w:tab w:val="left" w:pos="4580"/>
+          <w:tab w:val="left" w:pos="5496"/>
+          <w:tab w:val="left" w:pos="6412"/>
+          <w:tab w:val="left" w:pos="7328"/>
+          <w:tab w:val="left" w:pos="8244"/>
+          <w:tab w:val="left" w:pos="9160"/>
+          <w:tab w:val="left" w:pos="10076"/>
+          <w:tab w:val="left" w:pos="10992"/>
+          <w:tab w:val="left" w:pos="11908"/>
+          <w:tab w:val="left" w:pos="12824"/>
+          <w:tab w:val="left" w:pos="13740"/>
+          <w:tab w:val="left" w:pos="14656"/>
+        </w:tabs>
+        <w:spacing w:before="120" w:after="120" w:line="240" w:lineRule="auto"/>
+        <w:rPr>
+          <w:rFonts w:ascii="Consolas" w:eastAsia="Times New Roman" w:hAnsi="Consolas" w:cs="Consolas"/>
+          <w:color w:val="000000"/>
+          <w:sz w:val="20"/>
+          <w:szCs w:val="20"/>
+        </w:rPr>
+      </w:pPr>
+      <w:r>
+        <w:rPr>
+          <w:rFonts w:ascii="Consolas" w:eastAsia="Times New Roman" w:hAnsi="Consolas" w:cs="Consolas"/>
+          <w:color w:val="000000"/>
+          <w:sz w:val="20"/>
+          <w:szCs w:val="20"/>
+        </w:rPr>
+        <w:t xml:space="preserve">    </w:t>
+      </w:r>
+      <w:r>
+        <w:rPr>
+          <w:rFonts w:ascii="Consolas" w:eastAsia="Times New Roman" w:hAnsi="Consolas" w:cs="Consolas"/>
+          <w:color w:val="0077AA"/>
+          <w:sz w:val="20"/>
+          <w:szCs w:val="20"/>
+        </w:rPr>
+        <w:t>private</w:t>
+      </w:r>
+      <w:r>
+        <w:rPr>
+          <w:rFonts w:ascii="Consolas" w:eastAsia="Times New Roman" w:hAnsi="Consolas" w:cs="Consolas"/>
+          <w:color w:val="000000"/>
+          <w:sz w:val="20"/>
+          <w:szCs w:val="20"/>
+        </w:rPr>
+        <w:t xml:space="preserve"> </w:t>
+      </w:r>
+      <w:r>
+        <w:rPr>
+          <w:rFonts w:ascii="Consolas" w:eastAsia="Times New Roman" w:hAnsi="Consolas" w:cs="Consolas"/>
+          <w:color w:val="0077AA"/>
+          <w:sz w:val="20"/>
+          <w:szCs w:val="20"/>
+        </w:rPr>
+        <w:t>final</w:t>
+      </w:r>
+      <w:r>
+        <w:rPr>
+          <w:rFonts w:ascii="Consolas" w:eastAsia="Times New Roman" w:hAnsi="Consolas" w:cs="Consolas"/>
+          <w:color w:val="000000"/>
+          <w:sz w:val="20"/>
+          <w:szCs w:val="20"/>
+        </w:rPr>
+        <w:t xml:space="preserve"> String name</w:t>
+      </w:r>
+      <w:r>
+        <w:rPr>
+          <w:rFonts w:ascii="Consolas" w:eastAsia="Times New Roman" w:hAnsi="Consolas" w:cs="Consolas"/>
+          <w:color w:val="999999"/>
+          <w:sz w:val="20"/>
+          <w:szCs w:val="20"/>
+        </w:rPr>
+        <w:t>;</w:t>
+      </w:r>
+      <w:r>
+        <w:rPr>
+          <w:rFonts w:ascii="Consolas" w:eastAsia="Times New Roman" w:hAnsi="Consolas" w:cs="Consolas"/>
+          <w:color w:val="000000"/>
+          <w:sz w:val="20"/>
+          <w:szCs w:val="20"/>
+        </w:rPr>
+        <w:t xml:space="preserve"> </w:t>
+      </w:r>
+    </w:p>
+    <w:p>
+      <w:pPr>
+        <w:pBdr>
+          <w:top w:val="single" w:sz="6" w:space="12" w:color="CCCCCC"/>
+          <w:left w:val="single" w:sz="6" w:space="12" w:color="CCCCCC"/>
+          <w:bottom w:val="single" w:sz="6" w:space="12" w:color="CCCCCC"/>
+          <w:right w:val="single" w:sz="6" w:space="12" w:color="CCCCCC"/>
+        </w:pBdr>
+        <w:shd w:val="clear" w:color="auto" w:fill="F5F2F0"/>
+        <w:tabs>
+          <w:tab w:val="left" w:pos="916"/>
+          <w:tab w:val="left" w:pos="1832"/>
+          <w:tab w:val="left" w:pos="2748"/>
+          <w:tab w:val="left" w:pos="3664"/>
+          <w:tab w:val="left" w:pos="4580"/>
+          <w:tab w:val="left" w:pos="5496"/>
+          <w:tab w:val="left" w:pos="6412"/>
+          <w:tab w:val="left" w:pos="7328"/>
+          <w:tab w:val="left" w:pos="8244"/>
+          <w:tab w:val="left" w:pos="9160"/>
+          <w:tab w:val="left" w:pos="10076"/>
+          <w:tab w:val="left" w:pos="10992"/>
+          <w:tab w:val="left" w:pos="11908"/>
+          <w:tab w:val="left" w:pos="12824"/>
+          <w:tab w:val="left" w:pos="13740"/>
+          <w:tab w:val="left" w:pos="14656"/>
+        </w:tabs>
+        <w:spacing w:before="120" w:after="120" w:line="240" w:lineRule="auto"/>
+        <w:rPr>
+          <w:rFonts w:ascii="Consolas" w:eastAsia="Times New Roman" w:hAnsi="Consolas" w:cs="Consolas"/>
+          <w:color w:val="000000"/>
+          <w:sz w:val="20"/>
+          <w:szCs w:val="20"/>
+        </w:rPr>
+      </w:pPr>
+      <w:r>
+        <w:rPr>
+          <w:rFonts w:ascii="Consolas" w:eastAsia="Times New Roman" w:hAnsi="Consolas" w:cs="Consolas"/>
+          <w:color w:val="000000"/>
+          <w:sz w:val="20"/>
+          <w:szCs w:val="20"/>
+        </w:rPr>
+        <w:t xml:space="preserve">    </w:t>
+      </w:r>
+      <w:r>
+        <w:rPr>
+          <w:rFonts w:ascii="Consolas" w:eastAsia="Times New Roman" w:hAnsi="Consolas" w:cs="Consolas"/>
+          <w:color w:val="0077AA"/>
+          <w:sz w:val="20"/>
+          <w:szCs w:val="20"/>
+        </w:rPr>
+        <w:t>private</w:t>
+      </w:r>
+      <w:r>
+        <w:rPr>
+          <w:rFonts w:ascii="Consolas" w:eastAsia="Times New Roman" w:hAnsi="Consolas" w:cs="Consolas"/>
+          <w:color w:val="000000"/>
+          <w:sz w:val="20"/>
+          <w:szCs w:val="20"/>
+        </w:rPr>
+        <w:t xml:space="preserve"> </w:t>
+      </w:r>
+      <w:r>
+        <w:rPr>
+          <w:rFonts w:ascii="Consolas" w:eastAsia="Times New Roman" w:hAnsi="Consolas" w:cs="Consolas"/>
+          <w:color w:val="0077AA"/>
+          <w:sz w:val="20"/>
+          <w:szCs w:val="20"/>
+        </w:rPr>
+        <w:t>final</w:t>
+      </w:r>
+      <w:r>
+        <w:rPr>
+          <w:rFonts w:ascii="Consolas" w:eastAsia="Times New Roman" w:hAnsi="Consolas" w:cs="Consolas"/>
+          <w:color w:val="000000"/>
+          <w:sz w:val="20"/>
+          <w:szCs w:val="20"/>
+        </w:rPr>
+        <w:t xml:space="preserve"> </w:t>
+      </w:r>
+      <w:r>
+        <w:rPr>
+          <w:rFonts w:ascii="Consolas" w:eastAsia="Times New Roman" w:hAnsi="Consolas" w:cs="Consolas"/>
+          <w:color w:val="0077AA"/>
+          <w:sz w:val="20"/>
+          <w:szCs w:val="20"/>
+        </w:rPr>
+        <w:t>int</w:t>
+      </w:r>
+      <w:r>
+        <w:rPr>
+          <w:rFonts w:ascii="Consolas" w:eastAsia="Times New Roman" w:hAnsi="Consolas" w:cs="Consolas"/>
+          <w:color w:val="000000"/>
+          <w:sz w:val="20"/>
+          <w:szCs w:val="20"/>
+        </w:rPr>
+        <w:t xml:space="preserve"> age</w:t>
+      </w:r>
+      <w:r>
+        <w:rPr>
+          <w:rFonts w:ascii="Consolas" w:eastAsia="Times New Roman" w:hAnsi="Consolas" w:cs="Consolas"/>
+          <w:color w:val="999999"/>
+          <w:sz w:val="20"/>
+          <w:szCs w:val="20"/>
+        </w:rPr>
+        <w:t>;</w:t>
+      </w:r>
+      <w:r>
+        <w:rPr>
+          <w:rFonts w:ascii="Consolas" w:eastAsia="Times New Roman" w:hAnsi="Consolas" w:cs="Consolas"/>
+          <w:color w:val="000000"/>
+          <w:sz w:val="20"/>
+          <w:szCs w:val="20"/>
+        </w:rPr>
+        <w:t xml:space="preserve"> </w:t>
+      </w:r>
+    </w:p>
+    <w:p>
+      <w:pPr>
+        <w:pBdr>
+          <w:top w:val="single" w:sz="6" w:space="12" w:color="CCCCCC"/>
+          <w:left w:val="single" w:sz="6" w:space="12" w:color="CCCCCC"/>
+          <w:bottom w:val="single" w:sz="6" w:space="12" w:color="CCCCCC"/>
+          <w:right w:val="single" w:sz="6" w:space="12" w:color="CCCCCC"/>
+        </w:pBdr>
+        <w:shd w:val="clear" w:color="auto" w:fill="F5F2F0"/>
+        <w:tabs>
+          <w:tab w:val="left" w:pos="916"/>
+          <w:tab w:val="left" w:pos="1832"/>
+          <w:tab w:val="left" w:pos="2748"/>
+          <w:tab w:val="left" w:pos="3664"/>
+          <w:tab w:val="left" w:pos="4580"/>
+          <w:tab w:val="left" w:pos="5496"/>
+          <w:tab w:val="left" w:pos="6412"/>
+          <w:tab w:val="left" w:pos="7328"/>
+          <w:tab w:val="left" w:pos="8244"/>
+          <w:tab w:val="left" w:pos="9160"/>
+          <w:tab w:val="left" w:pos="10076"/>
+          <w:tab w:val="left" w:pos="10992"/>
+          <w:tab w:val="left" w:pos="11908"/>
+          <w:tab w:val="left" w:pos="12824"/>
+          <w:tab w:val="left" w:pos="13740"/>
+          <w:tab w:val="left" w:pos="14656"/>
+        </w:tabs>
+        <w:spacing w:before="120" w:after="120" w:line="240" w:lineRule="auto"/>
+        <w:rPr>
+          <w:rFonts w:ascii="Consolas" w:eastAsia="Times New Roman" w:hAnsi="Consolas" w:cs="Consolas"/>
+          <w:color w:val="000000"/>
+          <w:sz w:val="20"/>
+          <w:szCs w:val="20"/>
+        </w:rPr>
+      </w:pPr>
+    </w:p>
+    <w:p>
+      <w:pPr>
+        <w:pBdr>
+          <w:top w:val="single" w:sz="6" w:space="12" w:color="CCCCCC"/>
+          <w:left w:val="single" w:sz="6" w:space="12" w:color="CCCCCC"/>
+          <w:bottom w:val="single" w:sz="6" w:space="12" w:color="CCCCCC"/>
+          <w:right w:val="single" w:sz="6" w:space="12" w:color="CCCCCC"/>
+        </w:pBdr>
+        <w:shd w:val="clear" w:color="auto" w:fill="F5F2F0"/>
+        <w:tabs>
+          <w:tab w:val="left" w:pos="916"/>
+          <w:tab w:val="left" w:pos="1832"/>
+          <w:tab w:val="left" w:pos="2748"/>
+          <w:tab w:val="left" w:pos="3664"/>
+          <w:tab w:val="left" w:pos="4580"/>
+          <w:tab w:val="left" w:pos="5496"/>
+          <w:tab w:val="left" w:pos="6412"/>
+          <w:tab w:val="left" w:pos="7328"/>
+          <w:tab w:val="left" w:pos="8244"/>
+          <w:tab w:val="left" w:pos="9160"/>
+          <w:tab w:val="left" w:pos="10076"/>
+          <w:tab w:val="left" w:pos="10992"/>
+          <w:tab w:val="left" w:pos="11908"/>
+          <w:tab w:val="left" w:pos="12824"/>
+          <w:tab w:val="left" w:pos="13740"/>
+          <w:tab w:val="left" w:pos="14656"/>
+        </w:tabs>
+        <w:spacing w:before="120" w:after="120" w:line="240" w:lineRule="auto"/>
+        <w:rPr>
+          <w:rFonts w:ascii="Consolas" w:eastAsia="Times New Roman" w:hAnsi="Consolas" w:cs="Consolas"/>
+          <w:color w:val="000000"/>
+          <w:sz w:val="20"/>
+          <w:szCs w:val="20"/>
+        </w:rPr>
+      </w:pPr>
+      <w:r>
+        <w:rPr>
+          <w:rFonts w:ascii="Consolas" w:eastAsia="Times New Roman" w:hAnsi="Consolas" w:cs="Consolas"/>
+          <w:color w:val="000000"/>
+          <w:sz w:val="20"/>
+          <w:szCs w:val="20"/>
+        </w:rPr>
+        <w:t xml:space="preserve">    </w:t>
+      </w:r>
+      <w:r>
+        <w:rPr>
+          <w:rFonts w:ascii="Consolas" w:eastAsia="Times New Roman" w:hAnsi="Consolas" w:cs="Consolas"/>
+          <w:color w:val="0077AA"/>
+          <w:sz w:val="20"/>
+          <w:szCs w:val="20"/>
+        </w:rPr>
+        <w:t>public</w:t>
+      </w:r>
+      <w:r>
+        <w:rPr>
+          <w:rFonts w:ascii="Consolas" w:eastAsia="Times New Roman" w:hAnsi="Consolas" w:cs="Consolas"/>
+          <w:color w:val="000000"/>
+          <w:sz w:val="20"/>
+          <w:szCs w:val="20"/>
+        </w:rPr>
+        <w:t xml:space="preserve"> </w:t>
+      </w:r>
+      <w:proofErr w:type="spellStart"/>
+      <w:proofErr w:type="gramStart"/>
+      <w:r>
+        <w:rPr>
+          <w:rFonts w:ascii="Consolas" w:eastAsia="Times New Roman" w:hAnsi="Consolas" w:cs="Consolas"/>
+          <w:color w:val="DD4A68"/>
+          <w:sz w:val="20"/>
+          <w:szCs w:val="20"/>
+        </w:rPr>
+        <w:t>FinalPersonClass</w:t>
+      </w:r>
+      <w:proofErr w:type="spellEnd"/>
+      <w:r>
+        <w:rPr>
+          <w:rFonts w:ascii="Consolas" w:eastAsia="Times New Roman" w:hAnsi="Consolas" w:cs="Consolas"/>
+          <w:color w:val="999999"/>
+          <w:sz w:val="20"/>
+          <w:szCs w:val="20"/>
+        </w:rPr>
+        <w:t>(</w:t>
+      </w:r>
+      <w:proofErr w:type="gramEnd"/>
+      <w:r>
+        <w:rPr>
+          <w:rFonts w:ascii="Consolas" w:eastAsia="Times New Roman" w:hAnsi="Consolas" w:cs="Consolas"/>
+          <w:color w:val="0077AA"/>
+          <w:sz w:val="20"/>
+          <w:szCs w:val="20"/>
+        </w:rPr>
+        <w:t>final</w:t>
+      </w:r>
+      <w:r>
+        <w:rPr>
+          <w:rFonts w:ascii="Consolas" w:eastAsia="Times New Roman" w:hAnsi="Consolas" w:cs="Consolas"/>
+          <w:color w:val="000000"/>
+          <w:sz w:val="20"/>
+          <w:szCs w:val="20"/>
+        </w:rPr>
+        <w:t xml:space="preserve"> String name</w:t>
+      </w:r>
+      <w:r>
+        <w:rPr>
+          <w:rFonts w:ascii="Consolas" w:eastAsia="Times New Roman" w:hAnsi="Consolas" w:cs="Consolas"/>
+          <w:color w:val="999999"/>
+          <w:sz w:val="20"/>
+          <w:szCs w:val="20"/>
+        </w:rPr>
+        <w:t>,</w:t>
+      </w:r>
+      <w:r>
+        <w:rPr>
+          <w:rFonts w:ascii="Consolas" w:eastAsia="Times New Roman" w:hAnsi="Consolas" w:cs="Consolas"/>
+          <w:color w:val="000000"/>
+          <w:sz w:val="20"/>
+          <w:szCs w:val="20"/>
+        </w:rPr>
+        <w:t xml:space="preserve"> </w:t>
+      </w:r>
+      <w:r>
+        <w:rPr>
+          <w:rFonts w:ascii="Consolas" w:eastAsia="Times New Roman" w:hAnsi="Consolas" w:cs="Consolas"/>
+          <w:color w:val="0077AA"/>
+          <w:sz w:val="20"/>
+          <w:szCs w:val="20"/>
+        </w:rPr>
+        <w:t>final</w:t>
+      </w:r>
+      <w:r>
+        <w:rPr>
+          <w:rFonts w:ascii="Consolas" w:eastAsia="Times New Roman" w:hAnsi="Consolas" w:cs="Consolas"/>
+          <w:color w:val="000000"/>
+          <w:sz w:val="20"/>
+          <w:szCs w:val="20"/>
+        </w:rPr>
+        <w:t xml:space="preserve"> </w:t>
+      </w:r>
+      <w:r>
+        <w:rPr>
+          <w:rFonts w:ascii="Consolas" w:eastAsia="Times New Roman" w:hAnsi="Consolas" w:cs="Consolas"/>
+          <w:color w:val="0077AA"/>
+          <w:sz w:val="20"/>
+          <w:szCs w:val="20"/>
+        </w:rPr>
+        <w:t>int</w:t>
+      </w:r>
+      <w:r>
+        <w:rPr>
+          <w:rFonts w:ascii="Consolas" w:eastAsia="Times New Roman" w:hAnsi="Consolas" w:cs="Consolas"/>
+          <w:color w:val="000000"/>
+          <w:sz w:val="20"/>
+          <w:szCs w:val="20"/>
+        </w:rPr>
+        <w:t xml:space="preserve"> age</w:t>
+      </w:r>
+      <w:r>
+        <w:rPr>
+          <w:rFonts w:ascii="Consolas" w:eastAsia="Times New Roman" w:hAnsi="Consolas" w:cs="Consolas"/>
+          <w:color w:val="999999"/>
+          <w:sz w:val="20"/>
+          <w:szCs w:val="20"/>
+        </w:rPr>
+        <w:t>)</w:t>
+      </w:r>
+      <w:r>
+        <w:rPr>
+          <w:rFonts w:ascii="Consolas" w:eastAsia="Times New Roman" w:hAnsi="Consolas" w:cs="Consolas"/>
+          <w:color w:val="000000"/>
+          <w:sz w:val="20"/>
+          <w:szCs w:val="20"/>
+        </w:rPr>
+        <w:t xml:space="preserve"> </w:t>
+      </w:r>
+      <w:r>
+        <w:rPr>
+          <w:rFonts w:ascii="Consolas" w:eastAsia="Times New Roman" w:hAnsi="Consolas" w:cs="Consolas"/>
+          <w:color w:val="999999"/>
+          <w:sz w:val="20"/>
+          <w:szCs w:val="20"/>
+        </w:rPr>
+        <w:t>{</w:t>
+      </w:r>
+      <w:r>
+        <w:rPr>
+          <w:rFonts w:ascii="Consolas" w:eastAsia="Times New Roman" w:hAnsi="Consolas" w:cs="Consolas"/>
+          <w:color w:val="000000"/>
+          <w:sz w:val="20"/>
+          <w:szCs w:val="20"/>
+        </w:rPr>
+        <w:t xml:space="preserve">       </w:t>
+      </w:r>
+    </w:p>
+    <w:p>
+      <w:pPr>
+        <w:pBdr>
+          <w:top w:val="single" w:sz="6" w:space="12" w:color="CCCCCC"/>
+          <w:left w:val="single" w:sz="6" w:space="12" w:color="CCCCCC"/>
+          <w:bottom w:val="single" w:sz="6" w:space="12" w:color="CCCCCC"/>
+          <w:right w:val="single" w:sz="6" w:space="12" w:color="CCCCCC"/>
+        </w:pBdr>
+        <w:shd w:val="clear" w:color="auto" w:fill="F5F2F0"/>
+        <w:tabs>
+          <w:tab w:val="left" w:pos="916"/>
+          <w:tab w:val="left" w:pos="1832"/>
+          <w:tab w:val="left" w:pos="2748"/>
+          <w:tab w:val="left" w:pos="3664"/>
+          <w:tab w:val="left" w:pos="4580"/>
+          <w:tab w:val="left" w:pos="5496"/>
+          <w:tab w:val="left" w:pos="6412"/>
+          <w:tab w:val="left" w:pos="7328"/>
+          <w:tab w:val="left" w:pos="8244"/>
+          <w:tab w:val="left" w:pos="9160"/>
+          <w:tab w:val="left" w:pos="10076"/>
+          <w:tab w:val="left" w:pos="10992"/>
+          <w:tab w:val="left" w:pos="11908"/>
+          <w:tab w:val="left" w:pos="12824"/>
+          <w:tab w:val="left" w:pos="13740"/>
+          <w:tab w:val="left" w:pos="14656"/>
+        </w:tabs>
+        <w:spacing w:before="120" w:after="120" w:line="240" w:lineRule="auto"/>
+        <w:rPr>
+          <w:rFonts w:ascii="Consolas" w:eastAsia="Times New Roman" w:hAnsi="Consolas" w:cs="Consolas"/>
+          <w:color w:val="000000"/>
+          <w:sz w:val="20"/>
+          <w:szCs w:val="20"/>
+        </w:rPr>
+      </w:pPr>
+      <w:r>
+        <w:rPr>
+          <w:rFonts w:ascii="Consolas" w:eastAsia="Times New Roman" w:hAnsi="Consolas" w:cs="Consolas"/>
+          <w:color w:val="000000"/>
+          <w:sz w:val="20"/>
+          <w:szCs w:val="20"/>
+        </w:rPr>
+        <w:t xml:space="preserve">     </w:t>
+      </w:r>
+      <w:r>
+        <w:rPr>
+          <w:rFonts w:ascii="Consolas" w:eastAsia="Times New Roman" w:hAnsi="Consolas" w:cs="Consolas"/>
+          <w:color w:val="0077AA"/>
+          <w:sz w:val="20"/>
+          <w:szCs w:val="20"/>
+        </w:rPr>
+        <w:t>this</w:t>
+      </w:r>
+      <w:r>
+        <w:rPr>
+          <w:rFonts w:ascii="Consolas" w:eastAsia="Times New Roman" w:hAnsi="Consolas" w:cs="Consolas"/>
+          <w:color w:val="999999"/>
+          <w:sz w:val="20"/>
+          <w:szCs w:val="20"/>
+        </w:rPr>
+        <w:t>.</w:t>
+      </w:r>
+      <w:r>
+        <w:rPr>
+          <w:rFonts w:ascii="Consolas" w:eastAsia="Times New Roman" w:hAnsi="Consolas" w:cs="Consolas"/>
+          <w:color w:val="000000"/>
+          <w:sz w:val="20"/>
+          <w:szCs w:val="20"/>
+        </w:rPr>
+        <w:t xml:space="preserve">name </w:t>
+      </w:r>
+      <w:r>
+        <w:rPr>
+          <w:rFonts w:ascii="Consolas" w:eastAsia="Times New Roman" w:hAnsi="Consolas" w:cs="Consolas"/>
+          <w:color w:val="A67F59"/>
+          <w:sz w:val="20"/>
+          <w:szCs w:val="20"/>
+        </w:rPr>
+        <w:t>=</w:t>
+      </w:r>
+      <w:r>
+        <w:rPr>
+          <w:rFonts w:ascii="Consolas" w:eastAsia="Times New Roman" w:hAnsi="Consolas" w:cs="Consolas"/>
+          <w:color w:val="000000"/>
+          <w:sz w:val="20"/>
+          <w:szCs w:val="20"/>
+        </w:rPr>
+        <w:t xml:space="preserve"> name</w:t>
+      </w:r>
+      <w:r>
+        <w:rPr>
+          <w:rFonts w:ascii="Consolas" w:eastAsia="Times New Roman" w:hAnsi="Consolas" w:cs="Consolas"/>
+          <w:color w:val="999999"/>
+          <w:sz w:val="20"/>
+          <w:szCs w:val="20"/>
+        </w:rPr>
+        <w:t>;</w:t>
+      </w:r>
+      <w:r>
+        <w:rPr>
+          <w:rFonts w:ascii="Consolas" w:eastAsia="Times New Roman" w:hAnsi="Consolas" w:cs="Consolas"/>
+          <w:color w:val="000000"/>
+          <w:sz w:val="20"/>
+          <w:szCs w:val="20"/>
+        </w:rPr>
+        <w:t xml:space="preserve"> </w:t>
+      </w:r>
+    </w:p>
+    <w:p>
+      <w:pPr>
+        <w:pBdr>
+          <w:top w:val="single" w:sz="6" w:space="12" w:color="CCCCCC"/>
+          <w:left w:val="single" w:sz="6" w:space="12" w:color="CCCCCC"/>
+          <w:bottom w:val="single" w:sz="6" w:space="12" w:color="CCCCCC"/>
+          <w:right w:val="single" w:sz="6" w:space="12" w:color="CCCCCC"/>
+        </w:pBdr>
+        <w:shd w:val="clear" w:color="auto" w:fill="F5F2F0"/>
+        <w:tabs>
+          <w:tab w:val="left" w:pos="916"/>
+          <w:tab w:val="left" w:pos="1832"/>
+          <w:tab w:val="left" w:pos="2748"/>
+          <w:tab w:val="left" w:pos="3664"/>
+          <w:tab w:val="left" w:pos="4580"/>
+          <w:tab w:val="left" w:pos="5496"/>
+          <w:tab w:val="left" w:pos="6412"/>
+          <w:tab w:val="left" w:pos="7328"/>
+          <w:tab w:val="left" w:pos="8244"/>
+          <w:tab w:val="left" w:pos="9160"/>
+          <w:tab w:val="left" w:pos="10076"/>
+          <w:tab w:val="left" w:pos="10992"/>
+          <w:tab w:val="left" w:pos="11908"/>
+          <w:tab w:val="left" w:pos="12824"/>
+          <w:tab w:val="left" w:pos="13740"/>
+          <w:tab w:val="left" w:pos="14656"/>
+        </w:tabs>
+        <w:spacing w:before="120" w:after="120" w:line="240" w:lineRule="auto"/>
+        <w:rPr>
+          <w:rFonts w:ascii="Consolas" w:eastAsia="Times New Roman" w:hAnsi="Consolas" w:cs="Consolas"/>
+          <w:color w:val="000000"/>
+          <w:sz w:val="20"/>
+          <w:szCs w:val="20"/>
+        </w:rPr>
+      </w:pPr>
+      <w:r>
+        <w:rPr>
+          <w:rFonts w:ascii="Consolas" w:eastAsia="Times New Roman" w:hAnsi="Consolas" w:cs="Consolas"/>
+          <w:color w:val="000000"/>
+          <w:sz w:val="20"/>
+          <w:szCs w:val="20"/>
+        </w:rPr>
+        <w:lastRenderedPageBreak/>
+        <w:t xml:space="preserve">     </w:t>
+      </w:r>
+      <w:proofErr w:type="spellStart"/>
+      <w:r>
+        <w:rPr>
+          <w:rFonts w:ascii="Consolas" w:eastAsia="Times New Roman" w:hAnsi="Consolas" w:cs="Consolas"/>
+          <w:color w:val="0077AA"/>
+          <w:sz w:val="20"/>
+          <w:szCs w:val="20"/>
+        </w:rPr>
+        <w:t>this</w:t>
+      </w:r>
+      <w:r>
+        <w:rPr>
+          <w:rFonts w:ascii="Consolas" w:eastAsia="Times New Roman" w:hAnsi="Consolas" w:cs="Consolas"/>
+          <w:color w:val="999999"/>
+          <w:sz w:val="20"/>
+          <w:szCs w:val="20"/>
+        </w:rPr>
+        <w:t>.</w:t>
+      </w:r>
+      <w:r>
+        <w:rPr>
+          <w:rFonts w:ascii="Consolas" w:eastAsia="Times New Roman" w:hAnsi="Consolas" w:cs="Consolas"/>
+          <w:color w:val="000000"/>
+          <w:sz w:val="20"/>
+          <w:szCs w:val="20"/>
+        </w:rPr>
+        <w:t>age</w:t>
+      </w:r>
+      <w:proofErr w:type="spellEnd"/>
+      <w:r>
+        <w:rPr>
+          <w:rFonts w:ascii="Consolas" w:eastAsia="Times New Roman" w:hAnsi="Consolas" w:cs="Consolas"/>
+          <w:color w:val="000000"/>
+          <w:sz w:val="20"/>
+          <w:szCs w:val="20"/>
+        </w:rPr>
+        <w:t xml:space="preserve"> </w:t>
+      </w:r>
+      <w:r>
+        <w:rPr>
+          <w:rFonts w:ascii="Consolas" w:eastAsia="Times New Roman" w:hAnsi="Consolas" w:cs="Consolas"/>
+          <w:color w:val="A67F59"/>
+          <w:sz w:val="20"/>
+          <w:szCs w:val="20"/>
+        </w:rPr>
+        <w:t>=</w:t>
+      </w:r>
+      <w:r>
+        <w:rPr>
+          <w:rFonts w:ascii="Consolas" w:eastAsia="Times New Roman" w:hAnsi="Consolas" w:cs="Consolas"/>
+          <w:color w:val="000000"/>
+          <w:sz w:val="20"/>
+          <w:szCs w:val="20"/>
+        </w:rPr>
+        <w:t xml:space="preserve"> age</w:t>
+      </w:r>
+      <w:r>
+        <w:rPr>
+          <w:rFonts w:ascii="Consolas" w:eastAsia="Times New Roman" w:hAnsi="Consolas" w:cs="Consolas"/>
+          <w:color w:val="999999"/>
+          <w:sz w:val="20"/>
+          <w:szCs w:val="20"/>
+        </w:rPr>
+        <w:t>;</w:t>
+      </w:r>
+      <w:r>
+        <w:rPr>
+          <w:rFonts w:ascii="Consolas" w:eastAsia="Times New Roman" w:hAnsi="Consolas" w:cs="Consolas"/>
+          <w:color w:val="000000"/>
+          <w:sz w:val="20"/>
+          <w:szCs w:val="20"/>
+        </w:rPr>
+        <w:t xml:space="preserve"> </w:t>
+      </w:r>
+    </w:p>
+    <w:p>
+      <w:pPr>
+        <w:pBdr>
+          <w:top w:val="single" w:sz="6" w:space="12" w:color="CCCCCC"/>
+          <w:left w:val="single" w:sz="6" w:space="12" w:color="CCCCCC"/>
+          <w:bottom w:val="single" w:sz="6" w:space="12" w:color="CCCCCC"/>
+          <w:right w:val="single" w:sz="6" w:space="12" w:color="CCCCCC"/>
+        </w:pBdr>
+        <w:shd w:val="clear" w:color="auto" w:fill="F5F2F0"/>
+        <w:tabs>
+          <w:tab w:val="left" w:pos="916"/>
+          <w:tab w:val="left" w:pos="1832"/>
+          <w:tab w:val="left" w:pos="2748"/>
+          <w:tab w:val="left" w:pos="3664"/>
+          <w:tab w:val="left" w:pos="4580"/>
+          <w:tab w:val="left" w:pos="5496"/>
+          <w:tab w:val="left" w:pos="6412"/>
+          <w:tab w:val="left" w:pos="7328"/>
+          <w:tab w:val="left" w:pos="8244"/>
+          <w:tab w:val="left" w:pos="9160"/>
+          <w:tab w:val="left" w:pos="10076"/>
+          <w:tab w:val="left" w:pos="10992"/>
+          <w:tab w:val="left" w:pos="11908"/>
+          <w:tab w:val="left" w:pos="12824"/>
+          <w:tab w:val="left" w:pos="13740"/>
+          <w:tab w:val="left" w:pos="14656"/>
+        </w:tabs>
+        <w:spacing w:before="120" w:after="120" w:line="240" w:lineRule="auto"/>
+        <w:rPr>
+          <w:rFonts w:ascii="Consolas" w:eastAsia="Times New Roman" w:hAnsi="Consolas" w:cs="Consolas"/>
+          <w:color w:val="000000"/>
+          <w:sz w:val="20"/>
+          <w:szCs w:val="20"/>
+        </w:rPr>
+      </w:pPr>
+      <w:r>
+        <w:rPr>
+          <w:rFonts w:ascii="Consolas" w:eastAsia="Times New Roman" w:hAnsi="Consolas" w:cs="Consolas"/>
+          <w:color w:val="000000"/>
+          <w:sz w:val="20"/>
+          <w:szCs w:val="20"/>
+        </w:rPr>
+        <w:t xml:space="preserve">    </w:t>
+      </w:r>
+      <w:r>
+        <w:rPr>
+          <w:rFonts w:ascii="Consolas" w:eastAsia="Times New Roman" w:hAnsi="Consolas" w:cs="Consolas"/>
+          <w:color w:val="999999"/>
+          <w:sz w:val="20"/>
+          <w:szCs w:val="20"/>
+        </w:rPr>
+        <w:t>}</w:t>
+      </w:r>
+      <w:r>
+        <w:rPr>
+          <w:rFonts w:ascii="Consolas" w:eastAsia="Times New Roman" w:hAnsi="Consolas" w:cs="Consolas"/>
+          <w:color w:val="000000"/>
+          <w:sz w:val="20"/>
+          <w:szCs w:val="20"/>
+        </w:rPr>
+        <w:t xml:space="preserve"> </w:t>
+      </w:r>
+    </w:p>
+    <w:p>
+      <w:pPr>
+        <w:pBdr>
+          <w:top w:val="single" w:sz="6" w:space="12" w:color="CCCCCC"/>
+          <w:left w:val="single" w:sz="6" w:space="12" w:color="CCCCCC"/>
+          <w:bottom w:val="single" w:sz="6" w:space="12" w:color="CCCCCC"/>
+          <w:right w:val="single" w:sz="6" w:space="12" w:color="CCCCCC"/>
+        </w:pBdr>
+        <w:shd w:val="clear" w:color="auto" w:fill="F5F2F0"/>
+        <w:tabs>
+          <w:tab w:val="left" w:pos="916"/>
+          <w:tab w:val="left" w:pos="1832"/>
+          <w:tab w:val="left" w:pos="2748"/>
+          <w:tab w:val="left" w:pos="3664"/>
+          <w:tab w:val="left" w:pos="4580"/>
+          <w:tab w:val="left" w:pos="5496"/>
+          <w:tab w:val="left" w:pos="6412"/>
+          <w:tab w:val="left" w:pos="7328"/>
+          <w:tab w:val="left" w:pos="8244"/>
+          <w:tab w:val="left" w:pos="9160"/>
+          <w:tab w:val="left" w:pos="10076"/>
+          <w:tab w:val="left" w:pos="10992"/>
+          <w:tab w:val="left" w:pos="11908"/>
+          <w:tab w:val="left" w:pos="12824"/>
+          <w:tab w:val="left" w:pos="13740"/>
+          <w:tab w:val="left" w:pos="14656"/>
+        </w:tabs>
+        <w:spacing w:before="120" w:after="120" w:line="240" w:lineRule="auto"/>
+        <w:rPr>
+          <w:rFonts w:ascii="Consolas" w:eastAsia="Times New Roman" w:hAnsi="Consolas" w:cs="Consolas"/>
+          <w:color w:val="000000"/>
+          <w:sz w:val="20"/>
+          <w:szCs w:val="20"/>
+        </w:rPr>
+      </w:pPr>
+      <w:r>
+        <w:rPr>
+          <w:rFonts w:ascii="Consolas" w:eastAsia="Times New Roman" w:hAnsi="Consolas" w:cs="Consolas"/>
+          <w:color w:val="000000"/>
+          <w:sz w:val="20"/>
+          <w:szCs w:val="20"/>
+        </w:rPr>
+        <w:t xml:space="preserve">    </w:t>
+      </w:r>
+      <w:r>
+        <w:rPr>
+          <w:rFonts w:ascii="Consolas" w:eastAsia="Times New Roman" w:hAnsi="Consolas" w:cs="Consolas"/>
+          <w:color w:val="0077AA"/>
+          <w:sz w:val="20"/>
+          <w:szCs w:val="20"/>
+        </w:rPr>
+        <w:t>public</w:t>
+      </w:r>
+      <w:r>
+        <w:rPr>
+          <w:rFonts w:ascii="Consolas" w:eastAsia="Times New Roman" w:hAnsi="Consolas" w:cs="Consolas"/>
+          <w:color w:val="000000"/>
+          <w:sz w:val="20"/>
+          <w:szCs w:val="20"/>
+        </w:rPr>
+        <w:t xml:space="preserve"> </w:t>
+      </w:r>
+      <w:r>
+        <w:rPr>
+          <w:rFonts w:ascii="Consolas" w:eastAsia="Times New Roman" w:hAnsi="Consolas" w:cs="Consolas"/>
+          <w:color w:val="0077AA"/>
+          <w:sz w:val="20"/>
+          <w:szCs w:val="20"/>
+        </w:rPr>
+        <w:t>int</w:t>
+      </w:r>
+      <w:r>
+        <w:rPr>
+          <w:rFonts w:ascii="Consolas" w:eastAsia="Times New Roman" w:hAnsi="Consolas" w:cs="Consolas"/>
+          <w:color w:val="000000"/>
+          <w:sz w:val="20"/>
+          <w:szCs w:val="20"/>
+        </w:rPr>
+        <w:t xml:space="preserve"> </w:t>
+      </w:r>
+      <w:proofErr w:type="spellStart"/>
+      <w:proofErr w:type="gramStart"/>
+      <w:r>
+        <w:rPr>
+          <w:rFonts w:ascii="Consolas" w:eastAsia="Times New Roman" w:hAnsi="Consolas" w:cs="Consolas"/>
+          <w:color w:val="DD4A68"/>
+          <w:sz w:val="20"/>
+          <w:szCs w:val="20"/>
+        </w:rPr>
+        <w:t>getAge</w:t>
+      </w:r>
+      <w:proofErr w:type="spellEnd"/>
+      <w:r>
+        <w:rPr>
+          <w:rFonts w:ascii="Consolas" w:eastAsia="Times New Roman" w:hAnsi="Consolas" w:cs="Consolas"/>
+          <w:color w:val="999999"/>
+          <w:sz w:val="20"/>
+          <w:szCs w:val="20"/>
+        </w:rPr>
+        <w:t>(</w:t>
+      </w:r>
+      <w:proofErr w:type="gramEnd"/>
+      <w:r>
+        <w:rPr>
+          <w:rFonts w:ascii="Consolas" w:eastAsia="Times New Roman" w:hAnsi="Consolas" w:cs="Consolas"/>
+          <w:color w:val="999999"/>
+          <w:sz w:val="20"/>
+          <w:szCs w:val="20"/>
+        </w:rPr>
+        <w:t>)</w:t>
+      </w:r>
+      <w:r>
+        <w:rPr>
+          <w:rFonts w:ascii="Consolas" w:eastAsia="Times New Roman" w:hAnsi="Consolas" w:cs="Consolas"/>
+          <w:color w:val="000000"/>
+          <w:sz w:val="20"/>
+          <w:szCs w:val="20"/>
+        </w:rPr>
+        <w:t xml:space="preserve"> </w:t>
+      </w:r>
+      <w:r>
+        <w:rPr>
+          <w:rFonts w:ascii="Consolas" w:eastAsia="Times New Roman" w:hAnsi="Consolas" w:cs="Consolas"/>
+          <w:color w:val="999999"/>
+          <w:sz w:val="20"/>
+          <w:szCs w:val="20"/>
+        </w:rPr>
+        <w:t>{</w:t>
+      </w:r>
+      <w:r>
+        <w:rPr>
+          <w:rFonts w:ascii="Consolas" w:eastAsia="Times New Roman" w:hAnsi="Consolas" w:cs="Consolas"/>
+          <w:color w:val="000000"/>
+          <w:sz w:val="20"/>
+          <w:szCs w:val="20"/>
+        </w:rPr>
+        <w:t xml:space="preserve"> </w:t>
+      </w:r>
+    </w:p>
+    <w:p>
+      <w:pPr>
+        <w:pBdr>
+          <w:top w:val="single" w:sz="6" w:space="12" w:color="CCCCCC"/>
+          <w:left w:val="single" w:sz="6" w:space="12" w:color="CCCCCC"/>
+          <w:bottom w:val="single" w:sz="6" w:space="12" w:color="CCCCCC"/>
+          <w:right w:val="single" w:sz="6" w:space="12" w:color="CCCCCC"/>
+        </w:pBdr>
+        <w:shd w:val="clear" w:color="auto" w:fill="F5F2F0"/>
+        <w:tabs>
+          <w:tab w:val="left" w:pos="916"/>
+          <w:tab w:val="left" w:pos="1832"/>
+          <w:tab w:val="left" w:pos="2748"/>
+          <w:tab w:val="left" w:pos="3664"/>
+          <w:tab w:val="left" w:pos="4580"/>
+          <w:tab w:val="left" w:pos="5496"/>
+          <w:tab w:val="left" w:pos="6412"/>
+          <w:tab w:val="left" w:pos="7328"/>
+          <w:tab w:val="left" w:pos="8244"/>
+          <w:tab w:val="left" w:pos="9160"/>
+          <w:tab w:val="left" w:pos="10076"/>
+          <w:tab w:val="left" w:pos="10992"/>
+          <w:tab w:val="left" w:pos="11908"/>
+          <w:tab w:val="left" w:pos="12824"/>
+          <w:tab w:val="left" w:pos="13740"/>
+          <w:tab w:val="left" w:pos="14656"/>
+        </w:tabs>
+        <w:spacing w:before="120" w:after="120" w:line="240" w:lineRule="auto"/>
+        <w:rPr>
+          <w:rFonts w:ascii="Consolas" w:eastAsia="Times New Roman" w:hAnsi="Consolas" w:cs="Consolas"/>
+          <w:color w:val="000000"/>
+          <w:sz w:val="20"/>
+          <w:szCs w:val="20"/>
+        </w:rPr>
+      </w:pPr>
+      <w:r>
+        <w:rPr>
+          <w:rFonts w:ascii="Consolas" w:eastAsia="Times New Roman" w:hAnsi="Consolas" w:cs="Consolas"/>
+          <w:color w:val="000000"/>
+          <w:sz w:val="20"/>
+          <w:szCs w:val="20"/>
+        </w:rPr>
+        <w:t xml:space="preserve">      </w:t>
+      </w:r>
+      <w:r>
+        <w:rPr>
+          <w:rFonts w:ascii="Consolas" w:eastAsia="Times New Roman" w:hAnsi="Consolas" w:cs="Consolas"/>
+          <w:color w:val="0077AA"/>
+          <w:sz w:val="20"/>
+          <w:szCs w:val="20"/>
+        </w:rPr>
+        <w:t>return</w:t>
+      </w:r>
+      <w:r>
+        <w:rPr>
+          <w:rFonts w:ascii="Consolas" w:eastAsia="Times New Roman" w:hAnsi="Consolas" w:cs="Consolas"/>
+          <w:color w:val="000000"/>
+          <w:sz w:val="20"/>
+          <w:szCs w:val="20"/>
+        </w:rPr>
+        <w:t xml:space="preserve"> age</w:t>
+      </w:r>
+      <w:r>
+        <w:rPr>
+          <w:rFonts w:ascii="Consolas" w:eastAsia="Times New Roman" w:hAnsi="Consolas" w:cs="Consolas"/>
+          <w:color w:val="999999"/>
+          <w:sz w:val="20"/>
+          <w:szCs w:val="20"/>
+        </w:rPr>
+        <w:t>;</w:t>
+      </w:r>
+      <w:r>
+        <w:rPr>
+          <w:rFonts w:ascii="Consolas" w:eastAsia="Times New Roman" w:hAnsi="Consolas" w:cs="Consolas"/>
+          <w:color w:val="000000"/>
+          <w:sz w:val="20"/>
+          <w:szCs w:val="20"/>
+        </w:rPr>
+        <w:t xml:space="preserve"> </w:t>
+      </w:r>
+    </w:p>
+    <w:p>
+      <w:pPr>
+        <w:pBdr>
+          <w:top w:val="single" w:sz="6" w:space="12" w:color="CCCCCC"/>
+          <w:left w:val="single" w:sz="6" w:space="12" w:color="CCCCCC"/>
+          <w:bottom w:val="single" w:sz="6" w:space="12" w:color="CCCCCC"/>
+          <w:right w:val="single" w:sz="6" w:space="12" w:color="CCCCCC"/>
+        </w:pBdr>
+        <w:shd w:val="clear" w:color="auto" w:fill="F5F2F0"/>
+        <w:tabs>
+          <w:tab w:val="left" w:pos="916"/>
+          <w:tab w:val="left" w:pos="1832"/>
+          <w:tab w:val="left" w:pos="2748"/>
+          <w:tab w:val="left" w:pos="3664"/>
+          <w:tab w:val="left" w:pos="4580"/>
+          <w:tab w:val="left" w:pos="5496"/>
+          <w:tab w:val="left" w:pos="6412"/>
+          <w:tab w:val="left" w:pos="7328"/>
+          <w:tab w:val="left" w:pos="8244"/>
+          <w:tab w:val="left" w:pos="9160"/>
+          <w:tab w:val="left" w:pos="10076"/>
+          <w:tab w:val="left" w:pos="10992"/>
+          <w:tab w:val="left" w:pos="11908"/>
+          <w:tab w:val="left" w:pos="12824"/>
+          <w:tab w:val="left" w:pos="13740"/>
+          <w:tab w:val="left" w:pos="14656"/>
+        </w:tabs>
+        <w:spacing w:before="120" w:after="120" w:line="240" w:lineRule="auto"/>
+        <w:rPr>
+          <w:rFonts w:ascii="Consolas" w:eastAsia="Times New Roman" w:hAnsi="Consolas" w:cs="Consolas"/>
+          <w:color w:val="000000"/>
+          <w:sz w:val="20"/>
+          <w:szCs w:val="20"/>
+        </w:rPr>
+      </w:pPr>
+      <w:r>
+        <w:rPr>
+          <w:rFonts w:ascii="Consolas" w:eastAsia="Times New Roman" w:hAnsi="Consolas" w:cs="Consolas"/>
+          <w:color w:val="000000"/>
+          <w:sz w:val="20"/>
+          <w:szCs w:val="20"/>
+        </w:rPr>
+        <w:t xml:space="preserve">    </w:t>
+      </w:r>
+      <w:r>
+        <w:rPr>
+          <w:rFonts w:ascii="Consolas" w:eastAsia="Times New Roman" w:hAnsi="Consolas" w:cs="Consolas"/>
+          <w:color w:val="999999"/>
+          <w:sz w:val="20"/>
+          <w:szCs w:val="20"/>
+        </w:rPr>
+        <w:t>}</w:t>
+      </w:r>
+      <w:r>
+        <w:rPr>
+          <w:rFonts w:ascii="Consolas" w:eastAsia="Times New Roman" w:hAnsi="Consolas" w:cs="Consolas"/>
+          <w:color w:val="000000"/>
+          <w:sz w:val="20"/>
+          <w:szCs w:val="20"/>
+        </w:rPr>
+        <w:t xml:space="preserve"> </w:t>
+      </w:r>
+    </w:p>
+    <w:p>
+      <w:pPr>
+        <w:pBdr>
+          <w:top w:val="single" w:sz="6" w:space="12" w:color="CCCCCC"/>
+          <w:left w:val="single" w:sz="6" w:space="12" w:color="CCCCCC"/>
+          <w:bottom w:val="single" w:sz="6" w:space="12" w:color="CCCCCC"/>
+          <w:right w:val="single" w:sz="6" w:space="12" w:color="CCCCCC"/>
+        </w:pBdr>
+        <w:shd w:val="clear" w:color="auto" w:fill="F5F2F0"/>
+        <w:tabs>
+          <w:tab w:val="left" w:pos="916"/>
+          <w:tab w:val="left" w:pos="1832"/>
+          <w:tab w:val="left" w:pos="2748"/>
+          <w:tab w:val="left" w:pos="3664"/>
+          <w:tab w:val="left" w:pos="4580"/>
+          <w:tab w:val="left" w:pos="5496"/>
+          <w:tab w:val="left" w:pos="6412"/>
+          <w:tab w:val="left" w:pos="7328"/>
+          <w:tab w:val="left" w:pos="8244"/>
+          <w:tab w:val="left" w:pos="9160"/>
+          <w:tab w:val="left" w:pos="10076"/>
+          <w:tab w:val="left" w:pos="10992"/>
+          <w:tab w:val="left" w:pos="11908"/>
+          <w:tab w:val="left" w:pos="12824"/>
+          <w:tab w:val="left" w:pos="13740"/>
+          <w:tab w:val="left" w:pos="14656"/>
+        </w:tabs>
+        <w:spacing w:before="120" w:after="120" w:line="240" w:lineRule="auto"/>
+        <w:rPr>
+          <w:rFonts w:ascii="Consolas" w:eastAsia="Times New Roman" w:hAnsi="Consolas" w:cs="Consolas"/>
+          <w:color w:val="000000"/>
+          <w:sz w:val="20"/>
+          <w:szCs w:val="20"/>
+        </w:rPr>
+      </w:pPr>
+      <w:r>
+        <w:rPr>
+          <w:rFonts w:ascii="Consolas" w:eastAsia="Times New Roman" w:hAnsi="Consolas" w:cs="Consolas"/>
+          <w:color w:val="000000"/>
+          <w:sz w:val="20"/>
+          <w:szCs w:val="20"/>
+        </w:rPr>
+        <w:t xml:space="preserve">    </w:t>
+      </w:r>
+      <w:r>
+        <w:rPr>
+          <w:rFonts w:ascii="Consolas" w:eastAsia="Times New Roman" w:hAnsi="Consolas" w:cs="Consolas"/>
+          <w:color w:val="0077AA"/>
+          <w:sz w:val="20"/>
+          <w:szCs w:val="20"/>
+        </w:rPr>
+        <w:t>public</w:t>
+      </w:r>
+      <w:r>
+        <w:rPr>
+          <w:rFonts w:ascii="Consolas" w:eastAsia="Times New Roman" w:hAnsi="Consolas" w:cs="Consolas"/>
+          <w:color w:val="000000"/>
+          <w:sz w:val="20"/>
+          <w:szCs w:val="20"/>
+        </w:rPr>
+        <w:t xml:space="preserve"> String </w:t>
+      </w:r>
+      <w:proofErr w:type="spellStart"/>
+      <w:proofErr w:type="gramStart"/>
+      <w:r>
+        <w:rPr>
+          <w:rFonts w:ascii="Consolas" w:eastAsia="Times New Roman" w:hAnsi="Consolas" w:cs="Consolas"/>
+          <w:color w:val="DD4A68"/>
+          <w:sz w:val="20"/>
+          <w:szCs w:val="20"/>
+        </w:rPr>
+        <w:t>getName</w:t>
+      </w:r>
+      <w:proofErr w:type="spellEnd"/>
+      <w:r>
+        <w:rPr>
+          <w:rFonts w:ascii="Consolas" w:eastAsia="Times New Roman" w:hAnsi="Consolas" w:cs="Consolas"/>
+          <w:color w:val="999999"/>
+          <w:sz w:val="20"/>
+          <w:szCs w:val="20"/>
+        </w:rPr>
+        <w:t>(</w:t>
+      </w:r>
+      <w:proofErr w:type="gramEnd"/>
+      <w:r>
+        <w:rPr>
+          <w:rFonts w:ascii="Consolas" w:eastAsia="Times New Roman" w:hAnsi="Consolas" w:cs="Consolas"/>
+          <w:color w:val="999999"/>
+          <w:sz w:val="20"/>
+          <w:szCs w:val="20"/>
+        </w:rPr>
+        <w:t>)</w:t>
+      </w:r>
+      <w:r>
+        <w:rPr>
+          <w:rFonts w:ascii="Consolas" w:eastAsia="Times New Roman" w:hAnsi="Consolas" w:cs="Consolas"/>
+          <w:color w:val="000000"/>
+          <w:sz w:val="20"/>
+          <w:szCs w:val="20"/>
+        </w:rPr>
+        <w:t xml:space="preserve"> </w:t>
+      </w:r>
+      <w:r>
+        <w:rPr>
+          <w:rFonts w:ascii="Consolas" w:eastAsia="Times New Roman" w:hAnsi="Consolas" w:cs="Consolas"/>
+          <w:color w:val="999999"/>
+          <w:sz w:val="20"/>
+          <w:szCs w:val="20"/>
+        </w:rPr>
+        <w:t>{</w:t>
+      </w:r>
+      <w:r>
+        <w:rPr>
+          <w:rFonts w:ascii="Consolas" w:eastAsia="Times New Roman" w:hAnsi="Consolas" w:cs="Consolas"/>
+          <w:color w:val="000000"/>
+          <w:sz w:val="20"/>
+          <w:szCs w:val="20"/>
+        </w:rPr>
+        <w:t xml:space="preserve"> </w:t>
+      </w:r>
+    </w:p>
+    <w:p>
+      <w:pPr>
+        <w:pBdr>
+          <w:top w:val="single" w:sz="6" w:space="12" w:color="CCCCCC"/>
+          <w:left w:val="single" w:sz="6" w:space="12" w:color="CCCCCC"/>
+          <w:bottom w:val="single" w:sz="6" w:space="12" w:color="CCCCCC"/>
+          <w:right w:val="single" w:sz="6" w:space="12" w:color="CCCCCC"/>
+        </w:pBdr>
+        <w:shd w:val="clear" w:color="auto" w:fill="F5F2F0"/>
+        <w:tabs>
+          <w:tab w:val="left" w:pos="916"/>
+          <w:tab w:val="left" w:pos="1832"/>
+          <w:tab w:val="left" w:pos="2748"/>
+          <w:tab w:val="left" w:pos="3664"/>
+          <w:tab w:val="left" w:pos="4580"/>
+          <w:tab w:val="left" w:pos="5496"/>
+          <w:tab w:val="left" w:pos="6412"/>
+          <w:tab w:val="left" w:pos="7328"/>
+          <w:tab w:val="left" w:pos="8244"/>
+          <w:tab w:val="left" w:pos="9160"/>
+          <w:tab w:val="left" w:pos="10076"/>
+          <w:tab w:val="left" w:pos="10992"/>
+          <w:tab w:val="left" w:pos="11908"/>
+          <w:tab w:val="left" w:pos="12824"/>
+          <w:tab w:val="left" w:pos="13740"/>
+          <w:tab w:val="left" w:pos="14656"/>
+        </w:tabs>
+        <w:spacing w:before="120" w:after="120" w:line="240" w:lineRule="auto"/>
+        <w:rPr>
+          <w:rFonts w:ascii="Consolas" w:eastAsia="Times New Roman" w:hAnsi="Consolas" w:cs="Consolas"/>
+          <w:color w:val="000000"/>
+          <w:sz w:val="20"/>
+          <w:szCs w:val="20"/>
+        </w:rPr>
+      </w:pPr>
+      <w:r>
+        <w:rPr>
+          <w:rFonts w:ascii="Consolas" w:eastAsia="Times New Roman" w:hAnsi="Consolas" w:cs="Consolas"/>
+          <w:color w:val="000000"/>
+          <w:sz w:val="20"/>
+          <w:szCs w:val="20"/>
+        </w:rPr>
+        <w:t xml:space="preserve">     </w:t>
+      </w:r>
+      <w:r>
+        <w:rPr>
+          <w:rFonts w:ascii="Consolas" w:eastAsia="Times New Roman" w:hAnsi="Consolas" w:cs="Consolas"/>
+          <w:color w:val="0077AA"/>
+          <w:sz w:val="20"/>
+          <w:szCs w:val="20"/>
+        </w:rPr>
+        <w:t>return</w:t>
+      </w:r>
+      <w:r>
+        <w:rPr>
+          <w:rFonts w:ascii="Consolas" w:eastAsia="Times New Roman" w:hAnsi="Consolas" w:cs="Consolas"/>
+          <w:color w:val="000000"/>
+          <w:sz w:val="20"/>
+          <w:szCs w:val="20"/>
+        </w:rPr>
+        <w:t xml:space="preserve"> name</w:t>
+      </w:r>
+      <w:r>
+        <w:rPr>
+          <w:rFonts w:ascii="Consolas" w:eastAsia="Times New Roman" w:hAnsi="Consolas" w:cs="Consolas"/>
+          <w:color w:val="999999"/>
+          <w:sz w:val="20"/>
+          <w:szCs w:val="20"/>
+        </w:rPr>
+        <w:t>;</w:t>
+      </w:r>
+      <w:r>
+        <w:rPr>
+          <w:rFonts w:ascii="Consolas" w:eastAsia="Times New Roman" w:hAnsi="Consolas" w:cs="Consolas"/>
+          <w:color w:val="000000"/>
+          <w:sz w:val="20"/>
+          <w:szCs w:val="20"/>
+        </w:rPr>
+        <w:t xml:space="preserve"> </w:t>
+      </w:r>
+    </w:p>
+    <w:p>
+      <w:pPr>
+        <w:pBdr>
+          <w:top w:val="single" w:sz="6" w:space="12" w:color="CCCCCC"/>
+          <w:left w:val="single" w:sz="6" w:space="12" w:color="CCCCCC"/>
+          <w:bottom w:val="single" w:sz="6" w:space="12" w:color="CCCCCC"/>
+          <w:right w:val="single" w:sz="6" w:space="12" w:color="CCCCCC"/>
+        </w:pBdr>
+        <w:shd w:val="clear" w:color="auto" w:fill="F5F2F0"/>
+        <w:tabs>
+          <w:tab w:val="left" w:pos="916"/>
+          <w:tab w:val="left" w:pos="1832"/>
+          <w:tab w:val="left" w:pos="2748"/>
+          <w:tab w:val="left" w:pos="3664"/>
+          <w:tab w:val="left" w:pos="4580"/>
+          <w:tab w:val="left" w:pos="5496"/>
+          <w:tab w:val="left" w:pos="6412"/>
+          <w:tab w:val="left" w:pos="7328"/>
+          <w:tab w:val="left" w:pos="8244"/>
+          <w:tab w:val="left" w:pos="9160"/>
+          <w:tab w:val="left" w:pos="10076"/>
+          <w:tab w:val="left" w:pos="10992"/>
+          <w:tab w:val="left" w:pos="11908"/>
+          <w:tab w:val="left" w:pos="12824"/>
+          <w:tab w:val="left" w:pos="13740"/>
+          <w:tab w:val="left" w:pos="14656"/>
+        </w:tabs>
+        <w:spacing w:before="120" w:after="120" w:line="240" w:lineRule="auto"/>
+        <w:rPr>
+          <w:rFonts w:ascii="Consolas" w:eastAsia="Times New Roman" w:hAnsi="Consolas" w:cs="Consolas"/>
+          <w:color w:val="000000"/>
+          <w:sz w:val="20"/>
+          <w:szCs w:val="20"/>
+        </w:rPr>
+      </w:pPr>
+      <w:r>
+        <w:rPr>
+          <w:rFonts w:ascii="Consolas" w:eastAsia="Times New Roman" w:hAnsi="Consolas" w:cs="Consolas"/>
+          <w:color w:val="000000"/>
+          <w:sz w:val="20"/>
+          <w:szCs w:val="20"/>
+        </w:rPr>
+        <w:t xml:space="preserve">    </w:t>
+      </w:r>
+      <w:r>
+        <w:rPr>
+          <w:rFonts w:ascii="Consolas" w:eastAsia="Times New Roman" w:hAnsi="Consolas" w:cs="Consolas"/>
+          <w:color w:val="999999"/>
+          <w:sz w:val="20"/>
+          <w:szCs w:val="20"/>
+        </w:rPr>
+        <w:t>}</w:t>
+      </w:r>
+      <w:r>
+        <w:rPr>
+          <w:rFonts w:ascii="Consolas" w:eastAsia="Times New Roman" w:hAnsi="Consolas" w:cs="Consolas"/>
+          <w:color w:val="000000"/>
+          <w:sz w:val="20"/>
+          <w:szCs w:val="20"/>
+        </w:rPr>
+        <w:t xml:space="preserve"> </w:t>
+      </w:r>
+    </w:p>
+    <w:p>
+      <w:pPr>
+        <w:pBdr>
+          <w:top w:val="single" w:sz="6" w:space="12" w:color="CCCCCC"/>
+          <w:left w:val="single" w:sz="6" w:space="12" w:color="CCCCCC"/>
+          <w:bottom w:val="single" w:sz="6" w:space="12" w:color="CCCCCC"/>
+          <w:right w:val="single" w:sz="6" w:space="12" w:color="CCCCCC"/>
+        </w:pBdr>
+        <w:shd w:val="clear" w:color="auto" w:fill="F5F2F0"/>
+        <w:tabs>
+          <w:tab w:val="left" w:pos="916"/>
+          <w:tab w:val="left" w:pos="1832"/>
+          <w:tab w:val="left" w:pos="2748"/>
+          <w:tab w:val="left" w:pos="3664"/>
+          <w:tab w:val="left" w:pos="4580"/>
+          <w:tab w:val="left" w:pos="5496"/>
+          <w:tab w:val="left" w:pos="6412"/>
+          <w:tab w:val="left" w:pos="7328"/>
+          <w:tab w:val="left" w:pos="8244"/>
+          <w:tab w:val="left" w:pos="9160"/>
+          <w:tab w:val="left" w:pos="10076"/>
+          <w:tab w:val="left" w:pos="10992"/>
+          <w:tab w:val="left" w:pos="11908"/>
+          <w:tab w:val="left" w:pos="12824"/>
+          <w:tab w:val="left" w:pos="13740"/>
+          <w:tab w:val="left" w:pos="14656"/>
+        </w:tabs>
+        <w:spacing w:before="120" w:after="120" w:line="240" w:lineRule="auto"/>
+        <w:rPr>
+          <w:rFonts w:ascii="Consolas" w:eastAsia="Times New Roman" w:hAnsi="Consolas" w:cs="Consolas"/>
+          <w:color w:val="000000"/>
+          <w:sz w:val="20"/>
+          <w:szCs w:val="20"/>
+        </w:rPr>
+      </w:pPr>
+      <w:r>
+        <w:rPr>
+          <w:rFonts w:ascii="Consolas" w:eastAsia="Times New Roman" w:hAnsi="Consolas" w:cs="Consolas"/>
+          <w:color w:val="000000"/>
+          <w:sz w:val="20"/>
+          <w:szCs w:val="20"/>
+        </w:rPr>
+        <w:t xml:space="preserve">  </w:t>
+      </w:r>
+      <w:r>
+        <w:rPr>
+          <w:rFonts w:ascii="Consolas" w:eastAsia="Times New Roman" w:hAnsi="Consolas" w:cs="Consolas"/>
+          <w:color w:val="999999"/>
+          <w:sz w:val="20"/>
+          <w:szCs w:val="20"/>
+        </w:rPr>
+        <w:t>}</w:t>
+      </w:r>
+    </w:p>
+    <w:p>
+      <w:pPr>
+        <w:shd w:val="clear" w:color="auto" w:fill="FFFFFF"/>
+        <w:spacing w:after="150" w:line="240" w:lineRule="auto"/>
+        <w:rPr>
+          <w:rFonts w:eastAsia="Times New Roman" w:cs="Times New Roman"/>
+          <w:color w:val="333333"/>
+          <w:sz w:val="24"/>
+          <w:szCs w:val="24"/>
+        </w:rPr>
+      </w:pPr>
+      <w:r>
+        <w:rPr>
+          <w:rFonts w:eastAsia="Times New Roman" w:cs="Times New Roman"/>
+          <w:b/>
+          <w:bCs/>
+          <w:color w:val="333333"/>
+          <w:sz w:val="24"/>
+          <w:szCs w:val="24"/>
+        </w:rPr>
+        <w:t>Q3) Immutable objects are automatically thread-safe –true/false?</w:t>
+      </w:r>
+    </w:p>
+    <w:p>
+      <w:pPr>
+        <w:shd w:val="clear" w:color="auto" w:fill="FFFFFF"/>
+        <w:spacing w:after="150" w:line="240" w:lineRule="auto"/>
+        <w:rPr>
+          <w:rFonts w:eastAsia="Times New Roman" w:cs="Times New Roman"/>
+          <w:color w:val="333333"/>
+          <w:sz w:val="24"/>
+          <w:szCs w:val="24"/>
+        </w:rPr>
+      </w:pPr>
+      <w:r>
+        <w:rPr>
+          <w:rFonts w:eastAsia="Times New Roman" w:cs="Times New Roman"/>
+          <w:b/>
+          <w:bCs/>
+          <w:color w:val="333333"/>
+          <w:sz w:val="24"/>
+          <w:szCs w:val="24"/>
+        </w:rPr>
+        <w:t>Ans)</w:t>
+      </w:r>
+      <w:r>
+        <w:rPr>
+          <w:rFonts w:eastAsia="Times New Roman" w:cs="Times New Roman"/>
+          <w:color w:val="333333"/>
+          <w:sz w:val="24"/>
+          <w:szCs w:val="24"/>
+        </w:rPr>
+        <w:t xml:space="preserve"> True. Since the state of the immutable objects </w:t>
+      </w:r>
+      <w:proofErr w:type="spellStart"/>
+      <w:r>
+        <w:rPr>
+          <w:rFonts w:eastAsia="Times New Roman" w:cs="Times New Roman"/>
+          <w:color w:val="333333"/>
+          <w:sz w:val="24"/>
+          <w:szCs w:val="24"/>
+        </w:rPr>
+        <w:t>can not</w:t>
+      </w:r>
+      <w:proofErr w:type="spellEnd"/>
+      <w:r>
+        <w:rPr>
+          <w:rFonts w:eastAsia="Times New Roman" w:cs="Times New Roman"/>
+          <w:color w:val="333333"/>
+          <w:sz w:val="24"/>
+          <w:szCs w:val="24"/>
+        </w:rPr>
+        <w:t xml:space="preserve"> be changed once they are </w:t>
+      </w:r>
+      <w:proofErr w:type="gramStart"/>
+      <w:r>
+        <w:rPr>
+          <w:rFonts w:eastAsia="Times New Roman" w:cs="Times New Roman"/>
+          <w:color w:val="333333"/>
+          <w:sz w:val="24"/>
+          <w:szCs w:val="24"/>
+        </w:rPr>
+        <w:t>created</w:t>
+      </w:r>
+      <w:proofErr w:type="gramEnd"/>
+      <w:r>
+        <w:rPr>
+          <w:rFonts w:eastAsia="Times New Roman" w:cs="Times New Roman"/>
+          <w:color w:val="333333"/>
+          <w:sz w:val="24"/>
+          <w:szCs w:val="24"/>
+        </w:rPr>
+        <w:t xml:space="preserve"> they are automatically synchronized/thread-safe.</w:t>
+      </w:r>
+    </w:p>
+    <w:p>
+      <w:pPr>
+        <w:shd w:val="clear" w:color="auto" w:fill="FFFFFF"/>
+        <w:spacing w:after="150" w:line="240" w:lineRule="auto"/>
+        <w:rPr>
+          <w:rFonts w:eastAsia="Times New Roman" w:cs="Times New Roman"/>
+          <w:color w:val="333333"/>
+          <w:sz w:val="24"/>
+          <w:szCs w:val="24"/>
+        </w:rPr>
+      </w:pPr>
+      <w:r>
+        <w:rPr>
+          <w:rFonts w:eastAsia="Times New Roman" w:cs="Times New Roman"/>
+          <w:b/>
+          <w:bCs/>
+          <w:color w:val="333333"/>
+          <w:sz w:val="24"/>
+          <w:szCs w:val="24"/>
+        </w:rPr>
+        <w:t>Q4) Which classes in java are immutable?</w:t>
+      </w:r>
+    </w:p>
+    <w:p>
+      <w:pPr>
+        <w:shd w:val="clear" w:color="auto" w:fill="FFFFFF"/>
+        <w:spacing w:after="150" w:line="240" w:lineRule="auto"/>
+        <w:rPr>
+          <w:rFonts w:eastAsia="Times New Roman" w:cs="Times New Roman"/>
+          <w:color w:val="333333"/>
+          <w:sz w:val="24"/>
+          <w:szCs w:val="24"/>
+        </w:rPr>
+      </w:pPr>
+      <w:r>
+        <w:rPr>
+          <w:rFonts w:eastAsia="Times New Roman" w:cs="Times New Roman"/>
+          <w:b/>
+          <w:bCs/>
+          <w:color w:val="333333"/>
+          <w:sz w:val="24"/>
+          <w:szCs w:val="24"/>
+        </w:rPr>
+        <w:t>Ans)</w:t>
+      </w:r>
+      <w:r>
+        <w:rPr>
+          <w:rFonts w:eastAsia="Times New Roman" w:cs="Times New Roman"/>
+          <w:color w:val="333333"/>
+          <w:sz w:val="24"/>
+          <w:szCs w:val="24"/>
+        </w:rPr>
+        <w:t xml:space="preserve"> All wrapper classes in </w:t>
+      </w:r>
+      <w:proofErr w:type="spellStart"/>
+      <w:proofErr w:type="gramStart"/>
+      <w:r>
+        <w:rPr>
+          <w:rFonts w:eastAsia="Times New Roman" w:cs="Times New Roman"/>
+          <w:color w:val="333333"/>
+          <w:sz w:val="24"/>
+          <w:szCs w:val="24"/>
+        </w:rPr>
+        <w:t>java.lang</w:t>
+      </w:r>
+      <w:proofErr w:type="spellEnd"/>
+      <w:proofErr w:type="gramEnd"/>
+      <w:r>
+        <w:rPr>
+          <w:rFonts w:eastAsia="Times New Roman" w:cs="Times New Roman"/>
+          <w:color w:val="333333"/>
+          <w:sz w:val="24"/>
+          <w:szCs w:val="24"/>
+        </w:rPr>
+        <w:t xml:space="preserve"> are immutable – </w:t>
+      </w:r>
+      <w:r>
+        <w:rPr>
+          <w:rFonts w:eastAsia="Times New Roman" w:cs="Times New Roman"/>
+          <w:color w:val="333333"/>
+          <w:sz w:val="24"/>
+          <w:szCs w:val="24"/>
+        </w:rPr>
+        <w:br/>
+        <w:t xml:space="preserve">String, Integer, Boolean, Character, Byte, Short, Long, Float, Double, </w:t>
+      </w:r>
+      <w:proofErr w:type="spellStart"/>
+      <w:r>
+        <w:rPr>
+          <w:rFonts w:eastAsia="Times New Roman" w:cs="Times New Roman"/>
+          <w:color w:val="333333"/>
+          <w:sz w:val="24"/>
+          <w:szCs w:val="24"/>
+        </w:rPr>
+        <w:t>BigDecimal</w:t>
+      </w:r>
+      <w:proofErr w:type="spellEnd"/>
+      <w:r>
+        <w:rPr>
+          <w:rFonts w:eastAsia="Times New Roman" w:cs="Times New Roman"/>
+          <w:color w:val="333333"/>
+          <w:sz w:val="24"/>
+          <w:szCs w:val="24"/>
+        </w:rPr>
+        <w:t xml:space="preserve">, </w:t>
+      </w:r>
+      <w:proofErr w:type="spellStart"/>
+      <w:r>
+        <w:rPr>
+          <w:rFonts w:eastAsia="Times New Roman" w:cs="Times New Roman"/>
+          <w:color w:val="333333"/>
+          <w:sz w:val="24"/>
+          <w:szCs w:val="24"/>
+        </w:rPr>
+        <w:t>BigInteger</w:t>
+      </w:r>
+      <w:proofErr w:type="spellEnd"/>
+    </w:p>
+    <w:p>
+      <w:pPr>
+        <w:shd w:val="clear" w:color="auto" w:fill="FFFFFF"/>
+        <w:spacing w:after="150" w:line="240" w:lineRule="auto"/>
+        <w:rPr>
+          <w:rFonts w:eastAsia="Times New Roman" w:cs="Times New Roman"/>
+          <w:color w:val="333333"/>
+          <w:sz w:val="24"/>
+          <w:szCs w:val="24"/>
+        </w:rPr>
+      </w:pPr>
+      <w:r>
+        <w:rPr>
+          <w:rFonts w:eastAsia="Times New Roman" w:cs="Times New Roman"/>
+          <w:b/>
+          <w:bCs/>
+          <w:color w:val="333333"/>
+          <w:sz w:val="24"/>
+          <w:szCs w:val="24"/>
+        </w:rPr>
+        <w:t>Q5) What are the advantages of immutability?</w:t>
+      </w:r>
+    </w:p>
+    <w:p>
+      <w:pPr>
+        <w:shd w:val="clear" w:color="auto" w:fill="FFFFFF"/>
+        <w:spacing w:after="150" w:line="240" w:lineRule="auto"/>
+        <w:rPr>
+          <w:rFonts w:eastAsia="Times New Roman" w:cs="Times New Roman"/>
+          <w:color w:val="333333"/>
+          <w:sz w:val="24"/>
+          <w:szCs w:val="24"/>
+        </w:rPr>
+      </w:pPr>
+      <w:r>
+        <w:rPr>
+          <w:rFonts w:eastAsia="Times New Roman" w:cs="Times New Roman"/>
+          <w:color w:val="333333"/>
+          <w:sz w:val="24"/>
+          <w:szCs w:val="24"/>
+        </w:rPr>
+        <w:t>Ans)</w:t>
+      </w:r>
+    </w:p>
+    <w:p>
+      <w:pPr>
+        <w:numPr>
+          <w:ilvl w:val="0"/>
+          <w:numId w:val="21"/>
+        </w:numPr>
+        <w:shd w:val="clear" w:color="auto" w:fill="FFFFFF"/>
+        <w:spacing w:before="100" w:beforeAutospacing="1" w:after="100" w:afterAutospacing="1" w:line="240" w:lineRule="auto"/>
+        <w:rPr>
+          <w:rFonts w:eastAsia="Times New Roman" w:cs="Times New Roman"/>
+          <w:color w:val="333333"/>
+          <w:sz w:val="24"/>
+          <w:szCs w:val="24"/>
+        </w:rPr>
+      </w:pPr>
+      <w:r>
+        <w:rPr>
+          <w:rFonts w:eastAsia="Times New Roman" w:cs="Times New Roman"/>
+          <w:color w:val="333333"/>
+          <w:sz w:val="24"/>
+          <w:szCs w:val="24"/>
+        </w:rPr>
+        <w:t xml:space="preserve">Immutable objects are automatically thread-safe, the overhead caused due to use of </w:t>
+      </w:r>
+      <w:proofErr w:type="spellStart"/>
+      <w:r>
+        <w:rPr>
+          <w:rFonts w:eastAsia="Times New Roman" w:cs="Times New Roman"/>
+          <w:color w:val="333333"/>
+          <w:sz w:val="24"/>
+          <w:szCs w:val="24"/>
+        </w:rPr>
+        <w:t>synchronisation</w:t>
+      </w:r>
+      <w:proofErr w:type="spellEnd"/>
+      <w:r>
+        <w:rPr>
+          <w:rFonts w:eastAsia="Times New Roman" w:cs="Times New Roman"/>
+          <w:color w:val="333333"/>
+          <w:sz w:val="24"/>
+          <w:szCs w:val="24"/>
+        </w:rPr>
+        <w:t xml:space="preserve"> is avoided.</w:t>
+      </w:r>
+    </w:p>
+    <w:p>
+      <w:pPr>
+        <w:numPr>
+          <w:ilvl w:val="0"/>
+          <w:numId w:val="21"/>
+        </w:numPr>
+        <w:shd w:val="clear" w:color="auto" w:fill="FFFFFF"/>
+        <w:spacing w:before="100" w:beforeAutospacing="1" w:after="100" w:afterAutospacing="1" w:line="240" w:lineRule="auto"/>
+        <w:rPr>
+          <w:rFonts w:eastAsia="Times New Roman" w:cs="Times New Roman"/>
+          <w:color w:val="333333"/>
+          <w:sz w:val="24"/>
+          <w:szCs w:val="24"/>
+        </w:rPr>
+      </w:pPr>
+      <w:r>
+        <w:rPr>
+          <w:rFonts w:eastAsia="Times New Roman" w:cs="Times New Roman"/>
+          <w:color w:val="333333"/>
+          <w:sz w:val="24"/>
+          <w:szCs w:val="24"/>
+        </w:rPr>
+        <w:t xml:space="preserve">Once created the state of the immutable object </w:t>
+      </w:r>
+      <w:proofErr w:type="spellStart"/>
+      <w:r>
+        <w:rPr>
+          <w:rFonts w:eastAsia="Times New Roman" w:cs="Times New Roman"/>
+          <w:color w:val="333333"/>
+          <w:sz w:val="24"/>
+          <w:szCs w:val="24"/>
+        </w:rPr>
+        <w:t>can not</w:t>
+      </w:r>
+      <w:proofErr w:type="spellEnd"/>
+      <w:r>
+        <w:rPr>
+          <w:rFonts w:eastAsia="Times New Roman" w:cs="Times New Roman"/>
+          <w:color w:val="333333"/>
+          <w:sz w:val="24"/>
+          <w:szCs w:val="24"/>
+        </w:rPr>
+        <w:t xml:space="preserve"> be changed so there is no possibility of them getting into an inconsistent state.</w:t>
+      </w:r>
+    </w:p>
+    <w:p>
+      <w:pPr>
+        <w:numPr>
+          <w:ilvl w:val="0"/>
+          <w:numId w:val="21"/>
+        </w:numPr>
+        <w:shd w:val="clear" w:color="auto" w:fill="FFFFFF"/>
+        <w:spacing w:before="100" w:beforeAutospacing="1" w:after="100" w:afterAutospacing="1" w:line="240" w:lineRule="auto"/>
+        <w:rPr>
+          <w:rFonts w:eastAsia="Times New Roman" w:cs="Times New Roman"/>
+          <w:color w:val="333333"/>
+          <w:sz w:val="24"/>
+          <w:szCs w:val="24"/>
+        </w:rPr>
+      </w:pPr>
+      <w:r>
+        <w:rPr>
+          <w:rFonts w:eastAsia="Times New Roman" w:cs="Times New Roman"/>
+          <w:color w:val="333333"/>
+          <w:sz w:val="24"/>
+          <w:szCs w:val="24"/>
+        </w:rPr>
+        <w:t xml:space="preserve">The references to the immutable objects can be easily shared or cached without having to copy or clone them as </w:t>
+      </w:r>
+      <w:proofErr w:type="gramStart"/>
+      <w:r>
+        <w:rPr>
+          <w:rFonts w:eastAsia="Times New Roman" w:cs="Times New Roman"/>
+          <w:color w:val="333333"/>
+          <w:sz w:val="24"/>
+          <w:szCs w:val="24"/>
+        </w:rPr>
+        <w:t>there</w:t>
+      </w:r>
+      <w:proofErr w:type="gramEnd"/>
+      <w:r>
+        <w:rPr>
+          <w:rFonts w:eastAsia="Times New Roman" w:cs="Times New Roman"/>
+          <w:color w:val="333333"/>
+          <w:sz w:val="24"/>
+          <w:szCs w:val="24"/>
+        </w:rPr>
+        <w:t xml:space="preserve"> state </w:t>
+      </w:r>
+      <w:proofErr w:type="spellStart"/>
+      <w:r>
+        <w:rPr>
+          <w:rFonts w:eastAsia="Times New Roman" w:cs="Times New Roman"/>
+          <w:color w:val="333333"/>
+          <w:sz w:val="24"/>
+          <w:szCs w:val="24"/>
+        </w:rPr>
+        <w:t>can not</w:t>
+      </w:r>
+      <w:proofErr w:type="spellEnd"/>
+      <w:r>
+        <w:rPr>
+          <w:rFonts w:eastAsia="Times New Roman" w:cs="Times New Roman"/>
+          <w:color w:val="333333"/>
+          <w:sz w:val="24"/>
+          <w:szCs w:val="24"/>
+        </w:rPr>
+        <w:t xml:space="preserve"> be changed ever after construction.</w:t>
+      </w:r>
+    </w:p>
+    <w:p>
+      <w:pPr>
+        <w:numPr>
+          <w:ilvl w:val="0"/>
+          <w:numId w:val="21"/>
+        </w:numPr>
+        <w:shd w:val="clear" w:color="auto" w:fill="FFFFFF"/>
+        <w:spacing w:before="100" w:beforeAutospacing="1" w:after="100" w:afterAutospacing="1" w:line="240" w:lineRule="auto"/>
+        <w:rPr>
+          <w:rFonts w:eastAsia="Times New Roman" w:cs="Times New Roman"/>
+          <w:color w:val="333333"/>
+          <w:sz w:val="24"/>
+          <w:szCs w:val="24"/>
+        </w:rPr>
+      </w:pPr>
+      <w:r>
+        <w:rPr>
+          <w:rFonts w:eastAsia="Times New Roman" w:cs="Times New Roman"/>
+          <w:color w:val="333333"/>
+          <w:sz w:val="24"/>
+          <w:szCs w:val="24"/>
+        </w:rPr>
+        <w:t>The best use of the immutable objects is as the keys of a map.</w:t>
+      </w:r>
+    </w:p>
+    <w:p>
+      <w:pPr>
+        <w:numPr>
+          <w:ilvl w:val="0"/>
+          <w:numId w:val="21"/>
+        </w:numPr>
+        <w:shd w:val="clear" w:color="auto" w:fill="FFFFFF"/>
+        <w:spacing w:before="100" w:beforeAutospacing="1" w:after="100" w:afterAutospacing="1" w:line="240" w:lineRule="auto"/>
+        <w:rPr>
+          <w:rFonts w:eastAsia="Times New Roman" w:cs="Times New Roman"/>
+          <w:color w:val="333333"/>
+          <w:sz w:val="24"/>
+          <w:szCs w:val="24"/>
+          <w:highlight w:val="yellow"/>
+        </w:rPr>
+      </w:pPr>
+      <w:r>
+        <w:rPr>
+          <w:rFonts w:eastAsia="Times New Roman" w:cs="Times New Roman"/>
+          <w:color w:val="333333"/>
+          <w:sz w:val="24"/>
+          <w:szCs w:val="24"/>
+          <w:highlight w:val="yellow"/>
+        </w:rPr>
+        <w:t>Since String is immutable, it is safe for </w:t>
+      </w:r>
+      <w:hyperlink r:id="rId18" w:tgtFrame="_blank" w:history="1">
+        <w:r>
+          <w:rPr>
+            <w:rFonts w:eastAsia="Times New Roman" w:cs="Times New Roman"/>
+            <w:color w:val="333333"/>
+            <w:sz w:val="24"/>
+            <w:szCs w:val="24"/>
+            <w:highlight w:val="yellow"/>
+          </w:rPr>
+          <w:t>multithreading</w:t>
+        </w:r>
+      </w:hyperlink>
+      <w:r>
+        <w:rPr>
+          <w:rFonts w:eastAsia="Times New Roman" w:cs="Times New Roman"/>
+          <w:color w:val="333333"/>
+          <w:sz w:val="24"/>
+          <w:szCs w:val="24"/>
+          <w:highlight w:val="yellow"/>
+        </w:rPr>
+        <w:t xml:space="preserve">. A single String instance can be shared across different threads. This avoids the use of synchronization for thread safety. Strings are implicitly </w:t>
+      </w:r>
+      <w:proofErr w:type="gramStart"/>
+      <w:r>
+        <w:rPr>
+          <w:rFonts w:eastAsia="Times New Roman" w:cs="Times New Roman"/>
+          <w:color w:val="333333"/>
+          <w:sz w:val="24"/>
+          <w:szCs w:val="24"/>
+          <w:highlight w:val="yellow"/>
+        </w:rPr>
+        <w:t>thread-safe</w:t>
+      </w:r>
+      <w:proofErr w:type="gramEnd"/>
+      <w:r>
+        <w:rPr>
+          <w:rFonts w:eastAsia="Times New Roman" w:cs="Times New Roman"/>
+          <w:color w:val="333333"/>
+          <w:sz w:val="24"/>
+          <w:szCs w:val="24"/>
+          <w:highlight w:val="yellow"/>
+        </w:rPr>
+        <w:t>.</w:t>
+      </w:r>
+    </w:p>
+    <w:p>
+      <w:pPr>
+        <w:numPr>
+          <w:ilvl w:val="0"/>
+          <w:numId w:val="21"/>
+        </w:numPr>
+        <w:spacing w:before="100" w:beforeAutospacing="1" w:after="100" w:afterAutospacing="1" w:line="240" w:lineRule="auto"/>
+        <w:textAlignment w:val="baseline"/>
+        <w:rPr>
+          <w:rFonts w:eastAsia="Times New Roman" w:cs="Times New Roman"/>
+          <w:color w:val="333333"/>
+          <w:sz w:val="24"/>
+          <w:szCs w:val="24"/>
+        </w:rPr>
+      </w:pPr>
+      <w:r>
+        <w:rPr>
+          <w:rFonts w:eastAsia="Times New Roman" w:cs="Times New Roman"/>
+          <w:color w:val="333333"/>
+          <w:sz w:val="24"/>
+          <w:szCs w:val="24"/>
+          <w:highlight w:val="yellow"/>
+        </w:rPr>
+        <w:t>Immutable objects are thread-safe so you will not have any synchronization issues</w:t>
+      </w:r>
+      <w:r>
+        <w:rPr>
+          <w:rFonts w:eastAsia="Times New Roman" w:cs="Times New Roman"/>
+          <w:color w:val="333333"/>
+          <w:sz w:val="24"/>
+          <w:szCs w:val="24"/>
+        </w:rPr>
+        <w:t>.</w:t>
+      </w:r>
+    </w:p>
+    <w:p>
+      <w:pPr>
+        <w:numPr>
+          <w:ilvl w:val="0"/>
+          <w:numId w:val="21"/>
+        </w:numPr>
+        <w:shd w:val="clear" w:color="auto" w:fill="FFFFFF"/>
+        <w:spacing w:before="100" w:beforeAutospacing="1" w:after="100" w:afterAutospacing="1" w:line="240" w:lineRule="auto"/>
+        <w:rPr>
+          <w:rFonts w:eastAsia="Times New Roman" w:cs="Times New Roman"/>
+          <w:color w:val="333333"/>
+          <w:sz w:val="24"/>
+          <w:szCs w:val="24"/>
+        </w:rPr>
+      </w:pPr>
+      <w:r>
+        <w:rPr>
+          <w:rFonts w:eastAsia="Times New Roman" w:cs="Times New Roman"/>
+          <w:color w:val="333333"/>
+          <w:sz w:val="24"/>
+          <w:szCs w:val="24"/>
+          <w:highlight w:val="yellow"/>
+        </w:rPr>
+        <w:t>I</w:t>
+      </w:r>
+      <w:r>
+        <w:rPr>
+          <w:rFonts w:eastAsia="Times New Roman" w:cs="Times New Roman"/>
+          <w:color w:val="333333"/>
+          <w:sz w:val="24"/>
+          <w:szCs w:val="24"/>
+          <w:highlight w:val="yellow"/>
+        </w:rPr>
+        <w:t>mmutability makes it easier to parallelize program as there are no conflicts among objects</w:t>
+      </w:r>
+      <w:r>
+        <w:rPr>
+          <w:rFonts w:eastAsia="Times New Roman" w:cs="Times New Roman"/>
+          <w:color w:val="333333"/>
+          <w:sz w:val="24"/>
+          <w:szCs w:val="24"/>
+        </w:rPr>
+        <w:t>.</w:t>
+      </w:r>
+    </w:p>
+    <w:p>
+      <w:pPr>
+        <w:numPr>
+          <w:ilvl w:val="0"/>
+          <w:numId w:val="21"/>
+        </w:numPr>
+        <w:shd w:val="clear" w:color="auto" w:fill="FFFFFF"/>
+        <w:spacing w:before="100" w:beforeAutospacing="1" w:after="100" w:afterAutospacing="1" w:line="240" w:lineRule="auto"/>
+        <w:rPr>
+          <w:rFonts w:eastAsia="Times New Roman" w:cs="Times New Roman"/>
+          <w:color w:val="FF0000"/>
+          <w:sz w:val="24"/>
+          <w:szCs w:val="24"/>
+        </w:rPr>
+      </w:pPr>
+      <w:r>
+        <w:rPr>
+          <w:rFonts w:eastAsia="Times New Roman" w:cs="Times New Roman"/>
+          <w:color w:val="FF0000"/>
+          <w:sz w:val="24"/>
+          <w:szCs w:val="24"/>
+        </w:rPr>
+        <w:t>Thread safety: Immutable objects do not need synchronization and are unharmed even during concurrent access by multiple threads.</w:t>
+      </w:r>
+    </w:p>
+    <w:p>
+      <w:pPr>
         <w:rPr>
           <w:rFonts w:ascii="Arial" w:hAnsi="Arial" w:cs="Arial"/>
           <w:color w:val="000000"/>
           <w:shd w:val="clear" w:color="auto" w:fill="FFFFFF"/>
         </w:rPr>
       </w:pPr>
+      <w:bookmarkStart w:id="0" w:name="_GoBack"/>
+      <w:bookmarkEnd w:id="0"/>
     </w:p>
     <w:sectPr>
       <w:pgSz w:w="12240" w:h="15840"/>
@@ -19021,7 +20938,7 @@
 </file>
 
 <file path=word/numbering.xml><?xml version="1.0" encoding="utf-8"?>
-<w:numbering xmlns:wpc="http://schemas.microsoft.com/office/word/2010/wordprocessingCanvas" xmlns:cx="http://schemas.microsoft.com/office/drawing/2014/chartex" xmlns:cx1="http://schemas.microsoft.com/office/drawing/2015/9/8/chartex" xmlns:mc="http://schemas.openxmlformats.org/markup-compatibility/2006" xmlns:o="urn:schemas-microsoft-com:office:office" xmlns:r="http://schemas.openxmlformats.org/officeDocument/2006/relationships" xmlns:m="http://schemas.openxmlformats.org/officeDocument/2006/math" xmlns:v="urn:schemas-microsoft-com:vml" xmlns:wp14="http://schemas.microsoft.com/office/word/2010/wordprocessingDrawing" xmlns:wp="http://schemas.openxmlformats.org/drawingml/2006/wordprocessingDrawing" xmlns:w10="urn:schemas-microsoft-com:office:word" xmlns:w="http://schemas.openxmlformats.org/wordprocessingml/2006/main" xmlns:w14="http://schemas.microsoft.com/office/word/2010/wordml" xmlns:w15="http://schemas.microsoft.com/office/word/2012/wordml" xmlns:w16se="http://schemas.microsoft.com/office/word/2015/wordml/symex" xmlns:wpg="http://schemas.microsoft.com/office/word/2010/wordprocessingGroup" xmlns:wpi="http://schemas.microsoft.com/office/word/2010/wordprocessingInk" xmlns:wne="http://schemas.microsoft.com/office/word/2006/wordml" xmlns:wps="http://schemas.microsoft.com/office/word/2010/wordprocessingShape" mc:Ignorable="w14 w15 w16se wp14">
+<w:numbering xmlns:wpc="http://schemas.microsoft.com/office/word/2010/wordprocessingCanvas" xmlns:cx="http://schemas.microsoft.com/office/drawing/2014/chartex" xmlns:cx1="http://schemas.microsoft.com/office/drawing/2015/9/8/chartex" xmlns:cx2="http://schemas.microsoft.com/office/drawing/2015/10/21/chartex" xmlns:cx3="http://schemas.microsoft.com/office/drawing/2016/5/9/chartex" xmlns:cx4="http://schemas.microsoft.com/office/drawing/2016/5/10/chartex" xmlns:cx5="http://schemas.microsoft.com/office/drawing/2016/5/11/chartex" xmlns:cx6="http://schemas.microsoft.com/office/drawing/2016/5/12/chartex" xmlns:cx7="http://schemas.microsoft.com/office/drawing/2016/5/13/chartex" xmlns:cx8="http://schemas.microsoft.com/office/drawing/2016/5/14/chartex" xmlns:mc="http://schemas.openxmlformats.org/markup-compatibility/2006" xmlns:aink="http://schemas.microsoft.com/office/drawing/2016/ink" xmlns:am3d="http://schemas.microsoft.com/office/drawing/2017/model3d" xmlns:o="urn:schemas-microsoft-com:office:office" xmlns:r="http://schemas.openxmlformats.org/officeDocument/2006/relationships" xmlns:m="http://schemas.openxmlformats.org/officeDocument/2006/math" xmlns:v="urn:schemas-microsoft-com:vml" xmlns:wp14="http://schemas.microsoft.com/office/word/2010/wordprocessingDrawing" xmlns:wp="http://schemas.openxmlformats.org/drawingml/2006/wordprocessingDrawing" xmlns:w10="urn:schemas-microsoft-com:office:word" xmlns:w="http://schemas.openxmlformats.org/wordprocessingml/2006/main" xmlns:w14="http://schemas.microsoft.com/office/word/2010/wordml" xmlns:w15="http://schemas.microsoft.com/office/word/2012/wordml" xmlns:w16cid="http://schemas.microsoft.com/office/word/2016/wordml/cid" xmlns:w16se="http://schemas.microsoft.com/office/word/2015/wordml/symex" xmlns:wpg="http://schemas.microsoft.com/office/word/2010/wordprocessingGroup" xmlns:wpi="http://schemas.microsoft.com/office/word/2010/wordprocessingInk" xmlns:wne="http://schemas.microsoft.com/office/word/2006/wordml" xmlns:wps="http://schemas.microsoft.com/office/word/2010/wordprocessingShape" mc:Ignorable="w14 w15 w16se w16cid wp14">
   <w:abstractNum w:abstractNumId="0" w15:restartNumberingAfterBreak="0">
     <w:nsid w:val="0453030D"/>
     <w:multiLevelType w:val="hybridMultilevel"/>
@@ -19136,6 +21053,268 @@
     </w:lvl>
   </w:abstractNum>
   <w:abstractNum w:abstractNumId="1" w15:restartNumberingAfterBreak="0">
+    <w:nsid w:val="0A075BD5"/>
+    <w:multiLevelType w:val="multilevel"/>
+    <w:tmpl w:val="64C8DA08"/>
+    <w:lvl w:ilvl="0">
+      <w:start w:val="1"/>
+      <w:numFmt w:val="decimal"/>
+      <w:lvlText w:val="%1."/>
+      <w:lvlJc w:val="left"/>
+      <w:pPr>
+        <w:tabs>
+          <w:tab w:val="num" w:pos="720"/>
+        </w:tabs>
+        <w:ind w:left="720" w:hanging="360"/>
+      </w:pPr>
+    </w:lvl>
+    <w:lvl w:ilvl="1" w:tentative="1">
+      <w:start w:val="1"/>
+      <w:numFmt w:val="decimal"/>
+      <w:lvlText w:val="%2."/>
+      <w:lvlJc w:val="left"/>
+      <w:pPr>
+        <w:tabs>
+          <w:tab w:val="num" w:pos="1440"/>
+        </w:tabs>
+        <w:ind w:left="1440" w:hanging="360"/>
+      </w:pPr>
+    </w:lvl>
+    <w:lvl w:ilvl="2" w:tentative="1">
+      <w:start w:val="1"/>
+      <w:numFmt w:val="decimal"/>
+      <w:lvlText w:val="%3."/>
+      <w:lvlJc w:val="left"/>
+      <w:pPr>
+        <w:tabs>
+          <w:tab w:val="num" w:pos="2160"/>
+        </w:tabs>
+        <w:ind w:left="2160" w:hanging="360"/>
+      </w:pPr>
+    </w:lvl>
+    <w:lvl w:ilvl="3" w:tentative="1">
+      <w:start w:val="1"/>
+      <w:numFmt w:val="decimal"/>
+      <w:lvlText w:val="%4."/>
+      <w:lvlJc w:val="left"/>
+      <w:pPr>
+        <w:tabs>
+          <w:tab w:val="num" w:pos="2880"/>
+        </w:tabs>
+        <w:ind w:left="2880" w:hanging="360"/>
+      </w:pPr>
+    </w:lvl>
+    <w:lvl w:ilvl="4" w:tentative="1">
+      <w:start w:val="1"/>
+      <w:numFmt w:val="decimal"/>
+      <w:lvlText w:val="%5."/>
+      <w:lvlJc w:val="left"/>
+      <w:pPr>
+        <w:tabs>
+          <w:tab w:val="num" w:pos="3600"/>
+        </w:tabs>
+        <w:ind w:left="3600" w:hanging="360"/>
+      </w:pPr>
+    </w:lvl>
+    <w:lvl w:ilvl="5" w:tentative="1">
+      <w:start w:val="1"/>
+      <w:numFmt w:val="decimal"/>
+      <w:lvlText w:val="%6."/>
+      <w:lvlJc w:val="left"/>
+      <w:pPr>
+        <w:tabs>
+          <w:tab w:val="num" w:pos="4320"/>
+        </w:tabs>
+        <w:ind w:left="4320" w:hanging="360"/>
+      </w:pPr>
+    </w:lvl>
+    <w:lvl w:ilvl="6" w:tentative="1">
+      <w:start w:val="1"/>
+      <w:numFmt w:val="decimal"/>
+      <w:lvlText w:val="%7."/>
+      <w:lvlJc w:val="left"/>
+      <w:pPr>
+        <w:tabs>
+          <w:tab w:val="num" w:pos="5040"/>
+        </w:tabs>
+        <w:ind w:left="5040" w:hanging="360"/>
+      </w:pPr>
+    </w:lvl>
+    <w:lvl w:ilvl="7" w:tentative="1">
+      <w:start w:val="1"/>
+      <w:numFmt w:val="decimal"/>
+      <w:lvlText w:val="%8."/>
+      <w:lvlJc w:val="left"/>
+      <w:pPr>
+        <w:tabs>
+          <w:tab w:val="num" w:pos="5760"/>
+        </w:tabs>
+        <w:ind w:left="5760" w:hanging="360"/>
+      </w:pPr>
+    </w:lvl>
+    <w:lvl w:ilvl="8" w:tentative="1">
+      <w:start w:val="1"/>
+      <w:numFmt w:val="decimal"/>
+      <w:lvlText w:val="%9."/>
+      <w:lvlJc w:val="left"/>
+      <w:pPr>
+        <w:tabs>
+          <w:tab w:val="num" w:pos="6480"/>
+        </w:tabs>
+        <w:ind w:left="6480" w:hanging="360"/>
+      </w:pPr>
+    </w:lvl>
+  </w:abstractNum>
+  <w:abstractNum w:abstractNumId="2" w15:restartNumberingAfterBreak="0">
+    <w:nsid w:val="11EC4BA2"/>
+    <w:multiLevelType w:val="multilevel"/>
+    <w:tmpl w:val="B01A689A"/>
+    <w:lvl w:ilvl="0">
+      <w:start w:val="1"/>
+      <w:numFmt w:val="bullet"/>
+      <w:lvlText w:val=""/>
+      <w:lvlJc w:val="left"/>
+      <w:pPr>
+        <w:tabs>
+          <w:tab w:val="num" w:pos="720"/>
+        </w:tabs>
+        <w:ind w:left="720" w:hanging="360"/>
+      </w:pPr>
+      <w:rPr>
+        <w:rFonts w:ascii="Symbol" w:hAnsi="Symbol" w:hint="default"/>
+        <w:sz w:val="20"/>
+      </w:rPr>
+    </w:lvl>
+    <w:lvl w:ilvl="1" w:tentative="1">
+      <w:start w:val="1"/>
+      <w:numFmt w:val="bullet"/>
+      <w:lvlText w:val="o"/>
+      <w:lvlJc w:val="left"/>
+      <w:pPr>
+        <w:tabs>
+          <w:tab w:val="num" w:pos="1440"/>
+        </w:tabs>
+        <w:ind w:left="1440" w:hanging="360"/>
+      </w:pPr>
+      <w:rPr>
+        <w:rFonts w:ascii="Courier New" w:hAnsi="Courier New" w:hint="default"/>
+        <w:sz w:val="20"/>
+      </w:rPr>
+    </w:lvl>
+    <w:lvl w:ilvl="2" w:tentative="1">
+      <w:start w:val="1"/>
+      <w:numFmt w:val="bullet"/>
+      <w:lvlText w:val=""/>
+      <w:lvlJc w:val="left"/>
+      <w:pPr>
+        <w:tabs>
+          <w:tab w:val="num" w:pos="2160"/>
+        </w:tabs>
+        <w:ind w:left="2160" w:hanging="360"/>
+      </w:pPr>
+      <w:rPr>
+        <w:rFonts w:ascii="Wingdings" w:hAnsi="Wingdings" w:hint="default"/>
+        <w:sz w:val="20"/>
+      </w:rPr>
+    </w:lvl>
+    <w:lvl w:ilvl="3" w:tentative="1">
+      <w:start w:val="1"/>
+      <w:numFmt w:val="bullet"/>
+      <w:lvlText w:val=""/>
+      <w:lvlJc w:val="left"/>
+      <w:pPr>
+        <w:tabs>
+          <w:tab w:val="num" w:pos="2880"/>
+        </w:tabs>
+        <w:ind w:left="2880" w:hanging="360"/>
+      </w:pPr>
+      <w:rPr>
+        <w:rFonts w:ascii="Wingdings" w:hAnsi="Wingdings" w:hint="default"/>
+        <w:sz w:val="20"/>
+      </w:rPr>
+    </w:lvl>
+    <w:lvl w:ilvl="4" w:tentative="1">
+      <w:start w:val="1"/>
+      <w:numFmt w:val="bullet"/>
+      <w:lvlText w:val=""/>
+      <w:lvlJc w:val="left"/>
+      <w:pPr>
+        <w:tabs>
+          <w:tab w:val="num" w:pos="3600"/>
+        </w:tabs>
+        <w:ind w:left="3600" w:hanging="360"/>
+      </w:pPr>
+      <w:rPr>
+        <w:rFonts w:ascii="Wingdings" w:hAnsi="Wingdings" w:hint="default"/>
+        <w:sz w:val="20"/>
+      </w:rPr>
+    </w:lvl>
+    <w:lvl w:ilvl="5" w:tentative="1">
+      <w:start w:val="1"/>
+      <w:numFmt w:val="bullet"/>
+      <w:lvlText w:val=""/>
+      <w:lvlJc w:val="left"/>
+      <w:pPr>
+        <w:tabs>
+          <w:tab w:val="num" w:pos="4320"/>
+        </w:tabs>
+        <w:ind w:left="4320" w:hanging="360"/>
+      </w:pPr>
+      <w:rPr>
+        <w:rFonts w:ascii="Wingdings" w:hAnsi="Wingdings" w:hint="default"/>
+        <w:sz w:val="20"/>
+      </w:rPr>
+    </w:lvl>
+    <w:lvl w:ilvl="6" w:tentative="1">
+      <w:start w:val="1"/>
+      <w:numFmt w:val="bullet"/>
+      <w:lvlText w:val=""/>
+      <w:lvlJc w:val="left"/>
+      <w:pPr>
+        <w:tabs>
+          <w:tab w:val="num" w:pos="5040"/>
+        </w:tabs>
+        <w:ind w:left="5040" w:hanging="360"/>
+      </w:pPr>
+      <w:rPr>
+        <w:rFonts w:ascii="Wingdings" w:hAnsi="Wingdings" w:hint="default"/>
+        <w:sz w:val="20"/>
+      </w:rPr>
+    </w:lvl>
+    <w:lvl w:ilvl="7" w:tentative="1">
+      <w:start w:val="1"/>
+      <w:numFmt w:val="bullet"/>
+      <w:lvlText w:val=""/>
+      <w:lvlJc w:val="left"/>
+      <w:pPr>
+        <w:tabs>
+          <w:tab w:val="num" w:pos="5760"/>
+        </w:tabs>
+        <w:ind w:left="5760" w:hanging="360"/>
+      </w:pPr>
+      <w:rPr>
+        <w:rFonts w:ascii="Wingdings" w:hAnsi="Wingdings" w:hint="default"/>
+        <w:sz w:val="20"/>
+      </w:rPr>
+    </w:lvl>
+    <w:lvl w:ilvl="8" w:tentative="1">
+      <w:start w:val="1"/>
+      <w:numFmt w:val="bullet"/>
+      <w:lvlText w:val=""/>
+      <w:lvlJc w:val="left"/>
+      <w:pPr>
+        <w:tabs>
+          <w:tab w:val="num" w:pos="6480"/>
+        </w:tabs>
+        <w:ind w:left="6480" w:hanging="360"/>
+      </w:pPr>
+      <w:rPr>
+        <w:rFonts w:ascii="Wingdings" w:hAnsi="Wingdings" w:hint="default"/>
+        <w:sz w:val="20"/>
+      </w:rPr>
+    </w:lvl>
+  </w:abstractNum>
+  <w:abstractNum w:abstractNumId="3" w15:restartNumberingAfterBreak="0">
     <w:nsid w:val="14C91CFB"/>
     <w:multiLevelType w:val="multilevel"/>
     <w:tmpl w:val="3BFA4E1E"/>
@@ -19248,7 +21427,7 @@
       </w:pPr>
     </w:lvl>
   </w:abstractNum>
-  <w:abstractNum w:abstractNumId="2" w15:restartNumberingAfterBreak="0">
+  <w:abstractNum w:abstractNumId="4" w15:restartNumberingAfterBreak="0">
     <w:nsid w:val="25CD7350"/>
     <w:multiLevelType w:val="multilevel"/>
     <w:tmpl w:val="3BFA4E1E"/>
@@ -19361,7 +21540,7 @@
       </w:pPr>
     </w:lvl>
   </w:abstractNum>
-  <w:abstractNum w:abstractNumId="3" w15:restartNumberingAfterBreak="0">
+  <w:abstractNum w:abstractNumId="5" w15:restartNumberingAfterBreak="0">
     <w:nsid w:val="27D01A2C"/>
     <w:multiLevelType w:val="multilevel"/>
     <w:tmpl w:val="65A6F60C"/>
@@ -19510,7 +21689,7 @@
       </w:rPr>
     </w:lvl>
   </w:abstractNum>
-  <w:abstractNum w:abstractNumId="4" w15:restartNumberingAfterBreak="0">
+  <w:abstractNum w:abstractNumId="6" w15:restartNumberingAfterBreak="0">
     <w:nsid w:val="2CDE0B2D"/>
     <w:multiLevelType w:val="multilevel"/>
     <w:tmpl w:val="CD88813A"/>
@@ -19659,10 +21838,10 @@
       </w:rPr>
     </w:lvl>
   </w:abstractNum>
-  <w:abstractNum w:abstractNumId="5" w15:restartNumberingAfterBreak="0">
-    <w:nsid w:val="31850589"/>
+  <w:abstractNum w:abstractNumId="7" w15:restartNumberingAfterBreak="0">
+    <w:nsid w:val="307830D8"/>
     <w:multiLevelType w:val="multilevel"/>
-    <w:tmpl w:val="2A463FFA"/>
+    <w:tmpl w:val="F6BC4AAA"/>
     <w:lvl w:ilvl="0">
       <w:start w:val="1"/>
       <w:numFmt w:val="bullet"/>
@@ -19808,7 +21987,156 @@
       </w:rPr>
     </w:lvl>
   </w:abstractNum>
-  <w:abstractNum w:abstractNumId="6" w15:restartNumberingAfterBreak="0">
+  <w:abstractNum w:abstractNumId="8" w15:restartNumberingAfterBreak="0">
+    <w:nsid w:val="31850589"/>
+    <w:multiLevelType w:val="multilevel"/>
+    <w:tmpl w:val="2A463FFA"/>
+    <w:lvl w:ilvl="0">
+      <w:start w:val="1"/>
+      <w:numFmt w:val="bullet"/>
+      <w:lvlText w:val=""/>
+      <w:lvlJc w:val="left"/>
+      <w:pPr>
+        <w:tabs>
+          <w:tab w:val="num" w:pos="720"/>
+        </w:tabs>
+        <w:ind w:left="720" w:hanging="360"/>
+      </w:pPr>
+      <w:rPr>
+        <w:rFonts w:ascii="Symbol" w:hAnsi="Symbol" w:hint="default"/>
+        <w:sz w:val="20"/>
+      </w:rPr>
+    </w:lvl>
+    <w:lvl w:ilvl="1" w:tentative="1">
+      <w:start w:val="1"/>
+      <w:numFmt w:val="bullet"/>
+      <w:lvlText w:val="o"/>
+      <w:lvlJc w:val="left"/>
+      <w:pPr>
+        <w:tabs>
+          <w:tab w:val="num" w:pos="1440"/>
+        </w:tabs>
+        <w:ind w:left="1440" w:hanging="360"/>
+      </w:pPr>
+      <w:rPr>
+        <w:rFonts w:ascii="Courier New" w:hAnsi="Courier New" w:hint="default"/>
+        <w:sz w:val="20"/>
+      </w:rPr>
+    </w:lvl>
+    <w:lvl w:ilvl="2" w:tentative="1">
+      <w:start w:val="1"/>
+      <w:numFmt w:val="bullet"/>
+      <w:lvlText w:val=""/>
+      <w:lvlJc w:val="left"/>
+      <w:pPr>
+        <w:tabs>
+          <w:tab w:val="num" w:pos="2160"/>
+        </w:tabs>
+        <w:ind w:left="2160" w:hanging="360"/>
+      </w:pPr>
+      <w:rPr>
+        <w:rFonts w:ascii="Wingdings" w:hAnsi="Wingdings" w:hint="default"/>
+        <w:sz w:val="20"/>
+      </w:rPr>
+    </w:lvl>
+    <w:lvl w:ilvl="3" w:tentative="1">
+      <w:start w:val="1"/>
+      <w:numFmt w:val="bullet"/>
+      <w:lvlText w:val=""/>
+      <w:lvlJc w:val="left"/>
+      <w:pPr>
+        <w:tabs>
+          <w:tab w:val="num" w:pos="2880"/>
+        </w:tabs>
+        <w:ind w:left="2880" w:hanging="360"/>
+      </w:pPr>
+      <w:rPr>
+        <w:rFonts w:ascii="Wingdings" w:hAnsi="Wingdings" w:hint="default"/>
+        <w:sz w:val="20"/>
+      </w:rPr>
+    </w:lvl>
+    <w:lvl w:ilvl="4" w:tentative="1">
+      <w:start w:val="1"/>
+      <w:numFmt w:val="bullet"/>
+      <w:lvlText w:val=""/>
+      <w:lvlJc w:val="left"/>
+      <w:pPr>
+        <w:tabs>
+          <w:tab w:val="num" w:pos="3600"/>
+        </w:tabs>
+        <w:ind w:left="3600" w:hanging="360"/>
+      </w:pPr>
+      <w:rPr>
+        <w:rFonts w:ascii="Wingdings" w:hAnsi="Wingdings" w:hint="default"/>
+        <w:sz w:val="20"/>
+      </w:rPr>
+    </w:lvl>
+    <w:lvl w:ilvl="5" w:tentative="1">
+      <w:start w:val="1"/>
+      <w:numFmt w:val="bullet"/>
+      <w:lvlText w:val=""/>
+      <w:lvlJc w:val="left"/>
+      <w:pPr>
+        <w:tabs>
+          <w:tab w:val="num" w:pos="4320"/>
+        </w:tabs>
+        <w:ind w:left="4320" w:hanging="360"/>
+      </w:pPr>
+      <w:rPr>
+        <w:rFonts w:ascii="Wingdings" w:hAnsi="Wingdings" w:hint="default"/>
+        <w:sz w:val="20"/>
+      </w:rPr>
+    </w:lvl>
+    <w:lvl w:ilvl="6" w:tentative="1">
+      <w:start w:val="1"/>
+      <w:numFmt w:val="bullet"/>
+      <w:lvlText w:val=""/>
+      <w:lvlJc w:val="left"/>
+      <w:pPr>
+        <w:tabs>
+          <w:tab w:val="num" w:pos="5040"/>
+        </w:tabs>
+        <w:ind w:left="5040" w:hanging="360"/>
+      </w:pPr>
+      <w:rPr>
+        <w:rFonts w:ascii="Wingdings" w:hAnsi="Wingdings" w:hint="default"/>
+        <w:sz w:val="20"/>
+      </w:rPr>
+    </w:lvl>
+    <w:lvl w:ilvl="7" w:tentative="1">
+      <w:start w:val="1"/>
+      <w:numFmt w:val="bullet"/>
+      <w:lvlText w:val=""/>
+      <w:lvlJc w:val="left"/>
+      <w:pPr>
+        <w:tabs>
+          <w:tab w:val="num" w:pos="5760"/>
+        </w:tabs>
+        <w:ind w:left="5760" w:hanging="360"/>
+      </w:pPr>
+      <w:rPr>
+        <w:rFonts w:ascii="Wingdings" w:hAnsi="Wingdings" w:hint="default"/>
+        <w:sz w:val="20"/>
+      </w:rPr>
+    </w:lvl>
+    <w:lvl w:ilvl="8" w:tentative="1">
+      <w:start w:val="1"/>
+      <w:numFmt w:val="bullet"/>
+      <w:lvlText w:val=""/>
+      <w:lvlJc w:val="left"/>
+      <w:pPr>
+        <w:tabs>
+          <w:tab w:val="num" w:pos="6480"/>
+        </w:tabs>
+        <w:ind w:left="6480" w:hanging="360"/>
+      </w:pPr>
+      <w:rPr>
+        <w:rFonts w:ascii="Wingdings" w:hAnsi="Wingdings" w:hint="default"/>
+        <w:sz w:val="20"/>
+      </w:rPr>
+    </w:lvl>
+  </w:abstractNum>
+  <w:abstractNum w:abstractNumId="9" w15:restartNumberingAfterBreak="0">
     <w:nsid w:val="31E973E8"/>
     <w:multiLevelType w:val="multilevel"/>
     <w:tmpl w:val="CB8C573E"/>
@@ -19921,7 +22249,120 @@
       </w:pPr>
     </w:lvl>
   </w:abstractNum>
-  <w:abstractNum w:abstractNumId="7" w15:restartNumberingAfterBreak="0">
+  <w:abstractNum w:abstractNumId="10" w15:restartNumberingAfterBreak="0">
+    <w:nsid w:val="3DBE560C"/>
+    <w:multiLevelType w:val="multilevel"/>
+    <w:tmpl w:val="A1D88408"/>
+    <w:lvl w:ilvl="0">
+      <w:start w:val="1"/>
+      <w:numFmt w:val="decimal"/>
+      <w:lvlText w:val="%1."/>
+      <w:lvlJc w:val="left"/>
+      <w:pPr>
+        <w:tabs>
+          <w:tab w:val="num" w:pos="720"/>
+        </w:tabs>
+        <w:ind w:left="720" w:hanging="360"/>
+      </w:pPr>
+    </w:lvl>
+    <w:lvl w:ilvl="1">
+      <w:start w:val="1"/>
+      <w:numFmt w:val="decimal"/>
+      <w:lvlText w:val="%2."/>
+      <w:lvlJc w:val="left"/>
+      <w:pPr>
+        <w:tabs>
+          <w:tab w:val="num" w:pos="1440"/>
+        </w:tabs>
+        <w:ind w:left="1440" w:hanging="360"/>
+      </w:pPr>
+    </w:lvl>
+    <w:lvl w:ilvl="2" w:tentative="1">
+      <w:start w:val="1"/>
+      <w:numFmt w:val="decimal"/>
+      <w:lvlText w:val="%3."/>
+      <w:lvlJc w:val="left"/>
+      <w:pPr>
+        <w:tabs>
+          <w:tab w:val="num" w:pos="2160"/>
+        </w:tabs>
+        <w:ind w:left="2160" w:hanging="360"/>
+      </w:pPr>
+    </w:lvl>
+    <w:lvl w:ilvl="3" w:tentative="1">
+      <w:start w:val="1"/>
+      <w:numFmt w:val="decimal"/>
+      <w:lvlText w:val="%4."/>
+      <w:lvlJc w:val="left"/>
+      <w:pPr>
+        <w:tabs>
+          <w:tab w:val="num" w:pos="2880"/>
+        </w:tabs>
+        <w:ind w:left="2880" w:hanging="360"/>
+      </w:pPr>
+    </w:lvl>
+    <w:lvl w:ilvl="4" w:tentative="1">
+      <w:start w:val="1"/>
+      <w:numFmt w:val="decimal"/>
+      <w:lvlText w:val="%5."/>
+      <w:lvlJc w:val="left"/>
+      <w:pPr>
+        <w:tabs>
+          <w:tab w:val="num" w:pos="3600"/>
+        </w:tabs>
+        <w:ind w:left="3600" w:hanging="360"/>
+      </w:pPr>
+    </w:lvl>
+    <w:lvl w:ilvl="5" w:tentative="1">
+      <w:start w:val="1"/>
+      <w:numFmt w:val="decimal"/>
+      <w:lvlText w:val="%6."/>
+      <w:lvlJc w:val="left"/>
+      <w:pPr>
+        <w:tabs>
+          <w:tab w:val="num" w:pos="4320"/>
+        </w:tabs>
+        <w:ind w:left="4320" w:hanging="360"/>
+      </w:pPr>
+    </w:lvl>
+    <w:lvl w:ilvl="6" w:tentative="1">
+      <w:start w:val="1"/>
+      <w:numFmt w:val="decimal"/>
+      <w:lvlText w:val="%7."/>
+      <w:lvlJc w:val="left"/>
+      <w:pPr>
+        <w:tabs>
+          <w:tab w:val="num" w:pos="5040"/>
+        </w:tabs>
+        <w:ind w:left="5040" w:hanging="360"/>
+      </w:pPr>
+    </w:lvl>
+    <w:lvl w:ilvl="7" w:tentative="1">
+      <w:start w:val="1"/>
+      <w:numFmt w:val="decimal"/>
+      <w:lvlText w:val="%8."/>
+      <w:lvlJc w:val="left"/>
+      <w:pPr>
+        <w:tabs>
+          <w:tab w:val="num" w:pos="5760"/>
+        </w:tabs>
+        <w:ind w:left="5760" w:hanging="360"/>
+      </w:pPr>
+    </w:lvl>
+    <w:lvl w:ilvl="8" w:tentative="1">
+      <w:start w:val="1"/>
+      <w:numFmt w:val="decimal"/>
+      <w:lvlText w:val="%9."/>
+      <w:lvlJc w:val="left"/>
+      <w:pPr>
+        <w:tabs>
+          <w:tab w:val="num" w:pos="6480"/>
+        </w:tabs>
+        <w:ind w:left="6480" w:hanging="360"/>
+      </w:pPr>
+    </w:lvl>
+  </w:abstractNum>
+  <w:abstractNum w:abstractNumId="11" w15:restartNumberingAfterBreak="0">
     <w:nsid w:val="45D00362"/>
     <w:multiLevelType w:val="multilevel"/>
     <w:tmpl w:val="0EA4F40C"/>
@@ -20034,7 +22475,7 @@
       </w:pPr>
     </w:lvl>
   </w:abstractNum>
-  <w:abstractNum w:abstractNumId="8" w15:restartNumberingAfterBreak="0">
+  <w:abstractNum w:abstractNumId="12" w15:restartNumberingAfterBreak="0">
     <w:nsid w:val="4E723087"/>
     <w:multiLevelType w:val="multilevel"/>
     <w:tmpl w:val="3BFA4E1E"/>
@@ -20147,7 +22588,7 @@
       </w:pPr>
     </w:lvl>
   </w:abstractNum>
-  <w:abstractNum w:abstractNumId="9" w15:restartNumberingAfterBreak="0">
+  <w:abstractNum w:abstractNumId="13" w15:restartNumberingAfterBreak="0">
     <w:nsid w:val="50F4617D"/>
     <w:multiLevelType w:val="hybridMultilevel"/>
     <w:tmpl w:val="ABB82C98"/>
@@ -20260,7 +22701,7 @@
       </w:rPr>
     </w:lvl>
   </w:abstractNum>
-  <w:abstractNum w:abstractNumId="10" w15:restartNumberingAfterBreak="0">
+  <w:abstractNum w:abstractNumId="14" w15:restartNumberingAfterBreak="0">
     <w:nsid w:val="5A51161A"/>
     <w:multiLevelType w:val="hybridMultilevel"/>
     <w:tmpl w:val="483EE2C8"/>
@@ -20373,7 +22814,7 @@
       </w:rPr>
     </w:lvl>
   </w:abstractNum>
-  <w:abstractNum w:abstractNumId="11" w15:restartNumberingAfterBreak="0">
+  <w:abstractNum w:abstractNumId="15" w15:restartNumberingAfterBreak="0">
     <w:nsid w:val="62243A18"/>
     <w:multiLevelType w:val="hybridMultilevel"/>
     <w:tmpl w:val="E402CDF6"/>
@@ -20486,7 +22927,7 @@
       </w:rPr>
     </w:lvl>
   </w:abstractNum>
-  <w:abstractNum w:abstractNumId="12" w15:restartNumberingAfterBreak="0">
+  <w:abstractNum w:abstractNumId="16" w15:restartNumberingAfterBreak="0">
     <w:nsid w:val="626465E0"/>
     <w:multiLevelType w:val="multilevel"/>
     <w:tmpl w:val="FDBA94D4"/>
@@ -20635,7 +23076,7 @@
       </w:rPr>
     </w:lvl>
   </w:abstractNum>
-  <w:abstractNum w:abstractNumId="13" w15:restartNumberingAfterBreak="0">
+  <w:abstractNum w:abstractNumId="17" w15:restartNumberingAfterBreak="0">
     <w:nsid w:val="62650858"/>
     <w:multiLevelType w:val="multilevel"/>
     <w:tmpl w:val="984AF9DE"/>
@@ -20784,7 +23225,7 @@
       </w:rPr>
     </w:lvl>
   </w:abstractNum>
-  <w:abstractNum w:abstractNumId="14" w15:restartNumberingAfterBreak="0">
+  <w:abstractNum w:abstractNumId="18" w15:restartNumberingAfterBreak="0">
     <w:nsid w:val="66D11A0F"/>
     <w:multiLevelType w:val="multilevel"/>
     <w:tmpl w:val="E7100C2C"/>
@@ -20933,7 +23374,7 @@
       </w:rPr>
     </w:lvl>
   </w:abstractNum>
-  <w:abstractNum w:abstractNumId="15" w15:restartNumberingAfterBreak="0">
+  <w:abstractNum w:abstractNumId="19" w15:restartNumberingAfterBreak="0">
     <w:nsid w:val="736961B4"/>
     <w:multiLevelType w:val="multilevel"/>
     <w:tmpl w:val="3BFA4E1E"/>
@@ -21046,7 +23487,7 @@
       </w:pPr>
     </w:lvl>
   </w:abstractNum>
-  <w:abstractNum w:abstractNumId="16" w15:restartNumberingAfterBreak="0">
+  <w:abstractNum w:abstractNumId="20" w15:restartNumberingAfterBreak="0">
     <w:nsid w:val="73C2224F"/>
     <w:multiLevelType w:val="multilevel"/>
     <w:tmpl w:val="C1E273E4"/>
@@ -21195,7 +23636,120 @@
       </w:rPr>
     </w:lvl>
   </w:abstractNum>
-  <w:abstractNum w:abstractNumId="17" w15:restartNumberingAfterBreak="0">
+  <w:abstractNum w:abstractNumId="21" w15:restartNumberingAfterBreak="0">
+    <w:nsid w:val="79494122"/>
+    <w:multiLevelType w:val="multilevel"/>
+    <w:tmpl w:val="0E2CEFC2"/>
+    <w:lvl w:ilvl="0">
+      <w:start w:val="1"/>
+      <w:numFmt w:val="decimal"/>
+      <w:lvlText w:val="%1."/>
+      <w:lvlJc w:val="left"/>
+      <w:pPr>
+        <w:tabs>
+          <w:tab w:val="num" w:pos="720"/>
+        </w:tabs>
+        <w:ind w:left="720" w:hanging="360"/>
+      </w:pPr>
+    </w:lvl>
+    <w:lvl w:ilvl="1" w:tentative="1">
+      <w:start w:val="1"/>
+      <w:numFmt w:val="decimal"/>
+      <w:lvlText w:val="%2."/>
+      <w:lvlJc w:val="left"/>
+      <w:pPr>
+        <w:tabs>
+          <w:tab w:val="num" w:pos="1440"/>
+        </w:tabs>
+        <w:ind w:left="1440" w:hanging="360"/>
+      </w:pPr>
+    </w:lvl>
+    <w:lvl w:ilvl="2" w:tentative="1">
+      <w:start w:val="1"/>
+      <w:numFmt w:val="decimal"/>
+      <w:lvlText w:val="%3."/>
+      <w:lvlJc w:val="left"/>
+      <w:pPr>
+        <w:tabs>
+          <w:tab w:val="num" w:pos="2160"/>
+        </w:tabs>
+        <w:ind w:left="2160" w:hanging="360"/>
+      </w:pPr>
+    </w:lvl>
+    <w:lvl w:ilvl="3" w:tentative="1">
+      <w:start w:val="1"/>
+      <w:numFmt w:val="decimal"/>
+      <w:lvlText w:val="%4."/>
+      <w:lvlJc w:val="left"/>
+      <w:pPr>
+        <w:tabs>
+          <w:tab w:val="num" w:pos="2880"/>
+        </w:tabs>
+        <w:ind w:left="2880" w:hanging="360"/>
+      </w:pPr>
+    </w:lvl>
+    <w:lvl w:ilvl="4" w:tentative="1">
+      <w:start w:val="1"/>
+      <w:numFmt w:val="decimal"/>
+      <w:lvlText w:val="%5."/>
+      <w:lvlJc w:val="left"/>
+      <w:pPr>
+        <w:tabs>
+          <w:tab w:val="num" w:pos="3600"/>
+        </w:tabs>
+        <w:ind w:left="3600" w:hanging="360"/>
+      </w:pPr>
+    </w:lvl>
+    <w:lvl w:ilvl="5" w:tentative="1">
+      <w:start w:val="1"/>
+      <w:numFmt w:val="decimal"/>
+      <w:lvlText w:val="%6."/>
+      <w:lvlJc w:val="left"/>
+      <w:pPr>
+        <w:tabs>
+          <w:tab w:val="num" w:pos="4320"/>
+        </w:tabs>
+        <w:ind w:left="4320" w:hanging="360"/>
+      </w:pPr>
+    </w:lvl>
+    <w:lvl w:ilvl="6" w:tentative="1">
+      <w:start w:val="1"/>
+      <w:numFmt w:val="decimal"/>
+      <w:lvlText w:val="%7."/>
+      <w:lvlJc w:val="left"/>
+      <w:pPr>
+        <w:tabs>
+          <w:tab w:val="num" w:pos="5040"/>
+        </w:tabs>
+        <w:ind w:left="5040" w:hanging="360"/>
+      </w:pPr>
+    </w:lvl>
+    <w:lvl w:ilvl="7" w:tentative="1">
+      <w:start w:val="1"/>
+      <w:numFmt w:val="decimal"/>
+      <w:lvlText w:val="%8."/>
+      <w:lvlJc w:val="left"/>
+      <w:pPr>
+        <w:tabs>
+          <w:tab w:val="num" w:pos="5760"/>
+        </w:tabs>
+        <w:ind w:left="5760" w:hanging="360"/>
+      </w:pPr>
+    </w:lvl>
+    <w:lvl w:ilvl="8" w:tentative="1">
+      <w:start w:val="1"/>
+      <w:numFmt w:val="decimal"/>
+      <w:lvlText w:val="%9."/>
+      <w:lvlJc w:val="left"/>
+      <w:pPr>
+        <w:tabs>
+          <w:tab w:val="num" w:pos="6480"/>
+        </w:tabs>
+        <w:ind w:left="6480" w:hanging="360"/>
+      </w:pPr>
+    </w:lvl>
+  </w:abstractNum>
+  <w:abstractNum w:abstractNumId="22" w15:restartNumberingAfterBreak="0">
     <w:nsid w:val="7A607762"/>
     <w:multiLevelType w:val="hybridMultilevel"/>
     <w:tmpl w:val="7DC68EE6"/>
@@ -21308,7 +23862,7 @@
       </w:rPr>
     </w:lvl>
   </w:abstractNum>
-  <w:abstractNum w:abstractNumId="18" w15:restartNumberingAfterBreak="0">
+  <w:abstractNum w:abstractNumId="23" w15:restartNumberingAfterBreak="0">
     <w:nsid w:val="7E2410EB"/>
     <w:multiLevelType w:val="hybridMultilevel"/>
     <w:tmpl w:val="84AC188C"/>
@@ -21422,67 +23976,82 @@
     </w:lvl>
   </w:abstractNum>
   <w:num w:numId="1">
+    <w:abstractNumId w:val="8"/>
+  </w:num>
+  <w:num w:numId="2">
+    <w:abstractNumId w:val="20"/>
+  </w:num>
+  <w:num w:numId="3">
+    <w:abstractNumId w:val="16"/>
+  </w:num>
+  <w:num w:numId="4">
+    <w:abstractNumId w:val="18"/>
+  </w:num>
+  <w:num w:numId="5">
     <w:abstractNumId w:val="5"/>
   </w:num>
-  <w:num w:numId="2">
-    <w:abstractNumId w:val="16"/>
-  </w:num>
-  <w:num w:numId="3">
-    <w:abstractNumId w:val="12"/>
-  </w:num>
-  <w:num w:numId="4">
-    <w:abstractNumId w:val="14"/>
-  </w:num>
-  <w:num w:numId="5">
-    <w:abstractNumId w:val="3"/>
-  </w:num>
   <w:num w:numId="6">
-    <w:abstractNumId w:val="13"/>
+    <w:abstractNumId w:val="17"/>
   </w:num>
   <w:num w:numId="7">
-    <w:abstractNumId w:val="4"/>
+    <w:abstractNumId w:val="6"/>
   </w:num>
   <w:num w:numId="8">
     <w:abstractNumId w:val="0"/>
   </w:num>
   <w:num w:numId="9">
+    <w:abstractNumId w:val="13"/>
+  </w:num>
+  <w:num w:numId="10">
+    <w:abstractNumId w:val="19"/>
+  </w:num>
+  <w:num w:numId="11">
+    <w:abstractNumId w:val="11"/>
+  </w:num>
+  <w:num w:numId="12">
     <w:abstractNumId w:val="9"/>
   </w:num>
-  <w:num w:numId="10">
+  <w:num w:numId="13">
+    <w:abstractNumId w:val="23"/>
+  </w:num>
+  <w:num w:numId="14">
+    <w:abstractNumId w:val="22"/>
+  </w:num>
+  <w:num w:numId="15">
+    <w:abstractNumId w:val="14"/>
+  </w:num>
+  <w:num w:numId="16">
+    <w:abstractNumId w:val="12"/>
+  </w:num>
+  <w:num w:numId="17">
     <w:abstractNumId w:val="15"/>
   </w:num>
-  <w:num w:numId="11">
+  <w:num w:numId="18">
+    <w:abstractNumId w:val="3"/>
+  </w:num>
+  <w:num w:numId="19">
+    <w:abstractNumId w:val="4"/>
+  </w:num>
+  <w:num w:numId="20">
+    <w:abstractNumId w:val="10"/>
+  </w:num>
+  <w:num w:numId="21">
     <w:abstractNumId w:val="7"/>
   </w:num>
-  <w:num w:numId="12">
-    <w:abstractNumId w:val="6"/>
+  <w:num w:numId="22">
+    <w:abstractNumId w:val="21"/>
   </w:num>
-  <w:num w:numId="13">
-    <w:abstractNumId w:val="18"/>
-  </w:num>
-  <w:num w:numId="14">
-    <w:abstractNumId w:val="17"/>
-  </w:num>
-  <w:num w:numId="15">
-    <w:abstractNumId w:val="10"/>
-  </w:num>
-  <w:num w:numId="16">
-    <w:abstractNumId w:val="8"/>
-  </w:num>
-  <w:num w:numId="17">
-    <w:abstractNumId w:val="11"/>
-  </w:num>
-  <w:num w:numId="18">
+  <w:num w:numId="23">
     <w:abstractNumId w:val="1"/>
   </w:num>
-  <w:num w:numId="19">
+  <w:num w:numId="24">
     <w:abstractNumId w:val="2"/>
   </w:num>
 </w:numbering>
 </file>
 
 <file path=word/styles.xml><?xml version="1.0" encoding="utf-8"?>
-<w:styles xmlns:mc="http://schemas.openxmlformats.org/markup-compatibility/2006" xmlns:r="http://schemas.openxmlformats.org/officeDocument/2006/relationships" xmlns:w="http://schemas.openxmlformats.org/wordprocessingml/2006/main" xmlns:w14="http://schemas.microsoft.com/office/word/2010/wordml" xmlns:w15="http://schemas.microsoft.com/office/word/2012/wordml" xmlns:w16se="http://schemas.microsoft.com/office/word/2015/wordml/symex" mc:Ignorable="w14 w15 w16se">
+<w:styles xmlns:mc="http://schemas.openxmlformats.org/markup-compatibility/2006" xmlns:r="http://schemas.openxmlformats.org/officeDocument/2006/relationships" xmlns:w="http://schemas.openxmlformats.org/wordprocessingml/2006/main" xmlns:w14="http://schemas.microsoft.com/office/word/2010/wordml" xmlns:w15="http://schemas.microsoft.com/office/word/2012/wordml" xmlns:w16cid="http://schemas.microsoft.com/office/word/2016/wordml/cid" xmlns:w16se="http://schemas.microsoft.com/office/word/2015/wordml/symex" mc:Ignorable="w14 w15 w16se w16cid">
   <w:docDefaults>
     <w:rPrDefault>
       <w:rPr>
@@ -21498,7 +24067,7 @@
       </w:pPr>
     </w:pPrDefault>
   </w:docDefaults>
-  <w:latentStyles w:defLockedState="0" w:defUIPriority="99" w:defSemiHidden="0" w:defUnhideWhenUsed="0" w:defQFormat="0" w:count="371">
+  <w:latentStyles w:defLockedState="0" w:defUIPriority="99" w:defSemiHidden="0" w:defUnhideWhenUsed="0" w:defQFormat="0" w:count="376">
     <w:lsdException w:name="Normal" w:uiPriority="0" w:qFormat="1"/>
     <w:lsdException w:name="heading 1" w:uiPriority="9" w:qFormat="1"/>
     <w:lsdException w:name="heading 2" w:semiHidden="1" w:uiPriority="9" w:unhideWhenUsed="1" w:qFormat="1"/>
@@ -21604,7 +24173,6 @@
     <w:lsdException w:name="HTML Sample" w:semiHidden="1" w:unhideWhenUsed="1"/>
     <w:lsdException w:name="HTML Typewriter" w:semiHidden="1" w:unhideWhenUsed="1"/>
     <w:lsdException w:name="HTML Variable" w:semiHidden="1" w:unhideWhenUsed="1"/>
-    <w:lsdException w:name="Normal Table" w:semiHidden="1" w:unhideWhenUsed="1"/>
     <w:lsdException w:name="annotation subject" w:semiHidden="1" w:unhideWhenUsed="1"/>
     <w:lsdException w:name="No List" w:semiHidden="1" w:unhideWhenUsed="1"/>
     <w:lsdException w:name="Outline List 1" w:semiHidden="1" w:unhideWhenUsed="1"/>
@@ -21647,11 +24215,8 @@
     <w:lsdException w:name="Table Contemporary" w:semiHidden="1" w:unhideWhenUsed="1"/>
     <w:lsdException w:name="Table Elegant" w:semiHidden="1" w:unhideWhenUsed="1"/>
     <w:lsdException w:name="Table Professional" w:semiHidden="1" w:unhideWhenUsed="1"/>
-    <w:lsdException w:name="Table Subtle 1" w:semiHidden="1" w:unhideWhenUsed="1"/>
     <w:lsdException w:name="Table Subtle 2" w:semiHidden="1" w:unhideWhenUsed="1"/>
     <w:lsdException w:name="Table Web 1" w:semiHidden="1" w:unhideWhenUsed="1"/>
-    <w:lsdException w:name="Table Web 2" w:semiHidden="1" w:unhideWhenUsed="1"/>
-    <w:lsdException w:name="Table Web 3" w:semiHidden="1" w:unhideWhenUsed="1"/>
     <w:lsdException w:name="Balloon Text" w:semiHidden="1" w:unhideWhenUsed="1"/>
     <w:lsdException w:name="Table Grid" w:uiPriority="39"/>
     <w:lsdException w:name="Table Theme" w:semiHidden="1" w:unhideWhenUsed="1"/>
@@ -21870,6 +24435,11 @@
     <w:lsdException w:name="List Table 5 Dark Accent 6" w:uiPriority="50"/>
     <w:lsdException w:name="List Table 6 Colorful Accent 6" w:uiPriority="51"/>
     <w:lsdException w:name="List Table 7 Colorful Accent 6" w:uiPriority="52"/>
+    <w:lsdException w:name="Mention" w:semiHidden="1" w:unhideWhenUsed="1"/>
+    <w:lsdException w:name="Smart Hyperlink" w:semiHidden="1" w:unhideWhenUsed="1"/>
+    <w:lsdException w:name="Hashtag" w:semiHidden="1" w:unhideWhenUsed="1"/>
+    <w:lsdException w:name="Unresolved Mention" w:semiHidden="1" w:unhideWhenUsed="1"/>
+    <w:lsdException w:name="Smart Link" w:semiHidden="1" w:unhideWhenUsed="1"/>
   </w:latentStyles>
   <w:style w:type="paragraph" w:default="1" w:styleId="Normal">
     <w:name w:val="Normal"/>
@@ -22086,6 +24656,70 @@
       <w:ind w:left="720"/>
       <w:contextualSpacing/>
     </w:pPr>
+  </w:style>
+  <w:style w:type="paragraph" w:styleId="HTMLPreformatted">
+    <w:name w:val="HTML Preformatted"/>
+    <w:basedOn w:val="Normal"/>
+    <w:link w:val="HTMLPreformattedChar"/>
+    <w:uiPriority w:val="99"/>
+    <w:semiHidden/>
+    <w:unhideWhenUsed/>
+    <w:rsid w:val="00BF147D"/>
+    <w:pPr>
+      <w:tabs>
+        <w:tab w:val="left" w:pos="916"/>
+        <w:tab w:val="left" w:pos="1832"/>
+        <w:tab w:val="left" w:pos="2748"/>
+        <w:tab w:val="left" w:pos="3664"/>
+        <w:tab w:val="left" w:pos="4580"/>
+        <w:tab w:val="left" w:pos="5496"/>
+        <w:tab w:val="left" w:pos="6412"/>
+        <w:tab w:val="left" w:pos="7328"/>
+        <w:tab w:val="left" w:pos="8244"/>
+        <w:tab w:val="left" w:pos="9160"/>
+        <w:tab w:val="left" w:pos="10076"/>
+        <w:tab w:val="left" w:pos="10992"/>
+        <w:tab w:val="left" w:pos="11908"/>
+        <w:tab w:val="left" w:pos="12824"/>
+        <w:tab w:val="left" w:pos="13740"/>
+        <w:tab w:val="left" w:pos="14656"/>
+      </w:tabs>
+      <w:spacing w:after="0" w:line="240" w:lineRule="auto"/>
+    </w:pPr>
+    <w:rPr>
+      <w:rFonts w:ascii="Courier New" w:eastAsia="Times New Roman" w:hAnsi="Courier New" w:cs="Courier New"/>
+      <w:sz w:val="20"/>
+      <w:szCs w:val="20"/>
+    </w:rPr>
+  </w:style>
+  <w:style w:type="character" w:customStyle="1" w:styleId="HTMLPreformattedChar">
+    <w:name w:val="HTML Preformatted Char"/>
+    <w:basedOn w:val="DefaultParagraphFont"/>
+    <w:link w:val="HTMLPreformatted"/>
+    <w:uiPriority w:val="99"/>
+    <w:semiHidden/>
+    <w:rsid w:val="00BF147D"/>
+    <w:rPr>
+      <w:rFonts w:ascii="Courier New" w:eastAsia="Times New Roman" w:hAnsi="Courier New" w:cs="Courier New"/>
+      <w:sz w:val="20"/>
+      <w:szCs w:val="20"/>
+    </w:rPr>
+  </w:style>
+  <w:style w:type="character" w:customStyle="1" w:styleId="token">
+    <w:name w:val="token"/>
+    <w:basedOn w:val="DefaultParagraphFont"/>
+    <w:rsid w:val="00BF147D"/>
+  </w:style>
+  <w:style w:type="character" w:styleId="Emphasis">
+    <w:name w:val="Emphasis"/>
+    <w:basedOn w:val="DefaultParagraphFont"/>
+    <w:uiPriority w:val="20"/>
+    <w:qFormat/>
+    <w:rsid w:val="008F3144"/>
+    <w:rPr>
+      <w:i/>
+      <w:iCs/>
+    </w:rPr>
   </w:style>
 </w:styles>
 </file>

</xml_diff>

<commit_message>
updated solid design pattern
</commit_message>
<xml_diff>
--- a/java design patterns.docx
+++ b/java design patterns.docx
@@ -242,7 +242,17 @@
           <w:szCs w:val="23"/>
           <w:shd w:val="clear" w:color="auto" w:fill="FFFFFF"/>
         </w:rPr>
-        <w:t>Sometimes we need to have only one instance of our class for example a single DB connection shared by multiple objects as creating a separate DB connection for every object may be costly. Similarly, there can be a single configuration manager or error manager in an application that handles all problems instead of creating multiple managers</w:t>
+        <w:t>6+5</w:t>
+      </w:r>
+      <w:r>
+        <w:rPr>
+          <w:rFonts w:ascii="Helvetica" w:hAnsi="Helvetica" w:cs="Helvetica"/>
+          <w:color w:val="000000"/>
+          <w:sz w:val="23"/>
+          <w:szCs w:val="23"/>
+          <w:shd w:val="clear" w:color="auto" w:fill="FFFFFF"/>
+        </w:rPr>
+        <w:t xml:space="preserve"> for every object may be costly. Similarly, there can be a single configuration manager or error manager in an application that handles all problems instead of creating multiple managers</w:t>
       </w:r>
       <w:r>
         <w:rPr>
@@ -753,7 +763,6 @@
           <w:szCs w:val="23"/>
           <w:shd w:val="clear" w:color="auto" w:fill="FFFFFF"/>
         </w:rPr>
-        <w:lastRenderedPageBreak/>
         <w:t>Private constructor to restrict instantiation of the class from other classes.</w:t>
       </w:r>
     </w:p>
@@ -782,6 +791,7 @@
           <w:szCs w:val="23"/>
           <w:shd w:val="clear" w:color="auto" w:fill="FFFFFF"/>
         </w:rPr>
+        <w:lastRenderedPageBreak/>
         <w:t>Private static variable of the same class that is the only instance of the class.</w:t>
       </w:r>
     </w:p>
@@ -2407,7 +2417,6 @@
                 <w:sz w:val="18"/>
                 <w:szCs w:val="18"/>
               </w:rPr>
-              <w:lastRenderedPageBreak/>
               <w:t>public</w:t>
             </w:r>
             <w:r>
@@ -5164,6 +5173,7 @@
               <w:adjustRightInd w:val="0"/>
               <w:rPr>
                 <w:rFonts w:ascii="Consolas" w:hAnsi="Consolas" w:cs="Consolas"/>
+                <w:color w:val="000000"/>
                 <w:sz w:val="18"/>
                 <w:szCs w:val="18"/>
               </w:rPr>
@@ -5180,24 +5190,26 @@
           </w:p>
           <w:p>
             <w:pPr>
-              <w:rPr>
-                <w:rFonts w:ascii="Arial" w:hAnsi="Arial" w:cs="Arial"/>
-                <w:color w:val="000000"/>
-                <w:sz w:val="18"/>
-                <w:szCs w:val="18"/>
-                <w:shd w:val="clear" w:color="auto" w:fill="FFFFFF"/>
-              </w:rPr>
-            </w:pPr>
-          </w:p>
-          <w:p>
-            <w:pPr>
-              <w:autoSpaceDE w:val="0"/>
-              <w:autoSpaceDN w:val="0"/>
-              <w:adjustRightInd w:val="0"/>
-              <w:rPr>
-                <w:rFonts w:ascii="Consolas" w:hAnsi="Consolas" w:cs="Consolas"/>
-                <w:sz w:val="18"/>
-                <w:szCs w:val="18"/>
+              <w:autoSpaceDE w:val="0"/>
+              <w:autoSpaceDN w:val="0"/>
+              <w:adjustRightInd w:val="0"/>
+              <w:rPr>
+                <w:rFonts w:ascii="Consolas" w:hAnsi="Consolas" w:cs="Consolas"/>
+                <w:color w:val="000000"/>
+                <w:sz w:val="18"/>
+                <w:szCs w:val="18"/>
+              </w:rPr>
+            </w:pPr>
+          </w:p>
+          <w:p>
+            <w:pPr>
+              <w:autoSpaceDE w:val="0"/>
+              <w:autoSpaceDN w:val="0"/>
+              <w:adjustRightInd w:val="0"/>
+              <w:rPr>
+                <w:rFonts w:ascii="Consolas" w:hAnsi="Consolas" w:cs="Consolas"/>
+                <w:sz w:val="20"/>
+                <w:szCs w:val="20"/>
               </w:rPr>
             </w:pPr>
             <w:r>
@@ -5206,19 +5218,60 @@
                 <w:b/>
                 <w:bCs/>
                 <w:color w:val="7F0055"/>
-                <w:sz w:val="18"/>
-                <w:szCs w:val="18"/>
-              </w:rPr>
-              <w:t>public</w:t>
-            </w:r>
-            <w:r>
-              <w:rPr>
-                <w:rFonts w:ascii="Consolas" w:hAnsi="Consolas" w:cs="Consolas"/>
-                <w:color w:val="000000"/>
-                <w:sz w:val="18"/>
-                <w:szCs w:val="18"/>
+                <w:sz w:val="20"/>
+                <w:szCs w:val="20"/>
+              </w:rPr>
+              <w:t>class</w:t>
+            </w:r>
+            <w:r>
+              <w:rPr>
+                <w:rFonts w:ascii="Consolas" w:hAnsi="Consolas" w:cs="Consolas"/>
+                <w:color w:val="000000"/>
+                <w:sz w:val="20"/>
+                <w:szCs w:val="20"/>
               </w:rPr>
               <w:t xml:space="preserve"> </w:t>
+            </w:r>
+            <w:proofErr w:type="spellStart"/>
+            <w:r>
+              <w:rPr>
+                <w:rFonts w:ascii="Consolas" w:hAnsi="Consolas" w:cs="Consolas"/>
+                <w:color w:val="000000"/>
+                <w:sz w:val="20"/>
+                <w:szCs w:val="20"/>
+              </w:rPr>
+              <w:t>HumanFactory</w:t>
+            </w:r>
+            <w:proofErr w:type="spellEnd"/>
+            <w:r>
+              <w:rPr>
+                <w:rFonts w:ascii="Consolas" w:hAnsi="Consolas" w:cs="Consolas"/>
+                <w:color w:val="000000"/>
+                <w:sz w:val="20"/>
+                <w:szCs w:val="20"/>
+              </w:rPr>
+              <w:t xml:space="preserve"> {</w:t>
+            </w:r>
+          </w:p>
+          <w:p>
+            <w:pPr>
+              <w:autoSpaceDE w:val="0"/>
+              <w:autoSpaceDN w:val="0"/>
+              <w:adjustRightInd w:val="0"/>
+              <w:rPr>
+                <w:rFonts w:ascii="Consolas" w:hAnsi="Consolas" w:cs="Consolas"/>
+                <w:sz w:val="20"/>
+                <w:szCs w:val="20"/>
+              </w:rPr>
+            </w:pPr>
+            <w:r>
+              <w:rPr>
+                <w:rFonts w:ascii="Consolas" w:hAnsi="Consolas" w:cs="Consolas"/>
+                <w:color w:val="000000"/>
+                <w:sz w:val="20"/>
+                <w:szCs w:val="20"/>
+              </w:rPr>
+              <w:tab/>
             </w:r>
             <w:r>
               <w:rPr>
@@ -5226,6 +5279,899 @@
                 <w:b/>
                 <w:bCs/>
                 <w:color w:val="7F0055"/>
+                <w:sz w:val="20"/>
+                <w:szCs w:val="20"/>
+              </w:rPr>
+              <w:t>public</w:t>
+            </w:r>
+            <w:r>
+              <w:rPr>
+                <w:rFonts w:ascii="Consolas" w:hAnsi="Consolas" w:cs="Consolas"/>
+                <w:color w:val="000000"/>
+                <w:sz w:val="20"/>
+                <w:szCs w:val="20"/>
+              </w:rPr>
+              <w:t xml:space="preserve"> </w:t>
+            </w:r>
+            <w:r>
+              <w:rPr>
+                <w:rFonts w:ascii="Consolas" w:hAnsi="Consolas" w:cs="Consolas"/>
+                <w:b/>
+                <w:bCs/>
+                <w:color w:val="7F0055"/>
+                <w:sz w:val="20"/>
+                <w:szCs w:val="20"/>
+              </w:rPr>
+              <w:t>static</w:t>
+            </w:r>
+            <w:r>
+              <w:rPr>
+                <w:rFonts w:ascii="Consolas" w:hAnsi="Consolas" w:cs="Consolas"/>
+                <w:color w:val="000000"/>
+                <w:sz w:val="20"/>
+                <w:szCs w:val="20"/>
+              </w:rPr>
+              <w:t xml:space="preserve"> Human </w:t>
+            </w:r>
+            <w:proofErr w:type="spellStart"/>
+            <w:proofErr w:type="gramStart"/>
+            <w:r>
+              <w:rPr>
+                <w:rFonts w:ascii="Consolas" w:hAnsi="Consolas" w:cs="Consolas"/>
+                <w:color w:val="000000"/>
+                <w:sz w:val="20"/>
+                <w:szCs w:val="20"/>
+              </w:rPr>
+              <w:t>CreateHuman</w:t>
+            </w:r>
+            <w:proofErr w:type="spellEnd"/>
+            <w:r>
+              <w:rPr>
+                <w:rFonts w:ascii="Consolas" w:hAnsi="Consolas" w:cs="Consolas"/>
+                <w:color w:val="000000"/>
+                <w:sz w:val="20"/>
+                <w:szCs w:val="20"/>
+              </w:rPr>
+              <w:t>(</w:t>
+            </w:r>
+            <w:proofErr w:type="gramEnd"/>
+            <w:r>
+              <w:rPr>
+                <w:rFonts w:ascii="Consolas" w:hAnsi="Consolas" w:cs="Consolas"/>
+                <w:color w:val="000000"/>
+                <w:sz w:val="20"/>
+                <w:szCs w:val="20"/>
+              </w:rPr>
+              <w:t xml:space="preserve">String </w:t>
+            </w:r>
+            <w:r>
+              <w:rPr>
+                <w:rFonts w:ascii="Consolas" w:hAnsi="Consolas" w:cs="Consolas"/>
+                <w:color w:val="6A3E3E"/>
+                <w:sz w:val="20"/>
+                <w:szCs w:val="20"/>
+              </w:rPr>
+              <w:t>obj</w:t>
+            </w:r>
+            <w:r>
+              <w:rPr>
+                <w:rFonts w:ascii="Consolas" w:hAnsi="Consolas" w:cs="Consolas"/>
+                <w:color w:val="000000"/>
+                <w:sz w:val="20"/>
+                <w:szCs w:val="20"/>
+              </w:rPr>
+              <w:t>) {</w:t>
+            </w:r>
+          </w:p>
+          <w:p>
+            <w:pPr>
+              <w:autoSpaceDE w:val="0"/>
+              <w:autoSpaceDN w:val="0"/>
+              <w:adjustRightInd w:val="0"/>
+              <w:rPr>
+                <w:rFonts w:ascii="Consolas" w:hAnsi="Consolas" w:cs="Consolas"/>
+                <w:sz w:val="20"/>
+                <w:szCs w:val="20"/>
+              </w:rPr>
+            </w:pPr>
+            <w:r>
+              <w:rPr>
+                <w:rFonts w:ascii="Consolas" w:hAnsi="Consolas" w:cs="Consolas"/>
+                <w:color w:val="000000"/>
+                <w:sz w:val="20"/>
+                <w:szCs w:val="20"/>
+              </w:rPr>
+              <w:tab/>
+            </w:r>
+            <w:r>
+              <w:rPr>
+                <w:rFonts w:ascii="Consolas" w:hAnsi="Consolas" w:cs="Consolas"/>
+                <w:color w:val="000000"/>
+                <w:sz w:val="20"/>
+                <w:szCs w:val="20"/>
+              </w:rPr>
+              <w:tab/>
+            </w:r>
+            <w:proofErr w:type="gramStart"/>
+            <w:r>
+              <w:rPr>
+                <w:rFonts w:ascii="Consolas" w:hAnsi="Consolas" w:cs="Consolas"/>
+                <w:b/>
+                <w:bCs/>
+                <w:color w:val="7F0055"/>
+                <w:sz w:val="20"/>
+                <w:szCs w:val="20"/>
+              </w:rPr>
+              <w:t>if</w:t>
+            </w:r>
+            <w:r>
+              <w:rPr>
+                <w:rFonts w:ascii="Consolas" w:hAnsi="Consolas" w:cs="Consolas"/>
+                <w:color w:val="000000"/>
+                <w:sz w:val="20"/>
+                <w:szCs w:val="20"/>
+              </w:rPr>
+              <w:t>(</w:t>
+            </w:r>
+            <w:proofErr w:type="gramEnd"/>
+            <w:r>
+              <w:rPr>
+                <w:rFonts w:ascii="Consolas" w:hAnsi="Consolas" w:cs="Consolas"/>
+                <w:color w:val="6A3E3E"/>
+                <w:sz w:val="20"/>
+                <w:szCs w:val="20"/>
+              </w:rPr>
+              <w:t>obj</w:t>
+            </w:r>
+            <w:r>
+              <w:rPr>
+                <w:rFonts w:ascii="Consolas" w:hAnsi="Consolas" w:cs="Consolas"/>
+                <w:color w:val="000000"/>
+                <w:sz w:val="20"/>
+                <w:szCs w:val="20"/>
+              </w:rPr>
+              <w:t xml:space="preserve"> == </w:t>
+            </w:r>
+            <w:r>
+              <w:rPr>
+                <w:rFonts w:ascii="Consolas" w:hAnsi="Consolas" w:cs="Consolas"/>
+                <w:b/>
+                <w:bCs/>
+                <w:color w:val="7F0055"/>
+                <w:sz w:val="20"/>
+                <w:szCs w:val="20"/>
+              </w:rPr>
+              <w:t>null</w:t>
+            </w:r>
+            <w:r>
+              <w:rPr>
+                <w:rFonts w:ascii="Consolas" w:hAnsi="Consolas" w:cs="Consolas"/>
+                <w:color w:val="000000"/>
+                <w:sz w:val="20"/>
+                <w:szCs w:val="20"/>
+              </w:rPr>
+              <w:t>) {</w:t>
+            </w:r>
+          </w:p>
+          <w:p>
+            <w:pPr>
+              <w:autoSpaceDE w:val="0"/>
+              <w:autoSpaceDN w:val="0"/>
+              <w:adjustRightInd w:val="0"/>
+              <w:rPr>
+                <w:rFonts w:ascii="Consolas" w:hAnsi="Consolas" w:cs="Consolas"/>
+                <w:sz w:val="20"/>
+                <w:szCs w:val="20"/>
+              </w:rPr>
+            </w:pPr>
+            <w:r>
+              <w:rPr>
+                <w:rFonts w:ascii="Consolas" w:hAnsi="Consolas" w:cs="Consolas"/>
+                <w:color w:val="000000"/>
+                <w:sz w:val="20"/>
+                <w:szCs w:val="20"/>
+              </w:rPr>
+              <w:tab/>
+            </w:r>
+            <w:r>
+              <w:rPr>
+                <w:rFonts w:ascii="Consolas" w:hAnsi="Consolas" w:cs="Consolas"/>
+                <w:color w:val="000000"/>
+                <w:sz w:val="20"/>
+                <w:szCs w:val="20"/>
+              </w:rPr>
+              <w:tab/>
+            </w:r>
+            <w:r>
+              <w:rPr>
+                <w:rFonts w:ascii="Consolas" w:hAnsi="Consolas" w:cs="Consolas"/>
+                <w:color w:val="000000"/>
+                <w:sz w:val="20"/>
+                <w:szCs w:val="20"/>
+              </w:rPr>
+              <w:tab/>
+            </w:r>
+            <w:r>
+              <w:rPr>
+                <w:rFonts w:ascii="Consolas" w:hAnsi="Consolas" w:cs="Consolas"/>
+                <w:b/>
+                <w:bCs/>
+                <w:color w:val="7F0055"/>
+                <w:sz w:val="20"/>
+                <w:szCs w:val="20"/>
+              </w:rPr>
+              <w:t>return</w:t>
+            </w:r>
+            <w:r>
+              <w:rPr>
+                <w:rFonts w:ascii="Consolas" w:hAnsi="Consolas" w:cs="Consolas"/>
+                <w:color w:val="000000"/>
+                <w:sz w:val="20"/>
+                <w:szCs w:val="20"/>
+              </w:rPr>
+              <w:t xml:space="preserve"> </w:t>
+            </w:r>
+            <w:r>
+              <w:rPr>
+                <w:rFonts w:ascii="Consolas" w:hAnsi="Consolas" w:cs="Consolas"/>
+                <w:b/>
+                <w:bCs/>
+                <w:color w:val="7F0055"/>
+                <w:sz w:val="20"/>
+                <w:szCs w:val="20"/>
+              </w:rPr>
+              <w:t>null</w:t>
+            </w:r>
+            <w:r>
+              <w:rPr>
+                <w:rFonts w:ascii="Consolas" w:hAnsi="Consolas" w:cs="Consolas"/>
+                <w:color w:val="000000"/>
+                <w:sz w:val="20"/>
+                <w:szCs w:val="20"/>
+              </w:rPr>
+              <w:t>;</w:t>
+            </w:r>
+          </w:p>
+          <w:p>
+            <w:pPr>
+              <w:autoSpaceDE w:val="0"/>
+              <w:autoSpaceDN w:val="0"/>
+              <w:adjustRightInd w:val="0"/>
+              <w:rPr>
+                <w:rFonts w:ascii="Consolas" w:hAnsi="Consolas" w:cs="Consolas"/>
+                <w:sz w:val="20"/>
+                <w:szCs w:val="20"/>
+              </w:rPr>
+            </w:pPr>
+            <w:r>
+              <w:rPr>
+                <w:rFonts w:ascii="Consolas" w:hAnsi="Consolas" w:cs="Consolas"/>
+                <w:color w:val="000000"/>
+                <w:sz w:val="20"/>
+                <w:szCs w:val="20"/>
+              </w:rPr>
+              <w:tab/>
+            </w:r>
+            <w:r>
+              <w:rPr>
+                <w:rFonts w:ascii="Consolas" w:hAnsi="Consolas" w:cs="Consolas"/>
+                <w:color w:val="000000"/>
+                <w:sz w:val="20"/>
+                <w:szCs w:val="20"/>
+              </w:rPr>
+              <w:tab/>
+              <w:t>}</w:t>
+            </w:r>
+          </w:p>
+          <w:p>
+            <w:pPr>
+              <w:autoSpaceDE w:val="0"/>
+              <w:autoSpaceDN w:val="0"/>
+              <w:adjustRightInd w:val="0"/>
+              <w:rPr>
+                <w:rFonts w:ascii="Consolas" w:hAnsi="Consolas" w:cs="Consolas"/>
+                <w:sz w:val="20"/>
+                <w:szCs w:val="20"/>
+              </w:rPr>
+            </w:pPr>
+            <w:r>
+              <w:rPr>
+                <w:rFonts w:ascii="Consolas" w:hAnsi="Consolas" w:cs="Consolas"/>
+                <w:color w:val="000000"/>
+                <w:sz w:val="20"/>
+                <w:szCs w:val="20"/>
+              </w:rPr>
+              <w:tab/>
+            </w:r>
+            <w:r>
+              <w:rPr>
+                <w:rFonts w:ascii="Consolas" w:hAnsi="Consolas" w:cs="Consolas"/>
+                <w:color w:val="000000"/>
+                <w:sz w:val="20"/>
+                <w:szCs w:val="20"/>
+              </w:rPr>
+              <w:tab/>
+            </w:r>
+            <w:r>
+              <w:rPr>
+                <w:rFonts w:ascii="Consolas" w:hAnsi="Consolas" w:cs="Consolas"/>
+                <w:b/>
+                <w:bCs/>
+                <w:color w:val="7F0055"/>
+                <w:sz w:val="20"/>
+                <w:szCs w:val="20"/>
+              </w:rPr>
+              <w:t>if</w:t>
+            </w:r>
+            <w:r>
+              <w:rPr>
+                <w:rFonts w:ascii="Consolas" w:hAnsi="Consolas" w:cs="Consolas"/>
+                <w:color w:val="000000"/>
+                <w:sz w:val="20"/>
+                <w:szCs w:val="20"/>
+              </w:rPr>
+              <w:t>(</w:t>
+            </w:r>
+            <w:proofErr w:type="spellStart"/>
+            <w:proofErr w:type="gramStart"/>
+            <w:r>
+              <w:rPr>
+                <w:rFonts w:ascii="Consolas" w:hAnsi="Consolas" w:cs="Consolas"/>
+                <w:color w:val="6A3E3E"/>
+                <w:sz w:val="20"/>
+                <w:szCs w:val="20"/>
+              </w:rPr>
+              <w:t>obj</w:t>
+            </w:r>
+            <w:r>
+              <w:rPr>
+                <w:rFonts w:ascii="Consolas" w:hAnsi="Consolas" w:cs="Consolas"/>
+                <w:color w:val="000000"/>
+                <w:sz w:val="20"/>
+                <w:szCs w:val="20"/>
+              </w:rPr>
+              <w:t>.equalsIgnoreCase</w:t>
+            </w:r>
+            <w:proofErr w:type="spellEnd"/>
+            <w:proofErr w:type="gramEnd"/>
+            <w:r>
+              <w:rPr>
+                <w:rFonts w:ascii="Consolas" w:hAnsi="Consolas" w:cs="Consolas"/>
+                <w:color w:val="000000"/>
+                <w:sz w:val="20"/>
+                <w:szCs w:val="20"/>
+              </w:rPr>
+              <w:t>(</w:t>
+            </w:r>
+            <w:r>
+              <w:rPr>
+                <w:rFonts w:ascii="Consolas" w:hAnsi="Consolas" w:cs="Consolas"/>
+                <w:color w:val="2A00FF"/>
+                <w:sz w:val="20"/>
+                <w:szCs w:val="20"/>
+              </w:rPr>
+              <w:t>"boy"</w:t>
+            </w:r>
+            <w:r>
+              <w:rPr>
+                <w:rFonts w:ascii="Consolas" w:hAnsi="Consolas" w:cs="Consolas"/>
+                <w:color w:val="000000"/>
+                <w:sz w:val="20"/>
+                <w:szCs w:val="20"/>
+              </w:rPr>
+              <w:t>)) {</w:t>
+            </w:r>
+          </w:p>
+          <w:p>
+            <w:pPr>
+              <w:autoSpaceDE w:val="0"/>
+              <w:autoSpaceDN w:val="0"/>
+              <w:adjustRightInd w:val="0"/>
+              <w:rPr>
+                <w:rFonts w:ascii="Consolas" w:hAnsi="Consolas" w:cs="Consolas"/>
+                <w:sz w:val="20"/>
+                <w:szCs w:val="20"/>
+              </w:rPr>
+            </w:pPr>
+            <w:r>
+              <w:rPr>
+                <w:rFonts w:ascii="Consolas" w:hAnsi="Consolas" w:cs="Consolas"/>
+                <w:color w:val="000000"/>
+                <w:sz w:val="20"/>
+                <w:szCs w:val="20"/>
+              </w:rPr>
+              <w:tab/>
+            </w:r>
+            <w:r>
+              <w:rPr>
+                <w:rFonts w:ascii="Consolas" w:hAnsi="Consolas" w:cs="Consolas"/>
+                <w:color w:val="000000"/>
+                <w:sz w:val="20"/>
+                <w:szCs w:val="20"/>
+              </w:rPr>
+              <w:tab/>
+            </w:r>
+            <w:r>
+              <w:rPr>
+                <w:rFonts w:ascii="Consolas" w:hAnsi="Consolas" w:cs="Consolas"/>
+                <w:color w:val="000000"/>
+                <w:sz w:val="20"/>
+                <w:szCs w:val="20"/>
+              </w:rPr>
+              <w:tab/>
+            </w:r>
+            <w:r>
+              <w:rPr>
+                <w:rFonts w:ascii="Consolas" w:hAnsi="Consolas" w:cs="Consolas"/>
+                <w:b/>
+                <w:bCs/>
+                <w:color w:val="7F0055"/>
+                <w:sz w:val="20"/>
+                <w:szCs w:val="20"/>
+              </w:rPr>
+              <w:t>return</w:t>
+            </w:r>
+            <w:r>
+              <w:rPr>
+                <w:rFonts w:ascii="Consolas" w:hAnsi="Consolas" w:cs="Consolas"/>
+                <w:color w:val="000000"/>
+                <w:sz w:val="20"/>
+                <w:szCs w:val="20"/>
+              </w:rPr>
+              <w:t xml:space="preserve"> </w:t>
+            </w:r>
+            <w:r>
+              <w:rPr>
+                <w:rFonts w:ascii="Consolas" w:hAnsi="Consolas" w:cs="Consolas"/>
+                <w:b/>
+                <w:bCs/>
+                <w:color w:val="7F0055"/>
+                <w:sz w:val="20"/>
+                <w:szCs w:val="20"/>
+              </w:rPr>
+              <w:t>new</w:t>
+            </w:r>
+            <w:r>
+              <w:rPr>
+                <w:rFonts w:ascii="Consolas" w:hAnsi="Consolas" w:cs="Consolas"/>
+                <w:color w:val="000000"/>
+                <w:sz w:val="20"/>
+                <w:szCs w:val="20"/>
+              </w:rPr>
+              <w:t xml:space="preserve"> </w:t>
+            </w:r>
+            <w:proofErr w:type="gramStart"/>
+            <w:r>
+              <w:rPr>
+                <w:rFonts w:ascii="Consolas" w:hAnsi="Consolas" w:cs="Consolas"/>
+                <w:color w:val="000000"/>
+                <w:sz w:val="20"/>
+                <w:szCs w:val="20"/>
+              </w:rPr>
+              <w:t>Boy(</w:t>
+            </w:r>
+            <w:proofErr w:type="gramEnd"/>
+            <w:r>
+              <w:rPr>
+                <w:rFonts w:ascii="Consolas" w:hAnsi="Consolas" w:cs="Consolas"/>
+                <w:color w:val="000000"/>
+                <w:sz w:val="20"/>
+                <w:szCs w:val="20"/>
+              </w:rPr>
+              <w:t>);</w:t>
+            </w:r>
+          </w:p>
+          <w:p>
+            <w:pPr>
+              <w:autoSpaceDE w:val="0"/>
+              <w:autoSpaceDN w:val="0"/>
+              <w:adjustRightInd w:val="0"/>
+              <w:rPr>
+                <w:rFonts w:ascii="Consolas" w:hAnsi="Consolas" w:cs="Consolas"/>
+                <w:sz w:val="20"/>
+                <w:szCs w:val="20"/>
+              </w:rPr>
+            </w:pPr>
+            <w:r>
+              <w:rPr>
+                <w:rFonts w:ascii="Consolas" w:hAnsi="Consolas" w:cs="Consolas"/>
+                <w:color w:val="000000"/>
+                <w:sz w:val="20"/>
+                <w:szCs w:val="20"/>
+              </w:rPr>
+              <w:tab/>
+            </w:r>
+            <w:r>
+              <w:rPr>
+                <w:rFonts w:ascii="Consolas" w:hAnsi="Consolas" w:cs="Consolas"/>
+                <w:color w:val="000000"/>
+                <w:sz w:val="20"/>
+                <w:szCs w:val="20"/>
+              </w:rPr>
+              <w:tab/>
+              <w:t xml:space="preserve">} </w:t>
+            </w:r>
+            <w:r>
+              <w:rPr>
+                <w:rFonts w:ascii="Consolas" w:hAnsi="Consolas" w:cs="Consolas"/>
+                <w:b/>
+                <w:bCs/>
+                <w:color w:val="7F0055"/>
+                <w:sz w:val="20"/>
+                <w:szCs w:val="20"/>
+              </w:rPr>
+              <w:t>else</w:t>
+            </w:r>
+            <w:r>
+              <w:rPr>
+                <w:rFonts w:ascii="Consolas" w:hAnsi="Consolas" w:cs="Consolas"/>
+                <w:color w:val="000000"/>
+                <w:sz w:val="20"/>
+                <w:szCs w:val="20"/>
+              </w:rPr>
+              <w:t xml:space="preserve"> </w:t>
+            </w:r>
+            <w:r>
+              <w:rPr>
+                <w:rFonts w:ascii="Consolas" w:hAnsi="Consolas" w:cs="Consolas"/>
+                <w:b/>
+                <w:bCs/>
+                <w:color w:val="7F0055"/>
+                <w:sz w:val="20"/>
+                <w:szCs w:val="20"/>
+              </w:rPr>
+              <w:t>if</w:t>
+            </w:r>
+            <w:r>
+              <w:rPr>
+                <w:rFonts w:ascii="Consolas" w:hAnsi="Consolas" w:cs="Consolas"/>
+                <w:color w:val="000000"/>
+                <w:sz w:val="20"/>
+                <w:szCs w:val="20"/>
+              </w:rPr>
+              <w:t>(</w:t>
+            </w:r>
+            <w:proofErr w:type="spellStart"/>
+            <w:proofErr w:type="gramStart"/>
+            <w:r>
+              <w:rPr>
+                <w:rFonts w:ascii="Consolas" w:hAnsi="Consolas" w:cs="Consolas"/>
+                <w:color w:val="6A3E3E"/>
+                <w:sz w:val="20"/>
+                <w:szCs w:val="20"/>
+              </w:rPr>
+              <w:t>obj</w:t>
+            </w:r>
+            <w:r>
+              <w:rPr>
+                <w:rFonts w:ascii="Consolas" w:hAnsi="Consolas" w:cs="Consolas"/>
+                <w:color w:val="000000"/>
+                <w:sz w:val="20"/>
+                <w:szCs w:val="20"/>
+              </w:rPr>
+              <w:t>.equalsIgnoreCase</w:t>
+            </w:r>
+            <w:proofErr w:type="spellEnd"/>
+            <w:proofErr w:type="gramEnd"/>
+            <w:r>
+              <w:rPr>
+                <w:rFonts w:ascii="Consolas" w:hAnsi="Consolas" w:cs="Consolas"/>
+                <w:color w:val="000000"/>
+                <w:sz w:val="20"/>
+                <w:szCs w:val="20"/>
+              </w:rPr>
+              <w:t>(</w:t>
+            </w:r>
+            <w:r>
+              <w:rPr>
+                <w:rFonts w:ascii="Consolas" w:hAnsi="Consolas" w:cs="Consolas"/>
+                <w:color w:val="2A00FF"/>
+                <w:sz w:val="20"/>
+                <w:szCs w:val="20"/>
+              </w:rPr>
+              <w:t>"girl"</w:t>
+            </w:r>
+            <w:r>
+              <w:rPr>
+                <w:rFonts w:ascii="Consolas" w:hAnsi="Consolas" w:cs="Consolas"/>
+                <w:color w:val="000000"/>
+                <w:sz w:val="20"/>
+                <w:szCs w:val="20"/>
+              </w:rPr>
+              <w:t>)){</w:t>
+            </w:r>
+          </w:p>
+          <w:p>
+            <w:pPr>
+              <w:autoSpaceDE w:val="0"/>
+              <w:autoSpaceDN w:val="0"/>
+              <w:adjustRightInd w:val="0"/>
+              <w:rPr>
+                <w:rFonts w:ascii="Consolas" w:hAnsi="Consolas" w:cs="Consolas"/>
+                <w:sz w:val="20"/>
+                <w:szCs w:val="20"/>
+              </w:rPr>
+            </w:pPr>
+            <w:r>
+              <w:rPr>
+                <w:rFonts w:ascii="Consolas" w:hAnsi="Consolas" w:cs="Consolas"/>
+                <w:color w:val="000000"/>
+                <w:sz w:val="20"/>
+                <w:szCs w:val="20"/>
+              </w:rPr>
+              <w:tab/>
+            </w:r>
+            <w:r>
+              <w:rPr>
+                <w:rFonts w:ascii="Consolas" w:hAnsi="Consolas" w:cs="Consolas"/>
+                <w:color w:val="000000"/>
+                <w:sz w:val="20"/>
+                <w:szCs w:val="20"/>
+              </w:rPr>
+              <w:tab/>
+            </w:r>
+            <w:r>
+              <w:rPr>
+                <w:rFonts w:ascii="Consolas" w:hAnsi="Consolas" w:cs="Consolas"/>
+                <w:color w:val="000000"/>
+                <w:sz w:val="20"/>
+                <w:szCs w:val="20"/>
+              </w:rPr>
+              <w:tab/>
+            </w:r>
+            <w:r>
+              <w:rPr>
+                <w:rFonts w:ascii="Consolas" w:hAnsi="Consolas" w:cs="Consolas"/>
+                <w:b/>
+                <w:bCs/>
+                <w:color w:val="7F0055"/>
+                <w:sz w:val="20"/>
+                <w:szCs w:val="20"/>
+              </w:rPr>
+              <w:t>return</w:t>
+            </w:r>
+            <w:r>
+              <w:rPr>
+                <w:rFonts w:ascii="Consolas" w:hAnsi="Consolas" w:cs="Consolas"/>
+                <w:color w:val="000000"/>
+                <w:sz w:val="20"/>
+                <w:szCs w:val="20"/>
+              </w:rPr>
+              <w:t xml:space="preserve"> </w:t>
+            </w:r>
+            <w:r>
+              <w:rPr>
+                <w:rFonts w:ascii="Consolas" w:hAnsi="Consolas" w:cs="Consolas"/>
+                <w:b/>
+                <w:bCs/>
+                <w:color w:val="7F0055"/>
+                <w:sz w:val="20"/>
+                <w:szCs w:val="20"/>
+              </w:rPr>
+              <w:t>new</w:t>
+            </w:r>
+            <w:r>
+              <w:rPr>
+                <w:rFonts w:ascii="Consolas" w:hAnsi="Consolas" w:cs="Consolas"/>
+                <w:color w:val="000000"/>
+                <w:sz w:val="20"/>
+                <w:szCs w:val="20"/>
+              </w:rPr>
+              <w:t xml:space="preserve"> </w:t>
+            </w:r>
+            <w:proofErr w:type="gramStart"/>
+            <w:r>
+              <w:rPr>
+                <w:rFonts w:ascii="Consolas" w:hAnsi="Consolas" w:cs="Consolas"/>
+                <w:color w:val="000000"/>
+                <w:sz w:val="20"/>
+                <w:szCs w:val="20"/>
+              </w:rPr>
+              <w:t>Girl(</w:t>
+            </w:r>
+            <w:proofErr w:type="gramEnd"/>
+            <w:r>
+              <w:rPr>
+                <w:rFonts w:ascii="Consolas" w:hAnsi="Consolas" w:cs="Consolas"/>
+                <w:color w:val="000000"/>
+                <w:sz w:val="20"/>
+                <w:szCs w:val="20"/>
+              </w:rPr>
+              <w:t>);</w:t>
+            </w:r>
+          </w:p>
+          <w:p>
+            <w:pPr>
+              <w:autoSpaceDE w:val="0"/>
+              <w:autoSpaceDN w:val="0"/>
+              <w:adjustRightInd w:val="0"/>
+              <w:rPr>
+                <w:rFonts w:ascii="Consolas" w:hAnsi="Consolas" w:cs="Consolas"/>
+                <w:sz w:val="20"/>
+                <w:szCs w:val="20"/>
+              </w:rPr>
+            </w:pPr>
+            <w:r>
+              <w:rPr>
+                <w:rFonts w:ascii="Consolas" w:hAnsi="Consolas" w:cs="Consolas"/>
+                <w:color w:val="000000"/>
+                <w:sz w:val="20"/>
+                <w:szCs w:val="20"/>
+              </w:rPr>
+              <w:tab/>
+            </w:r>
+            <w:r>
+              <w:rPr>
+                <w:rFonts w:ascii="Consolas" w:hAnsi="Consolas" w:cs="Consolas"/>
+                <w:color w:val="000000"/>
+                <w:sz w:val="20"/>
+                <w:szCs w:val="20"/>
+              </w:rPr>
+              <w:tab/>
+              <w:t>}</w:t>
+            </w:r>
+          </w:p>
+          <w:p>
+            <w:pPr>
+              <w:autoSpaceDE w:val="0"/>
+              <w:autoSpaceDN w:val="0"/>
+              <w:adjustRightInd w:val="0"/>
+              <w:rPr>
+                <w:rFonts w:ascii="Consolas" w:hAnsi="Consolas" w:cs="Consolas"/>
+                <w:sz w:val="20"/>
+                <w:szCs w:val="20"/>
+              </w:rPr>
+            </w:pPr>
+            <w:r>
+              <w:rPr>
+                <w:rFonts w:ascii="Consolas" w:hAnsi="Consolas" w:cs="Consolas"/>
+                <w:color w:val="000000"/>
+                <w:sz w:val="20"/>
+                <w:szCs w:val="20"/>
+              </w:rPr>
+              <w:tab/>
+            </w:r>
+            <w:r>
+              <w:rPr>
+                <w:rFonts w:ascii="Consolas" w:hAnsi="Consolas" w:cs="Consolas"/>
+                <w:color w:val="000000"/>
+                <w:sz w:val="20"/>
+                <w:szCs w:val="20"/>
+              </w:rPr>
+              <w:tab/>
+            </w:r>
+            <w:r>
+              <w:rPr>
+                <w:rFonts w:ascii="Consolas" w:hAnsi="Consolas" w:cs="Consolas"/>
+                <w:b/>
+                <w:bCs/>
+                <w:color w:val="7F0055"/>
+                <w:sz w:val="20"/>
+                <w:szCs w:val="20"/>
+              </w:rPr>
+              <w:t>return</w:t>
+            </w:r>
+            <w:r>
+              <w:rPr>
+                <w:rFonts w:ascii="Consolas" w:hAnsi="Consolas" w:cs="Consolas"/>
+                <w:color w:val="000000"/>
+                <w:sz w:val="20"/>
+                <w:szCs w:val="20"/>
+              </w:rPr>
+              <w:t xml:space="preserve"> </w:t>
+            </w:r>
+            <w:r>
+              <w:rPr>
+                <w:rFonts w:ascii="Consolas" w:hAnsi="Consolas" w:cs="Consolas"/>
+                <w:b/>
+                <w:bCs/>
+                <w:color w:val="7F0055"/>
+                <w:sz w:val="20"/>
+                <w:szCs w:val="20"/>
+              </w:rPr>
+              <w:t>null</w:t>
+            </w:r>
+            <w:r>
+              <w:rPr>
+                <w:rFonts w:ascii="Consolas" w:hAnsi="Consolas" w:cs="Consolas"/>
+                <w:color w:val="000000"/>
+                <w:sz w:val="20"/>
+                <w:szCs w:val="20"/>
+              </w:rPr>
+              <w:t>;</w:t>
+            </w:r>
+          </w:p>
+          <w:p>
+            <w:pPr>
+              <w:autoSpaceDE w:val="0"/>
+              <w:autoSpaceDN w:val="0"/>
+              <w:adjustRightInd w:val="0"/>
+              <w:rPr>
+                <w:rFonts w:ascii="Consolas" w:hAnsi="Consolas" w:cs="Consolas"/>
+                <w:sz w:val="20"/>
+                <w:szCs w:val="20"/>
+              </w:rPr>
+            </w:pPr>
+            <w:r>
+              <w:rPr>
+                <w:rFonts w:ascii="Consolas" w:hAnsi="Consolas" w:cs="Consolas"/>
+                <w:color w:val="000000"/>
+                <w:sz w:val="20"/>
+                <w:szCs w:val="20"/>
+              </w:rPr>
+              <w:tab/>
+              <w:t>}</w:t>
+            </w:r>
+          </w:p>
+          <w:p>
+            <w:pPr>
+              <w:autoSpaceDE w:val="0"/>
+              <w:autoSpaceDN w:val="0"/>
+              <w:adjustRightInd w:val="0"/>
+              <w:rPr>
+                <w:rFonts w:ascii="Consolas" w:hAnsi="Consolas" w:cs="Consolas"/>
+                <w:sz w:val="18"/>
+                <w:szCs w:val="18"/>
+              </w:rPr>
+            </w:pPr>
+            <w:r>
+              <w:rPr>
+                <w:rFonts w:ascii="Consolas" w:hAnsi="Consolas" w:cs="Consolas"/>
+                <w:color w:val="000000"/>
+                <w:sz w:val="20"/>
+                <w:szCs w:val="20"/>
+              </w:rPr>
+              <w:t>}</w:t>
+            </w:r>
+          </w:p>
+          <w:p>
+            <w:pPr>
+              <w:rPr>
+                <w:rFonts w:ascii="Arial" w:hAnsi="Arial" w:cs="Arial"/>
+                <w:color w:val="000000"/>
+                <w:sz w:val="18"/>
+                <w:szCs w:val="18"/>
+                <w:shd w:val="clear" w:color="auto" w:fill="FFFFFF"/>
+              </w:rPr>
+            </w:pPr>
+          </w:p>
+          <w:p>
+            <w:pPr>
+              <w:autoSpaceDE w:val="0"/>
+              <w:autoSpaceDN w:val="0"/>
+              <w:adjustRightInd w:val="0"/>
+              <w:rPr>
+                <w:rFonts w:ascii="Consolas" w:hAnsi="Consolas" w:cs="Consolas"/>
+                <w:sz w:val="18"/>
+                <w:szCs w:val="18"/>
+              </w:rPr>
+            </w:pPr>
+            <w:r>
+              <w:rPr>
+                <w:rFonts w:ascii="Consolas" w:hAnsi="Consolas" w:cs="Consolas"/>
+                <w:b/>
+                <w:bCs/>
+                <w:color w:val="7F0055"/>
+                <w:sz w:val="18"/>
+                <w:szCs w:val="18"/>
+              </w:rPr>
+              <w:t>public</w:t>
+            </w:r>
+            <w:r>
+              <w:rPr>
+                <w:rFonts w:ascii="Consolas" w:hAnsi="Consolas" w:cs="Consolas"/>
+                <w:color w:val="000000"/>
+                <w:sz w:val="18"/>
+                <w:szCs w:val="18"/>
+              </w:rPr>
+              <w:t xml:space="preserve"> </w:t>
+            </w:r>
+            <w:r>
+              <w:rPr>
+                <w:rFonts w:ascii="Consolas" w:hAnsi="Consolas" w:cs="Consolas"/>
+                <w:b/>
+                <w:bCs/>
+                <w:color w:val="7F0055"/>
                 <w:sz w:val="18"/>
                 <w:szCs w:val="18"/>
               </w:rPr>
@@ -5279,6 +6225,7 @@
                 <w:sz w:val="18"/>
                 <w:szCs w:val="18"/>
               </w:rPr>
+              <w:lastRenderedPageBreak/>
               <w:tab/>
             </w:r>
             <w:r>
@@ -6004,7 +6951,6 @@
                 <w:sz w:val="18"/>
                 <w:szCs w:val="18"/>
               </w:rPr>
-              <w:lastRenderedPageBreak/>
               <w:t>Output:</w:t>
             </w:r>
           </w:p>
@@ -6528,6 +7474,429 @@
     <w:p>
       <w:pPr>
         <w:shd w:val="clear" w:color="auto" w:fill="FFFFFF"/>
+        <w:spacing w:after="100" w:afterAutospacing="1" w:line="240" w:lineRule="auto"/>
+        <w:rPr>
+          <w:rFonts w:ascii="Helvetica Neue" w:eastAsia="Times New Roman" w:hAnsi="Helvetica Neue" w:cs="Times New Roman"/>
+          <w:color w:val="444444"/>
+          <w:sz w:val="24"/>
+          <w:szCs w:val="24"/>
+        </w:rPr>
+      </w:pPr>
+      <w:r>
+        <w:rPr>
+          <w:rFonts w:ascii="Helvetica Neue" w:eastAsia="Times New Roman" w:hAnsi="Helvetica Neue" w:cs="Times New Roman"/>
+          <w:color w:val="444444"/>
+          <w:sz w:val="24"/>
+          <w:szCs w:val="24"/>
+        </w:rPr>
+        <w:t>The pattern is present in core Java libraries:</w:t>
+      </w:r>
+    </w:p>
+    <w:p>
+      <w:pPr>
+        <w:numPr>
+          <w:ilvl w:val="0"/>
+          <w:numId w:val="25"/>
+        </w:numPr>
+        <w:shd w:val="clear" w:color="auto" w:fill="FFFFFF"/>
+        <w:spacing w:before="100" w:beforeAutospacing="1" w:after="100" w:afterAutospacing="1" w:line="240" w:lineRule="auto"/>
+        <w:rPr>
+          <w:rFonts w:ascii="Arial" w:hAnsi="Arial" w:cs="Arial"/>
+          <w:b/>
+          <w:bCs/>
+          <w:color w:val="000000"/>
+          <w:shd w:val="clear" w:color="auto" w:fill="FFFFFF"/>
+        </w:rPr>
+      </w:pPr>
+      <w:hyperlink r:id="rId14" w:anchor="getInstance--" w:history="1">
+        <w:proofErr w:type="spellStart"/>
+        <w:proofErr w:type="gramStart"/>
+        <w:r>
+          <w:rPr>
+            <w:rFonts w:ascii="Arial" w:hAnsi="Arial" w:cs="Arial"/>
+            <w:b/>
+            <w:bCs/>
+            <w:color w:val="000000"/>
+            <w:shd w:val="clear" w:color="auto" w:fill="FFFFFF"/>
+          </w:rPr>
+          <w:t>java.util</w:t>
+        </w:r>
+        <w:proofErr w:type="gramEnd"/>
+        <w:r>
+          <w:rPr>
+            <w:rFonts w:ascii="Arial" w:hAnsi="Arial" w:cs="Arial"/>
+            <w:b/>
+            <w:bCs/>
+            <w:color w:val="000000"/>
+            <w:shd w:val="clear" w:color="auto" w:fill="FFFFFF"/>
+          </w:rPr>
+          <w:t>.Calendar#getInstance</w:t>
+        </w:r>
+        <w:proofErr w:type="spellEnd"/>
+        <w:r>
+          <w:rPr>
+            <w:rFonts w:ascii="Arial" w:hAnsi="Arial" w:cs="Arial"/>
+            <w:b/>
+            <w:bCs/>
+            <w:color w:val="000000"/>
+            <w:shd w:val="clear" w:color="auto" w:fill="FFFFFF"/>
+          </w:rPr>
+          <w:t>()</w:t>
+        </w:r>
+      </w:hyperlink>
+    </w:p>
+    <w:p>
+      <w:pPr>
+        <w:numPr>
+          <w:ilvl w:val="0"/>
+          <w:numId w:val="25"/>
+        </w:numPr>
+        <w:shd w:val="clear" w:color="auto" w:fill="FFFFFF"/>
+        <w:spacing w:before="100" w:beforeAutospacing="1" w:after="100" w:afterAutospacing="1" w:line="240" w:lineRule="auto"/>
+        <w:rPr>
+          <w:rFonts w:ascii="Arial" w:hAnsi="Arial" w:cs="Arial"/>
+          <w:b/>
+          <w:bCs/>
+          <w:color w:val="000000"/>
+          <w:shd w:val="clear" w:color="auto" w:fill="FFFFFF"/>
+        </w:rPr>
+      </w:pPr>
+      <w:hyperlink r:id="rId15" w:anchor="getBundle-java.lang.String-" w:history="1">
+        <w:proofErr w:type="spellStart"/>
+        <w:proofErr w:type="gramStart"/>
+        <w:r>
+          <w:rPr>
+            <w:rFonts w:ascii="Arial" w:hAnsi="Arial" w:cs="Arial"/>
+            <w:b/>
+            <w:bCs/>
+            <w:color w:val="000000"/>
+            <w:shd w:val="clear" w:color="auto" w:fill="FFFFFF"/>
+          </w:rPr>
+          <w:t>java.util</w:t>
+        </w:r>
+        <w:proofErr w:type="gramEnd"/>
+        <w:r>
+          <w:rPr>
+            <w:rFonts w:ascii="Arial" w:hAnsi="Arial" w:cs="Arial"/>
+            <w:b/>
+            <w:bCs/>
+            <w:color w:val="000000"/>
+            <w:shd w:val="clear" w:color="auto" w:fill="FFFFFF"/>
+          </w:rPr>
+          <w:t>.ResourceBundle#getBundle</w:t>
+        </w:r>
+        <w:proofErr w:type="spellEnd"/>
+        <w:r>
+          <w:rPr>
+            <w:rFonts w:ascii="Arial" w:hAnsi="Arial" w:cs="Arial"/>
+            <w:b/>
+            <w:bCs/>
+            <w:color w:val="000000"/>
+            <w:shd w:val="clear" w:color="auto" w:fill="FFFFFF"/>
+          </w:rPr>
+          <w:t>()</w:t>
+        </w:r>
+      </w:hyperlink>
+    </w:p>
+    <w:p>
+      <w:pPr>
+        <w:numPr>
+          <w:ilvl w:val="0"/>
+          <w:numId w:val="25"/>
+        </w:numPr>
+        <w:shd w:val="clear" w:color="auto" w:fill="FFFFFF"/>
+        <w:spacing w:before="100" w:beforeAutospacing="1" w:after="100" w:afterAutospacing="1" w:line="240" w:lineRule="auto"/>
+        <w:rPr>
+          <w:rFonts w:ascii="Arial" w:hAnsi="Arial" w:cs="Arial"/>
+          <w:b/>
+          <w:bCs/>
+          <w:color w:val="000000"/>
+          <w:shd w:val="clear" w:color="auto" w:fill="FFFFFF"/>
+        </w:rPr>
+      </w:pPr>
+      <w:hyperlink r:id="rId16" w:anchor="getInstance--" w:history="1">
+        <w:proofErr w:type="spellStart"/>
+        <w:r>
+          <w:rPr>
+            <w:rFonts w:ascii="Arial" w:hAnsi="Arial" w:cs="Arial"/>
+            <w:b/>
+            <w:bCs/>
+            <w:color w:val="000000"/>
+            <w:shd w:val="clear" w:color="auto" w:fill="FFFFFF"/>
+          </w:rPr>
+          <w:t>java.</w:t>
+        </w:r>
+        <w:proofErr w:type="gramStart"/>
+        <w:r>
+          <w:rPr>
+            <w:rFonts w:ascii="Arial" w:hAnsi="Arial" w:cs="Arial"/>
+            <w:b/>
+            <w:bCs/>
+            <w:color w:val="000000"/>
+            <w:shd w:val="clear" w:color="auto" w:fill="FFFFFF"/>
+          </w:rPr>
+          <w:t>text.NumberFormat</w:t>
+        </w:r>
+        <w:proofErr w:type="gramEnd"/>
+        <w:r>
+          <w:rPr>
+            <w:rFonts w:ascii="Arial" w:hAnsi="Arial" w:cs="Arial"/>
+            <w:b/>
+            <w:bCs/>
+            <w:color w:val="000000"/>
+            <w:shd w:val="clear" w:color="auto" w:fill="FFFFFF"/>
+          </w:rPr>
+          <w:t>#getInstance</w:t>
+        </w:r>
+        <w:proofErr w:type="spellEnd"/>
+        <w:r>
+          <w:rPr>
+            <w:rFonts w:ascii="Arial" w:hAnsi="Arial" w:cs="Arial"/>
+            <w:b/>
+            <w:bCs/>
+            <w:color w:val="000000"/>
+            <w:shd w:val="clear" w:color="auto" w:fill="FFFFFF"/>
+          </w:rPr>
+          <w:t>()</w:t>
+        </w:r>
+      </w:hyperlink>
+    </w:p>
+    <w:p>
+      <w:pPr>
+        <w:numPr>
+          <w:ilvl w:val="0"/>
+          <w:numId w:val="25"/>
+        </w:numPr>
+        <w:shd w:val="clear" w:color="auto" w:fill="FFFFFF"/>
+        <w:spacing w:before="100" w:beforeAutospacing="1" w:after="100" w:afterAutospacing="1" w:line="240" w:lineRule="auto"/>
+        <w:rPr>
+          <w:rFonts w:ascii="Arial" w:hAnsi="Arial" w:cs="Arial"/>
+          <w:b/>
+          <w:bCs/>
+          <w:color w:val="000000"/>
+          <w:shd w:val="clear" w:color="auto" w:fill="FFFFFF"/>
+        </w:rPr>
+      </w:pPr>
+      <w:hyperlink r:id="rId17" w:anchor="forName-java.lang.String-" w:history="1">
+        <w:proofErr w:type="spellStart"/>
+        <w:proofErr w:type="gramStart"/>
+        <w:r>
+          <w:rPr>
+            <w:rFonts w:ascii="Arial" w:hAnsi="Arial" w:cs="Arial"/>
+            <w:b/>
+            <w:bCs/>
+            <w:color w:val="000000"/>
+            <w:shd w:val="clear" w:color="auto" w:fill="FFFFFF"/>
+          </w:rPr>
+          <w:t>java.nio.charset</w:t>
+        </w:r>
+        <w:proofErr w:type="gramEnd"/>
+        <w:r>
+          <w:rPr>
+            <w:rFonts w:ascii="Arial" w:hAnsi="Arial" w:cs="Arial"/>
+            <w:b/>
+            <w:bCs/>
+            <w:color w:val="000000"/>
+            <w:shd w:val="clear" w:color="auto" w:fill="FFFFFF"/>
+          </w:rPr>
+          <w:t>.Charset#forName</w:t>
+        </w:r>
+        <w:proofErr w:type="spellEnd"/>
+        <w:r>
+          <w:rPr>
+            <w:rFonts w:ascii="Arial" w:hAnsi="Arial" w:cs="Arial"/>
+            <w:b/>
+            <w:bCs/>
+            <w:color w:val="000000"/>
+            <w:shd w:val="clear" w:color="auto" w:fill="FFFFFF"/>
+          </w:rPr>
+          <w:t>()</w:t>
+        </w:r>
+      </w:hyperlink>
+    </w:p>
+    <w:p>
+      <w:pPr>
+        <w:numPr>
+          <w:ilvl w:val="0"/>
+          <w:numId w:val="25"/>
+        </w:numPr>
+        <w:shd w:val="clear" w:color="auto" w:fill="FFFFFF"/>
+        <w:spacing w:before="100" w:beforeAutospacing="1" w:after="100" w:afterAutospacing="1" w:line="240" w:lineRule="auto"/>
+        <w:rPr>
+          <w:rFonts w:ascii="Arial" w:hAnsi="Arial" w:cs="Arial"/>
+          <w:b/>
+          <w:bCs/>
+          <w:color w:val="000000"/>
+          <w:shd w:val="clear" w:color="auto" w:fill="FFFFFF"/>
+        </w:rPr>
+      </w:pPr>
+      <w:hyperlink r:id="rId18" w:history="1">
+        <w:proofErr w:type="gramStart"/>
+        <w:r>
+          <w:rPr>
+            <w:rFonts w:ascii="Arial" w:hAnsi="Arial" w:cs="Arial"/>
+            <w:b/>
+            <w:bCs/>
+            <w:color w:val="000000"/>
+            <w:shd w:val="clear" w:color="auto" w:fill="FFFFFF"/>
+          </w:rPr>
+          <w:t>java.net.URLStreamHandlerFactory</w:t>
+        </w:r>
+        <w:proofErr w:type="gramEnd"/>
+        <w:r>
+          <w:rPr>
+            <w:rFonts w:ascii="Arial" w:hAnsi="Arial" w:cs="Arial"/>
+            <w:b/>
+            <w:bCs/>
+            <w:color w:val="000000"/>
+            <w:shd w:val="clear" w:color="auto" w:fill="FFFFFF"/>
+          </w:rPr>
+          <w:t>#createURLStreamHandler(String)</w:t>
+        </w:r>
+      </w:hyperlink>
+      <w:r>
+        <w:rPr>
+          <w:rFonts w:ascii="Arial" w:hAnsi="Arial" w:cs="Arial"/>
+          <w:b/>
+          <w:bCs/>
+          <w:color w:val="000000"/>
+          <w:shd w:val="clear" w:color="auto" w:fill="FFFFFF"/>
+        </w:rPr>
+        <w:t> (Returns different singleton objects, depending on a protocol)</w:t>
+      </w:r>
+    </w:p>
+    <w:p>
+      <w:pPr>
+        <w:numPr>
+          <w:ilvl w:val="0"/>
+          <w:numId w:val="25"/>
+        </w:numPr>
+        <w:shd w:val="clear" w:color="auto" w:fill="FFFFFF"/>
+        <w:spacing w:before="100" w:beforeAutospacing="1" w:after="100" w:afterAutospacing="1" w:line="240" w:lineRule="auto"/>
+        <w:rPr>
+          <w:rFonts w:ascii="Arial" w:hAnsi="Arial" w:cs="Arial"/>
+          <w:b/>
+          <w:bCs/>
+          <w:color w:val="000000"/>
+          <w:shd w:val="clear" w:color="auto" w:fill="FFFFFF"/>
+        </w:rPr>
+      </w:pPr>
+      <w:hyperlink r:id="rId19" w:anchor="of(E)" w:history="1">
+        <w:proofErr w:type="spellStart"/>
+        <w:proofErr w:type="gramStart"/>
+        <w:r>
+          <w:rPr>
+            <w:rFonts w:ascii="Arial" w:hAnsi="Arial" w:cs="Arial"/>
+            <w:b/>
+            <w:bCs/>
+            <w:color w:val="000000"/>
+            <w:shd w:val="clear" w:color="auto" w:fill="FFFFFF"/>
+          </w:rPr>
+          <w:t>java.util</w:t>
+        </w:r>
+        <w:proofErr w:type="gramEnd"/>
+        <w:r>
+          <w:rPr>
+            <w:rFonts w:ascii="Arial" w:hAnsi="Arial" w:cs="Arial"/>
+            <w:b/>
+            <w:bCs/>
+            <w:color w:val="000000"/>
+            <w:shd w:val="clear" w:color="auto" w:fill="FFFFFF"/>
+          </w:rPr>
+          <w:t>.EnumSet#of</w:t>
+        </w:r>
+        <w:proofErr w:type="spellEnd"/>
+        <w:r>
+          <w:rPr>
+            <w:rFonts w:ascii="Arial" w:hAnsi="Arial" w:cs="Arial"/>
+            <w:b/>
+            <w:bCs/>
+            <w:color w:val="000000"/>
+            <w:shd w:val="clear" w:color="auto" w:fill="FFFFFF"/>
+          </w:rPr>
+          <w:t>()</w:t>
+        </w:r>
+      </w:hyperlink>
+    </w:p>
+    <w:p>
+      <w:pPr>
+        <w:numPr>
+          <w:ilvl w:val="0"/>
+          <w:numId w:val="25"/>
+        </w:numPr>
+        <w:shd w:val="clear" w:color="auto" w:fill="FFFFFF"/>
+        <w:spacing w:before="100" w:beforeAutospacing="1" w:after="100" w:afterAutospacing="1" w:line="240" w:lineRule="auto"/>
+        <w:rPr>
+          <w:rFonts w:ascii="Arial" w:hAnsi="Arial" w:cs="Arial"/>
+          <w:b/>
+          <w:bCs/>
+          <w:color w:val="000000"/>
+          <w:shd w:val="clear" w:color="auto" w:fill="FFFFFF"/>
+        </w:rPr>
+      </w:pPr>
+      <w:hyperlink r:id="rId20" w:anchor="createMarshaller--" w:history="1">
+        <w:proofErr w:type="spellStart"/>
+        <w:proofErr w:type="gramStart"/>
+        <w:r>
+          <w:rPr>
+            <w:rFonts w:ascii="Arial" w:hAnsi="Arial" w:cs="Arial"/>
+            <w:b/>
+            <w:bCs/>
+            <w:color w:val="000000"/>
+            <w:shd w:val="clear" w:color="auto" w:fill="FFFFFF"/>
+          </w:rPr>
+          <w:t>javax.xml.bind</w:t>
+        </w:r>
+        <w:proofErr w:type="gramEnd"/>
+        <w:r>
+          <w:rPr>
+            <w:rFonts w:ascii="Arial" w:hAnsi="Arial" w:cs="Arial"/>
+            <w:b/>
+            <w:bCs/>
+            <w:color w:val="000000"/>
+            <w:shd w:val="clear" w:color="auto" w:fill="FFFFFF"/>
+          </w:rPr>
+          <w:t>.JAXBContext#createMarshaller</w:t>
+        </w:r>
+        <w:proofErr w:type="spellEnd"/>
+        <w:r>
+          <w:rPr>
+            <w:rFonts w:ascii="Arial" w:hAnsi="Arial" w:cs="Arial"/>
+            <w:b/>
+            <w:bCs/>
+            <w:color w:val="000000"/>
+            <w:shd w:val="clear" w:color="auto" w:fill="FFFFFF"/>
+          </w:rPr>
+          <w:t>()</w:t>
+        </w:r>
+      </w:hyperlink>
+      <w:r>
+        <w:rPr>
+          <w:rFonts w:ascii="Arial" w:hAnsi="Arial" w:cs="Arial"/>
+          <w:b/>
+          <w:bCs/>
+          <w:color w:val="000000"/>
+          <w:shd w:val="clear" w:color="auto" w:fill="FFFFFF"/>
+        </w:rPr>
+        <w:t> and other similar methods.</w:t>
+      </w:r>
+    </w:p>
+    <w:p>
+      <w:pPr>
+        <w:shd w:val="clear" w:color="auto" w:fill="FFFFFF"/>
+        <w:spacing w:before="100" w:beforeAutospacing="1" w:after="100" w:afterAutospacing="1" w:line="240" w:lineRule="auto"/>
+        <w:ind w:left="600"/>
+        <w:rPr>
+          <w:rFonts w:ascii="Arial" w:hAnsi="Arial" w:cs="Arial"/>
+          <w:color w:val="000000"/>
+          <w:highlight w:val="yellow"/>
+          <w:shd w:val="clear" w:color="auto" w:fill="FFFFFF"/>
+        </w:rPr>
+      </w:pPr>
+    </w:p>
+    <w:p>
+      <w:pPr>
+        <w:shd w:val="clear" w:color="auto" w:fill="FFFFFF"/>
         <w:spacing w:after="390" w:line="240" w:lineRule="auto"/>
         <w:rPr>
           <w:rFonts w:ascii="Arial" w:hAnsi="Arial" w:cs="Arial"/>
@@ -6571,7 +7940,7 @@
         </w:rPr>
         <w:t>We can keep Factory class </w:t>
       </w:r>
-      <w:hyperlink r:id="rId14" w:history="1">
+      <w:hyperlink r:id="rId21" w:history="1">
         <w:r>
           <w:rPr>
             <w:rFonts w:ascii="Arial" w:hAnsi="Arial" w:cs="Arial"/>
@@ -6591,7 +7960,7 @@
         </w:rPr>
         <w:t> or we can keep the method that returns the subclass as </w:t>
       </w:r>
-      <w:hyperlink r:id="rId15" w:tooltip="What is static in Java? Java Static methods, variables, static block and class" w:history="1">
+      <w:hyperlink r:id="rId22" w:tooltip="What is static in Java? Java Static methods, variables, static block and class" w:history="1">
         <w:r>
           <w:rPr>
             <w:rFonts w:ascii="Arial" w:hAnsi="Arial" w:cs="Arial"/>
@@ -6737,16 +8106,25 @@
           <w:color w:val="000000"/>
           <w:shd w:val="clear" w:color="auto" w:fill="FFFFFF"/>
         </w:rPr>
-        <w:t xml:space="preserve"> solves problem related to object creation. Constructors in Java are used to create object and can take parameters required to create object. Problem starts when an Object can be created with lot of parameters, some of them may be mandatory and others may be optional. Consider a class which is used to </w:t>
-      </w:r>
+        <w:t xml:space="preserve"> solves problem related to object creation. Constructors in Java are used to create object and can take parameters required to create object. Problem starts when an Object can be created with lot of parameters, some of them may be mandatory and others may be optional. Consider a class which is used to create Cake, now you need number of </w:t>
+      </w:r>
+      <w:proofErr w:type="gramStart"/>
       <w:r>
         <w:rPr>
           <w:rFonts w:ascii="Arial" w:hAnsi="Arial" w:cs="Arial"/>
           <w:color w:val="000000"/>
           <w:shd w:val="clear" w:color="auto" w:fill="FFFFFF"/>
         </w:rPr>
-        <w:lastRenderedPageBreak/>
-        <w:t xml:space="preserve">create Cake, now you need number of </w:t>
+        <w:t>item</w:t>
+      </w:r>
+      <w:proofErr w:type="gramEnd"/>
+      <w:r>
+        <w:rPr>
+          <w:rFonts w:ascii="Arial" w:hAnsi="Arial" w:cs="Arial"/>
+          <w:color w:val="000000"/>
+          <w:shd w:val="clear" w:color="auto" w:fill="FFFFFF"/>
+        </w:rPr>
+        <w:t xml:space="preserve"> like egg, milk, flour to create cake. many of them are mandatory and </w:t>
       </w:r>
       <w:proofErr w:type="gramStart"/>
       <w:r>
@@ -6755,7 +8133,7 @@
           <w:color w:val="000000"/>
           <w:shd w:val="clear" w:color="auto" w:fill="FFFFFF"/>
         </w:rPr>
-        <w:t>item</w:t>
+        <w:t>some  of</w:t>
       </w:r>
       <w:proofErr w:type="gramEnd"/>
       <w:r>
@@ -6764,27 +8142,9 @@
           <w:color w:val="000000"/>
           <w:shd w:val="clear" w:color="auto" w:fill="FFFFFF"/>
         </w:rPr>
-        <w:t xml:space="preserve"> like egg, milk, flour to create cake. many of them are mandatory and </w:t>
-      </w:r>
-      <w:proofErr w:type="gramStart"/>
-      <w:r>
-        <w:rPr>
-          <w:rFonts w:ascii="Arial" w:hAnsi="Arial" w:cs="Arial"/>
-          <w:color w:val="000000"/>
-          <w:shd w:val="clear" w:color="auto" w:fill="FFFFFF"/>
-        </w:rPr>
-        <w:t>some  of</w:t>
-      </w:r>
-      <w:proofErr w:type="gramEnd"/>
-      <w:r>
-        <w:rPr>
-          <w:rFonts w:ascii="Arial" w:hAnsi="Arial" w:cs="Arial"/>
-          <w:color w:val="000000"/>
-          <w:shd w:val="clear" w:color="auto" w:fill="FFFFFF"/>
-        </w:rPr>
         <w:t xml:space="preserve"> them are optional like cherry, fruits etc. If we are going to have </w:t>
       </w:r>
-      <w:hyperlink r:id="rId16" w:history="1">
+      <w:hyperlink r:id="rId23" w:history="1">
         <w:r>
           <w:rPr>
             <w:color w:val="000000"/>
@@ -7010,6 +8370,7 @@
           <w:rFonts w:ascii="Trebuchet MS" w:hAnsi="Trebuchet MS"/>
           <w:color w:val="000000"/>
         </w:rPr>
+        <w:lastRenderedPageBreak/>
         <w:br/>
       </w:r>
       <w:r>
@@ -7249,18 +8610,14 @@
         <w:spacing w:before="0" w:beforeAutospacing="0" w:after="390" w:afterAutospacing="0"/>
         <w:rPr>
           <w:rFonts w:ascii="Arial" w:eastAsiaTheme="minorHAnsi" w:hAnsi="Arial" w:cs="Arial"/>
+          <w:b/>
           <w:color w:val="000000"/>
           <w:sz w:val="22"/>
           <w:szCs w:val="22"/>
           <w:shd w:val="clear" w:color="auto" w:fill="FFFFFF"/>
         </w:rPr>
       </w:pPr>
-    </w:p>
-    <w:p>
-      <w:pPr>
-        <w:pStyle w:val="NormalWeb"/>
-        <w:shd w:val="clear" w:color="auto" w:fill="FFFFFF"/>
-        <w:spacing w:before="0" w:beforeAutospacing="0" w:after="390" w:afterAutospacing="0"/>
+      <w:r>
         <w:rPr>
           <w:rFonts w:ascii="Arial" w:eastAsiaTheme="minorHAnsi" w:hAnsi="Arial" w:cs="Arial"/>
           <w:color w:val="000000"/>
@@ -7268,31 +8625,6 @@
           <w:szCs w:val="22"/>
           <w:shd w:val="clear" w:color="auto" w:fill="FFFFFF"/>
         </w:rPr>
-      </w:pPr>
-    </w:p>
-    <w:p>
-      <w:pPr>
-        <w:pStyle w:val="NormalWeb"/>
-        <w:shd w:val="clear" w:color="auto" w:fill="FFFFFF"/>
-        <w:spacing w:before="0" w:beforeAutospacing="0" w:after="390" w:afterAutospacing="0"/>
-        <w:rPr>
-          <w:rFonts w:ascii="Arial" w:eastAsiaTheme="minorHAnsi" w:hAnsi="Arial" w:cs="Arial"/>
-          <w:b/>
-          <w:color w:val="000000"/>
-          <w:sz w:val="22"/>
-          <w:szCs w:val="22"/>
-          <w:shd w:val="clear" w:color="auto" w:fill="FFFFFF"/>
-        </w:rPr>
-      </w:pPr>
-      <w:r>
-        <w:rPr>
-          <w:rFonts w:ascii="Arial" w:eastAsiaTheme="minorHAnsi" w:hAnsi="Arial" w:cs="Arial"/>
-          <w:color w:val="000000"/>
-          <w:sz w:val="22"/>
-          <w:szCs w:val="22"/>
-          <w:shd w:val="clear" w:color="auto" w:fill="FFFFFF"/>
-        </w:rPr>
-        <w:lastRenderedPageBreak/>
         <w:t> </w:t>
       </w:r>
       <w:r>
@@ -7330,7 +8662,7 @@
         </w:rPr>
         <w:t>First of all you need to create a </w:t>
       </w:r>
-      <w:hyperlink r:id="rId17" w:history="1">
+      <w:hyperlink r:id="rId24" w:history="1">
         <w:r>
           <w:rPr>
             <w:color w:val="000000"/>
@@ -8165,6 +9497,7 @@
                 <w:sz w:val="18"/>
                 <w:szCs w:val="18"/>
               </w:rPr>
+              <w:lastRenderedPageBreak/>
               <w:tab/>
               <w:t>}</w:t>
             </w:r>
@@ -9543,7 +10876,6 @@
                 <w:sz w:val="18"/>
                 <w:szCs w:val="18"/>
               </w:rPr>
-              <w:lastRenderedPageBreak/>
               <w:tab/>
             </w:r>
             <w:r>
@@ -11703,6 +13035,7 @@
                 <w:sz w:val="18"/>
                 <w:szCs w:val="18"/>
               </w:rPr>
+              <w:lastRenderedPageBreak/>
               <w:tab/>
             </w:r>
             <w:r>
@@ -13236,7 +14569,6 @@
                 <w:sz w:val="16"/>
                 <w:szCs w:val="16"/>
               </w:rPr>
-              <w:lastRenderedPageBreak/>
               <w:tab/>
             </w:r>
             <w:r>
@@ -15858,6 +17190,7 @@
                 <w:sz w:val="16"/>
                 <w:szCs w:val="16"/>
               </w:rPr>
+              <w:lastRenderedPageBreak/>
               <w:tab/>
             </w:r>
             <w:r>
@@ -17419,7 +18752,6 @@
                 <w:sz w:val="16"/>
                 <w:szCs w:val="16"/>
               </w:rPr>
-              <w:lastRenderedPageBreak/>
               <w:tab/>
             </w:r>
             <w:r>
@@ -18759,6 +20091,7 @@
           <w:sz w:val="24"/>
           <w:szCs w:val="24"/>
         </w:rPr>
+        <w:lastRenderedPageBreak/>
         <w:t>Do not provide any setters for these properties.</w:t>
       </w:r>
     </w:p>
@@ -19560,7 +20893,6 @@
           <w:sz w:val="20"/>
           <w:szCs w:val="20"/>
         </w:rPr>
-        <w:lastRenderedPageBreak/>
         <w:t xml:space="preserve">     </w:t>
       </w:r>
       <w:proofErr w:type="spellStart"/>
@@ -20627,6 +21959,7 @@
           <w:sz w:val="24"/>
           <w:szCs w:val="24"/>
         </w:rPr>
+        <w:lastRenderedPageBreak/>
         <w:t xml:space="preserve">Once created the state of the immutable object </w:t>
       </w:r>
       <w:proofErr w:type="spellStart"/>
@@ -20766,7 +22099,7 @@
         </w:rPr>
         <w:t>Since String is immutable, it is safe for </w:t>
       </w:r>
-      <w:hyperlink r:id="rId18" w:tgtFrame="_blank" w:history="1">
+      <w:hyperlink r:id="rId25" w:tgtFrame="_blank" w:history="1">
         <w:r>
           <w:rPr>
             <w:rFonts w:eastAsia="Times New Roman" w:cs="Times New Roman"/>
@@ -20869,17 +22202,7 @@
           <w:szCs w:val="24"/>
           <w:highlight w:val="yellow"/>
         </w:rPr>
-        <w:t>I</w:t>
-      </w:r>
-      <w:r>
-        <w:rPr>
-          <w:rFonts w:eastAsia="Times New Roman" w:cs="Times New Roman"/>
-          <w:color w:val="333333"/>
-          <w:sz w:val="24"/>
-          <w:szCs w:val="24"/>
-          <w:highlight w:val="yellow"/>
-        </w:rPr>
-        <w:t>mmutability makes it easier to parallelize program as there are no conflicts among objects</w:t>
+        <w:t>Immutability makes it easier to parallelize program as there are no conflicts among objects</w:t>
       </w:r>
       <w:r>
         <w:rPr>
@@ -20924,8 +22247,2584 @@
           <w:shd w:val="clear" w:color="auto" w:fill="FFFFFF"/>
         </w:rPr>
       </w:pPr>
+    </w:p>
+    <w:p>
+      <w:pPr>
+        <w:jc w:val="center"/>
+        <w:rPr>
+          <w:rFonts w:ascii="Arial" w:hAnsi="Arial" w:cs="Arial"/>
+          <w:b/>
+          <w:color w:val="000000"/>
+          <w:shd w:val="clear" w:color="auto" w:fill="FFFFFF"/>
+        </w:rPr>
+      </w:pPr>
+      <w:r>
+        <w:rPr>
+          <w:rFonts w:ascii="Arial" w:hAnsi="Arial" w:cs="Arial"/>
+          <w:b/>
+          <w:color w:val="000000"/>
+          <w:shd w:val="clear" w:color="auto" w:fill="FFFFFF"/>
+        </w:rPr>
+        <w:t>S</w:t>
+      </w:r>
+      <w:r>
+        <w:rPr>
+          <w:rFonts w:ascii="Arial" w:hAnsi="Arial" w:cs="Arial"/>
+          <w:b/>
+          <w:color w:val="000000"/>
+          <w:shd w:val="clear" w:color="auto" w:fill="FFFFFF"/>
+        </w:rPr>
+        <w:t>olid design pattern</w:t>
+      </w:r>
+    </w:p>
+    <w:p>
+      <w:pPr>
+        <w:rPr>
+          <w:rFonts w:ascii="Segoe UI" w:hAnsi="Segoe UI" w:cs="Segoe UI"/>
+          <w:color w:val="24292E"/>
+          <w:shd w:val="clear" w:color="auto" w:fill="FFFFFF"/>
+        </w:rPr>
+      </w:pPr>
+      <w:r>
+        <w:rPr>
+          <w:rStyle w:val="Strong"/>
+          <w:rFonts w:ascii="Segoe UI" w:hAnsi="Segoe UI" w:cs="Segoe UI"/>
+          <w:color w:val="24292E"/>
+          <w:shd w:val="clear" w:color="auto" w:fill="FFFFFF"/>
+        </w:rPr>
+        <w:t>Single responsibility principle</w:t>
+      </w:r>
+      <w:r>
+        <w:rPr>
+          <w:rFonts w:ascii="Segoe UI" w:hAnsi="Segoe UI" w:cs="Segoe UI"/>
+          <w:color w:val="24292E"/>
+          <w:shd w:val="clear" w:color="auto" w:fill="FFFFFF"/>
+        </w:rPr>
+        <w:t> - A class should have only one reason to change.</w:t>
+      </w:r>
+    </w:p>
+    <w:p>
+      <w:pPr>
+        <w:rPr>
+          <w:rFonts w:ascii="Segoe UI" w:hAnsi="Segoe UI" w:cs="Segoe UI"/>
+          <w:color w:val="24292E"/>
+          <w:shd w:val="clear" w:color="auto" w:fill="FFFFFF"/>
+        </w:rPr>
+      </w:pPr>
+      <w:r>
+        <w:rPr>
+          <w:rFonts w:ascii="Segoe UI" w:hAnsi="Segoe UI" w:cs="Segoe UI"/>
+          <w:color w:val="24292E"/>
+          <w:shd w:val="clear" w:color="auto" w:fill="FFFFFF"/>
+        </w:rPr>
+        <w:t>class should only have one responsibility. Furthermore, it should only have one reason to change.</w:t>
+      </w:r>
+    </w:p>
+    <w:p>
+      <w:pPr>
+        <w:rPr>
+          <w:rFonts w:ascii="Segoe UI" w:hAnsi="Segoe UI" w:cs="Segoe UI"/>
+          <w:b/>
+          <w:color w:val="24292E"/>
+          <w:shd w:val="clear" w:color="auto" w:fill="FFFFFF"/>
+        </w:rPr>
+      </w:pPr>
+      <w:r>
+        <w:rPr>
+          <w:rFonts w:ascii="Segoe UI" w:hAnsi="Segoe UI" w:cs="Segoe UI"/>
+          <w:b/>
+          <w:color w:val="24292E"/>
+          <w:shd w:val="clear" w:color="auto" w:fill="FFFFFF"/>
+        </w:rPr>
+        <w:t>Example:</w:t>
+      </w:r>
+    </w:p>
+    <w:p>
+      <w:pPr>
+        <w:rPr>
+          <w:rFonts w:ascii="Segoe UI" w:hAnsi="Segoe UI" w:cs="Segoe UI"/>
+          <w:color w:val="24292E"/>
+          <w:shd w:val="clear" w:color="auto" w:fill="FFFFFF"/>
+        </w:rPr>
+      </w:pPr>
+      <w:r>
+        <w:rPr>
+          <w:rFonts w:ascii="Segoe UI" w:hAnsi="Segoe UI" w:cs="Segoe UI"/>
+          <w:color w:val="24292E"/>
+          <w:shd w:val="clear" w:color="auto" w:fill="FFFFFF"/>
+        </w:rPr>
+        <w:t>we have two classes </w:t>
+      </w:r>
+      <w:r>
+        <w:rPr>
+          <w:rFonts w:ascii="Segoe UI" w:hAnsi="Segoe UI" w:cs="Segoe UI"/>
+          <w:color w:val="24292E"/>
+        </w:rPr>
+        <w:t>Person</w:t>
+      </w:r>
+      <w:r>
+        <w:rPr>
+          <w:rFonts w:ascii="Segoe UI" w:hAnsi="Segoe UI" w:cs="Segoe UI"/>
+          <w:color w:val="24292E"/>
+          <w:shd w:val="clear" w:color="auto" w:fill="FFFFFF"/>
+        </w:rPr>
+        <w:t> and </w:t>
+      </w:r>
+      <w:r>
+        <w:rPr>
+          <w:rFonts w:ascii="Segoe UI" w:hAnsi="Segoe UI" w:cs="Segoe UI"/>
+          <w:color w:val="24292E"/>
+        </w:rPr>
+        <w:t>Account</w:t>
+      </w:r>
+      <w:r>
+        <w:rPr>
+          <w:rFonts w:ascii="Segoe UI" w:hAnsi="Segoe UI" w:cs="Segoe UI"/>
+          <w:color w:val="24292E"/>
+          <w:shd w:val="clear" w:color="auto" w:fill="FFFFFF"/>
+        </w:rPr>
+        <w:t xml:space="preserve">. Both have single responsibility to store their specific information. If we want to change state of </w:t>
+      </w:r>
+      <w:proofErr w:type="gramStart"/>
+      <w:r>
+        <w:rPr>
+          <w:rFonts w:ascii="Segoe UI" w:hAnsi="Segoe UI" w:cs="Segoe UI"/>
+          <w:color w:val="24292E"/>
+          <w:shd w:val="clear" w:color="auto" w:fill="FFFFFF"/>
+        </w:rPr>
+        <w:t>Person</w:t>
+      </w:r>
+      <w:proofErr w:type="gramEnd"/>
+      <w:r>
+        <w:rPr>
+          <w:rFonts w:ascii="Segoe UI" w:hAnsi="Segoe UI" w:cs="Segoe UI"/>
+          <w:color w:val="24292E"/>
+          <w:shd w:val="clear" w:color="auto" w:fill="FFFFFF"/>
+        </w:rPr>
+        <w:t xml:space="preserve"> then we do not need to modify the class </w:t>
+      </w:r>
+      <w:r>
+        <w:rPr>
+          <w:rFonts w:ascii="Segoe UI" w:hAnsi="Segoe UI" w:cs="Segoe UI"/>
+          <w:color w:val="24292E"/>
+        </w:rPr>
+        <w:t>Account</w:t>
+      </w:r>
+      <w:r>
+        <w:rPr>
+          <w:rFonts w:ascii="Segoe UI" w:hAnsi="Segoe UI" w:cs="Segoe UI"/>
+          <w:color w:val="24292E"/>
+          <w:shd w:val="clear" w:color="auto" w:fill="FFFFFF"/>
+        </w:rPr>
+        <w:t> and vice-versa.</w:t>
+      </w:r>
+    </w:p>
+    <w:tbl>
+      <w:tblPr>
+        <w:tblStyle w:val="TableGrid"/>
+        <w:tblW w:w="0" w:type="auto"/>
+        <w:tblLook w:val="04A0" w:firstRow="1" w:lastRow="0" w:firstColumn="1" w:lastColumn="0" w:noHBand="0" w:noVBand="1"/>
+      </w:tblPr>
+      <w:tblGrid>
+        <w:gridCol w:w="9350"/>
+      </w:tblGrid>
+      <w:tr>
+        <w:tc>
+          <w:tcPr>
+            <w:tcW w:w="9350" w:type="dxa"/>
+          </w:tcPr>
+          <w:p>
+            <w:pPr>
+              <w:rPr>
+                <w:rFonts w:ascii="Consolas" w:eastAsia="Times New Roman" w:hAnsi="Consolas" w:cs="Consolas"/>
+                <w:color w:val="000000"/>
+                <w:sz w:val="20"/>
+                <w:szCs w:val="20"/>
+              </w:rPr>
+            </w:pPr>
+            <w:r>
+              <w:rPr>
+                <w:rFonts w:ascii="Courier New" w:eastAsia="Times New Roman" w:hAnsi="Courier New" w:cs="Courier New"/>
+                <w:color w:val="000000"/>
+                <w:sz w:val="20"/>
+                <w:szCs w:val="20"/>
+              </w:rPr>
+              <w:t>public</w:t>
+            </w:r>
+            <w:r>
+              <w:rPr>
+                <w:rFonts w:ascii="Consolas" w:eastAsia="Times New Roman" w:hAnsi="Consolas" w:cs="Consolas"/>
+                <w:color w:val="000000"/>
+                <w:sz w:val="20"/>
+                <w:szCs w:val="20"/>
+              </w:rPr>
+              <w:t> </w:t>
+            </w:r>
+            <w:r>
+              <w:rPr>
+                <w:rFonts w:ascii="Courier New" w:eastAsia="Times New Roman" w:hAnsi="Courier New" w:cs="Courier New"/>
+                <w:color w:val="000000"/>
+                <w:sz w:val="20"/>
+                <w:szCs w:val="20"/>
+              </w:rPr>
+              <w:t>class</w:t>
+            </w:r>
+            <w:r>
+              <w:rPr>
+                <w:rFonts w:ascii="Consolas" w:eastAsia="Times New Roman" w:hAnsi="Consolas" w:cs="Consolas"/>
+                <w:color w:val="000000"/>
+                <w:sz w:val="20"/>
+                <w:szCs w:val="20"/>
+              </w:rPr>
+              <w:t> </w:t>
+            </w:r>
+            <w:r>
+              <w:rPr>
+                <w:rFonts w:ascii="Courier New" w:eastAsia="Times New Roman" w:hAnsi="Courier New" w:cs="Courier New"/>
+                <w:color w:val="000000"/>
+                <w:sz w:val="20"/>
+                <w:szCs w:val="20"/>
+              </w:rPr>
+              <w:t>Person</w:t>
+            </w:r>
+          </w:p>
+          <w:p>
+            <w:pPr>
+              <w:rPr>
+                <w:rFonts w:ascii="Consolas" w:eastAsia="Times New Roman" w:hAnsi="Consolas" w:cs="Consolas"/>
+                <w:color w:val="000000"/>
+                <w:sz w:val="20"/>
+                <w:szCs w:val="20"/>
+              </w:rPr>
+            </w:pPr>
+            <w:r>
+              <w:rPr>
+                <w:rFonts w:ascii="Courier New" w:eastAsia="Times New Roman" w:hAnsi="Courier New" w:cs="Courier New"/>
+                <w:color w:val="000000"/>
+                <w:sz w:val="20"/>
+                <w:szCs w:val="20"/>
+              </w:rPr>
+              <w:t>{</w:t>
+            </w:r>
+          </w:p>
+          <w:p>
+            <w:pPr>
+              <w:rPr>
+                <w:rFonts w:ascii="Consolas" w:eastAsia="Times New Roman" w:hAnsi="Consolas" w:cs="Consolas"/>
+                <w:color w:val="000000"/>
+                <w:sz w:val="20"/>
+                <w:szCs w:val="20"/>
+              </w:rPr>
+            </w:pPr>
+            <w:r>
+              <w:rPr>
+                <w:rFonts w:ascii="Courier New" w:eastAsia="Times New Roman" w:hAnsi="Courier New" w:cs="Courier New"/>
+                <w:color w:val="FF0779"/>
+                <w:sz w:val="20"/>
+                <w:szCs w:val="20"/>
+              </w:rPr>
+              <w:t>    </w:t>
+            </w:r>
+            <w:r>
+              <w:rPr>
+                <w:rFonts w:ascii="Courier New" w:eastAsia="Times New Roman" w:hAnsi="Courier New" w:cs="Courier New"/>
+                <w:color w:val="000000"/>
+                <w:sz w:val="20"/>
+                <w:szCs w:val="20"/>
+              </w:rPr>
+              <w:t>private</w:t>
+            </w:r>
+            <w:r>
+              <w:rPr>
+                <w:rFonts w:ascii="Consolas" w:eastAsia="Times New Roman" w:hAnsi="Consolas" w:cs="Consolas"/>
+                <w:color w:val="000000"/>
+                <w:sz w:val="20"/>
+                <w:szCs w:val="20"/>
+              </w:rPr>
+              <w:t> </w:t>
+            </w:r>
+            <w:r>
+              <w:rPr>
+                <w:rFonts w:ascii="Courier New" w:eastAsia="Times New Roman" w:hAnsi="Courier New" w:cs="Courier New"/>
+                <w:color w:val="000000"/>
+                <w:sz w:val="20"/>
+                <w:szCs w:val="20"/>
+              </w:rPr>
+              <w:t xml:space="preserve">Long </w:t>
+            </w:r>
+            <w:proofErr w:type="spellStart"/>
+            <w:r>
+              <w:rPr>
+                <w:rFonts w:ascii="Courier New" w:eastAsia="Times New Roman" w:hAnsi="Courier New" w:cs="Courier New"/>
+                <w:color w:val="000000"/>
+                <w:sz w:val="20"/>
+                <w:szCs w:val="20"/>
+              </w:rPr>
+              <w:t>personId</w:t>
+            </w:r>
+            <w:proofErr w:type="spellEnd"/>
+            <w:r>
+              <w:rPr>
+                <w:rFonts w:ascii="Courier New" w:eastAsia="Times New Roman" w:hAnsi="Courier New" w:cs="Courier New"/>
+                <w:color w:val="000000"/>
+                <w:sz w:val="20"/>
+                <w:szCs w:val="20"/>
+              </w:rPr>
+              <w:t>;</w:t>
+            </w:r>
+          </w:p>
+          <w:p>
+            <w:pPr>
+              <w:rPr>
+                <w:rFonts w:ascii="Consolas" w:eastAsia="Times New Roman" w:hAnsi="Consolas" w:cs="Consolas"/>
+                <w:color w:val="000000"/>
+                <w:sz w:val="20"/>
+                <w:szCs w:val="20"/>
+              </w:rPr>
+            </w:pPr>
+            <w:r>
+              <w:rPr>
+                <w:rFonts w:ascii="Courier New" w:eastAsia="Times New Roman" w:hAnsi="Courier New" w:cs="Courier New"/>
+                <w:color w:val="FF0779"/>
+                <w:sz w:val="20"/>
+                <w:szCs w:val="20"/>
+              </w:rPr>
+              <w:t>    </w:t>
+            </w:r>
+            <w:r>
+              <w:rPr>
+                <w:rFonts w:ascii="Courier New" w:eastAsia="Times New Roman" w:hAnsi="Courier New" w:cs="Courier New"/>
+                <w:color w:val="000000"/>
+                <w:sz w:val="20"/>
+                <w:szCs w:val="20"/>
+              </w:rPr>
+              <w:t>private</w:t>
+            </w:r>
+            <w:r>
+              <w:rPr>
+                <w:rFonts w:ascii="Consolas" w:eastAsia="Times New Roman" w:hAnsi="Consolas" w:cs="Consolas"/>
+                <w:color w:val="000000"/>
+                <w:sz w:val="20"/>
+                <w:szCs w:val="20"/>
+              </w:rPr>
+              <w:t> </w:t>
+            </w:r>
+            <w:r>
+              <w:rPr>
+                <w:rFonts w:ascii="Courier New" w:eastAsia="Times New Roman" w:hAnsi="Courier New" w:cs="Courier New"/>
+                <w:color w:val="000000"/>
+                <w:sz w:val="20"/>
+                <w:szCs w:val="20"/>
+              </w:rPr>
+              <w:t xml:space="preserve">String </w:t>
+            </w:r>
+            <w:proofErr w:type="spellStart"/>
+            <w:r>
+              <w:rPr>
+                <w:rFonts w:ascii="Courier New" w:eastAsia="Times New Roman" w:hAnsi="Courier New" w:cs="Courier New"/>
+                <w:color w:val="000000"/>
+                <w:sz w:val="20"/>
+                <w:szCs w:val="20"/>
+              </w:rPr>
+              <w:t>firstName</w:t>
+            </w:r>
+            <w:proofErr w:type="spellEnd"/>
+            <w:r>
+              <w:rPr>
+                <w:rFonts w:ascii="Courier New" w:eastAsia="Times New Roman" w:hAnsi="Courier New" w:cs="Courier New"/>
+                <w:color w:val="000000"/>
+                <w:sz w:val="20"/>
+                <w:szCs w:val="20"/>
+              </w:rPr>
+              <w:t>;</w:t>
+            </w:r>
+          </w:p>
+          <w:p>
+            <w:pPr>
+              <w:rPr>
+                <w:rFonts w:ascii="Consolas" w:eastAsia="Times New Roman" w:hAnsi="Consolas" w:cs="Consolas"/>
+                <w:color w:val="000000"/>
+                <w:sz w:val="20"/>
+                <w:szCs w:val="20"/>
+              </w:rPr>
+            </w:pPr>
+            <w:r>
+              <w:rPr>
+                <w:rFonts w:ascii="Courier New" w:eastAsia="Times New Roman" w:hAnsi="Courier New" w:cs="Courier New"/>
+                <w:color w:val="FF0779"/>
+                <w:sz w:val="20"/>
+                <w:szCs w:val="20"/>
+              </w:rPr>
+              <w:t>    </w:t>
+            </w:r>
+            <w:r>
+              <w:rPr>
+                <w:rFonts w:ascii="Courier New" w:eastAsia="Times New Roman" w:hAnsi="Courier New" w:cs="Courier New"/>
+                <w:color w:val="000000"/>
+                <w:sz w:val="20"/>
+                <w:szCs w:val="20"/>
+              </w:rPr>
+              <w:t>private</w:t>
+            </w:r>
+            <w:r>
+              <w:rPr>
+                <w:rFonts w:ascii="Consolas" w:eastAsia="Times New Roman" w:hAnsi="Consolas" w:cs="Consolas"/>
+                <w:color w:val="000000"/>
+                <w:sz w:val="20"/>
+                <w:szCs w:val="20"/>
+              </w:rPr>
+              <w:t> </w:t>
+            </w:r>
+            <w:r>
+              <w:rPr>
+                <w:rFonts w:ascii="Courier New" w:eastAsia="Times New Roman" w:hAnsi="Courier New" w:cs="Courier New"/>
+                <w:color w:val="000000"/>
+                <w:sz w:val="20"/>
+                <w:szCs w:val="20"/>
+              </w:rPr>
+              <w:t xml:space="preserve">String </w:t>
+            </w:r>
+            <w:proofErr w:type="spellStart"/>
+            <w:r>
+              <w:rPr>
+                <w:rFonts w:ascii="Courier New" w:eastAsia="Times New Roman" w:hAnsi="Courier New" w:cs="Courier New"/>
+                <w:color w:val="000000"/>
+                <w:sz w:val="20"/>
+                <w:szCs w:val="20"/>
+              </w:rPr>
+              <w:t>lastName</w:t>
+            </w:r>
+            <w:proofErr w:type="spellEnd"/>
+            <w:r>
+              <w:rPr>
+                <w:rFonts w:ascii="Courier New" w:eastAsia="Times New Roman" w:hAnsi="Courier New" w:cs="Courier New"/>
+                <w:color w:val="000000"/>
+                <w:sz w:val="20"/>
+                <w:szCs w:val="20"/>
+              </w:rPr>
+              <w:t>;</w:t>
+            </w:r>
+          </w:p>
+          <w:p>
+            <w:pPr>
+              <w:rPr>
+                <w:rFonts w:ascii="Consolas" w:eastAsia="Times New Roman" w:hAnsi="Consolas" w:cs="Consolas"/>
+                <w:color w:val="000000"/>
+                <w:sz w:val="20"/>
+                <w:szCs w:val="20"/>
+              </w:rPr>
+            </w:pPr>
+            <w:r>
+              <w:rPr>
+                <w:rFonts w:ascii="Courier New" w:eastAsia="Times New Roman" w:hAnsi="Courier New" w:cs="Courier New"/>
+                <w:color w:val="FF0779"/>
+                <w:sz w:val="20"/>
+                <w:szCs w:val="20"/>
+              </w:rPr>
+              <w:t>    </w:t>
+            </w:r>
+            <w:r>
+              <w:rPr>
+                <w:rFonts w:ascii="Courier New" w:eastAsia="Times New Roman" w:hAnsi="Courier New" w:cs="Courier New"/>
+                <w:color w:val="000000"/>
+                <w:sz w:val="20"/>
+                <w:szCs w:val="20"/>
+              </w:rPr>
+              <w:t>private</w:t>
+            </w:r>
+            <w:r>
+              <w:rPr>
+                <w:rFonts w:ascii="Consolas" w:eastAsia="Times New Roman" w:hAnsi="Consolas" w:cs="Consolas"/>
+                <w:color w:val="000000"/>
+                <w:sz w:val="20"/>
+                <w:szCs w:val="20"/>
+              </w:rPr>
+              <w:t> </w:t>
+            </w:r>
+            <w:r>
+              <w:rPr>
+                <w:rFonts w:ascii="Courier New" w:eastAsia="Times New Roman" w:hAnsi="Courier New" w:cs="Courier New"/>
+                <w:color w:val="000000"/>
+                <w:sz w:val="20"/>
+                <w:szCs w:val="20"/>
+              </w:rPr>
+              <w:t>String age;</w:t>
+            </w:r>
+          </w:p>
+          <w:p>
+            <w:pPr>
+              <w:rPr>
+                <w:rFonts w:ascii="Consolas" w:eastAsia="Times New Roman" w:hAnsi="Consolas" w:cs="Consolas"/>
+                <w:color w:val="000000"/>
+                <w:sz w:val="20"/>
+                <w:szCs w:val="20"/>
+              </w:rPr>
+            </w:pPr>
+            <w:r>
+              <w:rPr>
+                <w:rFonts w:ascii="Courier New" w:eastAsia="Times New Roman" w:hAnsi="Courier New" w:cs="Courier New"/>
+                <w:color w:val="FF0779"/>
+                <w:sz w:val="20"/>
+                <w:szCs w:val="20"/>
+              </w:rPr>
+              <w:t>    </w:t>
+            </w:r>
+            <w:r>
+              <w:rPr>
+                <w:rFonts w:ascii="Courier New" w:eastAsia="Times New Roman" w:hAnsi="Courier New" w:cs="Courier New"/>
+                <w:color w:val="000000"/>
+                <w:sz w:val="20"/>
+                <w:szCs w:val="20"/>
+              </w:rPr>
+              <w:t>private</w:t>
+            </w:r>
+            <w:r>
+              <w:rPr>
+                <w:rFonts w:ascii="Consolas" w:eastAsia="Times New Roman" w:hAnsi="Consolas" w:cs="Consolas"/>
+                <w:color w:val="000000"/>
+                <w:sz w:val="20"/>
+                <w:szCs w:val="20"/>
+              </w:rPr>
+              <w:t> </w:t>
+            </w:r>
+            <w:r>
+              <w:rPr>
+                <w:rFonts w:ascii="Courier New" w:eastAsia="Times New Roman" w:hAnsi="Courier New" w:cs="Courier New"/>
+                <w:color w:val="000000"/>
+                <w:sz w:val="20"/>
+                <w:szCs w:val="20"/>
+              </w:rPr>
+              <w:t>List&lt;Account&gt; accounts;</w:t>
+            </w:r>
+          </w:p>
+          <w:p>
+            <w:pPr>
+              <w:rPr>
+                <w:rFonts w:ascii="Consolas" w:eastAsia="Times New Roman" w:hAnsi="Consolas" w:cs="Consolas"/>
+                <w:color w:val="000000"/>
+                <w:sz w:val="20"/>
+                <w:szCs w:val="20"/>
+              </w:rPr>
+            </w:pPr>
+            <w:r>
+              <w:rPr>
+                <w:rFonts w:ascii="Courier New" w:eastAsia="Times New Roman" w:hAnsi="Courier New" w:cs="Courier New"/>
+                <w:color w:val="000000"/>
+                <w:sz w:val="20"/>
+                <w:szCs w:val="20"/>
+              </w:rPr>
+              <w:t>}</w:t>
+            </w:r>
+          </w:p>
+          <w:p>
+            <w:pPr>
+              <w:rPr>
+                <w:rFonts w:ascii="Segoe UI" w:hAnsi="Segoe UI" w:cs="Segoe UI"/>
+                <w:color w:val="24292E"/>
+                <w:shd w:val="clear" w:color="auto" w:fill="FFFFFF"/>
+              </w:rPr>
+            </w:pPr>
+          </w:p>
+          <w:p>
+            <w:pPr>
+              <w:rPr>
+                <w:rFonts w:ascii="Consolas" w:eastAsia="Times New Roman" w:hAnsi="Consolas" w:cs="Consolas"/>
+                <w:color w:val="000000"/>
+                <w:sz w:val="20"/>
+                <w:szCs w:val="20"/>
+              </w:rPr>
+            </w:pPr>
+            <w:r>
+              <w:rPr>
+                <w:rFonts w:ascii="Courier New" w:eastAsia="Times New Roman" w:hAnsi="Courier New" w:cs="Courier New"/>
+                <w:color w:val="000000"/>
+                <w:sz w:val="20"/>
+                <w:szCs w:val="20"/>
+              </w:rPr>
+              <w:t>public</w:t>
+            </w:r>
+            <w:r>
+              <w:rPr>
+                <w:rFonts w:ascii="Consolas" w:eastAsia="Times New Roman" w:hAnsi="Consolas" w:cs="Consolas"/>
+                <w:color w:val="000000"/>
+                <w:sz w:val="20"/>
+                <w:szCs w:val="20"/>
+              </w:rPr>
+              <w:t> </w:t>
+            </w:r>
+            <w:r>
+              <w:rPr>
+                <w:rFonts w:ascii="Courier New" w:eastAsia="Times New Roman" w:hAnsi="Courier New" w:cs="Courier New"/>
+                <w:color w:val="000000"/>
+                <w:sz w:val="20"/>
+                <w:szCs w:val="20"/>
+              </w:rPr>
+              <w:t>class</w:t>
+            </w:r>
+            <w:r>
+              <w:rPr>
+                <w:rFonts w:ascii="Consolas" w:eastAsia="Times New Roman" w:hAnsi="Consolas" w:cs="Consolas"/>
+                <w:color w:val="000000"/>
+                <w:sz w:val="20"/>
+                <w:szCs w:val="20"/>
+              </w:rPr>
+              <w:t> </w:t>
+            </w:r>
+            <w:r>
+              <w:rPr>
+                <w:rFonts w:ascii="Courier New" w:eastAsia="Times New Roman" w:hAnsi="Courier New" w:cs="Courier New"/>
+                <w:color w:val="000000"/>
+                <w:sz w:val="20"/>
+                <w:szCs w:val="20"/>
+              </w:rPr>
+              <w:t>Account</w:t>
+            </w:r>
+          </w:p>
+          <w:p>
+            <w:pPr>
+              <w:rPr>
+                <w:rFonts w:ascii="Consolas" w:eastAsia="Times New Roman" w:hAnsi="Consolas" w:cs="Consolas"/>
+                <w:color w:val="000000"/>
+                <w:sz w:val="20"/>
+                <w:szCs w:val="20"/>
+              </w:rPr>
+            </w:pPr>
+            <w:r>
+              <w:rPr>
+                <w:rFonts w:ascii="Courier New" w:eastAsia="Times New Roman" w:hAnsi="Courier New" w:cs="Courier New"/>
+                <w:color w:val="000000"/>
+                <w:sz w:val="20"/>
+                <w:szCs w:val="20"/>
+              </w:rPr>
+              <w:t>{</w:t>
+            </w:r>
+          </w:p>
+          <w:p>
+            <w:pPr>
+              <w:rPr>
+                <w:rFonts w:ascii="Consolas" w:eastAsia="Times New Roman" w:hAnsi="Consolas" w:cs="Consolas"/>
+                <w:color w:val="000000"/>
+                <w:sz w:val="20"/>
+                <w:szCs w:val="20"/>
+              </w:rPr>
+            </w:pPr>
+            <w:r>
+              <w:rPr>
+                <w:rFonts w:ascii="Courier New" w:eastAsia="Times New Roman" w:hAnsi="Courier New" w:cs="Courier New"/>
+                <w:color w:val="FF0779"/>
+                <w:sz w:val="20"/>
+                <w:szCs w:val="20"/>
+              </w:rPr>
+              <w:t>    </w:t>
+            </w:r>
+            <w:r>
+              <w:rPr>
+                <w:rFonts w:ascii="Courier New" w:eastAsia="Times New Roman" w:hAnsi="Courier New" w:cs="Courier New"/>
+                <w:color w:val="000000"/>
+                <w:sz w:val="20"/>
+                <w:szCs w:val="20"/>
+              </w:rPr>
+              <w:t>private</w:t>
+            </w:r>
+            <w:r>
+              <w:rPr>
+                <w:rFonts w:ascii="Consolas" w:eastAsia="Times New Roman" w:hAnsi="Consolas" w:cs="Consolas"/>
+                <w:color w:val="000000"/>
+                <w:sz w:val="20"/>
+                <w:szCs w:val="20"/>
+              </w:rPr>
+              <w:t> </w:t>
+            </w:r>
+            <w:r>
+              <w:rPr>
+                <w:rFonts w:ascii="Courier New" w:eastAsia="Times New Roman" w:hAnsi="Courier New" w:cs="Courier New"/>
+                <w:color w:val="000000"/>
+                <w:sz w:val="20"/>
+                <w:szCs w:val="20"/>
+              </w:rPr>
+              <w:t xml:space="preserve">Long </w:t>
+            </w:r>
+            <w:proofErr w:type="spellStart"/>
+            <w:r>
+              <w:rPr>
+                <w:rFonts w:ascii="Courier New" w:eastAsia="Times New Roman" w:hAnsi="Courier New" w:cs="Courier New"/>
+                <w:color w:val="000000"/>
+                <w:sz w:val="20"/>
+                <w:szCs w:val="20"/>
+              </w:rPr>
+              <w:t>guid</w:t>
+            </w:r>
+            <w:proofErr w:type="spellEnd"/>
+            <w:r>
+              <w:rPr>
+                <w:rFonts w:ascii="Courier New" w:eastAsia="Times New Roman" w:hAnsi="Courier New" w:cs="Courier New"/>
+                <w:color w:val="000000"/>
+                <w:sz w:val="20"/>
+                <w:szCs w:val="20"/>
+              </w:rPr>
+              <w:t>;</w:t>
+            </w:r>
+          </w:p>
+          <w:p>
+            <w:pPr>
+              <w:rPr>
+                <w:rFonts w:ascii="Consolas" w:eastAsia="Times New Roman" w:hAnsi="Consolas" w:cs="Consolas"/>
+                <w:color w:val="000000"/>
+                <w:sz w:val="20"/>
+                <w:szCs w:val="20"/>
+              </w:rPr>
+            </w:pPr>
+            <w:r>
+              <w:rPr>
+                <w:rFonts w:ascii="Courier New" w:eastAsia="Times New Roman" w:hAnsi="Courier New" w:cs="Courier New"/>
+                <w:color w:val="FF0779"/>
+                <w:sz w:val="20"/>
+                <w:szCs w:val="20"/>
+              </w:rPr>
+              <w:t>    </w:t>
+            </w:r>
+            <w:r>
+              <w:rPr>
+                <w:rFonts w:ascii="Courier New" w:eastAsia="Times New Roman" w:hAnsi="Courier New" w:cs="Courier New"/>
+                <w:color w:val="000000"/>
+                <w:sz w:val="20"/>
+                <w:szCs w:val="20"/>
+              </w:rPr>
+              <w:t>private</w:t>
+            </w:r>
+            <w:r>
+              <w:rPr>
+                <w:rFonts w:ascii="Consolas" w:eastAsia="Times New Roman" w:hAnsi="Consolas" w:cs="Consolas"/>
+                <w:color w:val="000000"/>
+                <w:sz w:val="20"/>
+                <w:szCs w:val="20"/>
+              </w:rPr>
+              <w:t> </w:t>
+            </w:r>
+            <w:r>
+              <w:rPr>
+                <w:rFonts w:ascii="Courier New" w:eastAsia="Times New Roman" w:hAnsi="Courier New" w:cs="Courier New"/>
+                <w:color w:val="000000"/>
+                <w:sz w:val="20"/>
+                <w:szCs w:val="20"/>
+              </w:rPr>
+              <w:t xml:space="preserve">String </w:t>
+            </w:r>
+            <w:proofErr w:type="spellStart"/>
+            <w:r>
+              <w:rPr>
+                <w:rFonts w:ascii="Courier New" w:eastAsia="Times New Roman" w:hAnsi="Courier New" w:cs="Courier New"/>
+                <w:color w:val="000000"/>
+                <w:sz w:val="20"/>
+                <w:szCs w:val="20"/>
+              </w:rPr>
+              <w:t>accountNumber</w:t>
+            </w:r>
+            <w:proofErr w:type="spellEnd"/>
+            <w:r>
+              <w:rPr>
+                <w:rFonts w:ascii="Courier New" w:eastAsia="Times New Roman" w:hAnsi="Courier New" w:cs="Courier New"/>
+                <w:color w:val="000000"/>
+                <w:sz w:val="20"/>
+                <w:szCs w:val="20"/>
+              </w:rPr>
+              <w:t>;</w:t>
+            </w:r>
+          </w:p>
+          <w:p>
+            <w:pPr>
+              <w:rPr>
+                <w:rFonts w:ascii="Consolas" w:eastAsia="Times New Roman" w:hAnsi="Consolas" w:cs="Consolas"/>
+                <w:color w:val="000000"/>
+                <w:sz w:val="20"/>
+                <w:szCs w:val="20"/>
+              </w:rPr>
+            </w:pPr>
+            <w:r>
+              <w:rPr>
+                <w:rFonts w:ascii="Courier New" w:eastAsia="Times New Roman" w:hAnsi="Courier New" w:cs="Courier New"/>
+                <w:color w:val="FF0779"/>
+                <w:sz w:val="20"/>
+                <w:szCs w:val="20"/>
+              </w:rPr>
+              <w:t>    </w:t>
+            </w:r>
+            <w:r>
+              <w:rPr>
+                <w:rFonts w:ascii="Courier New" w:eastAsia="Times New Roman" w:hAnsi="Courier New" w:cs="Courier New"/>
+                <w:color w:val="000000"/>
+                <w:sz w:val="20"/>
+                <w:szCs w:val="20"/>
+              </w:rPr>
+              <w:t>private</w:t>
+            </w:r>
+            <w:r>
+              <w:rPr>
+                <w:rFonts w:ascii="Consolas" w:eastAsia="Times New Roman" w:hAnsi="Consolas" w:cs="Consolas"/>
+                <w:color w:val="000000"/>
+                <w:sz w:val="20"/>
+                <w:szCs w:val="20"/>
+              </w:rPr>
+              <w:t> </w:t>
+            </w:r>
+            <w:r>
+              <w:rPr>
+                <w:rFonts w:ascii="Courier New" w:eastAsia="Times New Roman" w:hAnsi="Courier New" w:cs="Courier New"/>
+                <w:color w:val="000000"/>
+                <w:sz w:val="20"/>
+                <w:szCs w:val="20"/>
+              </w:rPr>
+              <w:t xml:space="preserve">String </w:t>
+            </w:r>
+            <w:proofErr w:type="spellStart"/>
+            <w:r>
+              <w:rPr>
+                <w:rFonts w:ascii="Courier New" w:eastAsia="Times New Roman" w:hAnsi="Courier New" w:cs="Courier New"/>
+                <w:color w:val="000000"/>
+                <w:sz w:val="20"/>
+                <w:szCs w:val="20"/>
+              </w:rPr>
+              <w:t>accountName</w:t>
+            </w:r>
+            <w:proofErr w:type="spellEnd"/>
+            <w:r>
+              <w:rPr>
+                <w:rFonts w:ascii="Courier New" w:eastAsia="Times New Roman" w:hAnsi="Courier New" w:cs="Courier New"/>
+                <w:color w:val="000000"/>
+                <w:sz w:val="20"/>
+                <w:szCs w:val="20"/>
+              </w:rPr>
+              <w:t>;</w:t>
+            </w:r>
+          </w:p>
+          <w:p>
+            <w:pPr>
+              <w:rPr>
+                <w:rFonts w:ascii="Consolas" w:eastAsia="Times New Roman" w:hAnsi="Consolas" w:cs="Consolas"/>
+                <w:color w:val="000000"/>
+                <w:sz w:val="20"/>
+                <w:szCs w:val="20"/>
+              </w:rPr>
+            </w:pPr>
+            <w:r>
+              <w:rPr>
+                <w:rFonts w:ascii="Courier New" w:eastAsia="Times New Roman" w:hAnsi="Courier New" w:cs="Courier New"/>
+                <w:color w:val="FF0779"/>
+                <w:sz w:val="20"/>
+                <w:szCs w:val="20"/>
+              </w:rPr>
+              <w:t>    </w:t>
+            </w:r>
+            <w:r>
+              <w:rPr>
+                <w:rFonts w:ascii="Courier New" w:eastAsia="Times New Roman" w:hAnsi="Courier New" w:cs="Courier New"/>
+                <w:color w:val="000000"/>
+                <w:sz w:val="20"/>
+                <w:szCs w:val="20"/>
+              </w:rPr>
+              <w:t>private</w:t>
+            </w:r>
+            <w:r>
+              <w:rPr>
+                <w:rFonts w:ascii="Consolas" w:eastAsia="Times New Roman" w:hAnsi="Consolas" w:cs="Consolas"/>
+                <w:color w:val="000000"/>
+                <w:sz w:val="20"/>
+                <w:szCs w:val="20"/>
+              </w:rPr>
+              <w:t> </w:t>
+            </w:r>
+            <w:r>
+              <w:rPr>
+                <w:rFonts w:ascii="Courier New" w:eastAsia="Times New Roman" w:hAnsi="Courier New" w:cs="Courier New"/>
+                <w:color w:val="000000"/>
+                <w:sz w:val="20"/>
+                <w:szCs w:val="20"/>
+              </w:rPr>
+              <w:t>String status;</w:t>
+            </w:r>
+          </w:p>
+          <w:p>
+            <w:pPr>
+              <w:rPr>
+                <w:rFonts w:ascii="Consolas" w:eastAsia="Times New Roman" w:hAnsi="Consolas" w:cs="Consolas"/>
+                <w:color w:val="000000"/>
+                <w:sz w:val="20"/>
+                <w:szCs w:val="20"/>
+              </w:rPr>
+            </w:pPr>
+            <w:r>
+              <w:rPr>
+                <w:rFonts w:ascii="Courier New" w:eastAsia="Times New Roman" w:hAnsi="Courier New" w:cs="Courier New"/>
+                <w:color w:val="FF0779"/>
+                <w:sz w:val="20"/>
+                <w:szCs w:val="20"/>
+              </w:rPr>
+              <w:t>    </w:t>
+            </w:r>
+            <w:r>
+              <w:rPr>
+                <w:rFonts w:ascii="Courier New" w:eastAsia="Times New Roman" w:hAnsi="Courier New" w:cs="Courier New"/>
+                <w:color w:val="000000"/>
+                <w:sz w:val="20"/>
+                <w:szCs w:val="20"/>
+              </w:rPr>
+              <w:t>private</w:t>
+            </w:r>
+            <w:r>
+              <w:rPr>
+                <w:rFonts w:ascii="Consolas" w:eastAsia="Times New Roman" w:hAnsi="Consolas" w:cs="Consolas"/>
+                <w:color w:val="000000"/>
+                <w:sz w:val="20"/>
+                <w:szCs w:val="20"/>
+              </w:rPr>
+              <w:t> </w:t>
+            </w:r>
+            <w:r>
+              <w:rPr>
+                <w:rFonts w:ascii="Courier New" w:eastAsia="Times New Roman" w:hAnsi="Courier New" w:cs="Courier New"/>
+                <w:color w:val="000000"/>
+                <w:sz w:val="20"/>
+                <w:szCs w:val="20"/>
+              </w:rPr>
+              <w:t>String type;</w:t>
+            </w:r>
+          </w:p>
+          <w:p>
+            <w:pPr>
+              <w:rPr>
+                <w:rFonts w:ascii="Consolas" w:eastAsia="Times New Roman" w:hAnsi="Consolas" w:cs="Consolas"/>
+                <w:color w:val="000000"/>
+                <w:sz w:val="20"/>
+                <w:szCs w:val="20"/>
+              </w:rPr>
+            </w:pPr>
+            <w:r>
+              <w:rPr>
+                <w:rFonts w:ascii="Courier New" w:eastAsia="Times New Roman" w:hAnsi="Courier New" w:cs="Courier New"/>
+                <w:color w:val="000000"/>
+                <w:sz w:val="20"/>
+                <w:szCs w:val="20"/>
+              </w:rPr>
+              <w:t>}</w:t>
+            </w:r>
+          </w:p>
+          <w:p>
+            <w:pPr>
+              <w:rPr>
+                <w:rFonts w:ascii="Segoe UI" w:hAnsi="Segoe UI" w:cs="Segoe UI"/>
+                <w:color w:val="24292E"/>
+                <w:shd w:val="clear" w:color="auto" w:fill="FFFFFF"/>
+              </w:rPr>
+            </w:pPr>
+          </w:p>
+        </w:tc>
+      </w:tr>
+    </w:tbl>
+    <w:p>
+      <w:pPr>
+        <w:rPr>
+          <w:rFonts w:ascii="Segoe UI" w:hAnsi="Segoe UI" w:cs="Segoe UI"/>
+          <w:color w:val="24292E"/>
+          <w:shd w:val="clear" w:color="auto" w:fill="FFFFFF"/>
+        </w:rPr>
+      </w:pPr>
+    </w:p>
+    <w:p>
+      <w:pPr>
+        <w:pStyle w:val="Heading1"/>
+        <w:shd w:val="clear" w:color="auto" w:fill="FFFFFF"/>
+        <w:spacing w:before="0"/>
+        <w:textAlignment w:val="baseline"/>
+        <w:rPr>
+          <w:rFonts w:ascii="Arial" w:eastAsiaTheme="minorHAnsi" w:hAnsi="Arial" w:cs="Arial"/>
+          <w:b/>
+          <w:color w:val="000000"/>
+          <w:sz w:val="22"/>
+          <w:szCs w:val="22"/>
+          <w:shd w:val="clear" w:color="auto" w:fill="FFFFFF"/>
+        </w:rPr>
+      </w:pPr>
+      <w:r>
+        <w:rPr>
+          <w:rFonts w:ascii="Arial" w:eastAsiaTheme="minorHAnsi" w:hAnsi="Arial" w:cs="Arial"/>
+          <w:b/>
+          <w:color w:val="000000"/>
+          <w:sz w:val="22"/>
+          <w:szCs w:val="22"/>
+          <w:shd w:val="clear" w:color="auto" w:fill="FFFFFF"/>
+        </w:rPr>
+        <w:lastRenderedPageBreak/>
+        <w:t>Open Closed Principle:</w:t>
+      </w:r>
+    </w:p>
+    <w:p/>
+    <w:p>
+      <w:pPr>
+        <w:rPr>
+          <w:rFonts w:ascii="Arial" w:hAnsi="Arial" w:cs="Arial"/>
+          <w:b/>
+          <w:bCs/>
+          <w:color w:val="000000"/>
+        </w:rPr>
+      </w:pPr>
+      <w:r>
+        <w:rPr>
+          <w:rFonts w:ascii="Arial" w:hAnsi="Arial" w:cs="Arial"/>
+          <w:color w:val="000000"/>
+          <w:shd w:val="clear" w:color="auto" w:fill="FFFFFF"/>
+        </w:rPr>
+        <w:t>You should not modify existing behavior but if you want, you can extend it according to your needs.” i.e. </w:t>
+      </w:r>
+      <w:r>
+        <w:rPr>
+          <w:rFonts w:ascii="Arial" w:hAnsi="Arial" w:cs="Arial"/>
+          <w:b/>
+          <w:bCs/>
+          <w:color w:val="000000"/>
+        </w:rPr>
+        <w:t>Code is open for extension but closed for modification. </w:t>
+      </w:r>
+    </w:p>
+    <w:p>
+      <w:pPr>
+        <w:rPr>
+          <w:rFonts w:ascii="Arial" w:hAnsi="Arial" w:cs="Arial"/>
+          <w:color w:val="000000"/>
+          <w:shd w:val="clear" w:color="auto" w:fill="FFFFFF"/>
+        </w:rPr>
+      </w:pPr>
+      <w:r>
+        <w:rPr>
+          <w:rFonts w:ascii="Arial" w:hAnsi="Arial" w:cs="Arial"/>
+          <w:b/>
+          <w:bCs/>
+          <w:color w:val="000000"/>
+        </w:rPr>
+        <w:t>Vehicle</w:t>
+      </w:r>
+      <w:r>
+        <w:rPr>
+          <w:rFonts w:ascii="Arial" w:hAnsi="Arial" w:cs="Arial"/>
+          <w:color w:val="000000"/>
+          <w:shd w:val="clear" w:color="auto" w:fill="FFFFFF"/>
+        </w:rPr>
+        <w:t xml:space="preserve"> class to make it bike </w:t>
+      </w:r>
+      <w:proofErr w:type="spellStart"/>
+      <w:proofErr w:type="gramStart"/>
+      <w:r>
+        <w:rPr>
+          <w:rFonts w:ascii="Arial" w:hAnsi="Arial" w:cs="Arial"/>
+          <w:color w:val="000000"/>
+          <w:shd w:val="clear" w:color="auto" w:fill="FFFFFF"/>
+        </w:rPr>
+        <w:t>specific.So</w:t>
+      </w:r>
+      <w:proofErr w:type="spellEnd"/>
+      <w:proofErr w:type="gramEnd"/>
+      <w:r>
+        <w:rPr>
+          <w:rFonts w:ascii="Arial" w:hAnsi="Arial" w:cs="Arial"/>
+          <w:color w:val="000000"/>
+          <w:shd w:val="clear" w:color="auto" w:fill="FFFFFF"/>
+        </w:rPr>
+        <w:t xml:space="preserve"> here comes the open closed principle in action. You can ask the mechanic to extend existing </w:t>
+      </w:r>
+      <w:r>
+        <w:rPr>
+          <w:rFonts w:ascii="Arial" w:hAnsi="Arial" w:cs="Arial"/>
+          <w:b/>
+          <w:bCs/>
+          <w:color w:val="000000"/>
+        </w:rPr>
+        <w:t>Vehicle</w:t>
+      </w:r>
+      <w:r>
+        <w:rPr>
+          <w:rFonts w:ascii="Arial" w:hAnsi="Arial" w:cs="Arial"/>
+          <w:color w:val="000000"/>
+          <w:shd w:val="clear" w:color="auto" w:fill="FFFFFF"/>
+        </w:rPr>
+        <w:t> class and override service method to write bike specific code in it. In this manner </w:t>
+      </w:r>
+      <w:r>
+        <w:rPr>
+          <w:rFonts w:ascii="Arial" w:hAnsi="Arial" w:cs="Arial"/>
+          <w:b/>
+          <w:bCs/>
+          <w:color w:val="000000"/>
+        </w:rPr>
+        <w:t>Vehicle</w:t>
+      </w:r>
+      <w:r>
+        <w:rPr>
+          <w:rFonts w:ascii="Arial" w:hAnsi="Arial" w:cs="Arial"/>
+          <w:color w:val="000000"/>
+          <w:shd w:val="clear" w:color="auto" w:fill="FFFFFF"/>
+        </w:rPr>
+        <w:t> class code is not modified and mechanic creates </w:t>
+      </w:r>
+      <w:r>
+        <w:rPr>
+          <w:rFonts w:ascii="Arial" w:hAnsi="Arial" w:cs="Arial"/>
+          <w:b/>
+          <w:bCs/>
+          <w:color w:val="000000"/>
+        </w:rPr>
+        <w:t>Bike</w:t>
+      </w:r>
+      <w:r>
+        <w:rPr>
+          <w:rFonts w:ascii="Arial" w:hAnsi="Arial" w:cs="Arial"/>
+          <w:color w:val="000000"/>
+          <w:shd w:val="clear" w:color="auto" w:fill="FFFFFF"/>
+        </w:rPr>
+        <w:t> class extending </w:t>
+      </w:r>
+      <w:r>
+        <w:rPr>
+          <w:rFonts w:ascii="Arial" w:hAnsi="Arial" w:cs="Arial"/>
+          <w:b/>
+          <w:bCs/>
+          <w:color w:val="000000"/>
+        </w:rPr>
+        <w:t>Vehicle</w:t>
+      </w:r>
+      <w:r>
+        <w:rPr>
+          <w:rFonts w:ascii="Arial" w:hAnsi="Arial" w:cs="Arial"/>
+          <w:color w:val="000000"/>
+          <w:shd w:val="clear" w:color="auto" w:fill="FFFFFF"/>
+        </w:rPr>
+        <w:t> to add bike servicing specific code.</w:t>
+      </w:r>
+    </w:p>
+    <w:p>
+      <w:pPr>
+        <w:rPr>
+          <w:color w:val="444444"/>
+          <w:sz w:val="23"/>
+          <w:szCs w:val="23"/>
+          <w:shd w:val="clear" w:color="auto" w:fill="FFFFFF"/>
+        </w:rPr>
+      </w:pPr>
+    </w:p>
+    <w:tbl>
+      <w:tblPr>
+        <w:tblStyle w:val="TableGrid"/>
+        <w:tblW w:w="0" w:type="auto"/>
+        <w:tblLook w:val="04A0" w:firstRow="1" w:lastRow="0" w:firstColumn="1" w:lastColumn="0" w:noHBand="0" w:noVBand="1"/>
+      </w:tblPr>
+      <w:tblGrid>
+        <w:gridCol w:w="9350"/>
+      </w:tblGrid>
+      <w:tr>
+        <w:tc>
+          <w:tcPr>
+            <w:tcW w:w="9350" w:type="dxa"/>
+          </w:tcPr>
+          <w:p>
+            <w:pPr>
+              <w:autoSpaceDE w:val="0"/>
+              <w:autoSpaceDN w:val="0"/>
+              <w:adjustRightInd w:val="0"/>
+              <w:rPr>
+                <w:rFonts w:ascii="Consolas" w:hAnsi="Consolas" w:cs="Consolas"/>
+                <w:sz w:val="20"/>
+                <w:szCs w:val="20"/>
+              </w:rPr>
+            </w:pPr>
+            <w:r>
+              <w:rPr>
+                <w:rFonts w:ascii="Courier New" w:eastAsia="Times New Roman" w:hAnsi="Courier New" w:cs="Courier New"/>
+                <w:color w:val="000000"/>
+                <w:sz w:val="18"/>
+                <w:szCs w:val="18"/>
+              </w:rPr>
+              <w:t> </w:t>
+            </w:r>
+            <w:r>
+              <w:rPr>
+                <w:rFonts w:ascii="Consolas" w:hAnsi="Consolas" w:cs="Consolas"/>
+                <w:b/>
+                <w:bCs/>
+                <w:color w:val="7F0055"/>
+                <w:sz w:val="20"/>
+                <w:szCs w:val="20"/>
+              </w:rPr>
+              <w:t>public</w:t>
+            </w:r>
+            <w:r>
+              <w:rPr>
+                <w:rFonts w:ascii="Consolas" w:hAnsi="Consolas" w:cs="Consolas"/>
+                <w:color w:val="000000"/>
+                <w:sz w:val="20"/>
+                <w:szCs w:val="20"/>
+              </w:rPr>
+              <w:t xml:space="preserve"> </w:t>
+            </w:r>
+            <w:r>
+              <w:rPr>
+                <w:rFonts w:ascii="Consolas" w:hAnsi="Consolas" w:cs="Consolas"/>
+                <w:b/>
+                <w:bCs/>
+                <w:color w:val="7F0055"/>
+                <w:sz w:val="20"/>
+                <w:szCs w:val="20"/>
+              </w:rPr>
+              <w:t>class</w:t>
+            </w:r>
+            <w:r>
+              <w:rPr>
+                <w:rFonts w:ascii="Consolas" w:hAnsi="Consolas" w:cs="Consolas"/>
+                <w:color w:val="000000"/>
+                <w:sz w:val="20"/>
+                <w:szCs w:val="20"/>
+              </w:rPr>
+              <w:t xml:space="preserve"> Vehicle {</w:t>
+            </w:r>
+          </w:p>
+          <w:p>
+            <w:pPr>
+              <w:autoSpaceDE w:val="0"/>
+              <w:autoSpaceDN w:val="0"/>
+              <w:adjustRightInd w:val="0"/>
+              <w:rPr>
+                <w:rFonts w:ascii="Consolas" w:hAnsi="Consolas" w:cs="Consolas"/>
+                <w:sz w:val="20"/>
+                <w:szCs w:val="20"/>
+              </w:rPr>
+            </w:pPr>
+            <w:r>
+              <w:rPr>
+                <w:rFonts w:ascii="Consolas" w:hAnsi="Consolas" w:cs="Consolas"/>
+                <w:color w:val="000000"/>
+                <w:sz w:val="20"/>
+                <w:szCs w:val="20"/>
+              </w:rPr>
+              <w:tab/>
+            </w:r>
+            <w:r>
+              <w:rPr>
+                <w:rFonts w:ascii="Consolas" w:hAnsi="Consolas" w:cs="Consolas"/>
+                <w:b/>
+                <w:bCs/>
+                <w:color w:val="7F0055"/>
+                <w:sz w:val="20"/>
+                <w:szCs w:val="20"/>
+              </w:rPr>
+              <w:t>public</w:t>
+            </w:r>
+            <w:r>
+              <w:rPr>
+                <w:rFonts w:ascii="Consolas" w:hAnsi="Consolas" w:cs="Consolas"/>
+                <w:color w:val="000000"/>
+                <w:sz w:val="20"/>
+                <w:szCs w:val="20"/>
+              </w:rPr>
+              <w:t xml:space="preserve"> </w:t>
+            </w:r>
+            <w:r>
+              <w:rPr>
+                <w:rFonts w:ascii="Consolas" w:hAnsi="Consolas" w:cs="Consolas"/>
+                <w:b/>
+                <w:bCs/>
+                <w:color w:val="7F0055"/>
+                <w:sz w:val="20"/>
+                <w:szCs w:val="20"/>
+              </w:rPr>
+              <w:t>void</w:t>
+            </w:r>
+            <w:r>
+              <w:rPr>
+                <w:rFonts w:ascii="Consolas" w:hAnsi="Consolas" w:cs="Consolas"/>
+                <w:color w:val="000000"/>
+                <w:sz w:val="20"/>
+                <w:szCs w:val="20"/>
+              </w:rPr>
+              <w:t xml:space="preserve"> </w:t>
+            </w:r>
+            <w:proofErr w:type="gramStart"/>
+            <w:r>
+              <w:rPr>
+                <w:rFonts w:ascii="Consolas" w:hAnsi="Consolas" w:cs="Consolas"/>
+                <w:color w:val="000000"/>
+                <w:sz w:val="20"/>
+                <w:szCs w:val="20"/>
+              </w:rPr>
+              <w:t>service(</w:t>
+            </w:r>
+            <w:proofErr w:type="gramEnd"/>
+            <w:r>
+              <w:rPr>
+                <w:rFonts w:ascii="Consolas" w:hAnsi="Consolas" w:cs="Consolas"/>
+                <w:color w:val="000000"/>
+                <w:sz w:val="20"/>
+                <w:szCs w:val="20"/>
+              </w:rPr>
+              <w:t>) {</w:t>
+            </w:r>
+          </w:p>
+          <w:p>
+            <w:pPr>
+              <w:autoSpaceDE w:val="0"/>
+              <w:autoSpaceDN w:val="0"/>
+              <w:adjustRightInd w:val="0"/>
+              <w:rPr>
+                <w:rFonts w:ascii="Consolas" w:hAnsi="Consolas" w:cs="Consolas"/>
+                <w:sz w:val="20"/>
+                <w:szCs w:val="20"/>
+              </w:rPr>
+            </w:pPr>
+            <w:r>
+              <w:rPr>
+                <w:rFonts w:ascii="Consolas" w:hAnsi="Consolas" w:cs="Consolas"/>
+                <w:color w:val="000000"/>
+                <w:sz w:val="20"/>
+                <w:szCs w:val="20"/>
+              </w:rPr>
+              <w:tab/>
+            </w:r>
+            <w:r>
+              <w:rPr>
+                <w:rFonts w:ascii="Consolas" w:hAnsi="Consolas" w:cs="Consolas"/>
+                <w:color w:val="000000"/>
+                <w:sz w:val="20"/>
+                <w:szCs w:val="20"/>
+              </w:rPr>
+              <w:tab/>
+            </w:r>
+            <w:proofErr w:type="spellStart"/>
+            <w:r>
+              <w:rPr>
+                <w:rFonts w:ascii="Consolas" w:hAnsi="Consolas" w:cs="Consolas"/>
+                <w:color w:val="000000"/>
+                <w:sz w:val="20"/>
+                <w:szCs w:val="20"/>
+              </w:rPr>
+              <w:t>System.</w:t>
+            </w:r>
+            <w:r>
+              <w:rPr>
+                <w:rFonts w:ascii="Consolas" w:hAnsi="Consolas" w:cs="Consolas"/>
+                <w:b/>
+                <w:bCs/>
+                <w:i/>
+                <w:iCs/>
+                <w:color w:val="0000C0"/>
+                <w:sz w:val="20"/>
+                <w:szCs w:val="20"/>
+              </w:rPr>
+              <w:t>out</w:t>
+            </w:r>
+            <w:r>
+              <w:rPr>
+                <w:rFonts w:ascii="Consolas" w:hAnsi="Consolas" w:cs="Consolas"/>
+                <w:color w:val="000000"/>
+                <w:sz w:val="20"/>
+                <w:szCs w:val="20"/>
+              </w:rPr>
+              <w:t>.println</w:t>
+            </w:r>
+            <w:proofErr w:type="spellEnd"/>
+            <w:r>
+              <w:rPr>
+                <w:rFonts w:ascii="Consolas" w:hAnsi="Consolas" w:cs="Consolas"/>
+                <w:color w:val="000000"/>
+                <w:sz w:val="20"/>
+                <w:szCs w:val="20"/>
+              </w:rPr>
+              <w:t>(</w:t>
+            </w:r>
+            <w:r>
+              <w:rPr>
+                <w:rFonts w:ascii="Consolas" w:hAnsi="Consolas" w:cs="Consolas"/>
+                <w:color w:val="2A00FF"/>
+                <w:sz w:val="20"/>
+                <w:szCs w:val="20"/>
+              </w:rPr>
+              <w:t>"General procedures being done on your vehicle"</w:t>
+            </w:r>
+            <w:r>
+              <w:rPr>
+                <w:rFonts w:ascii="Consolas" w:hAnsi="Consolas" w:cs="Consolas"/>
+                <w:color w:val="000000"/>
+                <w:sz w:val="20"/>
+                <w:szCs w:val="20"/>
+              </w:rPr>
+              <w:t>);</w:t>
+            </w:r>
+          </w:p>
+          <w:p>
+            <w:pPr>
+              <w:autoSpaceDE w:val="0"/>
+              <w:autoSpaceDN w:val="0"/>
+              <w:adjustRightInd w:val="0"/>
+              <w:rPr>
+                <w:rFonts w:ascii="Consolas" w:hAnsi="Consolas" w:cs="Consolas"/>
+                <w:sz w:val="20"/>
+                <w:szCs w:val="20"/>
+              </w:rPr>
+            </w:pPr>
+            <w:r>
+              <w:rPr>
+                <w:rFonts w:ascii="Consolas" w:hAnsi="Consolas" w:cs="Consolas"/>
+                <w:color w:val="000000"/>
+                <w:sz w:val="20"/>
+                <w:szCs w:val="20"/>
+              </w:rPr>
+              <w:tab/>
+              <w:t>}</w:t>
+            </w:r>
+          </w:p>
+          <w:p>
+            <w:pPr>
+              <w:textAlignment w:val="baseline"/>
+              <w:rPr>
+                <w:rFonts w:ascii="Consolas" w:hAnsi="Consolas" w:cs="Consolas"/>
+                <w:color w:val="000000"/>
+                <w:sz w:val="20"/>
+                <w:szCs w:val="20"/>
+              </w:rPr>
+            </w:pPr>
+            <w:r>
+              <w:rPr>
+                <w:rFonts w:ascii="Consolas" w:hAnsi="Consolas" w:cs="Consolas"/>
+                <w:color w:val="000000"/>
+                <w:sz w:val="20"/>
+                <w:szCs w:val="20"/>
+              </w:rPr>
+              <w:t>}</w:t>
+            </w:r>
+          </w:p>
+          <w:p>
+            <w:pPr>
+              <w:textAlignment w:val="baseline"/>
+              <w:rPr>
+                <w:rFonts w:ascii="Consolas" w:hAnsi="Consolas" w:cs="Consolas"/>
+                <w:color w:val="24292E"/>
+                <w:sz w:val="20"/>
+                <w:szCs w:val="20"/>
+                <w:shd w:val="clear" w:color="auto" w:fill="FFFFFF"/>
+              </w:rPr>
+            </w:pPr>
+          </w:p>
+          <w:p>
+            <w:pPr>
+              <w:autoSpaceDE w:val="0"/>
+              <w:autoSpaceDN w:val="0"/>
+              <w:adjustRightInd w:val="0"/>
+              <w:rPr>
+                <w:rFonts w:ascii="Consolas" w:hAnsi="Consolas" w:cs="Consolas"/>
+                <w:sz w:val="20"/>
+                <w:szCs w:val="20"/>
+              </w:rPr>
+            </w:pPr>
+            <w:r>
+              <w:rPr>
+                <w:rFonts w:ascii="Consolas" w:hAnsi="Consolas" w:cs="Consolas"/>
+                <w:b/>
+                <w:bCs/>
+                <w:color w:val="7F0055"/>
+                <w:sz w:val="20"/>
+                <w:szCs w:val="20"/>
+              </w:rPr>
+              <w:t>public</w:t>
+            </w:r>
+            <w:r>
+              <w:rPr>
+                <w:rFonts w:ascii="Consolas" w:hAnsi="Consolas" w:cs="Consolas"/>
+                <w:color w:val="000000"/>
+                <w:sz w:val="20"/>
+                <w:szCs w:val="20"/>
+              </w:rPr>
+              <w:t xml:space="preserve"> </w:t>
+            </w:r>
+            <w:r>
+              <w:rPr>
+                <w:rFonts w:ascii="Consolas" w:hAnsi="Consolas" w:cs="Consolas"/>
+                <w:b/>
+                <w:bCs/>
+                <w:color w:val="7F0055"/>
+                <w:sz w:val="20"/>
+                <w:szCs w:val="20"/>
+              </w:rPr>
+              <w:t>class</w:t>
+            </w:r>
+            <w:r>
+              <w:rPr>
+                <w:rFonts w:ascii="Consolas" w:hAnsi="Consolas" w:cs="Consolas"/>
+                <w:color w:val="000000"/>
+                <w:sz w:val="20"/>
+                <w:szCs w:val="20"/>
+              </w:rPr>
+              <w:t xml:space="preserve"> Bike </w:t>
+            </w:r>
+            <w:r>
+              <w:rPr>
+                <w:rFonts w:ascii="Consolas" w:hAnsi="Consolas" w:cs="Consolas"/>
+                <w:b/>
+                <w:bCs/>
+                <w:color w:val="7F0055"/>
+                <w:sz w:val="20"/>
+                <w:szCs w:val="20"/>
+              </w:rPr>
+              <w:t>extends</w:t>
+            </w:r>
+            <w:r>
+              <w:rPr>
+                <w:rFonts w:ascii="Consolas" w:hAnsi="Consolas" w:cs="Consolas"/>
+                <w:color w:val="000000"/>
+                <w:sz w:val="20"/>
+                <w:szCs w:val="20"/>
+              </w:rPr>
+              <w:t xml:space="preserve"> Vehicle {</w:t>
+            </w:r>
+          </w:p>
+          <w:p>
+            <w:pPr>
+              <w:autoSpaceDE w:val="0"/>
+              <w:autoSpaceDN w:val="0"/>
+              <w:adjustRightInd w:val="0"/>
+              <w:rPr>
+                <w:rFonts w:ascii="Consolas" w:hAnsi="Consolas" w:cs="Consolas"/>
+                <w:sz w:val="20"/>
+                <w:szCs w:val="20"/>
+              </w:rPr>
+            </w:pPr>
+            <w:r>
+              <w:rPr>
+                <w:rFonts w:ascii="Consolas" w:hAnsi="Consolas" w:cs="Consolas"/>
+                <w:color w:val="000000"/>
+                <w:sz w:val="20"/>
+                <w:szCs w:val="20"/>
+              </w:rPr>
+              <w:tab/>
+            </w:r>
+            <w:r>
+              <w:rPr>
+                <w:rFonts w:ascii="Consolas" w:hAnsi="Consolas" w:cs="Consolas"/>
+                <w:color w:val="646464"/>
+                <w:sz w:val="20"/>
+                <w:szCs w:val="20"/>
+              </w:rPr>
+              <w:t>@Override</w:t>
+            </w:r>
+          </w:p>
+          <w:p>
+            <w:pPr>
+              <w:autoSpaceDE w:val="0"/>
+              <w:autoSpaceDN w:val="0"/>
+              <w:adjustRightInd w:val="0"/>
+              <w:rPr>
+                <w:rFonts w:ascii="Consolas" w:hAnsi="Consolas" w:cs="Consolas"/>
+                <w:sz w:val="20"/>
+                <w:szCs w:val="20"/>
+              </w:rPr>
+            </w:pPr>
+            <w:r>
+              <w:rPr>
+                <w:rFonts w:ascii="Consolas" w:hAnsi="Consolas" w:cs="Consolas"/>
+                <w:color w:val="000000"/>
+                <w:sz w:val="20"/>
+                <w:szCs w:val="20"/>
+              </w:rPr>
+              <w:tab/>
+            </w:r>
+            <w:r>
+              <w:rPr>
+                <w:rFonts w:ascii="Consolas" w:hAnsi="Consolas" w:cs="Consolas"/>
+                <w:b/>
+                <w:bCs/>
+                <w:color w:val="7F0055"/>
+                <w:sz w:val="20"/>
+                <w:szCs w:val="20"/>
+              </w:rPr>
+              <w:t>public</w:t>
+            </w:r>
+            <w:r>
+              <w:rPr>
+                <w:rFonts w:ascii="Consolas" w:hAnsi="Consolas" w:cs="Consolas"/>
+                <w:color w:val="000000"/>
+                <w:sz w:val="20"/>
+                <w:szCs w:val="20"/>
+              </w:rPr>
+              <w:t xml:space="preserve"> </w:t>
+            </w:r>
+            <w:r>
+              <w:rPr>
+                <w:rFonts w:ascii="Consolas" w:hAnsi="Consolas" w:cs="Consolas"/>
+                <w:b/>
+                <w:bCs/>
+                <w:color w:val="7F0055"/>
+                <w:sz w:val="20"/>
+                <w:szCs w:val="20"/>
+              </w:rPr>
+              <w:t>void</w:t>
+            </w:r>
+            <w:r>
+              <w:rPr>
+                <w:rFonts w:ascii="Consolas" w:hAnsi="Consolas" w:cs="Consolas"/>
+                <w:color w:val="000000"/>
+                <w:sz w:val="20"/>
+                <w:szCs w:val="20"/>
+              </w:rPr>
+              <w:t xml:space="preserve"> </w:t>
+            </w:r>
+            <w:proofErr w:type="gramStart"/>
+            <w:r>
+              <w:rPr>
+                <w:rFonts w:ascii="Consolas" w:hAnsi="Consolas" w:cs="Consolas"/>
+                <w:color w:val="000000"/>
+                <w:sz w:val="20"/>
+                <w:szCs w:val="20"/>
+              </w:rPr>
+              <w:t>service(</w:t>
+            </w:r>
+            <w:proofErr w:type="gramEnd"/>
+            <w:r>
+              <w:rPr>
+                <w:rFonts w:ascii="Consolas" w:hAnsi="Consolas" w:cs="Consolas"/>
+                <w:color w:val="000000"/>
+                <w:sz w:val="20"/>
+                <w:szCs w:val="20"/>
+              </w:rPr>
+              <w:t>) {</w:t>
+            </w:r>
+          </w:p>
+          <w:p>
+            <w:pPr>
+              <w:autoSpaceDE w:val="0"/>
+              <w:autoSpaceDN w:val="0"/>
+              <w:adjustRightInd w:val="0"/>
+              <w:rPr>
+                <w:rFonts w:ascii="Consolas" w:hAnsi="Consolas" w:cs="Consolas"/>
+                <w:sz w:val="20"/>
+                <w:szCs w:val="20"/>
+              </w:rPr>
+            </w:pPr>
+            <w:r>
+              <w:rPr>
+                <w:rFonts w:ascii="Consolas" w:hAnsi="Consolas" w:cs="Consolas"/>
+                <w:color w:val="000000"/>
+                <w:sz w:val="20"/>
+                <w:szCs w:val="20"/>
+              </w:rPr>
+              <w:tab/>
+            </w:r>
+            <w:r>
+              <w:rPr>
+                <w:rFonts w:ascii="Consolas" w:hAnsi="Consolas" w:cs="Consolas"/>
+                <w:color w:val="000000"/>
+                <w:sz w:val="20"/>
+                <w:szCs w:val="20"/>
+              </w:rPr>
+              <w:tab/>
+            </w:r>
+            <w:proofErr w:type="spellStart"/>
+            <w:r>
+              <w:rPr>
+                <w:rFonts w:ascii="Consolas" w:hAnsi="Consolas" w:cs="Consolas"/>
+                <w:color w:val="000000"/>
+                <w:sz w:val="20"/>
+                <w:szCs w:val="20"/>
+              </w:rPr>
+              <w:t>System.</w:t>
+            </w:r>
+            <w:r>
+              <w:rPr>
+                <w:rFonts w:ascii="Consolas" w:hAnsi="Consolas" w:cs="Consolas"/>
+                <w:b/>
+                <w:bCs/>
+                <w:i/>
+                <w:iCs/>
+                <w:color w:val="0000C0"/>
+                <w:sz w:val="20"/>
+                <w:szCs w:val="20"/>
+              </w:rPr>
+              <w:t>out</w:t>
+            </w:r>
+            <w:r>
+              <w:rPr>
+                <w:rFonts w:ascii="Consolas" w:hAnsi="Consolas" w:cs="Consolas"/>
+                <w:color w:val="000000"/>
+                <w:sz w:val="20"/>
+                <w:szCs w:val="20"/>
+              </w:rPr>
+              <w:t>.println</w:t>
+            </w:r>
+            <w:proofErr w:type="spellEnd"/>
+            <w:r>
+              <w:rPr>
+                <w:rFonts w:ascii="Consolas" w:hAnsi="Consolas" w:cs="Consolas"/>
+                <w:color w:val="000000"/>
+                <w:sz w:val="20"/>
+                <w:szCs w:val="20"/>
+              </w:rPr>
+              <w:t>(</w:t>
+            </w:r>
+            <w:r>
+              <w:rPr>
+                <w:rFonts w:ascii="Consolas" w:hAnsi="Consolas" w:cs="Consolas"/>
+                <w:color w:val="2A00FF"/>
+                <w:sz w:val="20"/>
+                <w:szCs w:val="20"/>
+              </w:rPr>
+              <w:t>"Now doing bike specific servicing"</w:t>
+            </w:r>
+            <w:r>
+              <w:rPr>
+                <w:rFonts w:ascii="Consolas" w:hAnsi="Consolas" w:cs="Consolas"/>
+                <w:color w:val="000000"/>
+                <w:sz w:val="20"/>
+                <w:szCs w:val="20"/>
+              </w:rPr>
+              <w:t>);</w:t>
+            </w:r>
+          </w:p>
+          <w:p>
+            <w:pPr>
+              <w:autoSpaceDE w:val="0"/>
+              <w:autoSpaceDN w:val="0"/>
+              <w:adjustRightInd w:val="0"/>
+              <w:rPr>
+                <w:rFonts w:ascii="Consolas" w:hAnsi="Consolas" w:cs="Consolas"/>
+                <w:sz w:val="20"/>
+                <w:szCs w:val="20"/>
+              </w:rPr>
+            </w:pPr>
+            <w:r>
+              <w:rPr>
+                <w:rFonts w:ascii="Consolas" w:hAnsi="Consolas" w:cs="Consolas"/>
+                <w:color w:val="000000"/>
+                <w:sz w:val="20"/>
+                <w:szCs w:val="20"/>
+              </w:rPr>
+              <w:tab/>
+              <w:t>}</w:t>
+            </w:r>
+          </w:p>
+          <w:p>
+            <w:pPr>
+              <w:autoSpaceDE w:val="0"/>
+              <w:autoSpaceDN w:val="0"/>
+              <w:adjustRightInd w:val="0"/>
+              <w:rPr>
+                <w:rFonts w:ascii="Consolas" w:hAnsi="Consolas" w:cs="Consolas"/>
+                <w:sz w:val="20"/>
+                <w:szCs w:val="20"/>
+              </w:rPr>
+            </w:pPr>
+            <w:r>
+              <w:rPr>
+                <w:rFonts w:ascii="Consolas" w:hAnsi="Consolas" w:cs="Consolas"/>
+                <w:color w:val="000000"/>
+                <w:sz w:val="20"/>
+                <w:szCs w:val="20"/>
+              </w:rPr>
+              <w:t>}</w:t>
+            </w:r>
+          </w:p>
+          <w:p>
+            <w:pPr>
+              <w:textAlignment w:val="baseline"/>
+              <w:rPr>
+                <w:rFonts w:ascii="Segoe UI" w:hAnsi="Segoe UI" w:cs="Segoe UI"/>
+                <w:color w:val="24292E"/>
+                <w:shd w:val="clear" w:color="auto" w:fill="FFFFFF"/>
+              </w:rPr>
+            </w:pPr>
+          </w:p>
+          <w:p>
+            <w:pPr>
+              <w:autoSpaceDE w:val="0"/>
+              <w:autoSpaceDN w:val="0"/>
+              <w:adjustRightInd w:val="0"/>
+              <w:rPr>
+                <w:rFonts w:ascii="Consolas" w:hAnsi="Consolas" w:cs="Consolas"/>
+                <w:sz w:val="20"/>
+                <w:szCs w:val="20"/>
+              </w:rPr>
+            </w:pPr>
+            <w:r>
+              <w:rPr>
+                <w:rFonts w:ascii="Consolas" w:hAnsi="Consolas" w:cs="Consolas"/>
+                <w:b/>
+                <w:bCs/>
+                <w:color w:val="7F0055"/>
+                <w:sz w:val="20"/>
+                <w:szCs w:val="20"/>
+              </w:rPr>
+              <w:t>public</w:t>
+            </w:r>
+            <w:r>
+              <w:rPr>
+                <w:rFonts w:ascii="Consolas" w:hAnsi="Consolas" w:cs="Consolas"/>
+                <w:color w:val="000000"/>
+                <w:sz w:val="20"/>
+                <w:szCs w:val="20"/>
+              </w:rPr>
+              <w:t xml:space="preserve"> </w:t>
+            </w:r>
+            <w:r>
+              <w:rPr>
+                <w:rFonts w:ascii="Consolas" w:hAnsi="Consolas" w:cs="Consolas"/>
+                <w:b/>
+                <w:bCs/>
+                <w:color w:val="7F0055"/>
+                <w:sz w:val="20"/>
+                <w:szCs w:val="20"/>
+              </w:rPr>
+              <w:t>class</w:t>
+            </w:r>
+            <w:r>
+              <w:rPr>
+                <w:rFonts w:ascii="Consolas" w:hAnsi="Consolas" w:cs="Consolas"/>
+                <w:color w:val="000000"/>
+                <w:sz w:val="20"/>
+                <w:szCs w:val="20"/>
+              </w:rPr>
+              <w:t xml:space="preserve"> </w:t>
+            </w:r>
+            <w:proofErr w:type="spellStart"/>
+            <w:r>
+              <w:rPr>
+                <w:rFonts w:ascii="Consolas" w:hAnsi="Consolas" w:cs="Consolas"/>
+                <w:color w:val="000000"/>
+                <w:sz w:val="20"/>
+                <w:szCs w:val="20"/>
+              </w:rPr>
+              <w:t>Ocp</w:t>
+            </w:r>
+            <w:proofErr w:type="spellEnd"/>
+            <w:r>
+              <w:rPr>
+                <w:rFonts w:ascii="Consolas" w:hAnsi="Consolas" w:cs="Consolas"/>
+                <w:color w:val="000000"/>
+                <w:sz w:val="20"/>
+                <w:szCs w:val="20"/>
+              </w:rPr>
+              <w:t xml:space="preserve"> {</w:t>
+            </w:r>
+          </w:p>
+          <w:p>
+            <w:pPr>
+              <w:autoSpaceDE w:val="0"/>
+              <w:autoSpaceDN w:val="0"/>
+              <w:adjustRightInd w:val="0"/>
+              <w:rPr>
+                <w:rFonts w:ascii="Consolas" w:hAnsi="Consolas" w:cs="Consolas"/>
+                <w:sz w:val="20"/>
+                <w:szCs w:val="20"/>
+              </w:rPr>
+            </w:pPr>
+            <w:r>
+              <w:rPr>
+                <w:rFonts w:ascii="Consolas" w:hAnsi="Consolas" w:cs="Consolas"/>
+                <w:color w:val="000000"/>
+                <w:sz w:val="20"/>
+                <w:szCs w:val="20"/>
+              </w:rPr>
+              <w:tab/>
+            </w:r>
+            <w:r>
+              <w:rPr>
+                <w:rFonts w:ascii="Consolas" w:hAnsi="Consolas" w:cs="Consolas"/>
+                <w:b/>
+                <w:bCs/>
+                <w:color w:val="7F0055"/>
+                <w:sz w:val="20"/>
+                <w:szCs w:val="20"/>
+              </w:rPr>
+              <w:t>public</w:t>
+            </w:r>
+            <w:r>
+              <w:rPr>
+                <w:rFonts w:ascii="Consolas" w:hAnsi="Consolas" w:cs="Consolas"/>
+                <w:color w:val="000000"/>
+                <w:sz w:val="20"/>
+                <w:szCs w:val="20"/>
+              </w:rPr>
+              <w:t xml:space="preserve"> </w:t>
+            </w:r>
+            <w:r>
+              <w:rPr>
+                <w:rFonts w:ascii="Consolas" w:hAnsi="Consolas" w:cs="Consolas"/>
+                <w:b/>
+                <w:bCs/>
+                <w:color w:val="7F0055"/>
+                <w:sz w:val="20"/>
+                <w:szCs w:val="20"/>
+              </w:rPr>
+              <w:t>static</w:t>
+            </w:r>
+            <w:r>
+              <w:rPr>
+                <w:rFonts w:ascii="Consolas" w:hAnsi="Consolas" w:cs="Consolas"/>
+                <w:color w:val="000000"/>
+                <w:sz w:val="20"/>
+                <w:szCs w:val="20"/>
+              </w:rPr>
+              <w:t xml:space="preserve"> </w:t>
+            </w:r>
+            <w:r>
+              <w:rPr>
+                <w:rFonts w:ascii="Consolas" w:hAnsi="Consolas" w:cs="Consolas"/>
+                <w:b/>
+                <w:bCs/>
+                <w:color w:val="7F0055"/>
+                <w:sz w:val="20"/>
+                <w:szCs w:val="20"/>
+              </w:rPr>
+              <w:t>void</w:t>
+            </w:r>
+            <w:r>
+              <w:rPr>
+                <w:rFonts w:ascii="Consolas" w:hAnsi="Consolas" w:cs="Consolas"/>
+                <w:color w:val="000000"/>
+                <w:sz w:val="20"/>
+                <w:szCs w:val="20"/>
+              </w:rPr>
+              <w:t xml:space="preserve"> </w:t>
+            </w:r>
+            <w:proofErr w:type="gramStart"/>
+            <w:r>
+              <w:rPr>
+                <w:rFonts w:ascii="Consolas" w:hAnsi="Consolas" w:cs="Consolas"/>
+                <w:color w:val="000000"/>
+                <w:sz w:val="20"/>
+                <w:szCs w:val="20"/>
+              </w:rPr>
+              <w:t>main(</w:t>
+            </w:r>
+            <w:proofErr w:type="gramEnd"/>
+            <w:r>
+              <w:rPr>
+                <w:rFonts w:ascii="Consolas" w:hAnsi="Consolas" w:cs="Consolas"/>
+                <w:color w:val="000000"/>
+                <w:sz w:val="20"/>
+                <w:szCs w:val="20"/>
+              </w:rPr>
+              <w:t xml:space="preserve">String[] </w:t>
+            </w:r>
+            <w:proofErr w:type="spellStart"/>
+            <w:r>
+              <w:rPr>
+                <w:rFonts w:ascii="Consolas" w:hAnsi="Consolas" w:cs="Consolas"/>
+                <w:color w:val="6A3E3E"/>
+                <w:sz w:val="20"/>
+                <w:szCs w:val="20"/>
+              </w:rPr>
+              <w:t>args</w:t>
+            </w:r>
+            <w:proofErr w:type="spellEnd"/>
+            <w:r>
+              <w:rPr>
+                <w:rFonts w:ascii="Consolas" w:hAnsi="Consolas" w:cs="Consolas"/>
+                <w:color w:val="000000"/>
+                <w:sz w:val="20"/>
+                <w:szCs w:val="20"/>
+              </w:rPr>
+              <w:t>) {</w:t>
+            </w:r>
+          </w:p>
+          <w:p>
+            <w:pPr>
+              <w:autoSpaceDE w:val="0"/>
+              <w:autoSpaceDN w:val="0"/>
+              <w:adjustRightInd w:val="0"/>
+              <w:rPr>
+                <w:rFonts w:ascii="Consolas" w:hAnsi="Consolas" w:cs="Consolas"/>
+                <w:sz w:val="20"/>
+                <w:szCs w:val="20"/>
+              </w:rPr>
+            </w:pPr>
+            <w:r>
+              <w:rPr>
+                <w:rFonts w:ascii="Consolas" w:hAnsi="Consolas" w:cs="Consolas"/>
+                <w:color w:val="000000"/>
+                <w:sz w:val="20"/>
+                <w:szCs w:val="20"/>
+              </w:rPr>
+              <w:t xml:space="preserve">      Bike </w:t>
+            </w:r>
+            <w:r>
+              <w:rPr>
+                <w:rFonts w:ascii="Consolas" w:hAnsi="Consolas" w:cs="Consolas"/>
+                <w:color w:val="6A3E3E"/>
+                <w:sz w:val="20"/>
+                <w:szCs w:val="20"/>
+              </w:rPr>
+              <w:t>b</w:t>
+            </w:r>
+            <w:r>
+              <w:rPr>
+                <w:rFonts w:ascii="Consolas" w:hAnsi="Consolas" w:cs="Consolas"/>
+                <w:color w:val="000000"/>
+                <w:sz w:val="20"/>
+                <w:szCs w:val="20"/>
+              </w:rPr>
+              <w:t xml:space="preserve"> = </w:t>
+            </w:r>
+            <w:r>
+              <w:rPr>
+                <w:rFonts w:ascii="Consolas" w:hAnsi="Consolas" w:cs="Consolas"/>
+                <w:b/>
+                <w:bCs/>
+                <w:color w:val="7F0055"/>
+                <w:sz w:val="20"/>
+                <w:szCs w:val="20"/>
+              </w:rPr>
+              <w:t>new</w:t>
+            </w:r>
+            <w:r>
+              <w:rPr>
+                <w:rFonts w:ascii="Consolas" w:hAnsi="Consolas" w:cs="Consolas"/>
+                <w:color w:val="000000"/>
+                <w:sz w:val="20"/>
+                <w:szCs w:val="20"/>
+              </w:rPr>
+              <w:t xml:space="preserve"> </w:t>
+            </w:r>
+            <w:proofErr w:type="gramStart"/>
+            <w:r>
+              <w:rPr>
+                <w:rFonts w:ascii="Consolas" w:hAnsi="Consolas" w:cs="Consolas"/>
+                <w:color w:val="000000"/>
+                <w:sz w:val="20"/>
+                <w:szCs w:val="20"/>
+              </w:rPr>
+              <w:t>Bike(</w:t>
+            </w:r>
+            <w:proofErr w:type="gramEnd"/>
+            <w:r>
+              <w:rPr>
+                <w:rFonts w:ascii="Consolas" w:hAnsi="Consolas" w:cs="Consolas"/>
+                <w:color w:val="000000"/>
+                <w:sz w:val="20"/>
+                <w:szCs w:val="20"/>
+              </w:rPr>
+              <w:t>);</w:t>
+            </w:r>
+          </w:p>
+          <w:p>
+            <w:pPr>
+              <w:autoSpaceDE w:val="0"/>
+              <w:autoSpaceDN w:val="0"/>
+              <w:adjustRightInd w:val="0"/>
+              <w:rPr>
+                <w:rFonts w:ascii="Consolas" w:hAnsi="Consolas" w:cs="Consolas"/>
+                <w:sz w:val="20"/>
+                <w:szCs w:val="20"/>
+              </w:rPr>
+            </w:pPr>
+            <w:r>
+              <w:rPr>
+                <w:rFonts w:ascii="Consolas" w:hAnsi="Consolas" w:cs="Consolas"/>
+                <w:color w:val="000000"/>
+                <w:sz w:val="20"/>
+                <w:szCs w:val="20"/>
+              </w:rPr>
+              <w:t xml:space="preserve">      </w:t>
+            </w:r>
+            <w:proofErr w:type="spellStart"/>
+            <w:proofErr w:type="gramStart"/>
+            <w:r>
+              <w:rPr>
+                <w:rFonts w:ascii="Consolas" w:hAnsi="Consolas" w:cs="Consolas"/>
+                <w:color w:val="6A3E3E"/>
+                <w:sz w:val="20"/>
+                <w:szCs w:val="20"/>
+              </w:rPr>
+              <w:t>b</w:t>
+            </w:r>
+            <w:r>
+              <w:rPr>
+                <w:rFonts w:ascii="Consolas" w:hAnsi="Consolas" w:cs="Consolas"/>
+                <w:color w:val="000000"/>
+                <w:sz w:val="20"/>
+                <w:szCs w:val="20"/>
+              </w:rPr>
+              <w:t>.service</w:t>
+            </w:r>
+            <w:proofErr w:type="spellEnd"/>
+            <w:proofErr w:type="gramEnd"/>
+            <w:r>
+              <w:rPr>
+                <w:rFonts w:ascii="Consolas" w:hAnsi="Consolas" w:cs="Consolas"/>
+                <w:color w:val="000000"/>
+                <w:sz w:val="20"/>
+                <w:szCs w:val="20"/>
+              </w:rPr>
+              <w:t>();</w:t>
+            </w:r>
+          </w:p>
+          <w:p>
+            <w:pPr>
+              <w:autoSpaceDE w:val="0"/>
+              <w:autoSpaceDN w:val="0"/>
+              <w:adjustRightInd w:val="0"/>
+              <w:rPr>
+                <w:rFonts w:ascii="Consolas" w:hAnsi="Consolas" w:cs="Consolas"/>
+                <w:sz w:val="20"/>
+                <w:szCs w:val="20"/>
+              </w:rPr>
+            </w:pPr>
+            <w:r>
+              <w:rPr>
+                <w:rFonts w:ascii="Consolas" w:hAnsi="Consolas" w:cs="Consolas"/>
+                <w:color w:val="000000"/>
+                <w:sz w:val="20"/>
+                <w:szCs w:val="20"/>
+              </w:rPr>
+              <w:tab/>
+              <w:t>}</w:t>
+            </w:r>
+          </w:p>
+          <w:p>
+            <w:pPr>
+              <w:autoSpaceDE w:val="0"/>
+              <w:autoSpaceDN w:val="0"/>
+              <w:adjustRightInd w:val="0"/>
+              <w:rPr>
+                <w:rFonts w:ascii="Consolas" w:hAnsi="Consolas" w:cs="Consolas"/>
+                <w:sz w:val="20"/>
+                <w:szCs w:val="20"/>
+              </w:rPr>
+            </w:pPr>
+            <w:r>
+              <w:rPr>
+                <w:rFonts w:ascii="Consolas" w:hAnsi="Consolas" w:cs="Consolas"/>
+                <w:color w:val="000000"/>
+                <w:sz w:val="20"/>
+                <w:szCs w:val="20"/>
+              </w:rPr>
+              <w:t>}</w:t>
+            </w:r>
+          </w:p>
+          <w:p>
+            <w:pPr>
+              <w:textAlignment w:val="baseline"/>
+              <w:rPr>
+                <w:rFonts w:ascii="Segoe UI" w:hAnsi="Segoe UI" w:cs="Segoe UI"/>
+                <w:color w:val="24292E"/>
+                <w:shd w:val="clear" w:color="auto" w:fill="FFFFFF"/>
+              </w:rPr>
+            </w:pPr>
+          </w:p>
+        </w:tc>
+      </w:tr>
+    </w:tbl>
+    <w:p>
+      <w:pPr>
+        <w:rPr>
+          <w:rFonts w:ascii="Segoe UI" w:hAnsi="Segoe UI" w:cs="Segoe UI"/>
+          <w:color w:val="24292E"/>
+          <w:shd w:val="clear" w:color="auto" w:fill="FFFFFF"/>
+        </w:rPr>
+      </w:pPr>
+    </w:p>
+    <w:p>
+      <w:pPr>
+        <w:pStyle w:val="Heading1"/>
+        <w:shd w:val="clear" w:color="auto" w:fill="FFFFFF"/>
+        <w:spacing w:before="0" w:after="120"/>
+        <w:rPr>
+          <w:rFonts w:ascii="Arial" w:eastAsiaTheme="minorHAnsi" w:hAnsi="Arial" w:cs="Arial"/>
+          <w:b/>
+          <w:color w:val="000000"/>
+          <w:sz w:val="22"/>
+          <w:szCs w:val="22"/>
+          <w:shd w:val="clear" w:color="auto" w:fill="FFFFFF"/>
+        </w:rPr>
+      </w:pPr>
+      <w:proofErr w:type="spellStart"/>
+      <w:r>
+        <w:rPr>
+          <w:rFonts w:ascii="Arial" w:eastAsiaTheme="minorHAnsi" w:hAnsi="Arial" w:cs="Arial"/>
+          <w:b/>
+          <w:color w:val="000000"/>
+          <w:sz w:val="22"/>
+          <w:szCs w:val="22"/>
+          <w:shd w:val="clear" w:color="auto" w:fill="FFFFFF"/>
+        </w:rPr>
+        <w:t>Liskov</w:t>
+      </w:r>
+      <w:proofErr w:type="spellEnd"/>
+      <w:r>
+        <w:rPr>
+          <w:rFonts w:ascii="Arial" w:eastAsiaTheme="minorHAnsi" w:hAnsi="Arial" w:cs="Arial"/>
+          <w:b/>
+          <w:color w:val="000000"/>
+          <w:sz w:val="22"/>
+          <w:szCs w:val="22"/>
+          <w:shd w:val="clear" w:color="auto" w:fill="FFFFFF"/>
+        </w:rPr>
+        <w:t xml:space="preserve"> Substitution Principle:</w:t>
+      </w:r>
+    </w:p>
+    <w:p>
+      <w:pPr>
+        <w:rPr>
+          <w:rFonts w:ascii="Arial" w:hAnsi="Arial" w:cs="Arial"/>
+          <w:color w:val="000000"/>
+          <w:shd w:val="clear" w:color="auto" w:fill="FFFFFF"/>
+        </w:rPr>
+      </w:pPr>
+      <w:r>
+        <w:rPr>
+          <w:rFonts w:ascii="Arial" w:hAnsi="Arial" w:cs="Arial"/>
+          <w:color w:val="000000"/>
+          <w:shd w:val="clear" w:color="auto" w:fill="FFFFFF"/>
+        </w:rPr>
+        <w:t xml:space="preserve">Derived classes must be </w:t>
+      </w:r>
+      <w:proofErr w:type="gramStart"/>
+      <w:r>
+        <w:rPr>
+          <w:rFonts w:ascii="Arial" w:hAnsi="Arial" w:cs="Arial"/>
+          <w:color w:val="000000"/>
+          <w:shd w:val="clear" w:color="auto" w:fill="FFFFFF"/>
+        </w:rPr>
+        <w:t>substitutable(</w:t>
+      </w:r>
+      <w:proofErr w:type="gramEnd"/>
+      <w:r>
+        <w:rPr>
+          <w:rFonts w:ascii="Arial" w:hAnsi="Arial" w:cs="Arial"/>
+          <w:color w:val="000000"/>
+          <w:shd w:val="clear" w:color="auto" w:fill="FFFFFF"/>
+        </w:rPr>
+        <w:t>similar, compatible) for their base classes.</w:t>
+      </w:r>
+    </w:p>
+    <w:p>
+      <w:pPr>
+        <w:rPr>
+          <w:rFonts w:ascii="Arial" w:hAnsi="Arial" w:cs="Arial"/>
+          <w:color w:val="000000"/>
+          <w:shd w:val="clear" w:color="auto" w:fill="FFFFFF"/>
+        </w:rPr>
+      </w:pPr>
+      <w:r>
+        <w:rPr>
+          <w:rFonts w:ascii="Arial" w:hAnsi="Arial" w:cs="Arial"/>
+          <w:color w:val="000000"/>
+          <w:shd w:val="clear" w:color="auto" w:fill="FFFFFF"/>
+        </w:rPr>
+        <w:t xml:space="preserve">if you have a class, Animal, with a </w:t>
+      </w:r>
+      <w:proofErr w:type="spellStart"/>
+      <w:proofErr w:type="gramStart"/>
+      <w:r>
+        <w:rPr>
+          <w:rFonts w:ascii="Arial" w:hAnsi="Arial" w:cs="Arial"/>
+          <w:color w:val="000000"/>
+          <w:shd w:val="clear" w:color="auto" w:fill="FFFFFF"/>
+        </w:rPr>
+        <w:t>MakeNoise</w:t>
+      </w:r>
+      <w:proofErr w:type="spellEnd"/>
+      <w:r>
+        <w:rPr>
+          <w:rFonts w:ascii="Arial" w:hAnsi="Arial" w:cs="Arial"/>
+          <w:color w:val="000000"/>
+          <w:shd w:val="clear" w:color="auto" w:fill="FFFFFF"/>
+        </w:rPr>
+        <w:t>(</w:t>
+      </w:r>
+      <w:proofErr w:type="gramEnd"/>
+      <w:r>
+        <w:rPr>
+          <w:rFonts w:ascii="Arial" w:hAnsi="Arial" w:cs="Arial"/>
+          <w:color w:val="000000"/>
+          <w:shd w:val="clear" w:color="auto" w:fill="FFFFFF"/>
+        </w:rPr>
+        <w:t xml:space="preserve">) method, then any subclass of Animal should reasonably implement </w:t>
+      </w:r>
+      <w:proofErr w:type="spellStart"/>
+      <w:r>
+        <w:rPr>
+          <w:rFonts w:ascii="Arial" w:hAnsi="Arial" w:cs="Arial"/>
+          <w:color w:val="000000"/>
+          <w:shd w:val="clear" w:color="auto" w:fill="FFFFFF"/>
+        </w:rPr>
+        <w:t>MakeNoise</w:t>
+      </w:r>
+      <w:proofErr w:type="spellEnd"/>
+      <w:r>
+        <w:rPr>
+          <w:rFonts w:ascii="Arial" w:hAnsi="Arial" w:cs="Arial"/>
+          <w:color w:val="000000"/>
+          <w:shd w:val="clear" w:color="auto" w:fill="FFFFFF"/>
+        </w:rPr>
+        <w:t xml:space="preserve">(). Cats should meow, dogs should bark, etc. What you wouldn't do is define a </w:t>
+      </w:r>
+      <w:proofErr w:type="spellStart"/>
+      <w:r>
+        <w:rPr>
+          <w:rFonts w:ascii="Arial" w:hAnsi="Arial" w:cs="Arial"/>
+          <w:color w:val="000000"/>
+          <w:shd w:val="clear" w:color="auto" w:fill="FFFFFF"/>
+        </w:rPr>
+        <w:t>MuteMouse</w:t>
+      </w:r>
+      <w:proofErr w:type="spellEnd"/>
+      <w:r>
+        <w:rPr>
+          <w:rFonts w:ascii="Arial" w:hAnsi="Arial" w:cs="Arial"/>
+          <w:color w:val="000000"/>
+          <w:shd w:val="clear" w:color="auto" w:fill="FFFFFF"/>
+        </w:rPr>
+        <w:t xml:space="preserve"> class that throws </w:t>
+      </w:r>
+      <w:proofErr w:type="spellStart"/>
+      <w:r>
+        <w:rPr>
+          <w:rFonts w:ascii="Arial" w:hAnsi="Arial" w:cs="Arial"/>
+          <w:color w:val="000000"/>
+          <w:shd w:val="clear" w:color="auto" w:fill="FFFFFF"/>
+        </w:rPr>
+        <w:t>IDontActuallyMakeNoiseException</w:t>
+      </w:r>
+      <w:proofErr w:type="spellEnd"/>
+      <w:r>
+        <w:rPr>
+          <w:rFonts w:ascii="Arial" w:hAnsi="Arial" w:cs="Arial"/>
+          <w:color w:val="000000"/>
+          <w:shd w:val="clear" w:color="auto" w:fill="FFFFFF"/>
+        </w:rPr>
+        <w:t>.</w:t>
+      </w:r>
+    </w:p>
+    <w:p>
+      <w:pPr>
+        <w:rPr>
+          <w:rFonts w:ascii="Arial" w:hAnsi="Arial" w:cs="Arial"/>
+          <w:color w:val="000000"/>
+          <w:shd w:val="clear" w:color="auto" w:fill="FFFFFF"/>
+        </w:rPr>
+      </w:pPr>
+      <w:r>
+        <w:rPr>
+          <w:rFonts w:ascii="Arial" w:hAnsi="Arial" w:cs="Arial"/>
+          <w:color w:val="000000"/>
+          <w:highlight w:val="yellow"/>
+          <w:shd w:val="clear" w:color="auto" w:fill="FFFFFF"/>
+        </w:rPr>
+        <w:t>This is an extension of open/close principle. Derived classes should not change the behavior of the base class (behavior of inherited methods)</w:t>
+      </w:r>
+    </w:p>
+    <w:p>
+      <w:pPr>
+        <w:rPr>
+          <w:rFonts w:ascii="Arial" w:hAnsi="Arial" w:cs="Arial"/>
+          <w:b/>
+          <w:color w:val="000000"/>
+          <w:shd w:val="clear" w:color="auto" w:fill="FFFFFF"/>
+        </w:rPr>
+      </w:pPr>
+    </w:p>
+    <w:p>
+      <w:pPr>
+        <w:rPr>
+          <w:rFonts w:ascii="Arial" w:hAnsi="Arial" w:cs="Arial"/>
+          <w:b/>
+          <w:color w:val="000000"/>
+          <w:shd w:val="clear" w:color="auto" w:fill="FFFFFF"/>
+        </w:rPr>
+      </w:pPr>
+      <w:r>
+        <w:rPr>
+          <w:rFonts w:ascii="Arial" w:hAnsi="Arial" w:cs="Arial"/>
+          <w:b/>
+          <w:color w:val="000000"/>
+          <w:shd w:val="clear" w:color="auto" w:fill="FFFFFF"/>
+        </w:rPr>
+        <w:t>Interface Segregation</w:t>
+      </w:r>
+      <w:r>
+        <w:rPr>
+          <w:rFonts w:ascii="Arial" w:hAnsi="Arial" w:cs="Arial"/>
+          <w:b/>
+          <w:color w:val="000000"/>
+          <w:shd w:val="clear" w:color="auto" w:fill="FFFFFF"/>
+        </w:rPr>
+        <w:t xml:space="preserve"> (</w:t>
+      </w:r>
+      <w:r>
+        <w:t>separation</w:t>
+      </w:r>
+      <w:r>
+        <w:rPr>
+          <w:rFonts w:ascii="Arial" w:hAnsi="Arial" w:cs="Arial"/>
+          <w:b/>
+          <w:color w:val="000000"/>
+          <w:shd w:val="clear" w:color="auto" w:fill="FFFFFF"/>
+        </w:rPr>
+        <w:t>)</w:t>
+      </w:r>
+      <w:r>
+        <w:rPr>
+          <w:rFonts w:ascii="Arial" w:hAnsi="Arial" w:cs="Arial"/>
+          <w:b/>
+          <w:color w:val="000000"/>
+          <w:shd w:val="clear" w:color="auto" w:fill="FFFFFF"/>
+        </w:rPr>
+        <w:t>:</w:t>
+      </w:r>
+    </w:p>
+    <w:p>
+      <w:pPr>
+        <w:shd w:val="clear" w:color="auto" w:fill="FFFFFF"/>
+        <w:spacing w:after="0" w:line="240" w:lineRule="auto"/>
+        <w:rPr>
+          <w:rFonts w:ascii="Arial" w:hAnsi="Arial" w:cs="Arial"/>
+          <w:color w:val="000000"/>
+          <w:shd w:val="clear" w:color="auto" w:fill="FFFFFF"/>
+        </w:rPr>
+      </w:pPr>
+      <w:r>
+        <w:rPr>
+          <w:rFonts w:ascii="Arial" w:hAnsi="Arial" w:cs="Arial"/>
+          <w:color w:val="000000"/>
+          <w:shd w:val="clear" w:color="auto" w:fill="FFFFFF"/>
+        </w:rPr>
+        <w:t>A Client should not be forced to implement an interface that it doesn’t use.</w:t>
+      </w:r>
+    </w:p>
+    <w:p>
+      <w:pPr>
+        <w:shd w:val="clear" w:color="auto" w:fill="FFFFFF"/>
+        <w:spacing w:before="435" w:after="0" w:line="240" w:lineRule="auto"/>
+        <w:rPr>
+          <w:rFonts w:ascii="Arial" w:hAnsi="Arial" w:cs="Arial"/>
+          <w:color w:val="000000"/>
+          <w:shd w:val="clear" w:color="auto" w:fill="FFFFFF"/>
+        </w:rPr>
+      </w:pPr>
+      <w:r>
+        <w:rPr>
+          <w:rFonts w:ascii="Arial" w:hAnsi="Arial" w:cs="Arial"/>
+          <w:color w:val="000000"/>
+          <w:shd w:val="clear" w:color="auto" w:fill="FFFFFF"/>
+        </w:rPr>
+        <w:lastRenderedPageBreak/>
+        <w:t>This rule means that we should break our interfaces in many smaller ones, so they better satisfy the exact needs of our clients.</w:t>
+      </w:r>
+    </w:p>
+    <w:p>
+      <w:pPr>
+        <w:rPr>
+          <w:rFonts w:ascii="Arial" w:hAnsi="Arial" w:cs="Arial"/>
+          <w:b/>
+          <w:color w:val="000000"/>
+          <w:shd w:val="clear" w:color="auto" w:fill="FFFFFF"/>
+        </w:rPr>
+      </w:pPr>
+    </w:p>
+    <w:p>
+      <w:pPr>
+        <w:rPr>
+          <w:rFonts w:ascii="Arial" w:hAnsi="Arial" w:cs="Arial"/>
+          <w:color w:val="000000"/>
+          <w:shd w:val="clear" w:color="auto" w:fill="FFFFFF"/>
+        </w:rPr>
+      </w:pPr>
+      <w:r>
+        <w:rPr>
+          <w:rFonts w:ascii="Arial" w:hAnsi="Arial" w:cs="Arial"/>
+          <w:color w:val="000000"/>
+          <w:shd w:val="clear" w:color="auto" w:fill="FFFFFF"/>
+        </w:rPr>
+        <w:t xml:space="preserve">The ‘I </w:t>
+      </w:r>
+      <w:proofErr w:type="gramStart"/>
+      <w:r>
+        <w:rPr>
+          <w:rFonts w:ascii="Arial" w:hAnsi="Arial" w:cs="Arial"/>
+          <w:color w:val="000000"/>
+          <w:shd w:val="clear" w:color="auto" w:fill="FFFFFF"/>
+        </w:rPr>
+        <w:t>‘ in</w:t>
+      </w:r>
+      <w:proofErr w:type="gramEnd"/>
+      <w:r>
+        <w:rPr>
+          <w:rFonts w:ascii="Arial" w:hAnsi="Arial" w:cs="Arial"/>
+          <w:color w:val="000000"/>
+          <w:shd w:val="clear" w:color="auto" w:fill="FFFFFF"/>
+        </w:rPr>
+        <w:t xml:space="preserve"> SOLID stands for interface segregation, and it simply means that </w:t>
+      </w:r>
+      <w:r>
+        <w:rPr>
+          <w:rFonts w:ascii="Arial" w:hAnsi="Arial" w:cs="Arial"/>
+          <w:b/>
+          <w:bCs/>
+          <w:color w:val="000000"/>
+        </w:rPr>
+        <w:t>larger interfaces should be split into smaller ones. By doing so, we can ensure that implementing classes only need to be concerned about the methods that are of interest to them.</w:t>
+      </w:r>
+    </w:p>
+    <w:p>
+      <w:pPr>
+        <w:pStyle w:val="Heading4"/>
+        <w:shd w:val="clear" w:color="auto" w:fill="FFFFFF"/>
+        <w:spacing w:before="360" w:beforeAutospacing="0" w:after="240" w:afterAutospacing="0"/>
+        <w:rPr>
+          <w:rFonts w:ascii="Segoe UI" w:hAnsi="Segoe UI" w:cs="Segoe UI"/>
+          <w:color w:val="000000"/>
+          <w:sz w:val="29"/>
+          <w:szCs w:val="29"/>
+        </w:rPr>
+      </w:pPr>
+      <w:r>
+        <w:rPr>
+          <w:rFonts w:ascii="Segoe UI" w:hAnsi="Segoe UI" w:cs="Segoe UI"/>
+          <w:color w:val="000000"/>
+          <w:sz w:val="29"/>
+          <w:szCs w:val="29"/>
+        </w:rPr>
+        <w:t>Depe</w:t>
+      </w:r>
       <w:bookmarkStart w:id="0" w:name="_GoBack"/>
       <w:bookmarkEnd w:id="0"/>
+      <w:r>
+        <w:rPr>
+          <w:rFonts w:ascii="Segoe UI" w:hAnsi="Segoe UI" w:cs="Segoe UI"/>
+          <w:color w:val="000000"/>
+          <w:sz w:val="29"/>
+          <w:szCs w:val="29"/>
+        </w:rPr>
+        <w:t>ndency Inversion </w:t>
+      </w:r>
+    </w:p>
+    <w:p>
+      <w:pPr>
+        <w:rPr>
+          <w:rFonts w:ascii="Arial" w:hAnsi="Arial" w:cs="Arial"/>
+          <w:color w:val="000000"/>
+          <w:shd w:val="clear" w:color="auto" w:fill="FFFFFF"/>
+        </w:rPr>
+      </w:pPr>
+      <w:r>
+        <w:rPr>
+          <w:rFonts w:ascii="Arial" w:hAnsi="Arial" w:cs="Arial"/>
+          <w:color w:val="000000"/>
+          <w:shd w:val="clear" w:color="auto" w:fill="FFFFFF"/>
+        </w:rPr>
+        <w:t>In spring framework, all modules are provided as separate components which can work together by simply injected dependencies in other module. This dependency is managed externally in XML files.</w:t>
+      </w:r>
+    </w:p>
+    <w:p>
+      <w:pPr>
+        <w:rPr>
+          <w:rFonts w:ascii="Arial" w:hAnsi="Arial" w:cs="Arial"/>
+          <w:color w:val="000000"/>
+          <w:shd w:val="clear" w:color="auto" w:fill="FFFFFF"/>
+        </w:rPr>
+      </w:pPr>
     </w:p>
     <w:sectPr>
       <w:pgSz w:w="12240" w:h="15840"/>
@@ -22815,6 +26714,155 @@
     </w:lvl>
   </w:abstractNum>
   <w:abstractNum w:abstractNumId="15" w15:restartNumberingAfterBreak="0">
+    <w:nsid w:val="60B71B13"/>
+    <w:multiLevelType w:val="multilevel"/>
+    <w:tmpl w:val="9CC26502"/>
+    <w:lvl w:ilvl="0">
+      <w:start w:val="1"/>
+      <w:numFmt w:val="bullet"/>
+      <w:lvlText w:val=""/>
+      <w:lvlJc w:val="left"/>
+      <w:pPr>
+        <w:tabs>
+          <w:tab w:val="num" w:pos="720"/>
+        </w:tabs>
+        <w:ind w:left="720" w:hanging="360"/>
+      </w:pPr>
+      <w:rPr>
+        <w:rFonts w:ascii="Symbol" w:hAnsi="Symbol" w:hint="default"/>
+        <w:sz w:val="20"/>
+      </w:rPr>
+    </w:lvl>
+    <w:lvl w:ilvl="1" w:tentative="1">
+      <w:start w:val="1"/>
+      <w:numFmt w:val="bullet"/>
+      <w:lvlText w:val="o"/>
+      <w:lvlJc w:val="left"/>
+      <w:pPr>
+        <w:tabs>
+          <w:tab w:val="num" w:pos="1440"/>
+        </w:tabs>
+        <w:ind w:left="1440" w:hanging="360"/>
+      </w:pPr>
+      <w:rPr>
+        <w:rFonts w:ascii="Courier New" w:hAnsi="Courier New" w:hint="default"/>
+        <w:sz w:val="20"/>
+      </w:rPr>
+    </w:lvl>
+    <w:lvl w:ilvl="2" w:tentative="1">
+      <w:start w:val="1"/>
+      <w:numFmt w:val="bullet"/>
+      <w:lvlText w:val=""/>
+      <w:lvlJc w:val="left"/>
+      <w:pPr>
+        <w:tabs>
+          <w:tab w:val="num" w:pos="2160"/>
+        </w:tabs>
+        <w:ind w:left="2160" w:hanging="360"/>
+      </w:pPr>
+      <w:rPr>
+        <w:rFonts w:ascii="Wingdings" w:hAnsi="Wingdings" w:hint="default"/>
+        <w:sz w:val="20"/>
+      </w:rPr>
+    </w:lvl>
+    <w:lvl w:ilvl="3" w:tentative="1">
+      <w:start w:val="1"/>
+      <w:numFmt w:val="bullet"/>
+      <w:lvlText w:val=""/>
+      <w:lvlJc w:val="left"/>
+      <w:pPr>
+        <w:tabs>
+          <w:tab w:val="num" w:pos="2880"/>
+        </w:tabs>
+        <w:ind w:left="2880" w:hanging="360"/>
+      </w:pPr>
+      <w:rPr>
+        <w:rFonts w:ascii="Wingdings" w:hAnsi="Wingdings" w:hint="default"/>
+        <w:sz w:val="20"/>
+      </w:rPr>
+    </w:lvl>
+    <w:lvl w:ilvl="4" w:tentative="1">
+      <w:start w:val="1"/>
+      <w:numFmt w:val="bullet"/>
+      <w:lvlText w:val=""/>
+      <w:lvlJc w:val="left"/>
+      <w:pPr>
+        <w:tabs>
+          <w:tab w:val="num" w:pos="3600"/>
+        </w:tabs>
+        <w:ind w:left="3600" w:hanging="360"/>
+      </w:pPr>
+      <w:rPr>
+        <w:rFonts w:ascii="Wingdings" w:hAnsi="Wingdings" w:hint="default"/>
+        <w:sz w:val="20"/>
+      </w:rPr>
+    </w:lvl>
+    <w:lvl w:ilvl="5" w:tentative="1">
+      <w:start w:val="1"/>
+      <w:numFmt w:val="bullet"/>
+      <w:lvlText w:val=""/>
+      <w:lvlJc w:val="left"/>
+      <w:pPr>
+        <w:tabs>
+          <w:tab w:val="num" w:pos="4320"/>
+        </w:tabs>
+        <w:ind w:left="4320" w:hanging="360"/>
+      </w:pPr>
+      <w:rPr>
+        <w:rFonts w:ascii="Wingdings" w:hAnsi="Wingdings" w:hint="default"/>
+        <w:sz w:val="20"/>
+      </w:rPr>
+    </w:lvl>
+    <w:lvl w:ilvl="6" w:tentative="1">
+      <w:start w:val="1"/>
+      <w:numFmt w:val="bullet"/>
+      <w:lvlText w:val=""/>
+      <w:lvlJc w:val="left"/>
+      <w:pPr>
+        <w:tabs>
+          <w:tab w:val="num" w:pos="5040"/>
+        </w:tabs>
+        <w:ind w:left="5040" w:hanging="360"/>
+      </w:pPr>
+      <w:rPr>
+        <w:rFonts w:ascii="Wingdings" w:hAnsi="Wingdings" w:hint="default"/>
+        <w:sz w:val="20"/>
+      </w:rPr>
+    </w:lvl>
+    <w:lvl w:ilvl="7" w:tentative="1">
+      <w:start w:val="1"/>
+      <w:numFmt w:val="bullet"/>
+      <w:lvlText w:val=""/>
+      <w:lvlJc w:val="left"/>
+      <w:pPr>
+        <w:tabs>
+          <w:tab w:val="num" w:pos="5760"/>
+        </w:tabs>
+        <w:ind w:left="5760" w:hanging="360"/>
+      </w:pPr>
+      <w:rPr>
+        <w:rFonts w:ascii="Wingdings" w:hAnsi="Wingdings" w:hint="default"/>
+        <w:sz w:val="20"/>
+      </w:rPr>
+    </w:lvl>
+    <w:lvl w:ilvl="8" w:tentative="1">
+      <w:start w:val="1"/>
+      <w:numFmt w:val="bullet"/>
+      <w:lvlText w:val=""/>
+      <w:lvlJc w:val="left"/>
+      <w:pPr>
+        <w:tabs>
+          <w:tab w:val="num" w:pos="6480"/>
+        </w:tabs>
+        <w:ind w:left="6480" w:hanging="360"/>
+      </w:pPr>
+      <w:rPr>
+        <w:rFonts w:ascii="Wingdings" w:hAnsi="Wingdings" w:hint="default"/>
+        <w:sz w:val="20"/>
+      </w:rPr>
+    </w:lvl>
+  </w:abstractNum>
+  <w:abstractNum w:abstractNumId="16" w15:restartNumberingAfterBreak="0">
     <w:nsid w:val="62243A18"/>
     <w:multiLevelType w:val="hybridMultilevel"/>
     <w:tmpl w:val="E402CDF6"/>
@@ -22927,7 +26975,7 @@
       </w:rPr>
     </w:lvl>
   </w:abstractNum>
-  <w:abstractNum w:abstractNumId="16" w15:restartNumberingAfterBreak="0">
+  <w:abstractNum w:abstractNumId="17" w15:restartNumberingAfterBreak="0">
     <w:nsid w:val="626465E0"/>
     <w:multiLevelType w:val="multilevel"/>
     <w:tmpl w:val="FDBA94D4"/>
@@ -23076,7 +27124,7 @@
       </w:rPr>
     </w:lvl>
   </w:abstractNum>
-  <w:abstractNum w:abstractNumId="17" w15:restartNumberingAfterBreak="0">
+  <w:abstractNum w:abstractNumId="18" w15:restartNumberingAfterBreak="0">
     <w:nsid w:val="62650858"/>
     <w:multiLevelType w:val="multilevel"/>
     <w:tmpl w:val="984AF9DE"/>
@@ -23225,7 +27273,7 @@
       </w:rPr>
     </w:lvl>
   </w:abstractNum>
-  <w:abstractNum w:abstractNumId="18" w15:restartNumberingAfterBreak="0">
+  <w:abstractNum w:abstractNumId="19" w15:restartNumberingAfterBreak="0">
     <w:nsid w:val="66D11A0F"/>
     <w:multiLevelType w:val="multilevel"/>
     <w:tmpl w:val="E7100C2C"/>
@@ -23374,7 +27422,7 @@
       </w:rPr>
     </w:lvl>
   </w:abstractNum>
-  <w:abstractNum w:abstractNumId="19" w15:restartNumberingAfterBreak="0">
+  <w:abstractNum w:abstractNumId="20" w15:restartNumberingAfterBreak="0">
     <w:nsid w:val="736961B4"/>
     <w:multiLevelType w:val="multilevel"/>
     <w:tmpl w:val="3BFA4E1E"/>
@@ -23487,7 +27535,7 @@
       </w:pPr>
     </w:lvl>
   </w:abstractNum>
-  <w:abstractNum w:abstractNumId="20" w15:restartNumberingAfterBreak="0">
+  <w:abstractNum w:abstractNumId="21" w15:restartNumberingAfterBreak="0">
     <w:nsid w:val="73C2224F"/>
     <w:multiLevelType w:val="multilevel"/>
     <w:tmpl w:val="C1E273E4"/>
@@ -23636,7 +27684,7 @@
       </w:rPr>
     </w:lvl>
   </w:abstractNum>
-  <w:abstractNum w:abstractNumId="21" w15:restartNumberingAfterBreak="0">
+  <w:abstractNum w:abstractNumId="22" w15:restartNumberingAfterBreak="0">
     <w:nsid w:val="79494122"/>
     <w:multiLevelType w:val="multilevel"/>
     <w:tmpl w:val="0E2CEFC2"/>
@@ -23749,7 +27797,7 @@
       </w:pPr>
     </w:lvl>
   </w:abstractNum>
-  <w:abstractNum w:abstractNumId="22" w15:restartNumberingAfterBreak="0">
+  <w:abstractNum w:abstractNumId="23" w15:restartNumberingAfterBreak="0">
     <w:nsid w:val="7A607762"/>
     <w:multiLevelType w:val="hybridMultilevel"/>
     <w:tmpl w:val="7DC68EE6"/>
@@ -23862,7 +27910,7 @@
       </w:rPr>
     </w:lvl>
   </w:abstractNum>
-  <w:abstractNum w:abstractNumId="23" w15:restartNumberingAfterBreak="0">
+  <w:abstractNum w:abstractNumId="24" w15:restartNumberingAfterBreak="0">
     <w:nsid w:val="7E2410EB"/>
     <w:multiLevelType w:val="hybridMultilevel"/>
     <w:tmpl w:val="84AC188C"/>
@@ -23979,19 +28027,19 @@
     <w:abstractNumId w:val="8"/>
   </w:num>
   <w:num w:numId="2">
-    <w:abstractNumId w:val="20"/>
+    <w:abstractNumId w:val="21"/>
   </w:num>
   <w:num w:numId="3">
-    <w:abstractNumId w:val="16"/>
+    <w:abstractNumId w:val="17"/>
   </w:num>
   <w:num w:numId="4">
-    <w:abstractNumId w:val="18"/>
+    <w:abstractNumId w:val="19"/>
   </w:num>
   <w:num w:numId="5">
     <w:abstractNumId w:val="5"/>
   </w:num>
   <w:num w:numId="6">
-    <w:abstractNumId w:val="17"/>
+    <w:abstractNumId w:val="18"/>
   </w:num>
   <w:num w:numId="7">
     <w:abstractNumId w:val="6"/>
@@ -24003,7 +28051,7 @@
     <w:abstractNumId w:val="13"/>
   </w:num>
   <w:num w:numId="10">
-    <w:abstractNumId w:val="19"/>
+    <w:abstractNumId w:val="20"/>
   </w:num>
   <w:num w:numId="11">
     <w:abstractNumId w:val="11"/>
@@ -24012,10 +28060,10 @@
     <w:abstractNumId w:val="9"/>
   </w:num>
   <w:num w:numId="13">
-    <w:abstractNumId w:val="23"/>
+    <w:abstractNumId w:val="24"/>
   </w:num>
   <w:num w:numId="14">
-    <w:abstractNumId w:val="22"/>
+    <w:abstractNumId w:val="23"/>
   </w:num>
   <w:num w:numId="15">
     <w:abstractNumId w:val="14"/>
@@ -24024,7 +28072,7 @@
     <w:abstractNumId w:val="12"/>
   </w:num>
   <w:num w:numId="17">
-    <w:abstractNumId w:val="15"/>
+    <w:abstractNumId w:val="16"/>
   </w:num>
   <w:num w:numId="18">
     <w:abstractNumId w:val="3"/>
@@ -24039,13 +28087,16 @@
     <w:abstractNumId w:val="7"/>
   </w:num>
   <w:num w:numId="22">
-    <w:abstractNumId w:val="21"/>
+    <w:abstractNumId w:val="22"/>
   </w:num>
   <w:num w:numId="23">
     <w:abstractNumId w:val="1"/>
   </w:num>
   <w:num w:numId="24">
     <w:abstractNumId w:val="2"/>
+  </w:num>
+  <w:num w:numId="25">
+    <w:abstractNumId w:val="15"/>
   </w:num>
 </w:numbering>
 </file>
@@ -24173,6 +28224,7 @@
     <w:lsdException w:name="HTML Sample" w:semiHidden="1" w:unhideWhenUsed="1"/>
     <w:lsdException w:name="HTML Typewriter" w:semiHidden="1" w:unhideWhenUsed="1"/>
     <w:lsdException w:name="HTML Variable" w:semiHidden="1" w:unhideWhenUsed="1"/>
+    <w:lsdException w:name="Normal Table" w:semiHidden="1" w:unhideWhenUsed="1"/>
     <w:lsdException w:name="annotation subject" w:semiHidden="1" w:unhideWhenUsed="1"/>
     <w:lsdException w:name="No List" w:semiHidden="1" w:unhideWhenUsed="1"/>
     <w:lsdException w:name="Outline List 1" w:semiHidden="1" w:unhideWhenUsed="1"/>
@@ -24215,8 +28267,11 @@
     <w:lsdException w:name="Table Contemporary" w:semiHidden="1" w:unhideWhenUsed="1"/>
     <w:lsdException w:name="Table Elegant" w:semiHidden="1" w:unhideWhenUsed="1"/>
     <w:lsdException w:name="Table Professional" w:semiHidden="1" w:unhideWhenUsed="1"/>
+    <w:lsdException w:name="Table Subtle 1" w:semiHidden="1" w:unhideWhenUsed="1"/>
     <w:lsdException w:name="Table Subtle 2" w:semiHidden="1" w:unhideWhenUsed="1"/>
     <w:lsdException w:name="Table Web 1" w:semiHidden="1" w:unhideWhenUsed="1"/>
+    <w:lsdException w:name="Table Web 2" w:semiHidden="1" w:unhideWhenUsed="1"/>
+    <w:lsdException w:name="Table Web 3" w:semiHidden="1" w:unhideWhenUsed="1"/>
     <w:lsdException w:name="Balloon Text" w:semiHidden="1" w:unhideWhenUsed="1"/>
     <w:lsdException w:name="Table Grid" w:uiPriority="39"/>
     <w:lsdException w:name="Table Theme" w:semiHidden="1" w:unhideWhenUsed="1"/>

</xml_diff>